<commit_message>
use case desc (3)
</commit_message>
<xml_diff>
--- a/Analisis Proses Game Beberes Bumi Si Ujang.docx
+++ b/Analisis Proses Game Beberes Bumi Si Ujang.docx
@@ -6920,7 +6920,13 @@
           </w:tcPr>
           <w:p>
             <w:r>
-              <w:t>Pemain keluar dari permainan</w:t>
+              <w:t>Pemain</w:t>
+            </w:r>
+            <w:r>
+              <w:t xml:space="preserve"> tidak bisa</w:t>
+            </w:r>
+            <w:r>
+              <w:t xml:space="preserve"> keluar dari permainan</w:t>
             </w:r>
           </w:p>
         </w:tc>
@@ -10108,14 +10114,14 @@
         <w:tblLook w:val="04A0" w:firstRow="1" w:lastRow="0" w:firstColumn="1" w:lastColumn="0" w:noHBand="0" w:noVBand="1"/>
       </w:tblPr>
       <w:tblGrid>
-        <w:gridCol w:w="4675"/>
-        <w:gridCol w:w="630"/>
-        <w:gridCol w:w="4045"/>
+        <w:gridCol w:w="2826"/>
+        <w:gridCol w:w="708"/>
+        <w:gridCol w:w="5816"/>
       </w:tblGrid>
       <w:tr>
         <w:tc>
           <w:tcPr>
-            <w:tcW w:w="4675" w:type="dxa"/>
+            <w:tcW w:w="2826" w:type="dxa"/>
           </w:tcPr>
           <w:p>
             <w:pPr>
@@ -10135,7 +10141,7 @@
         </w:tc>
         <w:tc>
           <w:tcPr>
-            <w:tcW w:w="4675" w:type="dxa"/>
+            <w:tcW w:w="6524" w:type="dxa"/>
             <w:gridSpan w:val="2"/>
           </w:tcPr>
           <w:p>
@@ -10150,15 +10156,15 @@
                 <w:rFonts w:ascii="Times New Roman" w:hAnsi="Times New Roman" w:cs="Times New Roman"/>
                 <w:b/>
               </w:rPr>
-              <w:t>Sapu lantai</w:t>
-            </w:r>
-          </w:p>
-        </w:tc>
-      </w:tr>
-      <w:tr>
-        <w:tc>
-          <w:tcPr>
-            <w:tcW w:w="4675" w:type="dxa"/>
+              <w:t>Lap Kaca</w:t>
+            </w:r>
+          </w:p>
+        </w:tc>
+      </w:tr>
+      <w:tr>
+        <w:tc>
+          <w:tcPr>
+            <w:tcW w:w="2826" w:type="dxa"/>
           </w:tcPr>
           <w:p>
             <w:pPr>
@@ -10176,7 +10182,7 @@
         </w:tc>
         <w:tc>
           <w:tcPr>
-            <w:tcW w:w="4675" w:type="dxa"/>
+            <w:tcW w:w="6524" w:type="dxa"/>
             <w:gridSpan w:val="2"/>
           </w:tcPr>
           <w:p>
@@ -10197,7 +10203,7 @@
       <w:tr>
         <w:tc>
           <w:tcPr>
-            <w:tcW w:w="4675" w:type="dxa"/>
+            <w:tcW w:w="2826" w:type="dxa"/>
           </w:tcPr>
           <w:p>
             <w:pPr>
@@ -10215,28 +10221,34 @@
         </w:tc>
         <w:tc>
           <w:tcPr>
-            <w:tcW w:w="4675" w:type="dxa"/>
-            <w:gridSpan w:val="2"/>
-          </w:tcPr>
-          <w:p>
-            <w:pPr>
-              <w:rPr>
-                <w:rFonts w:ascii="Times New Roman" w:hAnsi="Times New Roman" w:cs="Times New Roman"/>
-              </w:rPr>
-            </w:pPr>
-            <w:r>
-              <w:rPr>
-                <w:rFonts w:ascii="Times New Roman" w:hAnsi="Times New Roman" w:cs="Times New Roman"/>
-              </w:rPr>
-              <w:t>Lantai berhasil dibersihkan</w:t>
-            </w:r>
-          </w:p>
-        </w:tc>
-      </w:tr>
-      <w:tr>
-        <w:tc>
-          <w:tcPr>
-            <w:tcW w:w="4675" w:type="dxa"/>
+            <w:tcW w:w="6524" w:type="dxa"/>
+            <w:gridSpan w:val="2"/>
+          </w:tcPr>
+          <w:p>
+            <w:pPr>
+              <w:rPr>
+                <w:rFonts w:ascii="Times New Roman" w:hAnsi="Times New Roman" w:cs="Times New Roman"/>
+              </w:rPr>
+            </w:pPr>
+            <w:r>
+              <w:rPr>
+                <w:rFonts w:ascii="Times New Roman" w:hAnsi="Times New Roman" w:cs="Times New Roman"/>
+              </w:rPr>
+              <w:t>Kaca</w:t>
+            </w:r>
+            <w:r>
+              <w:rPr>
+                <w:rFonts w:ascii="Times New Roman" w:hAnsi="Times New Roman" w:cs="Times New Roman"/>
+              </w:rPr>
+              <w:t xml:space="preserve"> berhasil dibersihkan</w:t>
+            </w:r>
+          </w:p>
+        </w:tc>
+      </w:tr>
+      <w:tr>
+        <w:tc>
+          <w:tcPr>
+            <w:tcW w:w="2826" w:type="dxa"/>
           </w:tcPr>
           <w:p>
             <w:pPr>
@@ -10254,7 +10266,7 @@
         </w:tc>
         <w:tc>
           <w:tcPr>
-            <w:tcW w:w="4675" w:type="dxa"/>
+            <w:tcW w:w="6524" w:type="dxa"/>
             <w:gridSpan w:val="2"/>
           </w:tcPr>
           <w:p>
@@ -10275,7 +10287,7 @@
       <w:tr>
         <w:tc>
           <w:tcPr>
-            <w:tcW w:w="4675" w:type="dxa"/>
+            <w:tcW w:w="2826" w:type="dxa"/>
           </w:tcPr>
           <w:p>
             <w:pPr>
@@ -10305,28 +10317,34 @@
         </w:tc>
         <w:tc>
           <w:tcPr>
-            <w:tcW w:w="4675" w:type="dxa"/>
-            <w:gridSpan w:val="2"/>
-          </w:tcPr>
-          <w:p>
-            <w:pPr>
-              <w:rPr>
-                <w:rFonts w:ascii="Times New Roman" w:hAnsi="Times New Roman" w:cs="Times New Roman"/>
-              </w:rPr>
-            </w:pPr>
-            <w:r>
-              <w:rPr>
-                <w:rFonts w:ascii="Times New Roman" w:hAnsi="Times New Roman" w:cs="Times New Roman"/>
-              </w:rPr>
-              <w:t>Pemain berhasil membersihkan lantai</w:t>
-            </w:r>
-          </w:p>
-        </w:tc>
-      </w:tr>
-      <w:tr>
-        <w:tc>
-          <w:tcPr>
-            <w:tcW w:w="4675" w:type="dxa"/>
+            <w:tcW w:w="6524" w:type="dxa"/>
+            <w:gridSpan w:val="2"/>
+          </w:tcPr>
+          <w:p>
+            <w:pPr>
+              <w:rPr>
+                <w:rFonts w:ascii="Times New Roman" w:hAnsi="Times New Roman" w:cs="Times New Roman"/>
+              </w:rPr>
+            </w:pPr>
+            <w:r>
+              <w:rPr>
+                <w:rFonts w:ascii="Times New Roman" w:hAnsi="Times New Roman" w:cs="Times New Roman"/>
+              </w:rPr>
+              <w:t xml:space="preserve">Pemain berhasil membersihkan </w:t>
+            </w:r>
+            <w:r>
+              <w:rPr>
+                <w:rFonts w:ascii="Times New Roman" w:hAnsi="Times New Roman" w:cs="Times New Roman"/>
+              </w:rPr>
+              <w:t>kaca</w:t>
+            </w:r>
+          </w:p>
+        </w:tc>
+      </w:tr>
+      <w:tr>
+        <w:tc>
+          <w:tcPr>
+            <w:tcW w:w="2826" w:type="dxa"/>
           </w:tcPr>
           <w:p>
             <w:pPr>
@@ -10344,28 +10362,34 @@
         </w:tc>
         <w:tc>
           <w:tcPr>
-            <w:tcW w:w="4675" w:type="dxa"/>
-            <w:gridSpan w:val="2"/>
-          </w:tcPr>
-          <w:p>
-            <w:pPr>
-              <w:rPr>
-                <w:rFonts w:ascii="Times New Roman" w:hAnsi="Times New Roman" w:cs="Times New Roman"/>
-              </w:rPr>
-            </w:pPr>
-            <w:r>
-              <w:rPr>
-                <w:rFonts w:ascii="Times New Roman" w:hAnsi="Times New Roman" w:cs="Times New Roman"/>
-              </w:rPr>
-              <w:t>Pemain tidak berhasil membersihkan lantai</w:t>
-            </w:r>
-          </w:p>
-        </w:tc>
-      </w:tr>
-      <w:tr>
-        <w:tc>
-          <w:tcPr>
-            <w:tcW w:w="4675" w:type="dxa"/>
+            <w:tcW w:w="6524" w:type="dxa"/>
+            <w:gridSpan w:val="2"/>
+          </w:tcPr>
+          <w:p>
+            <w:pPr>
+              <w:rPr>
+                <w:rFonts w:ascii="Times New Roman" w:hAnsi="Times New Roman" w:cs="Times New Roman"/>
+              </w:rPr>
+            </w:pPr>
+            <w:r>
+              <w:rPr>
+                <w:rFonts w:ascii="Times New Roman" w:hAnsi="Times New Roman" w:cs="Times New Roman"/>
+              </w:rPr>
+              <w:t xml:space="preserve">Pemain tidak berhasil membersihkan </w:t>
+            </w:r>
+            <w:r>
+              <w:rPr>
+                <w:rFonts w:ascii="Times New Roman" w:hAnsi="Times New Roman" w:cs="Times New Roman"/>
+              </w:rPr>
+              <w:t>kaca</w:t>
+            </w:r>
+          </w:p>
+        </w:tc>
+      </w:tr>
+      <w:tr>
+        <w:tc>
+          <w:tcPr>
+            <w:tcW w:w="2826" w:type="dxa"/>
           </w:tcPr>
           <w:p>
             <w:pPr>
@@ -10383,7 +10407,7 @@
         </w:tc>
         <w:tc>
           <w:tcPr>
-            <w:tcW w:w="4675" w:type="dxa"/>
+            <w:tcW w:w="6524" w:type="dxa"/>
             <w:gridSpan w:val="2"/>
           </w:tcPr>
           <w:p>
@@ -10404,7 +10428,7 @@
       <w:tr>
         <w:tc>
           <w:tcPr>
-            <w:tcW w:w="4675" w:type="dxa"/>
+            <w:tcW w:w="2826" w:type="dxa"/>
           </w:tcPr>
           <w:p>
             <w:pPr>
@@ -10422,7 +10446,7 @@
         </w:tc>
         <w:tc>
           <w:tcPr>
-            <w:tcW w:w="4675" w:type="dxa"/>
+            <w:tcW w:w="6524" w:type="dxa"/>
             <w:gridSpan w:val="2"/>
           </w:tcPr>
           <w:p>
@@ -10443,7 +10467,7 @@
       <w:tr>
         <w:tc>
           <w:tcPr>
-            <w:tcW w:w="4675" w:type="dxa"/>
+            <w:tcW w:w="2826" w:type="dxa"/>
           </w:tcPr>
           <w:p>
             <w:pPr>
@@ -10461,76 +10485,51 @@
         </w:tc>
         <w:tc>
           <w:tcPr>
-            <w:tcW w:w="4675" w:type="dxa"/>
-            <w:gridSpan w:val="2"/>
-          </w:tcPr>
-          <w:p>
-            <w:pPr>
-              <w:rPr>
-                <w:rFonts w:ascii="Times New Roman" w:hAnsi="Times New Roman" w:cs="Times New Roman"/>
-              </w:rPr>
-            </w:pPr>
-            <w:r>
-              <w:rPr>
-                <w:rFonts w:ascii="Times New Roman" w:hAnsi="Times New Roman" w:cs="Times New Roman"/>
-              </w:rPr>
-              <w:t>-</w:t>
-            </w:r>
-          </w:p>
-        </w:tc>
-      </w:tr>
-      <w:tr>
-        <w:tc>
-          <w:tcPr>
-            <w:tcW w:w="4675" w:type="dxa"/>
-          </w:tcPr>
-          <w:p>
-            <w:pPr>
-              <w:rPr>
-                <w:rFonts w:ascii="Times New Roman" w:hAnsi="Times New Roman" w:cs="Times New Roman"/>
-              </w:rPr>
-            </w:pPr>
-            <w:r>
-              <w:rPr>
-                <w:rFonts w:ascii="Times New Roman" w:hAnsi="Times New Roman" w:cs="Times New Roman"/>
-              </w:rPr>
+            <w:tcW w:w="6524" w:type="dxa"/>
+            <w:gridSpan w:val="2"/>
+          </w:tcPr>
+          <w:p>
+            <w:pPr>
+              <w:rPr>
+                <w:rFonts w:ascii="Times New Roman" w:hAnsi="Times New Roman" w:cs="Times New Roman"/>
+              </w:rPr>
+            </w:pPr>
+            <w:r>
+              <w:rPr>
+                <w:rFonts w:ascii="Times New Roman" w:hAnsi="Times New Roman" w:cs="Times New Roman"/>
+              </w:rPr>
+              <w:t>Pemain mau melap kaca</w:t>
+            </w:r>
+          </w:p>
+        </w:tc>
+      </w:tr>
+      <w:tr>
+        <w:tc>
+          <w:tcPr>
+            <w:tcW w:w="2826" w:type="dxa"/>
+          </w:tcPr>
+          <w:p>
+            <w:r>
               <w:t>Main Flow</w:t>
             </w:r>
           </w:p>
         </w:tc>
         <w:tc>
           <w:tcPr>
-            <w:tcW w:w="630" w:type="dxa"/>
-          </w:tcPr>
-          <w:p>
-            <w:pPr>
-              <w:jc w:val="center"/>
-              <w:rPr>
-                <w:rFonts w:ascii="Times New Roman" w:hAnsi="Times New Roman" w:cs="Times New Roman"/>
-              </w:rPr>
-            </w:pPr>
-            <w:r>
-              <w:rPr>
-                <w:rFonts w:ascii="Times New Roman" w:hAnsi="Times New Roman" w:cs="Times New Roman"/>
-              </w:rPr>
+            <w:tcW w:w="708" w:type="dxa"/>
+          </w:tcPr>
+          <w:p>
+            <w:r>
               <w:t>Step</w:t>
             </w:r>
           </w:p>
         </w:tc>
         <w:tc>
           <w:tcPr>
-            <w:tcW w:w="4045" w:type="dxa"/>
-          </w:tcPr>
-          <w:p>
-            <w:pPr>
-              <w:rPr>
-                <w:rFonts w:ascii="Times New Roman" w:hAnsi="Times New Roman" w:cs="Times New Roman"/>
-              </w:rPr>
-            </w:pPr>
-            <w:r>
-              <w:rPr>
-                <w:rFonts w:ascii="Times New Roman" w:hAnsi="Times New Roman" w:cs="Times New Roman"/>
-              </w:rPr>
+            <w:tcW w:w="5816" w:type="dxa"/>
+          </w:tcPr>
+          <w:p>
+            <w:r>
               <w:t>Action</w:t>
             </w:r>
           </w:p>
@@ -10539,154 +10538,191 @@
       <w:tr>
         <w:tc>
           <w:tcPr>
-            <w:tcW w:w="4675" w:type="dxa"/>
-          </w:tcPr>
-          <w:p>
-            <w:pPr>
-              <w:rPr>
-                <w:rFonts w:ascii="Times New Roman" w:hAnsi="Times New Roman" w:cs="Times New Roman"/>
-              </w:rPr>
-            </w:pPr>
-          </w:p>
-        </w:tc>
-        <w:tc>
-          <w:tcPr>
-            <w:tcW w:w="630" w:type="dxa"/>
-          </w:tcPr>
-          <w:p>
-            <w:pPr>
-              <w:jc w:val="center"/>
-              <w:rPr>
-                <w:rFonts w:ascii="Times New Roman" w:hAnsi="Times New Roman" w:cs="Times New Roman"/>
-              </w:rPr>
-            </w:pPr>
-            <w:r>
-              <w:rPr>
-                <w:rFonts w:ascii="Times New Roman" w:hAnsi="Times New Roman" w:cs="Times New Roman"/>
-              </w:rPr>
+            <w:tcW w:w="2826" w:type="dxa"/>
+          </w:tcPr>
+          <w:p>
+            <w:pPr>
+              <w:jc w:val="right"/>
+            </w:pPr>
+          </w:p>
+        </w:tc>
+        <w:tc>
+          <w:tcPr>
+            <w:tcW w:w="708" w:type="dxa"/>
+          </w:tcPr>
+          <w:p>
+            <w:r>
               <w:t>1</w:t>
             </w:r>
           </w:p>
         </w:tc>
         <w:tc>
           <w:tcPr>
-            <w:tcW w:w="4045" w:type="dxa"/>
-          </w:tcPr>
-          <w:p>
-            <w:pPr>
-              <w:rPr>
-                <w:rFonts w:ascii="Times New Roman" w:hAnsi="Times New Roman" w:cs="Times New Roman"/>
-              </w:rPr>
-            </w:pPr>
-            <w:r>
-              <w:rPr>
-                <w:rFonts w:ascii="Times New Roman" w:hAnsi="Times New Roman" w:cs="Times New Roman"/>
-              </w:rPr>
-              <w:t>Pemain memilih ruang tamu atau ruang tidur</w:t>
-            </w:r>
-          </w:p>
-        </w:tc>
-      </w:tr>
-      <w:tr>
-        <w:tc>
-          <w:tcPr>
-            <w:tcW w:w="4675" w:type="dxa"/>
+            <w:tcW w:w="5816" w:type="dxa"/>
+          </w:tcPr>
+          <w:p>
+            <w:r>
+              <w:t>Pemain melap kaca</w:t>
+            </w:r>
+          </w:p>
+        </w:tc>
+      </w:tr>
+      <w:tr>
+        <w:tc>
+          <w:tcPr>
+            <w:tcW w:w="2826" w:type="dxa"/>
           </w:tcPr>
           <w:p>
             <w:pPr>
               <w:jc w:val="right"/>
-              <w:rPr>
-                <w:rFonts w:ascii="Times New Roman" w:hAnsi="Times New Roman" w:cs="Times New Roman"/>
-              </w:rPr>
-            </w:pPr>
-          </w:p>
-        </w:tc>
-        <w:tc>
-          <w:tcPr>
-            <w:tcW w:w="630" w:type="dxa"/>
-          </w:tcPr>
-          <w:p>
-            <w:pPr>
-              <w:jc w:val="center"/>
-              <w:rPr>
-                <w:rFonts w:ascii="Times New Roman" w:hAnsi="Times New Roman" w:cs="Times New Roman"/>
-              </w:rPr>
-            </w:pPr>
-            <w:r>
-              <w:rPr>
-                <w:rFonts w:ascii="Times New Roman" w:hAnsi="Times New Roman" w:cs="Times New Roman"/>
-              </w:rPr>
+            </w:pPr>
+          </w:p>
+        </w:tc>
+        <w:tc>
+          <w:tcPr>
+            <w:tcW w:w="708" w:type="dxa"/>
+          </w:tcPr>
+          <w:p>
+            <w:r>
               <w:t>2</w:t>
             </w:r>
           </w:p>
         </w:tc>
         <w:tc>
           <w:tcPr>
-            <w:tcW w:w="4045" w:type="dxa"/>
-          </w:tcPr>
-          <w:p>
-            <w:pPr>
-              <w:rPr>
-                <w:rFonts w:ascii="Times New Roman" w:hAnsi="Times New Roman" w:cs="Times New Roman"/>
-              </w:rPr>
-            </w:pPr>
-            <w:r>
-              <w:rPr>
-                <w:rFonts w:ascii="Times New Roman" w:hAnsi="Times New Roman" w:cs="Times New Roman"/>
-              </w:rPr>
-              <w:t>Pemain menyapu lantai</w:t>
-            </w:r>
-          </w:p>
-        </w:tc>
-      </w:tr>
-      <w:tr>
-        <w:tc>
-          <w:tcPr>
-            <w:tcW w:w="4675" w:type="dxa"/>
+            <w:tcW w:w="5816" w:type="dxa"/>
+          </w:tcPr>
+          <w:p>
+            <w:r>
+              <w:t>Pemain berhasil melap kaca dan skor ditampilkan</w:t>
+            </w:r>
+          </w:p>
+        </w:tc>
+      </w:tr>
+      <w:tr>
+        <w:tc>
+          <w:tcPr>
+            <w:tcW w:w="2826" w:type="dxa"/>
+          </w:tcPr>
+          <w:p>
+            <w:r>
+              <w:t>Extensions</w:t>
+            </w:r>
+          </w:p>
+        </w:tc>
+        <w:tc>
+          <w:tcPr>
+            <w:tcW w:w="708" w:type="dxa"/>
+          </w:tcPr>
+          <w:p>
+            <w:r>
+              <w:t>Step</w:t>
+            </w:r>
+          </w:p>
+        </w:tc>
+        <w:tc>
+          <w:tcPr>
+            <w:tcW w:w="5816" w:type="dxa"/>
+          </w:tcPr>
+          <w:p>
+            <w:r>
+              <w:t>Branch Action</w:t>
+            </w:r>
+          </w:p>
+        </w:tc>
+      </w:tr>
+      <w:tr>
+        <w:tc>
+          <w:tcPr>
+            <w:tcW w:w="2826" w:type="dxa"/>
           </w:tcPr>
           <w:p>
             <w:pPr>
               <w:jc w:val="right"/>
-              <w:rPr>
-                <w:rFonts w:ascii="Times New Roman" w:hAnsi="Times New Roman" w:cs="Times New Roman"/>
-              </w:rPr>
-            </w:pPr>
-          </w:p>
-        </w:tc>
-        <w:tc>
-          <w:tcPr>
-            <w:tcW w:w="630" w:type="dxa"/>
-          </w:tcPr>
-          <w:p>
-            <w:pPr>
-              <w:jc w:val="center"/>
-              <w:rPr>
-                <w:rFonts w:ascii="Times New Roman" w:hAnsi="Times New Roman" w:cs="Times New Roman"/>
-              </w:rPr>
-            </w:pPr>
-            <w:r>
-              <w:rPr>
-                <w:rFonts w:ascii="Times New Roman" w:hAnsi="Times New Roman" w:cs="Times New Roman"/>
-              </w:rPr>
-              <w:t>3</w:t>
-            </w:r>
-          </w:p>
-        </w:tc>
-        <w:tc>
-          <w:tcPr>
-            <w:tcW w:w="4045" w:type="dxa"/>
-          </w:tcPr>
-          <w:p>
-            <w:pPr>
-              <w:rPr>
-                <w:rFonts w:ascii="Times New Roman" w:hAnsi="Times New Roman" w:cs="Times New Roman"/>
-              </w:rPr>
-            </w:pPr>
-            <w:r>
-              <w:rPr>
-                <w:rFonts w:ascii="Times New Roman" w:hAnsi="Times New Roman" w:cs="Times New Roman"/>
-              </w:rPr>
-              <w:t>Skor akan tampil</w:t>
+            </w:pPr>
+          </w:p>
+        </w:tc>
+        <w:tc>
+          <w:tcPr>
+            <w:tcW w:w="708" w:type="dxa"/>
+          </w:tcPr>
+          <w:p>
+            <w:r>
+              <w:t>1.1</w:t>
+            </w:r>
+          </w:p>
+        </w:tc>
+        <w:tc>
+          <w:tcPr>
+            <w:tcW w:w="5816" w:type="dxa"/>
+          </w:tcPr>
+          <w:p>
+            <w:r>
+              <w:t>Pemain tidak bersih melap kaca</w:t>
+            </w:r>
+          </w:p>
+        </w:tc>
+      </w:tr>
+      <w:tr>
+        <w:tc>
+          <w:tcPr>
+            <w:tcW w:w="2826" w:type="dxa"/>
+          </w:tcPr>
+          <w:p>
+            <w:pPr>
+              <w:jc w:val="right"/>
+            </w:pPr>
+          </w:p>
+        </w:tc>
+        <w:tc>
+          <w:tcPr>
+            <w:tcW w:w="708" w:type="dxa"/>
+          </w:tcPr>
+          <w:p>
+            <w:r>
+              <w:t>1.2</w:t>
+            </w:r>
+          </w:p>
+        </w:tc>
+        <w:tc>
+          <w:tcPr>
+            <w:tcW w:w="5816" w:type="dxa"/>
+          </w:tcPr>
+          <w:p>
+            <w:r>
+              <w:t>Kaca pecah karean terlalu kuat melap</w:t>
+            </w:r>
+          </w:p>
+        </w:tc>
+      </w:tr>
+      <w:tr>
+        <w:tc>
+          <w:tcPr>
+            <w:tcW w:w="2826" w:type="dxa"/>
+          </w:tcPr>
+          <w:p>
+            <w:pPr>
+              <w:jc w:val="right"/>
+            </w:pPr>
+          </w:p>
+        </w:tc>
+        <w:tc>
+          <w:tcPr>
+            <w:tcW w:w="708" w:type="dxa"/>
+          </w:tcPr>
+          <w:p>
+            <w:r>
+              <w:t>2.1</w:t>
+            </w:r>
+          </w:p>
+        </w:tc>
+        <w:tc>
+          <w:tcPr>
+            <w:tcW w:w="5816" w:type="dxa"/>
+          </w:tcPr>
+          <w:p>
+            <w:r>
+              <w:t>Pemain tidak berhasil melap kaca</w:t>
             </w:r>
           </w:p>
         </w:tc>
@@ -10735,14 +10771,14 @@
         <w:tblLook w:val="04A0" w:firstRow="1" w:lastRow="0" w:firstColumn="1" w:lastColumn="0" w:noHBand="0" w:noVBand="1"/>
       </w:tblPr>
       <w:tblGrid>
-        <w:gridCol w:w="4675"/>
-        <w:gridCol w:w="630"/>
-        <w:gridCol w:w="4045"/>
+        <w:gridCol w:w="2826"/>
+        <w:gridCol w:w="708"/>
+        <w:gridCol w:w="5816"/>
       </w:tblGrid>
       <w:tr>
         <w:tc>
           <w:tcPr>
-            <w:tcW w:w="4675" w:type="dxa"/>
+            <w:tcW w:w="2826" w:type="dxa"/>
           </w:tcPr>
           <w:p>
             <w:pPr>
@@ -10762,7 +10798,7 @@
         </w:tc>
         <w:tc>
           <w:tcPr>
-            <w:tcW w:w="4675" w:type="dxa"/>
+            <w:tcW w:w="6524" w:type="dxa"/>
             <w:gridSpan w:val="2"/>
           </w:tcPr>
           <w:p>
@@ -10777,15 +10813,22 @@
                 <w:rFonts w:ascii="Times New Roman" w:hAnsi="Times New Roman" w:cs="Times New Roman"/>
                 <w:b/>
               </w:rPr>
-              <w:t>Sapu lantai</w:t>
-            </w:r>
-          </w:p>
-        </w:tc>
-      </w:tr>
-      <w:tr>
-        <w:tc>
-          <w:tcPr>
-            <w:tcW w:w="4675" w:type="dxa"/>
+              <w:t>Pel</w:t>
+            </w:r>
+            <w:r>
+              <w:rPr>
+                <w:rFonts w:ascii="Times New Roman" w:hAnsi="Times New Roman" w:cs="Times New Roman"/>
+                <w:b/>
+              </w:rPr>
+              <w:t xml:space="preserve"> lantai</w:t>
+            </w:r>
+          </w:p>
+        </w:tc>
+      </w:tr>
+      <w:tr>
+        <w:tc>
+          <w:tcPr>
+            <w:tcW w:w="2826" w:type="dxa"/>
           </w:tcPr>
           <w:p>
             <w:pPr>
@@ -10803,7 +10846,7 @@
         </w:tc>
         <w:tc>
           <w:tcPr>
-            <w:tcW w:w="4675" w:type="dxa"/>
+            <w:tcW w:w="6524" w:type="dxa"/>
             <w:gridSpan w:val="2"/>
           </w:tcPr>
           <w:p>
@@ -10824,7 +10867,7 @@
       <w:tr>
         <w:tc>
           <w:tcPr>
-            <w:tcW w:w="4675" w:type="dxa"/>
+            <w:tcW w:w="2826" w:type="dxa"/>
           </w:tcPr>
           <w:p>
             <w:pPr>
@@ -10842,28 +10885,34 @@
         </w:tc>
         <w:tc>
           <w:tcPr>
-            <w:tcW w:w="4675" w:type="dxa"/>
-            <w:gridSpan w:val="2"/>
-          </w:tcPr>
-          <w:p>
-            <w:pPr>
-              <w:rPr>
-                <w:rFonts w:ascii="Times New Roman" w:hAnsi="Times New Roman" w:cs="Times New Roman"/>
-              </w:rPr>
-            </w:pPr>
-            <w:r>
-              <w:rPr>
-                <w:rFonts w:ascii="Times New Roman" w:hAnsi="Times New Roman" w:cs="Times New Roman"/>
-              </w:rPr>
-              <w:t>Lantai berhasil dibersihkan</w:t>
-            </w:r>
-          </w:p>
-        </w:tc>
-      </w:tr>
-      <w:tr>
-        <w:tc>
-          <w:tcPr>
-            <w:tcW w:w="4675" w:type="dxa"/>
+            <w:tcW w:w="6524" w:type="dxa"/>
+            <w:gridSpan w:val="2"/>
+          </w:tcPr>
+          <w:p>
+            <w:pPr>
+              <w:rPr>
+                <w:rFonts w:ascii="Times New Roman" w:hAnsi="Times New Roman" w:cs="Times New Roman"/>
+              </w:rPr>
+            </w:pPr>
+            <w:r>
+              <w:rPr>
+                <w:rFonts w:ascii="Times New Roman" w:hAnsi="Times New Roman" w:cs="Times New Roman"/>
+              </w:rPr>
+              <w:t>Lantai berhasil di</w:t>
+            </w:r>
+            <w:r>
+              <w:rPr>
+                <w:rFonts w:ascii="Times New Roman" w:hAnsi="Times New Roman" w:cs="Times New Roman"/>
+              </w:rPr>
+              <w:t>pel</w:t>
+            </w:r>
+          </w:p>
+        </w:tc>
+      </w:tr>
+      <w:tr>
+        <w:tc>
+          <w:tcPr>
+            <w:tcW w:w="2826" w:type="dxa"/>
           </w:tcPr>
           <w:p>
             <w:pPr>
@@ -10881,7 +10930,7 @@
         </w:tc>
         <w:tc>
           <w:tcPr>
-            <w:tcW w:w="4675" w:type="dxa"/>
+            <w:tcW w:w="6524" w:type="dxa"/>
             <w:gridSpan w:val="2"/>
           </w:tcPr>
           <w:p>
@@ -10902,7 +10951,7 @@
       <w:tr>
         <w:tc>
           <w:tcPr>
-            <w:tcW w:w="4675" w:type="dxa"/>
+            <w:tcW w:w="2826" w:type="dxa"/>
           </w:tcPr>
           <w:p>
             <w:pPr>
@@ -10932,28 +10981,73 @@
         </w:tc>
         <w:tc>
           <w:tcPr>
-            <w:tcW w:w="4675" w:type="dxa"/>
-            <w:gridSpan w:val="2"/>
-          </w:tcPr>
-          <w:p>
-            <w:pPr>
-              <w:rPr>
-                <w:rFonts w:ascii="Times New Roman" w:hAnsi="Times New Roman" w:cs="Times New Roman"/>
-              </w:rPr>
-            </w:pPr>
-            <w:r>
-              <w:rPr>
-                <w:rFonts w:ascii="Times New Roman" w:hAnsi="Times New Roman" w:cs="Times New Roman"/>
-              </w:rPr>
-              <w:t>Pemain berhasil membersihkan lantai</w:t>
-            </w:r>
-          </w:p>
-        </w:tc>
-      </w:tr>
-      <w:tr>
-        <w:tc>
-          <w:tcPr>
-            <w:tcW w:w="4675" w:type="dxa"/>
+            <w:tcW w:w="6524" w:type="dxa"/>
+            <w:gridSpan w:val="2"/>
+          </w:tcPr>
+          <w:p>
+            <w:pPr>
+              <w:rPr>
+                <w:rFonts w:ascii="Times New Roman" w:hAnsi="Times New Roman" w:cs="Times New Roman"/>
+              </w:rPr>
+            </w:pPr>
+            <w:r>
+              <w:rPr>
+                <w:rFonts w:ascii="Times New Roman" w:hAnsi="Times New Roman" w:cs="Times New Roman"/>
+              </w:rPr>
+              <w:t xml:space="preserve">Pemain berhasil </w:t>
+            </w:r>
+            <w:r>
+              <w:rPr>
+                <w:rFonts w:ascii="Times New Roman" w:hAnsi="Times New Roman" w:cs="Times New Roman"/>
+              </w:rPr>
+              <w:t>mengepel lantai</w:t>
+            </w:r>
+          </w:p>
+        </w:tc>
+      </w:tr>
+      <w:tr>
+        <w:tc>
+          <w:tcPr>
+            <w:tcW w:w="2826" w:type="dxa"/>
+          </w:tcPr>
+          <w:p>
+            <w:pPr>
+              <w:rPr>
+                <w:rFonts w:ascii="Times New Roman" w:hAnsi="Times New Roman" w:cs="Times New Roman"/>
+              </w:rPr>
+            </w:pPr>
+            <w:r>
+              <w:rPr>
+                <w:rFonts w:ascii="Times New Roman" w:hAnsi="Times New Roman" w:cs="Times New Roman"/>
+              </w:rPr>
+              <w:t>Failed End Condition</w:t>
+            </w:r>
+          </w:p>
+        </w:tc>
+        <w:tc>
+          <w:tcPr>
+            <w:tcW w:w="6524" w:type="dxa"/>
+            <w:gridSpan w:val="2"/>
+          </w:tcPr>
+          <w:p>
+            <w:pPr>
+              <w:rPr>
+                <w:rFonts w:ascii="Times New Roman" w:hAnsi="Times New Roman" w:cs="Times New Roman"/>
+              </w:rPr>
+            </w:pPr>
+            <w:r>
+              <w:rPr>
+                <w:rFonts w:ascii="Times New Roman" w:hAnsi="Times New Roman" w:cs="Times New Roman"/>
+              </w:rPr>
+              <w:t>Pemain tidak berhasil mengepel lantai</w:t>
+            </w:r>
+          </w:p>
+        </w:tc>
+      </w:tr>
+      <w:tr>
+        <w:tc>
+          <w:tcPr>
+            <w:tcW w:w="2826" w:type="dxa"/>
           </w:tcPr>
           <w:p>
             <w:pPr>
@@ -10971,7 +11065,7 @@
         </w:tc>
         <w:tc>
           <w:tcPr>
-            <w:tcW w:w="4675" w:type="dxa"/>
+            <w:tcW w:w="6524" w:type="dxa"/>
             <w:gridSpan w:val="2"/>
           </w:tcPr>
           <w:p>
@@ -10992,7 +11086,7 @@
       <w:tr>
         <w:tc>
           <w:tcPr>
-            <w:tcW w:w="4675" w:type="dxa"/>
+            <w:tcW w:w="2826" w:type="dxa"/>
           </w:tcPr>
           <w:p>
             <w:pPr>
@@ -11010,7 +11104,7 @@
         </w:tc>
         <w:tc>
           <w:tcPr>
-            <w:tcW w:w="4675" w:type="dxa"/>
+            <w:tcW w:w="6524" w:type="dxa"/>
             <w:gridSpan w:val="2"/>
           </w:tcPr>
           <w:p>
@@ -11031,94 +11125,70 @@
       <w:tr>
         <w:tc>
           <w:tcPr>
-            <w:tcW w:w="4675" w:type="dxa"/>
-          </w:tcPr>
-          <w:p>
-            <w:pPr>
-              <w:rPr>
-                <w:rFonts w:ascii="Times New Roman" w:hAnsi="Times New Roman" w:cs="Times New Roman"/>
-              </w:rPr>
-            </w:pPr>
-            <w:r>
-              <w:rPr>
-                <w:rFonts w:ascii="Times New Roman" w:hAnsi="Times New Roman" w:cs="Times New Roman"/>
-              </w:rPr>
+            <w:tcW w:w="2826" w:type="dxa"/>
+          </w:tcPr>
+          <w:p>
+            <w:pPr>
+              <w:rPr>
+                <w:rFonts w:ascii="Times New Roman" w:hAnsi="Times New Roman" w:cs="Times New Roman"/>
+              </w:rPr>
+            </w:pPr>
+            <w:r>
+              <w:rPr>
+                <w:rFonts w:ascii="Times New Roman" w:hAnsi="Times New Roman" w:cs="Times New Roman"/>
+              </w:rPr>
+              <w:lastRenderedPageBreak/>
               <w:t>Trigger</w:t>
             </w:r>
           </w:p>
         </w:tc>
         <w:tc>
           <w:tcPr>
-            <w:tcW w:w="4675" w:type="dxa"/>
-            <w:gridSpan w:val="2"/>
-          </w:tcPr>
-          <w:p>
-            <w:pPr>
-              <w:rPr>
-                <w:rFonts w:ascii="Times New Roman" w:hAnsi="Times New Roman" w:cs="Times New Roman"/>
-              </w:rPr>
-            </w:pPr>
-            <w:r>
-              <w:rPr>
-                <w:rFonts w:ascii="Times New Roman" w:hAnsi="Times New Roman" w:cs="Times New Roman"/>
-              </w:rPr>
-              <w:t>-</w:t>
-            </w:r>
-          </w:p>
-        </w:tc>
-      </w:tr>
-      <w:tr>
-        <w:tc>
-          <w:tcPr>
-            <w:tcW w:w="4675" w:type="dxa"/>
-          </w:tcPr>
-          <w:p>
-            <w:pPr>
-              <w:rPr>
-                <w:rFonts w:ascii="Times New Roman" w:hAnsi="Times New Roman" w:cs="Times New Roman"/>
-              </w:rPr>
-            </w:pPr>
-            <w:r>
-              <w:rPr>
-                <w:rFonts w:ascii="Times New Roman" w:hAnsi="Times New Roman" w:cs="Times New Roman"/>
-              </w:rPr>
+            <w:tcW w:w="6524" w:type="dxa"/>
+            <w:gridSpan w:val="2"/>
+          </w:tcPr>
+          <w:p>
+            <w:pPr>
+              <w:rPr>
+                <w:rFonts w:ascii="Times New Roman" w:hAnsi="Times New Roman" w:cs="Times New Roman"/>
+              </w:rPr>
+            </w:pPr>
+            <w:r>
+              <w:rPr>
+                <w:rFonts w:ascii="Times New Roman" w:hAnsi="Times New Roman" w:cs="Times New Roman"/>
+              </w:rPr>
+              <w:t>Pemain mau mengepel lantai</w:t>
+            </w:r>
+          </w:p>
+        </w:tc>
+      </w:tr>
+      <w:tr>
+        <w:tc>
+          <w:tcPr>
+            <w:tcW w:w="2826" w:type="dxa"/>
+          </w:tcPr>
+          <w:p>
+            <w:r>
               <w:t>Main Flow</w:t>
             </w:r>
           </w:p>
         </w:tc>
         <w:tc>
           <w:tcPr>
-            <w:tcW w:w="630" w:type="dxa"/>
-          </w:tcPr>
-          <w:p>
-            <w:pPr>
-              <w:jc w:val="center"/>
-              <w:rPr>
-                <w:rFonts w:ascii="Times New Roman" w:hAnsi="Times New Roman" w:cs="Times New Roman"/>
-              </w:rPr>
-            </w:pPr>
-            <w:r>
-              <w:rPr>
-                <w:rFonts w:ascii="Times New Roman" w:hAnsi="Times New Roman" w:cs="Times New Roman"/>
-              </w:rPr>
+            <w:tcW w:w="708" w:type="dxa"/>
+          </w:tcPr>
+          <w:p>
+            <w:r>
               <w:t>Step</w:t>
             </w:r>
           </w:p>
         </w:tc>
         <w:tc>
           <w:tcPr>
-            <w:tcW w:w="4045" w:type="dxa"/>
-          </w:tcPr>
-          <w:p>
-            <w:pPr>
-              <w:rPr>
-                <w:rFonts w:ascii="Times New Roman" w:hAnsi="Times New Roman" w:cs="Times New Roman"/>
-              </w:rPr>
-            </w:pPr>
-            <w:r>
-              <w:rPr>
-                <w:rFonts w:ascii="Times New Roman" w:hAnsi="Times New Roman" w:cs="Times New Roman"/>
-              </w:rPr>
+            <w:tcW w:w="5816" w:type="dxa"/>
+          </w:tcPr>
+          <w:p>
+            <w:r>
               <w:t>Action</w:t>
             </w:r>
           </w:p>
@@ -11127,50 +11197,31 @@
       <w:tr>
         <w:tc>
           <w:tcPr>
-            <w:tcW w:w="4675" w:type="dxa"/>
-          </w:tcPr>
-          <w:p>
-            <w:pPr>
-              <w:rPr>
-                <w:rFonts w:ascii="Times New Roman" w:hAnsi="Times New Roman" w:cs="Times New Roman"/>
-              </w:rPr>
-            </w:pPr>
-          </w:p>
-        </w:tc>
-        <w:tc>
-          <w:tcPr>
-            <w:tcW w:w="630" w:type="dxa"/>
-          </w:tcPr>
-          <w:p>
-            <w:pPr>
-              <w:jc w:val="center"/>
-              <w:rPr>
-                <w:rFonts w:ascii="Times New Roman" w:hAnsi="Times New Roman" w:cs="Times New Roman"/>
-              </w:rPr>
-            </w:pPr>
-            <w:r>
-              <w:rPr>
-                <w:rFonts w:ascii="Times New Roman" w:hAnsi="Times New Roman" w:cs="Times New Roman"/>
-              </w:rPr>
+            <w:tcW w:w="2826" w:type="dxa"/>
+          </w:tcPr>
+          <w:p>
+            <w:pPr>
+              <w:jc w:val="right"/>
+            </w:pPr>
+          </w:p>
+        </w:tc>
+        <w:tc>
+          <w:tcPr>
+            <w:tcW w:w="708" w:type="dxa"/>
+          </w:tcPr>
+          <w:p>
+            <w:r>
               <w:t>1</w:t>
             </w:r>
           </w:p>
         </w:tc>
         <w:tc>
           <w:tcPr>
-            <w:tcW w:w="4045" w:type="dxa"/>
-          </w:tcPr>
-          <w:p>
-            <w:pPr>
-              <w:rPr>
-                <w:rFonts w:ascii="Times New Roman" w:hAnsi="Times New Roman" w:cs="Times New Roman"/>
-              </w:rPr>
-            </w:pPr>
-            <w:r>
-              <w:rPr>
-                <w:rFonts w:ascii="Times New Roman" w:hAnsi="Times New Roman" w:cs="Times New Roman"/>
-              </w:rPr>
-              <w:t>Pemain memilih ruang tamu atau ruang tidur</w:t>
+            <w:tcW w:w="5816" w:type="dxa"/>
+          </w:tcPr>
+          <w:p>
+            <w:r>
+              <w:t>Pemain mengepel lantai</w:t>
             </w:r>
           </w:p>
         </w:tc>
@@ -11181,103 +11232,159 @@
         </w:trPr>
         <w:tc>
           <w:tcPr>
-            <w:tcW w:w="4675" w:type="dxa"/>
+            <w:tcW w:w="2826" w:type="dxa"/>
           </w:tcPr>
           <w:p>
             <w:pPr>
               <w:jc w:val="right"/>
-              <w:rPr>
-                <w:rFonts w:ascii="Times New Roman" w:hAnsi="Times New Roman" w:cs="Times New Roman"/>
-              </w:rPr>
-            </w:pPr>
-          </w:p>
-        </w:tc>
-        <w:tc>
-          <w:tcPr>
-            <w:tcW w:w="630" w:type="dxa"/>
-          </w:tcPr>
-          <w:p>
-            <w:pPr>
-              <w:jc w:val="center"/>
-              <w:rPr>
-                <w:rFonts w:ascii="Times New Roman" w:hAnsi="Times New Roman" w:cs="Times New Roman"/>
-              </w:rPr>
-            </w:pPr>
-            <w:r>
-              <w:rPr>
-                <w:rFonts w:ascii="Times New Roman" w:hAnsi="Times New Roman" w:cs="Times New Roman"/>
-              </w:rPr>
+            </w:pPr>
+          </w:p>
+        </w:tc>
+        <w:tc>
+          <w:tcPr>
+            <w:tcW w:w="708" w:type="dxa"/>
+          </w:tcPr>
+          <w:p>
+            <w:r>
               <w:t>2</w:t>
             </w:r>
           </w:p>
         </w:tc>
         <w:tc>
           <w:tcPr>
-            <w:tcW w:w="4045" w:type="dxa"/>
-          </w:tcPr>
-          <w:p>
-            <w:pPr>
-              <w:rPr>
-                <w:rFonts w:ascii="Times New Roman" w:hAnsi="Times New Roman" w:cs="Times New Roman"/>
-              </w:rPr>
-            </w:pPr>
-            <w:r>
-              <w:rPr>
-                <w:rFonts w:ascii="Times New Roman" w:hAnsi="Times New Roman" w:cs="Times New Roman"/>
-              </w:rPr>
-              <w:t>Pemain menyapu lantai</w:t>
-            </w:r>
-          </w:p>
-        </w:tc>
-      </w:tr>
-      <w:tr>
-        <w:tc>
-          <w:tcPr>
-            <w:tcW w:w="4675" w:type="dxa"/>
+            <w:tcW w:w="5816" w:type="dxa"/>
+          </w:tcPr>
+          <w:p>
+            <w:r>
+              <w:t>Pemain berhasil mengepel lantai dan skor ditampilkan</w:t>
+            </w:r>
+          </w:p>
+        </w:tc>
+      </w:tr>
+      <w:tr>
+        <w:tc>
+          <w:tcPr>
+            <w:tcW w:w="2826" w:type="dxa"/>
+          </w:tcPr>
+          <w:p>
+            <w:r>
+              <w:t>Extensions</w:t>
+            </w:r>
+          </w:p>
+        </w:tc>
+        <w:tc>
+          <w:tcPr>
+            <w:tcW w:w="708" w:type="dxa"/>
+          </w:tcPr>
+          <w:p>
+            <w:r>
+              <w:t>Step</w:t>
+            </w:r>
+          </w:p>
+        </w:tc>
+        <w:tc>
+          <w:tcPr>
+            <w:tcW w:w="5816" w:type="dxa"/>
+          </w:tcPr>
+          <w:p>
+            <w:r>
+              <w:t>Branch Action</w:t>
+            </w:r>
+          </w:p>
+        </w:tc>
+      </w:tr>
+      <w:tr>
+        <w:tc>
+          <w:tcPr>
+            <w:tcW w:w="2826" w:type="dxa"/>
           </w:tcPr>
           <w:p>
             <w:pPr>
               <w:jc w:val="right"/>
-              <w:rPr>
-                <w:rFonts w:ascii="Times New Roman" w:hAnsi="Times New Roman" w:cs="Times New Roman"/>
-              </w:rPr>
-            </w:pPr>
-          </w:p>
-        </w:tc>
-        <w:tc>
-          <w:tcPr>
-            <w:tcW w:w="630" w:type="dxa"/>
-          </w:tcPr>
-          <w:p>
-            <w:pPr>
-              <w:jc w:val="center"/>
-              <w:rPr>
-                <w:rFonts w:ascii="Times New Roman" w:hAnsi="Times New Roman" w:cs="Times New Roman"/>
-              </w:rPr>
-            </w:pPr>
-            <w:r>
-              <w:rPr>
-                <w:rFonts w:ascii="Times New Roman" w:hAnsi="Times New Roman" w:cs="Times New Roman"/>
-              </w:rPr>
-              <w:t>3</w:t>
-            </w:r>
-          </w:p>
-        </w:tc>
-        <w:tc>
-          <w:tcPr>
-            <w:tcW w:w="4045" w:type="dxa"/>
-          </w:tcPr>
-          <w:p>
-            <w:pPr>
-              <w:rPr>
-                <w:rFonts w:ascii="Times New Roman" w:hAnsi="Times New Roman" w:cs="Times New Roman"/>
-              </w:rPr>
-            </w:pPr>
-            <w:r>
-              <w:rPr>
-                <w:rFonts w:ascii="Times New Roman" w:hAnsi="Times New Roman" w:cs="Times New Roman"/>
-              </w:rPr>
-              <w:t>Skor akan tampil</w:t>
+            </w:pPr>
+          </w:p>
+        </w:tc>
+        <w:tc>
+          <w:tcPr>
+            <w:tcW w:w="708" w:type="dxa"/>
+          </w:tcPr>
+          <w:p>
+            <w:r>
+              <w:t>1.1</w:t>
+            </w:r>
+          </w:p>
+        </w:tc>
+        <w:tc>
+          <w:tcPr>
+            <w:tcW w:w="5816" w:type="dxa"/>
+          </w:tcPr>
+          <w:p>
+            <w:r>
+              <w:t>Pemain tidak bersih mengepel lantai</w:t>
+            </w:r>
+          </w:p>
+        </w:tc>
+      </w:tr>
+      <w:tr>
+        <w:tc>
+          <w:tcPr>
+            <w:tcW w:w="2826" w:type="dxa"/>
+          </w:tcPr>
+          <w:p>
+            <w:pPr>
+              <w:jc w:val="right"/>
+            </w:pPr>
+          </w:p>
+        </w:tc>
+        <w:tc>
+          <w:tcPr>
+            <w:tcW w:w="708" w:type="dxa"/>
+          </w:tcPr>
+          <w:p>
+            <w:r>
+              <w:t>1.2</w:t>
+            </w:r>
+          </w:p>
+        </w:tc>
+        <w:tc>
+          <w:tcPr>
+            <w:tcW w:w="5816" w:type="dxa"/>
+          </w:tcPr>
+          <w:p>
+            <w:r>
+              <w:t>Lantai rusak karena terlalu keras mengepel</w:t>
+            </w:r>
+          </w:p>
+        </w:tc>
+      </w:tr>
+      <w:tr>
+        <w:tc>
+          <w:tcPr>
+            <w:tcW w:w="2826" w:type="dxa"/>
+          </w:tcPr>
+          <w:p>
+            <w:pPr>
+              <w:jc w:val="right"/>
+            </w:pPr>
+          </w:p>
+        </w:tc>
+        <w:tc>
+          <w:tcPr>
+            <w:tcW w:w="708" w:type="dxa"/>
+          </w:tcPr>
+          <w:p>
+            <w:r>
+              <w:t>2.1</w:t>
+            </w:r>
+          </w:p>
+        </w:tc>
+        <w:tc>
+          <w:tcPr>
+            <w:tcW w:w="5816" w:type="dxa"/>
+          </w:tcPr>
+          <w:p>
+            <w:r>
+              <w:t>Pemain tidak berhasil mengepel lantai</w:t>
             </w:r>
           </w:p>
         </w:tc>
@@ -11338,14 +11445,14 @@
         <w:tblLook w:val="04A0" w:firstRow="1" w:lastRow="0" w:firstColumn="1" w:lastColumn="0" w:noHBand="0" w:noVBand="1"/>
       </w:tblPr>
       <w:tblGrid>
-        <w:gridCol w:w="4675"/>
-        <w:gridCol w:w="630"/>
-        <w:gridCol w:w="4045"/>
+        <w:gridCol w:w="2826"/>
+        <w:gridCol w:w="708"/>
+        <w:gridCol w:w="5816"/>
       </w:tblGrid>
       <w:tr>
         <w:tc>
           <w:tcPr>
-            <w:tcW w:w="4675" w:type="dxa"/>
+            <w:tcW w:w="2826" w:type="dxa"/>
           </w:tcPr>
           <w:p>
             <w:pPr>
@@ -11365,7 +11472,7 @@
         </w:tc>
         <w:tc>
           <w:tcPr>
-            <w:tcW w:w="4675" w:type="dxa"/>
+            <w:tcW w:w="6524" w:type="dxa"/>
             <w:gridSpan w:val="2"/>
           </w:tcPr>
           <w:p>
@@ -11380,15 +11487,15 @@
                 <w:rFonts w:ascii="Times New Roman" w:hAnsi="Times New Roman" w:cs="Times New Roman"/>
                 <w:b/>
               </w:rPr>
-              <w:t>Sapu lantai</w:t>
-            </w:r>
-          </w:p>
-        </w:tc>
-      </w:tr>
-      <w:tr>
-        <w:tc>
-          <w:tcPr>
-            <w:tcW w:w="4675" w:type="dxa"/>
+              <w:t>Rapihkan Tempat Tidur</w:t>
+            </w:r>
+          </w:p>
+        </w:tc>
+      </w:tr>
+      <w:tr>
+        <w:tc>
+          <w:tcPr>
+            <w:tcW w:w="2826" w:type="dxa"/>
           </w:tcPr>
           <w:p>
             <w:pPr>
@@ -11406,7 +11513,7 @@
         </w:tc>
         <w:tc>
           <w:tcPr>
-            <w:tcW w:w="4675" w:type="dxa"/>
+            <w:tcW w:w="6524" w:type="dxa"/>
             <w:gridSpan w:val="2"/>
           </w:tcPr>
           <w:p>
@@ -11427,7 +11534,7 @@
       <w:tr>
         <w:tc>
           <w:tcPr>
-            <w:tcW w:w="4675" w:type="dxa"/>
+            <w:tcW w:w="2826" w:type="dxa"/>
           </w:tcPr>
           <w:p>
             <w:pPr>
@@ -11445,7 +11552,7 @@
         </w:tc>
         <w:tc>
           <w:tcPr>
-            <w:tcW w:w="4675" w:type="dxa"/>
+            <w:tcW w:w="6524" w:type="dxa"/>
             <w:gridSpan w:val="2"/>
           </w:tcPr>
           <w:p>
@@ -11466,7 +11573,7 @@
       <w:tr>
         <w:tc>
           <w:tcPr>
-            <w:tcW w:w="4675" w:type="dxa"/>
+            <w:tcW w:w="2826" w:type="dxa"/>
           </w:tcPr>
           <w:p>
             <w:pPr>
@@ -11484,28 +11591,34 @@
         </w:tc>
         <w:tc>
           <w:tcPr>
-            <w:tcW w:w="4675" w:type="dxa"/>
-            <w:gridSpan w:val="2"/>
-          </w:tcPr>
-          <w:p>
-            <w:pPr>
-              <w:rPr>
-                <w:rFonts w:ascii="Times New Roman" w:hAnsi="Times New Roman" w:cs="Times New Roman"/>
-              </w:rPr>
-            </w:pPr>
-            <w:r>
-              <w:rPr>
-                <w:rFonts w:ascii="Times New Roman" w:hAnsi="Times New Roman" w:cs="Times New Roman"/>
-              </w:rPr>
-              <w:t>Pemain memilih ruang tamu atau ruang tidur</w:t>
-            </w:r>
-          </w:p>
-        </w:tc>
-      </w:tr>
-      <w:tr>
-        <w:tc>
-          <w:tcPr>
-            <w:tcW w:w="4675" w:type="dxa"/>
+            <w:tcW w:w="6524" w:type="dxa"/>
+            <w:gridSpan w:val="2"/>
+          </w:tcPr>
+          <w:p>
+            <w:pPr>
+              <w:rPr>
+                <w:rFonts w:ascii="Times New Roman" w:hAnsi="Times New Roman" w:cs="Times New Roman"/>
+              </w:rPr>
+            </w:pPr>
+            <w:r>
+              <w:rPr>
+                <w:rFonts w:ascii="Times New Roman" w:hAnsi="Times New Roman" w:cs="Times New Roman"/>
+              </w:rPr>
+              <w:t xml:space="preserve">Pemain berada di </w:t>
+            </w:r>
+            <w:r>
+              <w:rPr>
+                <w:rFonts w:ascii="Times New Roman" w:hAnsi="Times New Roman" w:cs="Times New Roman"/>
+              </w:rPr>
+              <w:t>ruang tidur</w:t>
+            </w:r>
+          </w:p>
+        </w:tc>
+      </w:tr>
+      <w:tr>
+        <w:tc>
+          <w:tcPr>
+            <w:tcW w:w="2826" w:type="dxa"/>
           </w:tcPr>
           <w:p>
             <w:pPr>
@@ -11535,28 +11648,73 @@
         </w:tc>
         <w:tc>
           <w:tcPr>
-            <w:tcW w:w="4675" w:type="dxa"/>
-            <w:gridSpan w:val="2"/>
-          </w:tcPr>
-          <w:p>
-            <w:pPr>
-              <w:rPr>
-                <w:rFonts w:ascii="Times New Roman" w:hAnsi="Times New Roman" w:cs="Times New Roman"/>
-              </w:rPr>
-            </w:pPr>
-            <w:r>
-              <w:rPr>
-                <w:rFonts w:ascii="Times New Roman" w:hAnsi="Times New Roman" w:cs="Times New Roman"/>
-              </w:rPr>
-              <w:t>Pemain berhasil membersihkan lantai</w:t>
-            </w:r>
-          </w:p>
-        </w:tc>
-      </w:tr>
-      <w:tr>
-        <w:tc>
-          <w:tcPr>
-            <w:tcW w:w="4675" w:type="dxa"/>
+            <w:tcW w:w="6524" w:type="dxa"/>
+            <w:gridSpan w:val="2"/>
+          </w:tcPr>
+          <w:p>
+            <w:pPr>
+              <w:rPr>
+                <w:rFonts w:ascii="Times New Roman" w:hAnsi="Times New Roman" w:cs="Times New Roman"/>
+              </w:rPr>
+            </w:pPr>
+            <w:r>
+              <w:rPr>
+                <w:rFonts w:ascii="Times New Roman" w:hAnsi="Times New Roman" w:cs="Times New Roman"/>
+              </w:rPr>
+              <w:t xml:space="preserve">Pemain berhasil </w:t>
+            </w:r>
+            <w:r>
+              <w:rPr>
+                <w:rFonts w:ascii="Times New Roman" w:hAnsi="Times New Roman" w:cs="Times New Roman"/>
+              </w:rPr>
+              <w:t>merapihkan tempat tidur</w:t>
+            </w:r>
+          </w:p>
+        </w:tc>
+      </w:tr>
+      <w:tr>
+        <w:tc>
+          <w:tcPr>
+            <w:tcW w:w="2826" w:type="dxa"/>
+          </w:tcPr>
+          <w:p>
+            <w:pPr>
+              <w:rPr>
+                <w:rFonts w:ascii="Times New Roman" w:hAnsi="Times New Roman" w:cs="Times New Roman"/>
+              </w:rPr>
+            </w:pPr>
+            <w:r>
+              <w:rPr>
+                <w:rFonts w:ascii="Times New Roman" w:hAnsi="Times New Roman" w:cs="Times New Roman"/>
+              </w:rPr>
+              <w:t>Failed End Condition</w:t>
+            </w:r>
+          </w:p>
+        </w:tc>
+        <w:tc>
+          <w:tcPr>
+            <w:tcW w:w="6524" w:type="dxa"/>
+            <w:gridSpan w:val="2"/>
+          </w:tcPr>
+          <w:p>
+            <w:pPr>
+              <w:rPr>
+                <w:rFonts w:ascii="Times New Roman" w:hAnsi="Times New Roman" w:cs="Times New Roman"/>
+              </w:rPr>
+            </w:pPr>
+            <w:r>
+              <w:rPr>
+                <w:rFonts w:ascii="Times New Roman" w:hAnsi="Times New Roman" w:cs="Times New Roman"/>
+              </w:rPr>
+              <w:t>Pemain tidak berhasil merapihkan tempat tidur</w:t>
+            </w:r>
+          </w:p>
+        </w:tc>
+      </w:tr>
+      <w:tr>
+        <w:tc>
+          <w:tcPr>
+            <w:tcW w:w="2826" w:type="dxa"/>
           </w:tcPr>
           <w:p>
             <w:pPr>
@@ -11574,7 +11732,7 @@
         </w:tc>
         <w:tc>
           <w:tcPr>
-            <w:tcW w:w="4675" w:type="dxa"/>
+            <w:tcW w:w="6524" w:type="dxa"/>
             <w:gridSpan w:val="2"/>
           </w:tcPr>
           <w:p>
@@ -11595,7 +11753,7 @@
       <w:tr>
         <w:tc>
           <w:tcPr>
-            <w:tcW w:w="4675" w:type="dxa"/>
+            <w:tcW w:w="2826" w:type="dxa"/>
           </w:tcPr>
           <w:p>
             <w:pPr>
@@ -11613,7 +11771,7 @@
         </w:tc>
         <w:tc>
           <w:tcPr>
-            <w:tcW w:w="4675" w:type="dxa"/>
+            <w:tcW w:w="6524" w:type="dxa"/>
             <w:gridSpan w:val="2"/>
           </w:tcPr>
           <w:p>
@@ -11634,7 +11792,7 @@
       <w:tr>
         <w:tc>
           <w:tcPr>
-            <w:tcW w:w="4675" w:type="dxa"/>
+            <w:tcW w:w="2826" w:type="dxa"/>
           </w:tcPr>
           <w:p>
             <w:pPr>
@@ -11652,76 +11810,51 @@
         </w:tc>
         <w:tc>
           <w:tcPr>
-            <w:tcW w:w="4675" w:type="dxa"/>
-            <w:gridSpan w:val="2"/>
-          </w:tcPr>
-          <w:p>
-            <w:pPr>
-              <w:rPr>
-                <w:rFonts w:ascii="Times New Roman" w:hAnsi="Times New Roman" w:cs="Times New Roman"/>
-              </w:rPr>
-            </w:pPr>
-            <w:r>
-              <w:rPr>
-                <w:rFonts w:ascii="Times New Roman" w:hAnsi="Times New Roman" w:cs="Times New Roman"/>
-              </w:rPr>
-              <w:t>-</w:t>
-            </w:r>
-          </w:p>
-        </w:tc>
-      </w:tr>
-      <w:tr>
-        <w:tc>
-          <w:tcPr>
-            <w:tcW w:w="4675" w:type="dxa"/>
-          </w:tcPr>
-          <w:p>
-            <w:pPr>
-              <w:rPr>
-                <w:rFonts w:ascii="Times New Roman" w:hAnsi="Times New Roman" w:cs="Times New Roman"/>
-              </w:rPr>
-            </w:pPr>
-            <w:r>
-              <w:rPr>
-                <w:rFonts w:ascii="Times New Roman" w:hAnsi="Times New Roman" w:cs="Times New Roman"/>
-              </w:rPr>
+            <w:tcW w:w="6524" w:type="dxa"/>
+            <w:gridSpan w:val="2"/>
+          </w:tcPr>
+          <w:p>
+            <w:pPr>
+              <w:rPr>
+                <w:rFonts w:ascii="Times New Roman" w:hAnsi="Times New Roman" w:cs="Times New Roman"/>
+              </w:rPr>
+            </w:pPr>
+            <w:r>
+              <w:rPr>
+                <w:rFonts w:ascii="Times New Roman" w:hAnsi="Times New Roman" w:cs="Times New Roman"/>
+              </w:rPr>
+              <w:t>Pemain mau merapihkan tempat tidur</w:t>
+            </w:r>
+          </w:p>
+        </w:tc>
+      </w:tr>
+      <w:tr>
+        <w:tc>
+          <w:tcPr>
+            <w:tcW w:w="2826" w:type="dxa"/>
+          </w:tcPr>
+          <w:p>
+            <w:r>
               <w:t>Main Flow</w:t>
             </w:r>
           </w:p>
         </w:tc>
         <w:tc>
           <w:tcPr>
-            <w:tcW w:w="630" w:type="dxa"/>
-          </w:tcPr>
-          <w:p>
-            <w:pPr>
-              <w:jc w:val="center"/>
-              <w:rPr>
-                <w:rFonts w:ascii="Times New Roman" w:hAnsi="Times New Roman" w:cs="Times New Roman"/>
-              </w:rPr>
-            </w:pPr>
-            <w:r>
-              <w:rPr>
-                <w:rFonts w:ascii="Times New Roman" w:hAnsi="Times New Roman" w:cs="Times New Roman"/>
-              </w:rPr>
+            <w:tcW w:w="708" w:type="dxa"/>
+          </w:tcPr>
+          <w:p>
+            <w:r>
               <w:t>Step</w:t>
             </w:r>
           </w:p>
         </w:tc>
         <w:tc>
           <w:tcPr>
-            <w:tcW w:w="4045" w:type="dxa"/>
-          </w:tcPr>
-          <w:p>
-            <w:pPr>
-              <w:rPr>
-                <w:rFonts w:ascii="Times New Roman" w:hAnsi="Times New Roman" w:cs="Times New Roman"/>
-              </w:rPr>
-            </w:pPr>
-            <w:r>
-              <w:rPr>
-                <w:rFonts w:ascii="Times New Roman" w:hAnsi="Times New Roman" w:cs="Times New Roman"/>
-              </w:rPr>
+            <w:tcW w:w="5816" w:type="dxa"/>
+          </w:tcPr>
+          <w:p>
+            <w:r>
               <w:t>Action</w:t>
             </w:r>
           </w:p>
@@ -11730,154 +11863,191 @@
       <w:tr>
         <w:tc>
           <w:tcPr>
-            <w:tcW w:w="4675" w:type="dxa"/>
-          </w:tcPr>
-          <w:p>
-            <w:pPr>
-              <w:rPr>
-                <w:rFonts w:ascii="Times New Roman" w:hAnsi="Times New Roman" w:cs="Times New Roman"/>
-              </w:rPr>
-            </w:pPr>
-          </w:p>
-        </w:tc>
-        <w:tc>
-          <w:tcPr>
-            <w:tcW w:w="630" w:type="dxa"/>
-          </w:tcPr>
-          <w:p>
-            <w:pPr>
-              <w:jc w:val="center"/>
-              <w:rPr>
-                <w:rFonts w:ascii="Times New Roman" w:hAnsi="Times New Roman" w:cs="Times New Roman"/>
-              </w:rPr>
-            </w:pPr>
-            <w:r>
-              <w:rPr>
-                <w:rFonts w:ascii="Times New Roman" w:hAnsi="Times New Roman" w:cs="Times New Roman"/>
-              </w:rPr>
+            <w:tcW w:w="2826" w:type="dxa"/>
+          </w:tcPr>
+          <w:p>
+            <w:pPr>
+              <w:jc w:val="right"/>
+            </w:pPr>
+          </w:p>
+        </w:tc>
+        <w:tc>
+          <w:tcPr>
+            <w:tcW w:w="708" w:type="dxa"/>
+          </w:tcPr>
+          <w:p>
+            <w:r>
               <w:t>1</w:t>
             </w:r>
           </w:p>
         </w:tc>
         <w:tc>
           <w:tcPr>
-            <w:tcW w:w="4045" w:type="dxa"/>
-          </w:tcPr>
-          <w:p>
-            <w:pPr>
-              <w:rPr>
-                <w:rFonts w:ascii="Times New Roman" w:hAnsi="Times New Roman" w:cs="Times New Roman"/>
-              </w:rPr>
-            </w:pPr>
-            <w:r>
-              <w:rPr>
-                <w:rFonts w:ascii="Times New Roman" w:hAnsi="Times New Roman" w:cs="Times New Roman"/>
-              </w:rPr>
-              <w:t>Pemain memilih ruang tamu atau ruang tidur</w:t>
-            </w:r>
-          </w:p>
-        </w:tc>
-      </w:tr>
-      <w:tr>
-        <w:tc>
-          <w:tcPr>
-            <w:tcW w:w="4675" w:type="dxa"/>
+            <w:tcW w:w="5816" w:type="dxa"/>
+          </w:tcPr>
+          <w:p>
+            <w:r>
+              <w:t>Pemain merapihkan tempat tidur</w:t>
+            </w:r>
+          </w:p>
+        </w:tc>
+      </w:tr>
+      <w:tr>
+        <w:tc>
+          <w:tcPr>
+            <w:tcW w:w="2826" w:type="dxa"/>
           </w:tcPr>
           <w:p>
             <w:pPr>
               <w:jc w:val="right"/>
-              <w:rPr>
-                <w:rFonts w:ascii="Times New Roman" w:hAnsi="Times New Roman" w:cs="Times New Roman"/>
-              </w:rPr>
-            </w:pPr>
-          </w:p>
-        </w:tc>
-        <w:tc>
-          <w:tcPr>
-            <w:tcW w:w="630" w:type="dxa"/>
-          </w:tcPr>
-          <w:p>
-            <w:pPr>
-              <w:jc w:val="center"/>
-              <w:rPr>
-                <w:rFonts w:ascii="Times New Roman" w:hAnsi="Times New Roman" w:cs="Times New Roman"/>
-              </w:rPr>
-            </w:pPr>
-            <w:r>
-              <w:rPr>
-                <w:rFonts w:ascii="Times New Roman" w:hAnsi="Times New Roman" w:cs="Times New Roman"/>
-              </w:rPr>
+            </w:pPr>
+          </w:p>
+        </w:tc>
+        <w:tc>
+          <w:tcPr>
+            <w:tcW w:w="708" w:type="dxa"/>
+          </w:tcPr>
+          <w:p>
+            <w:r>
               <w:t>2</w:t>
             </w:r>
           </w:p>
         </w:tc>
         <w:tc>
           <w:tcPr>
-            <w:tcW w:w="4045" w:type="dxa"/>
-          </w:tcPr>
-          <w:p>
-            <w:pPr>
-              <w:rPr>
-                <w:rFonts w:ascii="Times New Roman" w:hAnsi="Times New Roman" w:cs="Times New Roman"/>
-              </w:rPr>
-            </w:pPr>
-            <w:r>
-              <w:rPr>
-                <w:rFonts w:ascii="Times New Roman" w:hAnsi="Times New Roman" w:cs="Times New Roman"/>
-              </w:rPr>
-              <w:t>Pemain menyapu lantai</w:t>
-            </w:r>
-          </w:p>
-        </w:tc>
-      </w:tr>
-      <w:tr>
-        <w:tc>
-          <w:tcPr>
-            <w:tcW w:w="4675" w:type="dxa"/>
+            <w:tcW w:w="5816" w:type="dxa"/>
+          </w:tcPr>
+          <w:p>
+            <w:r>
+              <w:t>Pemain berhasil merapihkan tempat tidur dan skor ditampilkan</w:t>
+            </w:r>
+          </w:p>
+        </w:tc>
+      </w:tr>
+      <w:tr>
+        <w:tc>
+          <w:tcPr>
+            <w:tcW w:w="2826" w:type="dxa"/>
+          </w:tcPr>
+          <w:p>
+            <w:r>
+              <w:t>Extensions</w:t>
+            </w:r>
+          </w:p>
+        </w:tc>
+        <w:tc>
+          <w:tcPr>
+            <w:tcW w:w="708" w:type="dxa"/>
+          </w:tcPr>
+          <w:p>
+            <w:r>
+              <w:t>Step</w:t>
+            </w:r>
+          </w:p>
+        </w:tc>
+        <w:tc>
+          <w:tcPr>
+            <w:tcW w:w="5816" w:type="dxa"/>
+          </w:tcPr>
+          <w:p>
+            <w:r>
+              <w:t>Branch Action</w:t>
+            </w:r>
+          </w:p>
+        </w:tc>
+      </w:tr>
+      <w:tr>
+        <w:tc>
+          <w:tcPr>
+            <w:tcW w:w="2826" w:type="dxa"/>
           </w:tcPr>
           <w:p>
             <w:pPr>
               <w:jc w:val="right"/>
-              <w:rPr>
-                <w:rFonts w:ascii="Times New Roman" w:hAnsi="Times New Roman" w:cs="Times New Roman"/>
-              </w:rPr>
-            </w:pPr>
-          </w:p>
-        </w:tc>
-        <w:tc>
-          <w:tcPr>
-            <w:tcW w:w="630" w:type="dxa"/>
-          </w:tcPr>
-          <w:p>
-            <w:pPr>
-              <w:jc w:val="center"/>
-              <w:rPr>
-                <w:rFonts w:ascii="Times New Roman" w:hAnsi="Times New Roman" w:cs="Times New Roman"/>
-              </w:rPr>
-            </w:pPr>
-            <w:r>
-              <w:rPr>
-                <w:rFonts w:ascii="Times New Roman" w:hAnsi="Times New Roman" w:cs="Times New Roman"/>
-              </w:rPr>
-              <w:t>3</w:t>
-            </w:r>
-          </w:p>
-        </w:tc>
-        <w:tc>
-          <w:tcPr>
-            <w:tcW w:w="4045" w:type="dxa"/>
-          </w:tcPr>
-          <w:p>
-            <w:pPr>
-              <w:rPr>
-                <w:rFonts w:ascii="Times New Roman" w:hAnsi="Times New Roman" w:cs="Times New Roman"/>
-              </w:rPr>
-            </w:pPr>
-            <w:r>
-              <w:rPr>
-                <w:rFonts w:ascii="Times New Roman" w:hAnsi="Times New Roman" w:cs="Times New Roman"/>
-              </w:rPr>
-              <w:t>Skor akan tampil</w:t>
+            </w:pPr>
+          </w:p>
+        </w:tc>
+        <w:tc>
+          <w:tcPr>
+            <w:tcW w:w="708" w:type="dxa"/>
+          </w:tcPr>
+          <w:p>
+            <w:r>
+              <w:t>1.1</w:t>
+            </w:r>
+          </w:p>
+        </w:tc>
+        <w:tc>
+          <w:tcPr>
+            <w:tcW w:w="5816" w:type="dxa"/>
+          </w:tcPr>
+          <w:p>
+            <w:r>
+              <w:t>Pemain tidak rapi dalam merapihkan tempat tidur</w:t>
+            </w:r>
+          </w:p>
+        </w:tc>
+      </w:tr>
+      <w:tr>
+        <w:tc>
+          <w:tcPr>
+            <w:tcW w:w="2826" w:type="dxa"/>
+          </w:tcPr>
+          <w:p>
+            <w:pPr>
+              <w:jc w:val="right"/>
+            </w:pPr>
+          </w:p>
+        </w:tc>
+        <w:tc>
+          <w:tcPr>
+            <w:tcW w:w="708" w:type="dxa"/>
+          </w:tcPr>
+          <w:p>
+            <w:r>
+              <w:t>1.2</w:t>
+            </w:r>
+          </w:p>
+        </w:tc>
+        <w:tc>
+          <w:tcPr>
+            <w:tcW w:w="5816" w:type="dxa"/>
+          </w:tcPr>
+          <w:p>
+            <w:r>
+              <w:t>Tempat tidur rusak karena terlalu keras dalam merapihkan</w:t>
+            </w:r>
+          </w:p>
+        </w:tc>
+      </w:tr>
+      <w:tr>
+        <w:tc>
+          <w:tcPr>
+            <w:tcW w:w="2826" w:type="dxa"/>
+          </w:tcPr>
+          <w:p>
+            <w:pPr>
+              <w:jc w:val="right"/>
+            </w:pPr>
+          </w:p>
+        </w:tc>
+        <w:tc>
+          <w:tcPr>
+            <w:tcW w:w="708" w:type="dxa"/>
+          </w:tcPr>
+          <w:p>
+            <w:r>
+              <w:t>2.1</w:t>
+            </w:r>
+          </w:p>
+        </w:tc>
+        <w:tc>
+          <w:tcPr>
+            <w:tcW w:w="5816" w:type="dxa"/>
+          </w:tcPr>
+          <w:p>
+            <w:r>
+              <w:t>Pemain tidak berhasil merapihkan tempat tidur</w:t>
             </w:r>
           </w:p>
         </w:tc>
@@ -11926,14 +12096,14 @@
         <w:tblLook w:val="04A0" w:firstRow="1" w:lastRow="0" w:firstColumn="1" w:lastColumn="0" w:noHBand="0" w:noVBand="1"/>
       </w:tblPr>
       <w:tblGrid>
-        <w:gridCol w:w="4675"/>
-        <w:gridCol w:w="630"/>
-        <w:gridCol w:w="4045"/>
+        <w:gridCol w:w="2826"/>
+        <w:gridCol w:w="708"/>
+        <w:gridCol w:w="5816"/>
       </w:tblGrid>
       <w:tr>
         <w:tc>
           <w:tcPr>
-            <w:tcW w:w="4675" w:type="dxa"/>
+            <w:tcW w:w="2826" w:type="dxa"/>
           </w:tcPr>
           <w:p>
             <w:pPr>
@@ -11953,7 +12123,7 @@
         </w:tc>
         <w:tc>
           <w:tcPr>
-            <w:tcW w:w="4675" w:type="dxa"/>
+            <w:tcW w:w="6524" w:type="dxa"/>
             <w:gridSpan w:val="2"/>
           </w:tcPr>
           <w:p>
@@ -11976,7 +12146,7 @@
       <w:tr>
         <w:tc>
           <w:tcPr>
-            <w:tcW w:w="4675" w:type="dxa"/>
+            <w:tcW w:w="2826" w:type="dxa"/>
           </w:tcPr>
           <w:p>
             <w:pPr>
@@ -11994,7 +12164,7 @@
         </w:tc>
         <w:tc>
           <w:tcPr>
-            <w:tcW w:w="4675" w:type="dxa"/>
+            <w:tcW w:w="6524" w:type="dxa"/>
             <w:gridSpan w:val="2"/>
           </w:tcPr>
           <w:p>
@@ -12015,7 +12185,7 @@
       <w:tr>
         <w:tc>
           <w:tcPr>
-            <w:tcW w:w="4675" w:type="dxa"/>
+            <w:tcW w:w="2826" w:type="dxa"/>
           </w:tcPr>
           <w:p>
             <w:pPr>
@@ -12033,7 +12203,7 @@
         </w:tc>
         <w:tc>
           <w:tcPr>
-            <w:tcW w:w="4675" w:type="dxa"/>
+            <w:tcW w:w="6524" w:type="dxa"/>
             <w:gridSpan w:val="2"/>
           </w:tcPr>
           <w:p>
@@ -12054,7 +12224,7 @@
       <w:tr>
         <w:tc>
           <w:tcPr>
-            <w:tcW w:w="4675" w:type="dxa"/>
+            <w:tcW w:w="2826" w:type="dxa"/>
           </w:tcPr>
           <w:p>
             <w:pPr>
@@ -12072,7 +12242,7 @@
         </w:tc>
         <w:tc>
           <w:tcPr>
-            <w:tcW w:w="4675" w:type="dxa"/>
+            <w:tcW w:w="6524" w:type="dxa"/>
             <w:gridSpan w:val="2"/>
           </w:tcPr>
           <w:p>
@@ -12093,7 +12263,7 @@
       <w:tr>
         <w:tc>
           <w:tcPr>
-            <w:tcW w:w="4675" w:type="dxa"/>
+            <w:tcW w:w="2826" w:type="dxa"/>
           </w:tcPr>
           <w:p>
             <w:pPr>
@@ -12123,7 +12293,7 @@
         </w:tc>
         <w:tc>
           <w:tcPr>
-            <w:tcW w:w="4675" w:type="dxa"/>
+            <w:tcW w:w="6524" w:type="dxa"/>
             <w:gridSpan w:val="2"/>
           </w:tcPr>
           <w:p>
@@ -12144,7 +12314,40 @@
       <w:tr>
         <w:tc>
           <w:tcPr>
-            <w:tcW w:w="4675" w:type="dxa"/>
+            <w:tcW w:w="2826" w:type="dxa"/>
+          </w:tcPr>
+          <w:p>
+            <w:pPr>
+              <w:rPr>
+                <w:rFonts w:ascii="Times New Roman" w:hAnsi="Times New Roman" w:cs="Times New Roman"/>
+              </w:rPr>
+            </w:pPr>
+            <w:r>
+              <w:rPr>
+                <w:rFonts w:ascii="Times New Roman" w:hAnsi="Times New Roman" w:cs="Times New Roman"/>
+              </w:rPr>
+              <w:t>Failed End Condition</w:t>
+            </w:r>
+          </w:p>
+        </w:tc>
+        <w:tc>
+          <w:tcPr>
+            <w:tcW w:w="6524" w:type="dxa"/>
+            <w:gridSpan w:val="2"/>
+          </w:tcPr>
+          <w:p>
+            <w:pPr>
+              <w:rPr>
+                <w:rFonts w:ascii="Times New Roman" w:hAnsi="Times New Roman" w:cs="Times New Roman"/>
+              </w:rPr>
+            </w:pPr>
+          </w:p>
+        </w:tc>
+      </w:tr>
+      <w:tr>
+        <w:tc>
+          <w:tcPr>
+            <w:tcW w:w="2826" w:type="dxa"/>
           </w:tcPr>
           <w:p>
             <w:pPr>
@@ -12162,7 +12365,7 @@
         </w:tc>
         <w:tc>
           <w:tcPr>
-            <w:tcW w:w="4675" w:type="dxa"/>
+            <w:tcW w:w="6524" w:type="dxa"/>
             <w:gridSpan w:val="2"/>
           </w:tcPr>
           <w:p>
@@ -12183,7 +12386,7 @@
       <w:tr>
         <w:tc>
           <w:tcPr>
-            <w:tcW w:w="4675" w:type="dxa"/>
+            <w:tcW w:w="2826" w:type="dxa"/>
           </w:tcPr>
           <w:p>
             <w:pPr>
@@ -12201,7 +12404,7 @@
         </w:tc>
         <w:tc>
           <w:tcPr>
-            <w:tcW w:w="4675" w:type="dxa"/>
+            <w:tcW w:w="6524" w:type="dxa"/>
             <w:gridSpan w:val="2"/>
           </w:tcPr>
           <w:p>
@@ -12222,7 +12425,7 @@
       <w:tr>
         <w:tc>
           <w:tcPr>
-            <w:tcW w:w="4675" w:type="dxa"/>
+            <w:tcW w:w="2826" w:type="dxa"/>
           </w:tcPr>
           <w:p>
             <w:pPr>
@@ -12240,7 +12443,7 @@
         </w:tc>
         <w:tc>
           <w:tcPr>
-            <w:tcW w:w="4675" w:type="dxa"/>
+            <w:tcW w:w="6524" w:type="dxa"/>
             <w:gridSpan w:val="2"/>
           </w:tcPr>
           <w:p>
@@ -12261,7 +12464,7 @@
       <w:tr>
         <w:tc>
           <w:tcPr>
-            <w:tcW w:w="4675" w:type="dxa"/>
+            <w:tcW w:w="2826" w:type="dxa"/>
           </w:tcPr>
           <w:p>
             <w:pPr>
@@ -12279,7 +12482,7 @@
         </w:tc>
         <w:tc>
           <w:tcPr>
-            <w:tcW w:w="630" w:type="dxa"/>
+            <w:tcW w:w="708" w:type="dxa"/>
           </w:tcPr>
           <w:p>
             <w:pPr>
@@ -12298,7 +12501,7 @@
         </w:tc>
         <w:tc>
           <w:tcPr>
-            <w:tcW w:w="4045" w:type="dxa"/>
+            <w:tcW w:w="5816" w:type="dxa"/>
           </w:tcPr>
           <w:p>
             <w:pPr>
@@ -12318,19 +12521,19 @@
       <w:tr>
         <w:tc>
           <w:tcPr>
-            <w:tcW w:w="4675" w:type="dxa"/>
-          </w:tcPr>
-          <w:p>
-            <w:pPr>
-              <w:rPr>
-                <w:rFonts w:ascii="Times New Roman" w:hAnsi="Times New Roman" w:cs="Times New Roman"/>
-              </w:rPr>
-            </w:pPr>
-          </w:p>
-        </w:tc>
-        <w:tc>
-          <w:tcPr>
-            <w:tcW w:w="630" w:type="dxa"/>
+            <w:tcW w:w="2826" w:type="dxa"/>
+          </w:tcPr>
+          <w:p>
+            <w:pPr>
+              <w:rPr>
+                <w:rFonts w:ascii="Times New Roman" w:hAnsi="Times New Roman" w:cs="Times New Roman"/>
+              </w:rPr>
+            </w:pPr>
+          </w:p>
+        </w:tc>
+        <w:tc>
+          <w:tcPr>
+            <w:tcW w:w="708" w:type="dxa"/>
           </w:tcPr>
           <w:p>
             <w:pPr>
@@ -12349,7 +12552,7 @@
         </w:tc>
         <w:tc>
           <w:tcPr>
-            <w:tcW w:w="4045" w:type="dxa"/>
+            <w:tcW w:w="5816" w:type="dxa"/>
           </w:tcPr>
           <w:p>
             <w:pPr>
@@ -12369,7 +12572,7 @@
       <w:tr>
         <w:tc>
           <w:tcPr>
-            <w:tcW w:w="4675" w:type="dxa"/>
+            <w:tcW w:w="2826" w:type="dxa"/>
           </w:tcPr>
           <w:p>
             <w:pPr>
@@ -12382,7 +12585,7 @@
         </w:tc>
         <w:tc>
           <w:tcPr>
-            <w:tcW w:w="630" w:type="dxa"/>
+            <w:tcW w:w="708" w:type="dxa"/>
           </w:tcPr>
           <w:p>
             <w:pPr>
@@ -12401,7 +12604,7 @@
         </w:tc>
         <w:tc>
           <w:tcPr>
-            <w:tcW w:w="4045" w:type="dxa"/>
+            <w:tcW w:w="5816" w:type="dxa"/>
           </w:tcPr>
           <w:p>
             <w:pPr>
@@ -12421,7 +12624,7 @@
       <w:tr>
         <w:tc>
           <w:tcPr>
-            <w:tcW w:w="4675" w:type="dxa"/>
+            <w:tcW w:w="2826" w:type="dxa"/>
           </w:tcPr>
           <w:p>
             <w:pPr>
@@ -12434,7 +12637,7 @@
         </w:tc>
         <w:tc>
           <w:tcPr>
-            <w:tcW w:w="630" w:type="dxa"/>
+            <w:tcW w:w="708" w:type="dxa"/>
           </w:tcPr>
           <w:p>
             <w:pPr>
@@ -12453,7 +12656,7 @@
         </w:tc>
         <w:tc>
           <w:tcPr>
-            <w:tcW w:w="4045" w:type="dxa"/>
+            <w:tcW w:w="5816" w:type="dxa"/>
           </w:tcPr>
           <w:p>
             <w:pPr>
@@ -12514,14 +12717,14 @@
         <w:tblLook w:val="04A0" w:firstRow="1" w:lastRow="0" w:firstColumn="1" w:lastColumn="0" w:noHBand="0" w:noVBand="1"/>
       </w:tblPr>
       <w:tblGrid>
-        <w:gridCol w:w="4675"/>
-        <w:gridCol w:w="630"/>
-        <w:gridCol w:w="4045"/>
+        <w:gridCol w:w="2826"/>
+        <w:gridCol w:w="708"/>
+        <w:gridCol w:w="5816"/>
       </w:tblGrid>
       <w:tr>
         <w:tc>
           <w:tcPr>
-            <w:tcW w:w="4675" w:type="dxa"/>
+            <w:tcW w:w="2826" w:type="dxa"/>
           </w:tcPr>
           <w:p>
             <w:pPr>
@@ -12541,7 +12744,7 @@
         </w:tc>
         <w:tc>
           <w:tcPr>
-            <w:tcW w:w="4675" w:type="dxa"/>
+            <w:tcW w:w="6524" w:type="dxa"/>
             <w:gridSpan w:val="2"/>
           </w:tcPr>
           <w:p>
@@ -12556,33 +12759,34 @@
                 <w:rFonts w:ascii="Times New Roman" w:hAnsi="Times New Roman" w:cs="Times New Roman"/>
                 <w:b/>
               </w:rPr>
-              <w:t>Sapu lantai</w:t>
-            </w:r>
-          </w:p>
-        </w:tc>
-      </w:tr>
-      <w:tr>
-        <w:tc>
-          <w:tcPr>
-            <w:tcW w:w="4675" w:type="dxa"/>
-          </w:tcPr>
-          <w:p>
-            <w:pPr>
-              <w:rPr>
-                <w:rFonts w:ascii="Times New Roman" w:hAnsi="Times New Roman" w:cs="Times New Roman"/>
-              </w:rPr>
-            </w:pPr>
-            <w:r>
-              <w:rPr>
-                <w:rFonts w:ascii="Times New Roman" w:hAnsi="Times New Roman" w:cs="Times New Roman"/>
-              </w:rPr>
+              <w:t>Sikat Kloset</w:t>
+            </w:r>
+          </w:p>
+        </w:tc>
+      </w:tr>
+      <w:tr>
+        <w:tc>
+          <w:tcPr>
+            <w:tcW w:w="2826" w:type="dxa"/>
+          </w:tcPr>
+          <w:p>
+            <w:pPr>
+              <w:rPr>
+                <w:rFonts w:ascii="Times New Roman" w:hAnsi="Times New Roman" w:cs="Times New Roman"/>
+              </w:rPr>
+            </w:pPr>
+            <w:r>
+              <w:rPr>
+                <w:rFonts w:ascii="Times New Roman" w:hAnsi="Times New Roman" w:cs="Times New Roman"/>
+              </w:rPr>
+              <w:lastRenderedPageBreak/>
               <w:t>Related Requirements</w:t>
             </w:r>
           </w:p>
         </w:tc>
         <w:tc>
           <w:tcPr>
-            <w:tcW w:w="4675" w:type="dxa"/>
+            <w:tcW w:w="6524" w:type="dxa"/>
             <w:gridSpan w:val="2"/>
           </w:tcPr>
           <w:p>
@@ -12603,7 +12807,7 @@
       <w:tr>
         <w:tc>
           <w:tcPr>
-            <w:tcW w:w="4675" w:type="dxa"/>
+            <w:tcW w:w="2826" w:type="dxa"/>
           </w:tcPr>
           <w:p>
             <w:pPr>
@@ -12621,28 +12825,28 @@
         </w:tc>
         <w:tc>
           <w:tcPr>
-            <w:tcW w:w="4675" w:type="dxa"/>
-            <w:gridSpan w:val="2"/>
-          </w:tcPr>
-          <w:p>
-            <w:pPr>
-              <w:rPr>
-                <w:rFonts w:ascii="Times New Roman" w:hAnsi="Times New Roman" w:cs="Times New Roman"/>
-              </w:rPr>
-            </w:pPr>
-            <w:r>
-              <w:rPr>
-                <w:rFonts w:ascii="Times New Roman" w:hAnsi="Times New Roman" w:cs="Times New Roman"/>
-              </w:rPr>
-              <w:t>Lantai berhasil dibersihkan</w:t>
-            </w:r>
-          </w:p>
-        </w:tc>
-      </w:tr>
-      <w:tr>
-        <w:tc>
-          <w:tcPr>
-            <w:tcW w:w="4675" w:type="dxa"/>
+            <w:tcW w:w="6524" w:type="dxa"/>
+            <w:gridSpan w:val="2"/>
+          </w:tcPr>
+          <w:p>
+            <w:pPr>
+              <w:rPr>
+                <w:rFonts w:ascii="Times New Roman" w:hAnsi="Times New Roman" w:cs="Times New Roman"/>
+              </w:rPr>
+            </w:pPr>
+            <w:r>
+              <w:rPr>
+                <w:rFonts w:ascii="Times New Roman" w:hAnsi="Times New Roman" w:cs="Times New Roman"/>
+              </w:rPr>
+              <w:t>Kloset berhasil dibersihkan</w:t>
+            </w:r>
+          </w:p>
+        </w:tc>
+      </w:tr>
+      <w:tr>
+        <w:tc>
+          <w:tcPr>
+            <w:tcW w:w="2826" w:type="dxa"/>
           </w:tcPr>
           <w:p>
             <w:pPr>
@@ -12660,28 +12864,28 @@
         </w:tc>
         <w:tc>
           <w:tcPr>
-            <w:tcW w:w="4675" w:type="dxa"/>
-            <w:gridSpan w:val="2"/>
-          </w:tcPr>
-          <w:p>
-            <w:pPr>
-              <w:rPr>
-                <w:rFonts w:ascii="Times New Roman" w:hAnsi="Times New Roman" w:cs="Times New Roman"/>
-              </w:rPr>
-            </w:pPr>
-            <w:r>
-              <w:rPr>
-                <w:rFonts w:ascii="Times New Roman" w:hAnsi="Times New Roman" w:cs="Times New Roman"/>
-              </w:rPr>
-              <w:t>Pemain memilih ruang tamu atau ruang tidur</w:t>
-            </w:r>
-          </w:p>
-        </w:tc>
-      </w:tr>
-      <w:tr>
-        <w:tc>
-          <w:tcPr>
-            <w:tcW w:w="4675" w:type="dxa"/>
+            <w:tcW w:w="6524" w:type="dxa"/>
+            <w:gridSpan w:val="2"/>
+          </w:tcPr>
+          <w:p>
+            <w:pPr>
+              <w:rPr>
+                <w:rFonts w:ascii="Times New Roman" w:hAnsi="Times New Roman" w:cs="Times New Roman"/>
+              </w:rPr>
+            </w:pPr>
+            <w:r>
+              <w:rPr>
+                <w:rFonts w:ascii="Times New Roman" w:hAnsi="Times New Roman" w:cs="Times New Roman"/>
+              </w:rPr>
+              <w:t>Pemain berada di kamar mandi</w:t>
+            </w:r>
+          </w:p>
+        </w:tc>
+      </w:tr>
+      <w:tr>
+        <w:tc>
+          <w:tcPr>
+            <w:tcW w:w="2826" w:type="dxa"/>
           </w:tcPr>
           <w:p>
             <w:pPr>
@@ -12711,28 +12915,73 @@
         </w:tc>
         <w:tc>
           <w:tcPr>
-            <w:tcW w:w="4675" w:type="dxa"/>
-            <w:gridSpan w:val="2"/>
-          </w:tcPr>
-          <w:p>
-            <w:pPr>
-              <w:rPr>
-                <w:rFonts w:ascii="Times New Roman" w:hAnsi="Times New Roman" w:cs="Times New Roman"/>
-              </w:rPr>
-            </w:pPr>
-            <w:r>
-              <w:rPr>
-                <w:rFonts w:ascii="Times New Roman" w:hAnsi="Times New Roman" w:cs="Times New Roman"/>
-              </w:rPr>
-              <w:t>Pemain berhasil membersihkan lantai</w:t>
-            </w:r>
-          </w:p>
-        </w:tc>
-      </w:tr>
-      <w:tr>
-        <w:tc>
-          <w:tcPr>
-            <w:tcW w:w="4675" w:type="dxa"/>
+            <w:tcW w:w="6524" w:type="dxa"/>
+            <w:gridSpan w:val="2"/>
+          </w:tcPr>
+          <w:p>
+            <w:pPr>
+              <w:rPr>
+                <w:rFonts w:ascii="Times New Roman" w:hAnsi="Times New Roman" w:cs="Times New Roman"/>
+              </w:rPr>
+            </w:pPr>
+            <w:r>
+              <w:rPr>
+                <w:rFonts w:ascii="Times New Roman" w:hAnsi="Times New Roman" w:cs="Times New Roman"/>
+              </w:rPr>
+              <w:t>Pem</w:t>
+            </w:r>
+            <w:r>
+              <w:rPr>
+                <w:rFonts w:ascii="Times New Roman" w:hAnsi="Times New Roman" w:cs="Times New Roman"/>
+              </w:rPr>
+              <w:t>ain berhasil membersihkan kloset</w:t>
+            </w:r>
+          </w:p>
+        </w:tc>
+      </w:tr>
+      <w:tr>
+        <w:tc>
+          <w:tcPr>
+            <w:tcW w:w="2826" w:type="dxa"/>
+          </w:tcPr>
+          <w:p>
+            <w:pPr>
+              <w:rPr>
+                <w:rFonts w:ascii="Times New Roman" w:hAnsi="Times New Roman" w:cs="Times New Roman"/>
+              </w:rPr>
+            </w:pPr>
+            <w:r>
+              <w:rPr>
+                <w:rFonts w:ascii="Times New Roman" w:hAnsi="Times New Roman" w:cs="Times New Roman"/>
+              </w:rPr>
+              <w:t>Failed End Condition</w:t>
+            </w:r>
+          </w:p>
+        </w:tc>
+        <w:tc>
+          <w:tcPr>
+            <w:tcW w:w="6524" w:type="dxa"/>
+            <w:gridSpan w:val="2"/>
+          </w:tcPr>
+          <w:p>
+            <w:pPr>
+              <w:rPr>
+                <w:rFonts w:ascii="Times New Roman" w:hAnsi="Times New Roman" w:cs="Times New Roman"/>
+              </w:rPr>
+            </w:pPr>
+            <w:r>
+              <w:rPr>
+                <w:rFonts w:ascii="Times New Roman" w:hAnsi="Times New Roman" w:cs="Times New Roman"/>
+              </w:rPr>
+              <w:t>Pemain tidak berhasil membersihkan kloset</w:t>
+            </w:r>
+          </w:p>
+        </w:tc>
+      </w:tr>
+      <w:tr>
+        <w:tc>
+          <w:tcPr>
+            <w:tcW w:w="2826" w:type="dxa"/>
           </w:tcPr>
           <w:p>
             <w:pPr>
@@ -12750,7 +12999,7 @@
         </w:tc>
         <w:tc>
           <w:tcPr>
-            <w:tcW w:w="4675" w:type="dxa"/>
+            <w:tcW w:w="6524" w:type="dxa"/>
             <w:gridSpan w:val="2"/>
           </w:tcPr>
           <w:p>
@@ -12771,7 +13020,7 @@
       <w:tr>
         <w:tc>
           <w:tcPr>
-            <w:tcW w:w="4675" w:type="dxa"/>
+            <w:tcW w:w="2826" w:type="dxa"/>
           </w:tcPr>
           <w:p>
             <w:pPr>
@@ -12789,7 +13038,7 @@
         </w:tc>
         <w:tc>
           <w:tcPr>
-            <w:tcW w:w="4675" w:type="dxa"/>
+            <w:tcW w:w="6524" w:type="dxa"/>
             <w:gridSpan w:val="2"/>
           </w:tcPr>
           <w:p>
@@ -12810,7 +13059,7 @@
       <w:tr>
         <w:tc>
           <w:tcPr>
-            <w:tcW w:w="4675" w:type="dxa"/>
+            <w:tcW w:w="2826" w:type="dxa"/>
           </w:tcPr>
           <w:p>
             <w:pPr>
@@ -12828,7 +13077,7 @@
         </w:tc>
         <w:tc>
           <w:tcPr>
-            <w:tcW w:w="4675" w:type="dxa"/>
+            <w:tcW w:w="6524" w:type="dxa"/>
             <w:gridSpan w:val="2"/>
           </w:tcPr>
           <w:p>
@@ -12849,55 +13098,30 @@
       <w:tr>
         <w:tc>
           <w:tcPr>
-            <w:tcW w:w="4675" w:type="dxa"/>
-          </w:tcPr>
-          <w:p>
-            <w:pPr>
-              <w:rPr>
-                <w:rFonts w:ascii="Times New Roman" w:hAnsi="Times New Roman" w:cs="Times New Roman"/>
-              </w:rPr>
-            </w:pPr>
-            <w:r>
-              <w:rPr>
-                <w:rFonts w:ascii="Times New Roman" w:hAnsi="Times New Roman" w:cs="Times New Roman"/>
-              </w:rPr>
+            <w:tcW w:w="2826" w:type="dxa"/>
+          </w:tcPr>
+          <w:p>
+            <w:r>
               <w:t>Main Flow</w:t>
             </w:r>
           </w:p>
         </w:tc>
         <w:tc>
           <w:tcPr>
-            <w:tcW w:w="630" w:type="dxa"/>
-          </w:tcPr>
-          <w:p>
-            <w:pPr>
-              <w:jc w:val="center"/>
-              <w:rPr>
-                <w:rFonts w:ascii="Times New Roman" w:hAnsi="Times New Roman" w:cs="Times New Roman"/>
-              </w:rPr>
-            </w:pPr>
-            <w:r>
-              <w:rPr>
-                <w:rFonts w:ascii="Times New Roman" w:hAnsi="Times New Roman" w:cs="Times New Roman"/>
-              </w:rPr>
+            <w:tcW w:w="708" w:type="dxa"/>
+          </w:tcPr>
+          <w:p>
+            <w:r>
               <w:t>Step</w:t>
             </w:r>
           </w:p>
         </w:tc>
         <w:tc>
           <w:tcPr>
-            <w:tcW w:w="4045" w:type="dxa"/>
-          </w:tcPr>
-          <w:p>
-            <w:pPr>
-              <w:rPr>
-                <w:rFonts w:ascii="Times New Roman" w:hAnsi="Times New Roman" w:cs="Times New Roman"/>
-              </w:rPr>
-            </w:pPr>
-            <w:r>
-              <w:rPr>
-                <w:rFonts w:ascii="Times New Roman" w:hAnsi="Times New Roman" w:cs="Times New Roman"/>
-              </w:rPr>
+            <w:tcW w:w="5816" w:type="dxa"/>
+          </w:tcPr>
+          <w:p>
+            <w:r>
               <w:t>Action</w:t>
             </w:r>
           </w:p>
@@ -12906,183 +13130,196 @@
       <w:tr>
         <w:tc>
           <w:tcPr>
-            <w:tcW w:w="4675" w:type="dxa"/>
-          </w:tcPr>
-          <w:p>
-            <w:pPr>
-              <w:rPr>
-                <w:rFonts w:ascii="Times New Roman" w:hAnsi="Times New Roman" w:cs="Times New Roman"/>
-              </w:rPr>
-            </w:pPr>
-          </w:p>
-        </w:tc>
-        <w:tc>
-          <w:tcPr>
-            <w:tcW w:w="630" w:type="dxa"/>
-          </w:tcPr>
-          <w:p>
-            <w:pPr>
-              <w:jc w:val="center"/>
-              <w:rPr>
-                <w:rFonts w:ascii="Times New Roman" w:hAnsi="Times New Roman" w:cs="Times New Roman"/>
-              </w:rPr>
-            </w:pPr>
-            <w:r>
-              <w:rPr>
-                <w:rFonts w:ascii="Times New Roman" w:hAnsi="Times New Roman" w:cs="Times New Roman"/>
-              </w:rPr>
+            <w:tcW w:w="2826" w:type="dxa"/>
+          </w:tcPr>
+          <w:p>
+            <w:pPr>
+              <w:jc w:val="right"/>
+            </w:pPr>
+          </w:p>
+        </w:tc>
+        <w:tc>
+          <w:tcPr>
+            <w:tcW w:w="708" w:type="dxa"/>
+          </w:tcPr>
+          <w:p>
+            <w:r>
               <w:t>1</w:t>
             </w:r>
           </w:p>
         </w:tc>
         <w:tc>
           <w:tcPr>
-            <w:tcW w:w="4045" w:type="dxa"/>
-          </w:tcPr>
-          <w:p>
-            <w:pPr>
-              <w:rPr>
-                <w:rFonts w:ascii="Times New Roman" w:hAnsi="Times New Roman" w:cs="Times New Roman"/>
-              </w:rPr>
-            </w:pPr>
-            <w:r>
-              <w:rPr>
-                <w:rFonts w:ascii="Times New Roman" w:hAnsi="Times New Roman" w:cs="Times New Roman"/>
-              </w:rPr>
-              <w:t>Pemain memilih ruang tamu atau ruang tidur</w:t>
-            </w:r>
-          </w:p>
-        </w:tc>
-      </w:tr>
-      <w:tr>
-        <w:tc>
-          <w:tcPr>
-            <w:tcW w:w="4675" w:type="dxa"/>
+            <w:tcW w:w="5816" w:type="dxa"/>
+          </w:tcPr>
+          <w:p>
+            <w:r>
+              <w:t>Pemain membersihkan kloset</w:t>
+            </w:r>
+          </w:p>
+        </w:tc>
+      </w:tr>
+      <w:tr>
+        <w:tc>
+          <w:tcPr>
+            <w:tcW w:w="2826" w:type="dxa"/>
           </w:tcPr>
           <w:p>
             <w:pPr>
               <w:jc w:val="right"/>
-              <w:rPr>
-                <w:rFonts w:ascii="Times New Roman" w:hAnsi="Times New Roman" w:cs="Times New Roman"/>
-              </w:rPr>
-            </w:pPr>
-          </w:p>
-        </w:tc>
-        <w:tc>
-          <w:tcPr>
-            <w:tcW w:w="630" w:type="dxa"/>
-          </w:tcPr>
-          <w:p>
-            <w:pPr>
-              <w:jc w:val="center"/>
-              <w:rPr>
-                <w:rFonts w:ascii="Times New Roman" w:hAnsi="Times New Roman" w:cs="Times New Roman"/>
-              </w:rPr>
-            </w:pPr>
-            <w:r>
-              <w:rPr>
-                <w:rFonts w:ascii="Times New Roman" w:hAnsi="Times New Roman" w:cs="Times New Roman"/>
-              </w:rPr>
+            </w:pPr>
+          </w:p>
+        </w:tc>
+        <w:tc>
+          <w:tcPr>
+            <w:tcW w:w="708" w:type="dxa"/>
+          </w:tcPr>
+          <w:p>
+            <w:r>
               <w:t>2</w:t>
             </w:r>
           </w:p>
         </w:tc>
         <w:tc>
           <w:tcPr>
-            <w:tcW w:w="4045" w:type="dxa"/>
-          </w:tcPr>
-          <w:p>
-            <w:pPr>
-              <w:rPr>
-                <w:rFonts w:ascii="Times New Roman" w:hAnsi="Times New Roman" w:cs="Times New Roman"/>
-              </w:rPr>
-            </w:pPr>
-            <w:r>
-              <w:rPr>
-                <w:rFonts w:ascii="Times New Roman" w:hAnsi="Times New Roman" w:cs="Times New Roman"/>
-              </w:rPr>
-              <w:t>Pemain menyapu lantai</w:t>
-            </w:r>
-          </w:p>
-        </w:tc>
-      </w:tr>
-      <w:tr>
-        <w:tc>
-          <w:tcPr>
-            <w:tcW w:w="4675" w:type="dxa"/>
+            <w:tcW w:w="5816" w:type="dxa"/>
+          </w:tcPr>
+          <w:p>
+            <w:r>
+              <w:t>Pemain berhasil membersihkan kloset dan skor ditampilkan</w:t>
+            </w:r>
+          </w:p>
+        </w:tc>
+      </w:tr>
+      <w:tr>
+        <w:tc>
+          <w:tcPr>
+            <w:tcW w:w="2826" w:type="dxa"/>
+          </w:tcPr>
+          <w:p>
+            <w:r>
+              <w:t>Extensions</w:t>
+            </w:r>
+          </w:p>
+        </w:tc>
+        <w:tc>
+          <w:tcPr>
+            <w:tcW w:w="708" w:type="dxa"/>
+          </w:tcPr>
+          <w:p>
+            <w:r>
+              <w:t>Step</w:t>
+            </w:r>
+          </w:p>
+        </w:tc>
+        <w:tc>
+          <w:tcPr>
+            <w:tcW w:w="5816" w:type="dxa"/>
+          </w:tcPr>
+          <w:p>
+            <w:r>
+              <w:t>Branch Action</w:t>
+            </w:r>
+          </w:p>
+        </w:tc>
+      </w:tr>
+      <w:tr>
+        <w:tc>
+          <w:tcPr>
+            <w:tcW w:w="2826" w:type="dxa"/>
           </w:tcPr>
           <w:p>
             <w:pPr>
               <w:jc w:val="right"/>
-              <w:rPr>
-                <w:rFonts w:ascii="Times New Roman" w:hAnsi="Times New Roman" w:cs="Times New Roman"/>
-              </w:rPr>
-            </w:pPr>
-          </w:p>
-        </w:tc>
-        <w:tc>
-          <w:tcPr>
-            <w:tcW w:w="630" w:type="dxa"/>
-          </w:tcPr>
-          <w:p>
-            <w:pPr>
-              <w:jc w:val="center"/>
-              <w:rPr>
-                <w:rFonts w:ascii="Times New Roman" w:hAnsi="Times New Roman" w:cs="Times New Roman"/>
-              </w:rPr>
-            </w:pPr>
-            <w:r>
-              <w:rPr>
-                <w:rFonts w:ascii="Times New Roman" w:hAnsi="Times New Roman" w:cs="Times New Roman"/>
-              </w:rPr>
-              <w:t>3</w:t>
-            </w:r>
-          </w:p>
-        </w:tc>
-        <w:tc>
-          <w:tcPr>
-            <w:tcW w:w="4045" w:type="dxa"/>
-          </w:tcPr>
-          <w:p>
-            <w:pPr>
-              <w:rPr>
-                <w:rFonts w:ascii="Times New Roman" w:hAnsi="Times New Roman" w:cs="Times New Roman"/>
-              </w:rPr>
-            </w:pPr>
-            <w:r>
-              <w:rPr>
-                <w:rFonts w:ascii="Times New Roman" w:hAnsi="Times New Roman" w:cs="Times New Roman"/>
-              </w:rPr>
-              <w:t>Skor akan tampil</w:t>
+            </w:pPr>
+          </w:p>
+        </w:tc>
+        <w:tc>
+          <w:tcPr>
+            <w:tcW w:w="708" w:type="dxa"/>
+          </w:tcPr>
+          <w:p>
+            <w:r>
+              <w:t>1.1</w:t>
+            </w:r>
+          </w:p>
+        </w:tc>
+        <w:tc>
+          <w:tcPr>
+            <w:tcW w:w="5816" w:type="dxa"/>
+          </w:tcPr>
+          <w:p>
+            <w:r>
+              <w:t>Pemain tidak bersih dalam membersihkan kloset</w:t>
+            </w:r>
+          </w:p>
+        </w:tc>
+      </w:tr>
+      <w:tr>
+        <w:tc>
+          <w:tcPr>
+            <w:tcW w:w="2826" w:type="dxa"/>
+          </w:tcPr>
+          <w:p>
+            <w:pPr>
+              <w:jc w:val="right"/>
+            </w:pPr>
+          </w:p>
+        </w:tc>
+        <w:tc>
+          <w:tcPr>
+            <w:tcW w:w="708" w:type="dxa"/>
+          </w:tcPr>
+          <w:p>
+            <w:r>
+              <w:t>1.2</w:t>
+            </w:r>
+          </w:p>
+        </w:tc>
+        <w:tc>
+          <w:tcPr>
+            <w:tcW w:w="5816" w:type="dxa"/>
+          </w:tcPr>
+          <w:p>
+            <w:r>
+              <w:t>Kloset rusak karena terlalu keras membersihkan</w:t>
+            </w:r>
+          </w:p>
+        </w:tc>
+      </w:tr>
+      <w:tr>
+        <w:tc>
+          <w:tcPr>
+            <w:tcW w:w="2826" w:type="dxa"/>
+          </w:tcPr>
+          <w:p>
+            <w:pPr>
+              <w:jc w:val="right"/>
+            </w:pPr>
+          </w:p>
+        </w:tc>
+        <w:tc>
+          <w:tcPr>
+            <w:tcW w:w="708" w:type="dxa"/>
+          </w:tcPr>
+          <w:p>
+            <w:r>
+              <w:t>2.1</w:t>
+            </w:r>
+          </w:p>
+        </w:tc>
+        <w:tc>
+          <w:tcPr>
+            <w:tcW w:w="5816" w:type="dxa"/>
+          </w:tcPr>
+          <w:p>
+            <w:r>
+              <w:t>Pemain tidak berhasil membersihkan kloset</w:t>
             </w:r>
           </w:p>
         </w:tc>
       </w:tr>
     </w:tbl>
-    <w:p>
-      <w:pPr>
-        <w:pStyle w:val="ListParagraph"/>
-        <w:tabs>
-          <w:tab w:val="left" w:pos="2730"/>
-        </w:tabs>
-        <w:rPr>
-          <w:rFonts w:ascii="Times New Roman" w:hAnsi="Times New Roman" w:cs="Times New Roman"/>
-          <w:b/>
-        </w:rPr>
-      </w:pPr>
-    </w:p>
-    <w:p>
-      <w:pPr>
-        <w:pStyle w:val="ListParagraph"/>
-        <w:tabs>
-          <w:tab w:val="left" w:pos="2730"/>
-        </w:tabs>
-        <w:rPr>
-          <w:rFonts w:ascii="Times New Roman" w:hAnsi="Times New Roman" w:cs="Times New Roman"/>
-          <w:b/>
-        </w:rPr>
-      </w:pPr>
-    </w:p>
     <w:p>
       <w:pPr>
         <w:pStyle w:val="ListParagraph"/>
@@ -13368,6 +13605,41 @@
               <w:rPr>
                 <w:rFonts w:ascii="Times New Roman" w:hAnsi="Times New Roman" w:cs="Times New Roman"/>
               </w:rPr>
+              <w:t>Failed End Condition</w:t>
+            </w:r>
+            <w:bookmarkStart w:id="0" w:name="_GoBack"/>
+            <w:bookmarkEnd w:id="0"/>
+          </w:p>
+        </w:tc>
+        <w:tc>
+          <w:tcPr>
+            <w:tcW w:w="4675" w:type="dxa"/>
+            <w:gridSpan w:val="2"/>
+          </w:tcPr>
+          <w:p>
+            <w:pPr>
+              <w:rPr>
+                <w:rFonts w:ascii="Times New Roman" w:hAnsi="Times New Roman" w:cs="Times New Roman"/>
+              </w:rPr>
+            </w:pPr>
+          </w:p>
+        </w:tc>
+      </w:tr>
+      <w:tr>
+        <w:tc>
+          <w:tcPr>
+            <w:tcW w:w="4675" w:type="dxa"/>
+          </w:tcPr>
+          <w:p>
+            <w:pPr>
+              <w:rPr>
+                <w:rFonts w:ascii="Times New Roman" w:hAnsi="Times New Roman" w:cs="Times New Roman"/>
+              </w:rPr>
+            </w:pPr>
+            <w:r>
+              <w:rPr>
+                <w:rFonts w:ascii="Times New Roman" w:hAnsi="Times New Roman" w:cs="Times New Roman"/>
+              </w:rPr>
               <w:t>Primary Actors</w:t>
             </w:r>
           </w:p>
@@ -14661,7 +14933,6 @@
               <w:rPr>
                 <w:rFonts w:ascii="Times New Roman" w:hAnsi="Times New Roman" w:cs="Times New Roman"/>
               </w:rPr>
-              <w:lastRenderedPageBreak/>
               <w:t>Main Flow</w:t>
             </w:r>
           </w:p>
@@ -15114,8 +15385,6 @@
               </w:rPr>
               <w:t>E</w:t>
             </w:r>
-            <w:bookmarkStart w:id="0" w:name="_GoBack"/>
-            <w:bookmarkEnd w:id="0"/>
             <w:r>
               <w:rPr>
                 <w:rFonts w:ascii="Times New Roman" w:hAnsi="Times New Roman" w:cs="Times New Roman"/>
@@ -16501,7 +16770,7 @@
 </file>
 
 <file path=customXml/itemProps1.xml><?xml version="1.0" encoding="utf-8"?>
-<ds:datastoreItem xmlns:ds="http://schemas.openxmlformats.org/officeDocument/2006/customXml" ds:itemID="{E45EFAEA-60A2-45E0-AD16-E95ADBEF2395}">
+<ds:datastoreItem xmlns:ds="http://schemas.openxmlformats.org/officeDocument/2006/customXml" ds:itemID="{A6F1C865-ADF3-45C3-B0A9-2FD7C2F38828}">
   <ds:schemaRefs>
     <ds:schemaRef ds:uri="http://schemas.openxmlformats.org/officeDocument/2006/bibliography"/>
   </ds:schemaRefs>

</xml_diff>

<commit_message>
use case desc (4)
</commit_message>
<xml_diff>
--- a/Analisis Proses Game Beberes Bumi Si Ujang.docx
+++ b/Analisis Proses Game Beberes Bumi Si Ujang.docx
@@ -988,21 +988,12 @@
           <w:sz w:val="24"/>
         </w:rPr>
       </w:pPr>
-      <w:proofErr w:type="gramStart"/>
       <w:r>
         <w:rPr>
           <w:rFonts w:ascii="Times New Roman" w:hAnsi="Times New Roman" w:cs="Times New Roman"/>
           <w:sz w:val="24"/>
         </w:rPr>
-        <w:t>kebersihan</w:t>
-      </w:r>
-      <w:proofErr w:type="gramEnd"/>
-      <w:r>
-        <w:rPr>
-          <w:rFonts w:ascii="Times New Roman" w:hAnsi="Times New Roman" w:cs="Times New Roman"/>
-          <w:sz w:val="24"/>
-        </w:rPr>
-        <w:t xml:space="preserve"> </w:t>
+        <w:t xml:space="preserve">kebersihan </w:t>
       </w:r>
       <w:r>
         <w:rPr>
@@ -1164,39 +1155,7 @@
           <w:rFonts w:ascii="Times New Roman" w:hAnsi="Times New Roman" w:cs="Times New Roman"/>
           <w:sz w:val="24"/>
         </w:rPr>
-        <w:t xml:space="preserve">dengan orang tua nya di sebuah rumah yang terletak di </w:t>
-      </w:r>
-      <w:proofErr w:type="gramStart"/>
-      <w:r>
-        <w:rPr>
-          <w:rFonts w:ascii="Times New Roman" w:hAnsi="Times New Roman" w:cs="Times New Roman"/>
-          <w:sz w:val="24"/>
-        </w:rPr>
-        <w:t>kota</w:t>
-      </w:r>
-      <w:proofErr w:type="gramEnd"/>
-      <w:r>
-        <w:rPr>
-          <w:rFonts w:ascii="Times New Roman" w:hAnsi="Times New Roman" w:cs="Times New Roman"/>
-          <w:sz w:val="24"/>
-        </w:rPr>
-        <w:t xml:space="preserve"> Bandung. Suatu hari kedua orang tua Si Ujang harus pergi ke kampung ayahnya yang berada di </w:t>
-      </w:r>
-      <w:proofErr w:type="gramStart"/>
-      <w:r>
-        <w:rPr>
-          <w:rFonts w:ascii="Times New Roman" w:hAnsi="Times New Roman" w:cs="Times New Roman"/>
-          <w:sz w:val="24"/>
-        </w:rPr>
-        <w:t>kota</w:t>
-      </w:r>
-      <w:proofErr w:type="gramEnd"/>
-      <w:r>
-        <w:rPr>
-          <w:rFonts w:ascii="Times New Roman" w:hAnsi="Times New Roman" w:cs="Times New Roman"/>
-          <w:sz w:val="24"/>
-        </w:rPr>
-        <w:t xml:space="preserve"> Garut dikarenakan kakek ujang sedang sakit keras dan kedua orang tua nya harus merawat untuk beberapa hari. </w:t>
+        <w:t xml:space="preserve">dengan orang tua nya di sebuah rumah yang terletak di kota Bandung. Suatu hari kedua orang tua Si Ujang harus pergi ke kampung ayahnya yang berada di kota Garut dikarenakan kakek ujang sedang sakit keras dan kedua orang tua nya harus merawat untuk beberapa hari. </w:t>
       </w:r>
     </w:p>
     <w:p>
@@ -1313,7 +1272,6 @@
           <w:sz w:val="24"/>
         </w:rPr>
       </w:pPr>
-      <w:proofErr w:type="gramStart"/>
       <w:r>
         <w:rPr>
           <w:rFonts w:ascii="Times New Roman" w:hAnsi="Times New Roman" w:cs="Times New Roman"/>
@@ -1323,7 +1281,6 @@
         <w:lastRenderedPageBreak/>
         <w:t>Kesimpulan :</w:t>
       </w:r>
-      <w:proofErr w:type="gramEnd"/>
       <w:r>
         <w:rPr>
           <w:rFonts w:ascii="Times New Roman" w:hAnsi="Times New Roman" w:cs="Times New Roman"/>
@@ -13090,7 +13047,7 @@
               <w:rPr>
                 <w:rFonts w:ascii="Times New Roman" w:hAnsi="Times New Roman" w:cs="Times New Roman"/>
               </w:rPr>
-              <w:t>-</w:t>
+              <w:t>Pemain mau membersihkan kloset</w:t>
             </w:r>
           </w:p>
         </w:tc>
@@ -13375,14 +13332,14 @@
         <w:tblLook w:val="04A0" w:firstRow="1" w:lastRow="0" w:firstColumn="1" w:lastColumn="0" w:noHBand="0" w:noVBand="1"/>
       </w:tblPr>
       <w:tblGrid>
-        <w:gridCol w:w="4675"/>
-        <w:gridCol w:w="630"/>
-        <w:gridCol w:w="4045"/>
+        <w:gridCol w:w="2826"/>
+        <w:gridCol w:w="708"/>
+        <w:gridCol w:w="5816"/>
       </w:tblGrid>
       <w:tr>
         <w:tc>
           <w:tcPr>
-            <w:tcW w:w="4675" w:type="dxa"/>
+            <w:tcW w:w="2826" w:type="dxa"/>
           </w:tcPr>
           <w:p>
             <w:pPr>
@@ -13402,7 +13359,7 @@
         </w:tc>
         <w:tc>
           <w:tcPr>
-            <w:tcW w:w="4675" w:type="dxa"/>
+            <w:tcW w:w="6524" w:type="dxa"/>
             <w:gridSpan w:val="2"/>
           </w:tcPr>
           <w:p>
@@ -13417,15 +13374,15 @@
                 <w:rFonts w:ascii="Times New Roman" w:hAnsi="Times New Roman" w:cs="Times New Roman"/>
                 <w:b/>
               </w:rPr>
-              <w:t>Sapu lantai</w:t>
-            </w:r>
-          </w:p>
-        </w:tc>
-      </w:tr>
-      <w:tr>
-        <w:tc>
-          <w:tcPr>
-            <w:tcW w:w="4675" w:type="dxa"/>
+              <w:t>Kuras Bak</w:t>
+            </w:r>
+          </w:p>
+        </w:tc>
+      </w:tr>
+      <w:tr>
+        <w:tc>
+          <w:tcPr>
+            <w:tcW w:w="2826" w:type="dxa"/>
           </w:tcPr>
           <w:p>
             <w:pPr>
@@ -13443,7 +13400,7 @@
         </w:tc>
         <w:tc>
           <w:tcPr>
-            <w:tcW w:w="4675" w:type="dxa"/>
+            <w:tcW w:w="6524" w:type="dxa"/>
             <w:gridSpan w:val="2"/>
           </w:tcPr>
           <w:p>
@@ -13464,7 +13421,7 @@
       <w:tr>
         <w:tc>
           <w:tcPr>
-            <w:tcW w:w="4675" w:type="dxa"/>
+            <w:tcW w:w="2826" w:type="dxa"/>
           </w:tcPr>
           <w:p>
             <w:pPr>
@@ -13482,28 +13439,28 @@
         </w:tc>
         <w:tc>
           <w:tcPr>
-            <w:tcW w:w="4675" w:type="dxa"/>
-            <w:gridSpan w:val="2"/>
-          </w:tcPr>
-          <w:p>
-            <w:pPr>
-              <w:rPr>
-                <w:rFonts w:ascii="Times New Roman" w:hAnsi="Times New Roman" w:cs="Times New Roman"/>
-              </w:rPr>
-            </w:pPr>
-            <w:r>
-              <w:rPr>
-                <w:rFonts w:ascii="Times New Roman" w:hAnsi="Times New Roman" w:cs="Times New Roman"/>
-              </w:rPr>
-              <w:t>Lantai berhasil dibersihkan</w:t>
-            </w:r>
-          </w:p>
-        </w:tc>
-      </w:tr>
-      <w:tr>
-        <w:tc>
-          <w:tcPr>
-            <w:tcW w:w="4675" w:type="dxa"/>
+            <w:tcW w:w="6524" w:type="dxa"/>
+            <w:gridSpan w:val="2"/>
+          </w:tcPr>
+          <w:p>
+            <w:pPr>
+              <w:rPr>
+                <w:rFonts w:ascii="Times New Roman" w:hAnsi="Times New Roman" w:cs="Times New Roman"/>
+              </w:rPr>
+            </w:pPr>
+            <w:r>
+              <w:rPr>
+                <w:rFonts w:ascii="Times New Roman" w:hAnsi="Times New Roman" w:cs="Times New Roman"/>
+              </w:rPr>
+              <w:t>Bak berhasil dikuras</w:t>
+            </w:r>
+          </w:p>
+        </w:tc>
+      </w:tr>
+      <w:tr>
+        <w:tc>
+          <w:tcPr>
+            <w:tcW w:w="2826" w:type="dxa"/>
           </w:tcPr>
           <w:p>
             <w:pPr>
@@ -13521,28 +13478,34 @@
         </w:tc>
         <w:tc>
           <w:tcPr>
-            <w:tcW w:w="4675" w:type="dxa"/>
-            <w:gridSpan w:val="2"/>
-          </w:tcPr>
-          <w:p>
-            <w:pPr>
-              <w:rPr>
-                <w:rFonts w:ascii="Times New Roman" w:hAnsi="Times New Roman" w:cs="Times New Roman"/>
-              </w:rPr>
-            </w:pPr>
-            <w:r>
-              <w:rPr>
-                <w:rFonts w:ascii="Times New Roman" w:hAnsi="Times New Roman" w:cs="Times New Roman"/>
-              </w:rPr>
-              <w:t>Pemain memilih ruang tamu atau ruang tidur</w:t>
-            </w:r>
-          </w:p>
-        </w:tc>
-      </w:tr>
-      <w:tr>
-        <w:tc>
-          <w:tcPr>
-            <w:tcW w:w="4675" w:type="dxa"/>
+            <w:tcW w:w="6524" w:type="dxa"/>
+            <w:gridSpan w:val="2"/>
+          </w:tcPr>
+          <w:p>
+            <w:pPr>
+              <w:rPr>
+                <w:rFonts w:ascii="Times New Roman" w:hAnsi="Times New Roman" w:cs="Times New Roman"/>
+              </w:rPr>
+            </w:pPr>
+            <w:r>
+              <w:rPr>
+                <w:rFonts w:ascii="Times New Roman" w:hAnsi="Times New Roman" w:cs="Times New Roman"/>
+              </w:rPr>
+              <w:t xml:space="preserve">Pemain </w:t>
+            </w:r>
+            <w:r>
+              <w:rPr>
+                <w:rFonts w:ascii="Times New Roman" w:hAnsi="Times New Roman" w:cs="Times New Roman"/>
+              </w:rPr>
+              <w:t>berada di kamar mandi</w:t>
+            </w:r>
+          </w:p>
+        </w:tc>
+      </w:tr>
+      <w:tr>
+        <w:tc>
+          <w:tcPr>
+            <w:tcW w:w="2826" w:type="dxa"/>
           </w:tcPr>
           <w:p>
             <w:pPr>
@@ -13572,28 +13535,34 @@
         </w:tc>
         <w:tc>
           <w:tcPr>
-            <w:tcW w:w="4675" w:type="dxa"/>
-            <w:gridSpan w:val="2"/>
-          </w:tcPr>
-          <w:p>
-            <w:pPr>
-              <w:rPr>
-                <w:rFonts w:ascii="Times New Roman" w:hAnsi="Times New Roman" w:cs="Times New Roman"/>
-              </w:rPr>
-            </w:pPr>
-            <w:r>
-              <w:rPr>
-                <w:rFonts w:ascii="Times New Roman" w:hAnsi="Times New Roman" w:cs="Times New Roman"/>
-              </w:rPr>
-              <w:t>Pemain berhasil membersihkan lantai</w:t>
-            </w:r>
-          </w:p>
-        </w:tc>
-      </w:tr>
-      <w:tr>
-        <w:tc>
-          <w:tcPr>
-            <w:tcW w:w="4675" w:type="dxa"/>
+            <w:tcW w:w="6524" w:type="dxa"/>
+            <w:gridSpan w:val="2"/>
+          </w:tcPr>
+          <w:p>
+            <w:pPr>
+              <w:rPr>
+                <w:rFonts w:ascii="Times New Roman" w:hAnsi="Times New Roman" w:cs="Times New Roman"/>
+              </w:rPr>
+            </w:pPr>
+            <w:r>
+              <w:rPr>
+                <w:rFonts w:ascii="Times New Roman" w:hAnsi="Times New Roman" w:cs="Times New Roman"/>
+              </w:rPr>
+              <w:t xml:space="preserve">Pemain berhasil </w:t>
+            </w:r>
+            <w:r>
+              <w:rPr>
+                <w:rFonts w:ascii="Times New Roman" w:hAnsi="Times New Roman" w:cs="Times New Roman"/>
+              </w:rPr>
+              <w:t>menguras bak</w:t>
+            </w:r>
+          </w:p>
+        </w:tc>
+      </w:tr>
+      <w:tr>
+        <w:tc>
+          <w:tcPr>
+            <w:tcW w:w="2826" w:type="dxa"/>
           </w:tcPr>
           <w:p>
             <w:pPr>
@@ -13607,28 +13576,32 @@
               </w:rPr>
               <w:t>Failed End Condition</w:t>
             </w:r>
-            <w:bookmarkStart w:id="0" w:name="_GoBack"/>
-            <w:bookmarkEnd w:id="0"/>
-          </w:p>
-        </w:tc>
-        <w:tc>
-          <w:tcPr>
-            <w:tcW w:w="4675" w:type="dxa"/>
-            <w:gridSpan w:val="2"/>
-          </w:tcPr>
-          <w:p>
-            <w:pPr>
-              <w:rPr>
-                <w:rFonts w:ascii="Times New Roman" w:hAnsi="Times New Roman" w:cs="Times New Roman"/>
-              </w:rPr>
-            </w:pPr>
-          </w:p>
-        </w:tc>
-      </w:tr>
-      <w:tr>
-        <w:tc>
-          <w:tcPr>
-            <w:tcW w:w="4675" w:type="dxa"/>
+          </w:p>
+        </w:tc>
+        <w:tc>
+          <w:tcPr>
+            <w:tcW w:w="6524" w:type="dxa"/>
+            <w:gridSpan w:val="2"/>
+          </w:tcPr>
+          <w:p>
+            <w:pPr>
+              <w:rPr>
+                <w:rFonts w:ascii="Times New Roman" w:hAnsi="Times New Roman" w:cs="Times New Roman"/>
+              </w:rPr>
+            </w:pPr>
+            <w:r>
+              <w:rPr>
+                <w:rFonts w:ascii="Times New Roman" w:hAnsi="Times New Roman" w:cs="Times New Roman"/>
+              </w:rPr>
+              <w:t>Pemain tidak berhasil menguras bak</w:t>
+            </w:r>
+          </w:p>
+        </w:tc>
+      </w:tr>
+      <w:tr>
+        <w:tc>
+          <w:tcPr>
+            <w:tcW w:w="2826" w:type="dxa"/>
           </w:tcPr>
           <w:p>
             <w:pPr>
@@ -13646,7 +13619,7 @@
         </w:tc>
         <w:tc>
           <w:tcPr>
-            <w:tcW w:w="4675" w:type="dxa"/>
+            <w:tcW w:w="6524" w:type="dxa"/>
             <w:gridSpan w:val="2"/>
           </w:tcPr>
           <w:p>
@@ -13667,7 +13640,7 @@
       <w:tr>
         <w:tc>
           <w:tcPr>
-            <w:tcW w:w="4675" w:type="dxa"/>
+            <w:tcW w:w="2826" w:type="dxa"/>
           </w:tcPr>
           <w:p>
             <w:pPr>
@@ -13685,7 +13658,7 @@
         </w:tc>
         <w:tc>
           <w:tcPr>
-            <w:tcW w:w="4675" w:type="dxa"/>
+            <w:tcW w:w="6524" w:type="dxa"/>
             <w:gridSpan w:val="2"/>
           </w:tcPr>
           <w:p>
@@ -13706,7 +13679,7 @@
       <w:tr>
         <w:tc>
           <w:tcPr>
-            <w:tcW w:w="4675" w:type="dxa"/>
+            <w:tcW w:w="2826" w:type="dxa"/>
           </w:tcPr>
           <w:p>
             <w:pPr>
@@ -13724,76 +13697,51 @@
         </w:tc>
         <w:tc>
           <w:tcPr>
-            <w:tcW w:w="4675" w:type="dxa"/>
-            <w:gridSpan w:val="2"/>
-          </w:tcPr>
-          <w:p>
-            <w:pPr>
-              <w:rPr>
-                <w:rFonts w:ascii="Times New Roman" w:hAnsi="Times New Roman" w:cs="Times New Roman"/>
-              </w:rPr>
-            </w:pPr>
-            <w:r>
-              <w:rPr>
-                <w:rFonts w:ascii="Times New Roman" w:hAnsi="Times New Roman" w:cs="Times New Roman"/>
-              </w:rPr>
-              <w:t>-</w:t>
-            </w:r>
-          </w:p>
-        </w:tc>
-      </w:tr>
-      <w:tr>
-        <w:tc>
-          <w:tcPr>
-            <w:tcW w:w="4675" w:type="dxa"/>
-          </w:tcPr>
-          <w:p>
-            <w:pPr>
-              <w:rPr>
-                <w:rFonts w:ascii="Times New Roman" w:hAnsi="Times New Roman" w:cs="Times New Roman"/>
-              </w:rPr>
-            </w:pPr>
-            <w:r>
-              <w:rPr>
-                <w:rFonts w:ascii="Times New Roman" w:hAnsi="Times New Roman" w:cs="Times New Roman"/>
-              </w:rPr>
+            <w:tcW w:w="6524" w:type="dxa"/>
+            <w:gridSpan w:val="2"/>
+          </w:tcPr>
+          <w:p>
+            <w:pPr>
+              <w:rPr>
+                <w:rFonts w:ascii="Times New Roman" w:hAnsi="Times New Roman" w:cs="Times New Roman"/>
+              </w:rPr>
+            </w:pPr>
+            <w:r>
+              <w:rPr>
+                <w:rFonts w:ascii="Times New Roman" w:hAnsi="Times New Roman" w:cs="Times New Roman"/>
+              </w:rPr>
+              <w:t>Pemain mau menguras bak</w:t>
+            </w:r>
+          </w:p>
+        </w:tc>
+      </w:tr>
+      <w:tr>
+        <w:tc>
+          <w:tcPr>
+            <w:tcW w:w="2826" w:type="dxa"/>
+          </w:tcPr>
+          <w:p>
+            <w:r>
               <w:t>Main Flow</w:t>
             </w:r>
           </w:p>
         </w:tc>
         <w:tc>
           <w:tcPr>
-            <w:tcW w:w="630" w:type="dxa"/>
-          </w:tcPr>
-          <w:p>
-            <w:pPr>
-              <w:jc w:val="center"/>
-              <w:rPr>
-                <w:rFonts w:ascii="Times New Roman" w:hAnsi="Times New Roman" w:cs="Times New Roman"/>
-              </w:rPr>
-            </w:pPr>
-            <w:r>
-              <w:rPr>
-                <w:rFonts w:ascii="Times New Roman" w:hAnsi="Times New Roman" w:cs="Times New Roman"/>
-              </w:rPr>
+            <w:tcW w:w="708" w:type="dxa"/>
+          </w:tcPr>
+          <w:p>
+            <w:r>
               <w:t>Step</w:t>
             </w:r>
           </w:p>
         </w:tc>
         <w:tc>
           <w:tcPr>
-            <w:tcW w:w="4045" w:type="dxa"/>
-          </w:tcPr>
-          <w:p>
-            <w:pPr>
-              <w:rPr>
-                <w:rFonts w:ascii="Times New Roman" w:hAnsi="Times New Roman" w:cs="Times New Roman"/>
-              </w:rPr>
-            </w:pPr>
-            <w:r>
-              <w:rPr>
-                <w:rFonts w:ascii="Times New Roman" w:hAnsi="Times New Roman" w:cs="Times New Roman"/>
-              </w:rPr>
+            <w:tcW w:w="5816" w:type="dxa"/>
+          </w:tcPr>
+          <w:p>
+            <w:r>
               <w:t>Action</w:t>
             </w:r>
           </w:p>
@@ -13802,154 +13750,191 @@
       <w:tr>
         <w:tc>
           <w:tcPr>
-            <w:tcW w:w="4675" w:type="dxa"/>
-          </w:tcPr>
-          <w:p>
-            <w:pPr>
-              <w:rPr>
-                <w:rFonts w:ascii="Times New Roman" w:hAnsi="Times New Roman" w:cs="Times New Roman"/>
-              </w:rPr>
-            </w:pPr>
-          </w:p>
-        </w:tc>
-        <w:tc>
-          <w:tcPr>
-            <w:tcW w:w="630" w:type="dxa"/>
-          </w:tcPr>
-          <w:p>
-            <w:pPr>
-              <w:jc w:val="center"/>
-              <w:rPr>
-                <w:rFonts w:ascii="Times New Roman" w:hAnsi="Times New Roman" w:cs="Times New Roman"/>
-              </w:rPr>
-            </w:pPr>
-            <w:r>
-              <w:rPr>
-                <w:rFonts w:ascii="Times New Roman" w:hAnsi="Times New Roman" w:cs="Times New Roman"/>
-              </w:rPr>
+            <w:tcW w:w="2826" w:type="dxa"/>
+          </w:tcPr>
+          <w:p>
+            <w:pPr>
+              <w:jc w:val="right"/>
+            </w:pPr>
+          </w:p>
+        </w:tc>
+        <w:tc>
+          <w:tcPr>
+            <w:tcW w:w="708" w:type="dxa"/>
+          </w:tcPr>
+          <w:p>
+            <w:r>
               <w:t>1</w:t>
             </w:r>
           </w:p>
         </w:tc>
         <w:tc>
           <w:tcPr>
-            <w:tcW w:w="4045" w:type="dxa"/>
-          </w:tcPr>
-          <w:p>
-            <w:pPr>
-              <w:rPr>
-                <w:rFonts w:ascii="Times New Roman" w:hAnsi="Times New Roman" w:cs="Times New Roman"/>
-              </w:rPr>
-            </w:pPr>
-            <w:r>
-              <w:rPr>
-                <w:rFonts w:ascii="Times New Roman" w:hAnsi="Times New Roman" w:cs="Times New Roman"/>
-              </w:rPr>
-              <w:t>Pemain memilih ruang tamu atau ruang tidur</w:t>
-            </w:r>
-          </w:p>
-        </w:tc>
-      </w:tr>
-      <w:tr>
-        <w:tc>
-          <w:tcPr>
-            <w:tcW w:w="4675" w:type="dxa"/>
+            <w:tcW w:w="5816" w:type="dxa"/>
+          </w:tcPr>
+          <w:p>
+            <w:r>
+              <w:t>Pemain menguras bak</w:t>
+            </w:r>
+          </w:p>
+        </w:tc>
+      </w:tr>
+      <w:tr>
+        <w:tc>
+          <w:tcPr>
+            <w:tcW w:w="2826" w:type="dxa"/>
           </w:tcPr>
           <w:p>
             <w:pPr>
               <w:jc w:val="right"/>
-              <w:rPr>
-                <w:rFonts w:ascii="Times New Roman" w:hAnsi="Times New Roman" w:cs="Times New Roman"/>
-              </w:rPr>
-            </w:pPr>
-          </w:p>
-        </w:tc>
-        <w:tc>
-          <w:tcPr>
-            <w:tcW w:w="630" w:type="dxa"/>
-          </w:tcPr>
-          <w:p>
-            <w:pPr>
-              <w:jc w:val="center"/>
-              <w:rPr>
-                <w:rFonts w:ascii="Times New Roman" w:hAnsi="Times New Roman" w:cs="Times New Roman"/>
-              </w:rPr>
-            </w:pPr>
-            <w:r>
-              <w:rPr>
-                <w:rFonts w:ascii="Times New Roman" w:hAnsi="Times New Roman" w:cs="Times New Roman"/>
-              </w:rPr>
+            </w:pPr>
+          </w:p>
+        </w:tc>
+        <w:tc>
+          <w:tcPr>
+            <w:tcW w:w="708" w:type="dxa"/>
+          </w:tcPr>
+          <w:p>
+            <w:r>
               <w:t>2</w:t>
             </w:r>
           </w:p>
         </w:tc>
         <w:tc>
           <w:tcPr>
-            <w:tcW w:w="4045" w:type="dxa"/>
-          </w:tcPr>
-          <w:p>
-            <w:pPr>
-              <w:rPr>
-                <w:rFonts w:ascii="Times New Roman" w:hAnsi="Times New Roman" w:cs="Times New Roman"/>
-              </w:rPr>
-            </w:pPr>
-            <w:r>
-              <w:rPr>
-                <w:rFonts w:ascii="Times New Roman" w:hAnsi="Times New Roman" w:cs="Times New Roman"/>
-              </w:rPr>
-              <w:t>Pemain menyapu lantai</w:t>
-            </w:r>
-          </w:p>
-        </w:tc>
-      </w:tr>
-      <w:tr>
-        <w:tc>
-          <w:tcPr>
-            <w:tcW w:w="4675" w:type="dxa"/>
+            <w:tcW w:w="5816" w:type="dxa"/>
+          </w:tcPr>
+          <w:p>
+            <w:r>
+              <w:t>Pemain berhasil menguras bak dan skor ditampilkan</w:t>
+            </w:r>
+          </w:p>
+        </w:tc>
+      </w:tr>
+      <w:tr>
+        <w:tc>
+          <w:tcPr>
+            <w:tcW w:w="2826" w:type="dxa"/>
+          </w:tcPr>
+          <w:p>
+            <w:r>
+              <w:t>Extensions</w:t>
+            </w:r>
+          </w:p>
+        </w:tc>
+        <w:tc>
+          <w:tcPr>
+            <w:tcW w:w="708" w:type="dxa"/>
+          </w:tcPr>
+          <w:p>
+            <w:r>
+              <w:t>Step</w:t>
+            </w:r>
+          </w:p>
+        </w:tc>
+        <w:tc>
+          <w:tcPr>
+            <w:tcW w:w="5816" w:type="dxa"/>
+          </w:tcPr>
+          <w:p>
+            <w:r>
+              <w:t>Branch Action</w:t>
+            </w:r>
+          </w:p>
+        </w:tc>
+      </w:tr>
+      <w:tr>
+        <w:tc>
+          <w:tcPr>
+            <w:tcW w:w="2826" w:type="dxa"/>
           </w:tcPr>
           <w:p>
             <w:pPr>
               <w:jc w:val="right"/>
-              <w:rPr>
-                <w:rFonts w:ascii="Times New Roman" w:hAnsi="Times New Roman" w:cs="Times New Roman"/>
-              </w:rPr>
-            </w:pPr>
-          </w:p>
-        </w:tc>
-        <w:tc>
-          <w:tcPr>
-            <w:tcW w:w="630" w:type="dxa"/>
-          </w:tcPr>
-          <w:p>
-            <w:pPr>
-              <w:jc w:val="center"/>
-              <w:rPr>
-                <w:rFonts w:ascii="Times New Roman" w:hAnsi="Times New Roman" w:cs="Times New Roman"/>
-              </w:rPr>
-            </w:pPr>
-            <w:r>
-              <w:rPr>
-                <w:rFonts w:ascii="Times New Roman" w:hAnsi="Times New Roman" w:cs="Times New Roman"/>
-              </w:rPr>
-              <w:t>3</w:t>
-            </w:r>
-          </w:p>
-        </w:tc>
-        <w:tc>
-          <w:tcPr>
-            <w:tcW w:w="4045" w:type="dxa"/>
-          </w:tcPr>
-          <w:p>
-            <w:pPr>
-              <w:rPr>
-                <w:rFonts w:ascii="Times New Roman" w:hAnsi="Times New Roman" w:cs="Times New Roman"/>
-              </w:rPr>
-            </w:pPr>
-            <w:r>
-              <w:rPr>
-                <w:rFonts w:ascii="Times New Roman" w:hAnsi="Times New Roman" w:cs="Times New Roman"/>
-              </w:rPr>
-              <w:t>Skor akan tampil</w:t>
+            </w:pPr>
+          </w:p>
+        </w:tc>
+        <w:tc>
+          <w:tcPr>
+            <w:tcW w:w="708" w:type="dxa"/>
+          </w:tcPr>
+          <w:p>
+            <w:r>
+              <w:t>1.1</w:t>
+            </w:r>
+          </w:p>
+        </w:tc>
+        <w:tc>
+          <w:tcPr>
+            <w:tcW w:w="5816" w:type="dxa"/>
+          </w:tcPr>
+          <w:p>
+            <w:r>
+              <w:t>Pemain tidak bersih menguras bak</w:t>
+            </w:r>
+          </w:p>
+        </w:tc>
+      </w:tr>
+      <w:tr>
+        <w:tc>
+          <w:tcPr>
+            <w:tcW w:w="2826" w:type="dxa"/>
+          </w:tcPr>
+          <w:p>
+            <w:pPr>
+              <w:jc w:val="right"/>
+            </w:pPr>
+          </w:p>
+        </w:tc>
+        <w:tc>
+          <w:tcPr>
+            <w:tcW w:w="708" w:type="dxa"/>
+          </w:tcPr>
+          <w:p>
+            <w:r>
+              <w:t>1.2</w:t>
+            </w:r>
+          </w:p>
+        </w:tc>
+        <w:tc>
+          <w:tcPr>
+            <w:tcW w:w="5816" w:type="dxa"/>
+          </w:tcPr>
+          <w:p>
+            <w:r>
+              <w:t>Bak rusak karena terlalu keras menguras</w:t>
+            </w:r>
+          </w:p>
+        </w:tc>
+      </w:tr>
+      <w:tr>
+        <w:tc>
+          <w:tcPr>
+            <w:tcW w:w="2826" w:type="dxa"/>
+          </w:tcPr>
+          <w:p>
+            <w:pPr>
+              <w:jc w:val="right"/>
+            </w:pPr>
+          </w:p>
+        </w:tc>
+        <w:tc>
+          <w:tcPr>
+            <w:tcW w:w="708" w:type="dxa"/>
+          </w:tcPr>
+          <w:p>
+            <w:r>
+              <w:t>2.1</w:t>
+            </w:r>
+          </w:p>
+        </w:tc>
+        <w:tc>
+          <w:tcPr>
+            <w:tcW w:w="5816" w:type="dxa"/>
+          </w:tcPr>
+          <w:p>
+            <w:r>
+              <w:t>Pemain tidak berhasil menguras bak</w:t>
             </w:r>
           </w:p>
         </w:tc>
@@ -13998,14 +13983,14 @@
         <w:tblLook w:val="04A0" w:firstRow="1" w:lastRow="0" w:firstColumn="1" w:lastColumn="0" w:noHBand="0" w:noVBand="1"/>
       </w:tblPr>
       <w:tblGrid>
-        <w:gridCol w:w="4675"/>
-        <w:gridCol w:w="630"/>
-        <w:gridCol w:w="4045"/>
+        <w:gridCol w:w="2826"/>
+        <w:gridCol w:w="708"/>
+        <w:gridCol w:w="5816"/>
       </w:tblGrid>
       <w:tr>
         <w:tc>
           <w:tcPr>
-            <w:tcW w:w="4675" w:type="dxa"/>
+            <w:tcW w:w="2826" w:type="dxa"/>
           </w:tcPr>
           <w:p>
             <w:pPr>
@@ -14025,7 +14010,7 @@
         </w:tc>
         <w:tc>
           <w:tcPr>
-            <w:tcW w:w="4675" w:type="dxa"/>
+            <w:tcW w:w="6524" w:type="dxa"/>
             <w:gridSpan w:val="2"/>
           </w:tcPr>
           <w:p>
@@ -14040,15 +14025,29 @@
                 <w:rFonts w:ascii="Times New Roman" w:hAnsi="Times New Roman" w:cs="Times New Roman"/>
                 <w:b/>
               </w:rPr>
-              <w:t>Sapu lantai</w:t>
-            </w:r>
-          </w:p>
-        </w:tc>
-      </w:tr>
-      <w:tr>
-        <w:tc>
-          <w:tcPr>
-            <w:tcW w:w="4675" w:type="dxa"/>
+              <w:t>S</w:t>
+            </w:r>
+            <w:r>
+              <w:rPr>
+                <w:rFonts w:ascii="Times New Roman" w:hAnsi="Times New Roman" w:cs="Times New Roman"/>
+                <w:b/>
+              </w:rPr>
+              <w:t>ikat</w:t>
+            </w:r>
+            <w:r>
+              <w:rPr>
+                <w:rFonts w:ascii="Times New Roman" w:hAnsi="Times New Roman" w:cs="Times New Roman"/>
+                <w:b/>
+              </w:rPr>
+              <w:t xml:space="preserve"> lantai</w:t>
+            </w:r>
+          </w:p>
+        </w:tc>
+      </w:tr>
+      <w:tr>
+        <w:tc>
+          <w:tcPr>
+            <w:tcW w:w="2826" w:type="dxa"/>
           </w:tcPr>
           <w:p>
             <w:pPr>
@@ -14066,7 +14065,7 @@
         </w:tc>
         <w:tc>
           <w:tcPr>
-            <w:tcW w:w="4675" w:type="dxa"/>
+            <w:tcW w:w="6524" w:type="dxa"/>
             <w:gridSpan w:val="2"/>
           </w:tcPr>
           <w:p>
@@ -14087,7 +14086,7 @@
       <w:tr>
         <w:tc>
           <w:tcPr>
-            <w:tcW w:w="4675" w:type="dxa"/>
+            <w:tcW w:w="2826" w:type="dxa"/>
           </w:tcPr>
           <w:p>
             <w:pPr>
@@ -14105,28 +14104,34 @@
         </w:tc>
         <w:tc>
           <w:tcPr>
-            <w:tcW w:w="4675" w:type="dxa"/>
-            <w:gridSpan w:val="2"/>
-          </w:tcPr>
-          <w:p>
-            <w:pPr>
-              <w:rPr>
-                <w:rFonts w:ascii="Times New Roman" w:hAnsi="Times New Roman" w:cs="Times New Roman"/>
-              </w:rPr>
-            </w:pPr>
-            <w:r>
-              <w:rPr>
-                <w:rFonts w:ascii="Times New Roman" w:hAnsi="Times New Roman" w:cs="Times New Roman"/>
-              </w:rPr>
-              <w:t>Lantai berhasil dibersihkan</w:t>
-            </w:r>
-          </w:p>
-        </w:tc>
-      </w:tr>
-      <w:tr>
-        <w:tc>
-          <w:tcPr>
-            <w:tcW w:w="4675" w:type="dxa"/>
+            <w:tcW w:w="6524" w:type="dxa"/>
+            <w:gridSpan w:val="2"/>
+          </w:tcPr>
+          <w:p>
+            <w:pPr>
+              <w:rPr>
+                <w:rFonts w:ascii="Times New Roman" w:hAnsi="Times New Roman" w:cs="Times New Roman"/>
+              </w:rPr>
+            </w:pPr>
+            <w:r>
+              <w:rPr>
+                <w:rFonts w:ascii="Times New Roman" w:hAnsi="Times New Roman" w:cs="Times New Roman"/>
+              </w:rPr>
+              <w:t>Lantai berhasil di</w:t>
+            </w:r>
+            <w:r>
+              <w:rPr>
+                <w:rFonts w:ascii="Times New Roman" w:hAnsi="Times New Roman" w:cs="Times New Roman"/>
+              </w:rPr>
+              <w:t>sikat</w:t>
+            </w:r>
+          </w:p>
+        </w:tc>
+      </w:tr>
+      <w:tr>
+        <w:tc>
+          <w:tcPr>
+            <w:tcW w:w="2826" w:type="dxa"/>
           </w:tcPr>
           <w:p>
             <w:pPr>
@@ -14144,7 +14149,7 @@
         </w:tc>
         <w:tc>
           <w:tcPr>
-            <w:tcW w:w="4675" w:type="dxa"/>
+            <w:tcW w:w="6524" w:type="dxa"/>
             <w:gridSpan w:val="2"/>
           </w:tcPr>
           <w:p>
@@ -14165,7 +14170,7 @@
       <w:tr>
         <w:tc>
           <w:tcPr>
-            <w:tcW w:w="4675" w:type="dxa"/>
+            <w:tcW w:w="2826" w:type="dxa"/>
           </w:tcPr>
           <w:p>
             <w:pPr>
@@ -14195,28 +14200,79 @@
         </w:tc>
         <w:tc>
           <w:tcPr>
-            <w:tcW w:w="4675" w:type="dxa"/>
-            <w:gridSpan w:val="2"/>
-          </w:tcPr>
-          <w:p>
-            <w:pPr>
-              <w:rPr>
-                <w:rFonts w:ascii="Times New Roman" w:hAnsi="Times New Roman" w:cs="Times New Roman"/>
-              </w:rPr>
-            </w:pPr>
-            <w:r>
-              <w:rPr>
-                <w:rFonts w:ascii="Times New Roman" w:hAnsi="Times New Roman" w:cs="Times New Roman"/>
-              </w:rPr>
-              <w:t>Pemain berhasil membersihkan lantai</w:t>
-            </w:r>
-          </w:p>
-        </w:tc>
-      </w:tr>
-      <w:tr>
-        <w:tc>
-          <w:tcPr>
-            <w:tcW w:w="4675" w:type="dxa"/>
+            <w:tcW w:w="6524" w:type="dxa"/>
+            <w:gridSpan w:val="2"/>
+          </w:tcPr>
+          <w:p>
+            <w:pPr>
+              <w:rPr>
+                <w:rFonts w:ascii="Times New Roman" w:hAnsi="Times New Roman" w:cs="Times New Roman"/>
+              </w:rPr>
+            </w:pPr>
+            <w:r>
+              <w:rPr>
+                <w:rFonts w:ascii="Times New Roman" w:hAnsi="Times New Roman" w:cs="Times New Roman"/>
+              </w:rPr>
+              <w:t>Pemain berhasil me</w:t>
+            </w:r>
+            <w:r>
+              <w:rPr>
+                <w:rFonts w:ascii="Times New Roman" w:hAnsi="Times New Roman" w:cs="Times New Roman"/>
+              </w:rPr>
+              <w:t>nyikat</w:t>
+            </w:r>
+            <w:r>
+              <w:rPr>
+                <w:rFonts w:ascii="Times New Roman" w:hAnsi="Times New Roman" w:cs="Times New Roman"/>
+              </w:rPr>
+              <w:t xml:space="preserve"> lantai</w:t>
+            </w:r>
+          </w:p>
+        </w:tc>
+      </w:tr>
+      <w:tr>
+        <w:tc>
+          <w:tcPr>
+            <w:tcW w:w="2826" w:type="dxa"/>
+          </w:tcPr>
+          <w:p>
+            <w:pPr>
+              <w:rPr>
+                <w:rFonts w:ascii="Times New Roman" w:hAnsi="Times New Roman" w:cs="Times New Roman"/>
+              </w:rPr>
+            </w:pPr>
+            <w:r>
+              <w:rPr>
+                <w:rFonts w:ascii="Times New Roman" w:hAnsi="Times New Roman" w:cs="Times New Roman"/>
+              </w:rPr>
+              <w:t>Failed End Condition</w:t>
+            </w:r>
+          </w:p>
+        </w:tc>
+        <w:tc>
+          <w:tcPr>
+            <w:tcW w:w="6524" w:type="dxa"/>
+            <w:gridSpan w:val="2"/>
+          </w:tcPr>
+          <w:p>
+            <w:pPr>
+              <w:rPr>
+                <w:rFonts w:ascii="Times New Roman" w:hAnsi="Times New Roman" w:cs="Times New Roman"/>
+              </w:rPr>
+            </w:pPr>
+            <w:r>
+              <w:rPr>
+                <w:rFonts w:ascii="Times New Roman" w:hAnsi="Times New Roman" w:cs="Times New Roman"/>
+              </w:rPr>
+              <w:t>Pemain tidak berhasil menyikat lantai</w:t>
+            </w:r>
+          </w:p>
+        </w:tc>
+      </w:tr>
+      <w:tr>
+        <w:tc>
+          <w:tcPr>
+            <w:tcW w:w="2826" w:type="dxa"/>
           </w:tcPr>
           <w:p>
             <w:pPr>
@@ -14234,7 +14290,7 @@
         </w:tc>
         <w:tc>
           <w:tcPr>
-            <w:tcW w:w="4675" w:type="dxa"/>
+            <w:tcW w:w="6524" w:type="dxa"/>
             <w:gridSpan w:val="2"/>
           </w:tcPr>
           <w:p>
@@ -14255,7 +14311,7 @@
       <w:tr>
         <w:tc>
           <w:tcPr>
-            <w:tcW w:w="4675" w:type="dxa"/>
+            <w:tcW w:w="2826" w:type="dxa"/>
           </w:tcPr>
           <w:p>
             <w:pPr>
@@ -14273,7 +14329,7 @@
         </w:tc>
         <w:tc>
           <w:tcPr>
-            <w:tcW w:w="4675" w:type="dxa"/>
+            <w:tcW w:w="6524" w:type="dxa"/>
             <w:gridSpan w:val="2"/>
           </w:tcPr>
           <w:p>
@@ -14294,7 +14350,7 @@
       <w:tr>
         <w:tc>
           <w:tcPr>
-            <w:tcW w:w="4675" w:type="dxa"/>
+            <w:tcW w:w="2826" w:type="dxa"/>
           </w:tcPr>
           <w:p>
             <w:pPr>
@@ -14312,76 +14368,51 @@
         </w:tc>
         <w:tc>
           <w:tcPr>
-            <w:tcW w:w="4675" w:type="dxa"/>
-            <w:gridSpan w:val="2"/>
-          </w:tcPr>
-          <w:p>
-            <w:pPr>
-              <w:rPr>
-                <w:rFonts w:ascii="Times New Roman" w:hAnsi="Times New Roman" w:cs="Times New Roman"/>
-              </w:rPr>
-            </w:pPr>
-            <w:r>
-              <w:rPr>
-                <w:rFonts w:ascii="Times New Roman" w:hAnsi="Times New Roman" w:cs="Times New Roman"/>
-              </w:rPr>
-              <w:t>-</w:t>
-            </w:r>
-          </w:p>
-        </w:tc>
-      </w:tr>
-      <w:tr>
-        <w:tc>
-          <w:tcPr>
-            <w:tcW w:w="4675" w:type="dxa"/>
-          </w:tcPr>
-          <w:p>
-            <w:pPr>
-              <w:rPr>
-                <w:rFonts w:ascii="Times New Roman" w:hAnsi="Times New Roman" w:cs="Times New Roman"/>
-              </w:rPr>
-            </w:pPr>
-            <w:r>
-              <w:rPr>
-                <w:rFonts w:ascii="Times New Roman" w:hAnsi="Times New Roman" w:cs="Times New Roman"/>
-              </w:rPr>
+            <w:tcW w:w="6524" w:type="dxa"/>
+            <w:gridSpan w:val="2"/>
+          </w:tcPr>
+          <w:p>
+            <w:pPr>
+              <w:rPr>
+                <w:rFonts w:ascii="Times New Roman" w:hAnsi="Times New Roman" w:cs="Times New Roman"/>
+              </w:rPr>
+            </w:pPr>
+            <w:r>
+              <w:rPr>
+                <w:rFonts w:ascii="Times New Roman" w:hAnsi="Times New Roman" w:cs="Times New Roman"/>
+              </w:rPr>
+              <w:t>Pemain mau menyikat lantai</w:t>
+            </w:r>
+          </w:p>
+        </w:tc>
+      </w:tr>
+      <w:tr>
+        <w:tc>
+          <w:tcPr>
+            <w:tcW w:w="2826" w:type="dxa"/>
+          </w:tcPr>
+          <w:p>
+            <w:r>
               <w:t>Main Flow</w:t>
             </w:r>
           </w:p>
         </w:tc>
         <w:tc>
           <w:tcPr>
-            <w:tcW w:w="630" w:type="dxa"/>
-          </w:tcPr>
-          <w:p>
-            <w:pPr>
-              <w:jc w:val="center"/>
-              <w:rPr>
-                <w:rFonts w:ascii="Times New Roman" w:hAnsi="Times New Roman" w:cs="Times New Roman"/>
-              </w:rPr>
-            </w:pPr>
-            <w:r>
-              <w:rPr>
-                <w:rFonts w:ascii="Times New Roman" w:hAnsi="Times New Roman" w:cs="Times New Roman"/>
-              </w:rPr>
+            <w:tcW w:w="708" w:type="dxa"/>
+          </w:tcPr>
+          <w:p>
+            <w:r>
               <w:t>Step</w:t>
             </w:r>
           </w:p>
         </w:tc>
         <w:tc>
           <w:tcPr>
-            <w:tcW w:w="4045" w:type="dxa"/>
-          </w:tcPr>
-          <w:p>
-            <w:pPr>
-              <w:rPr>
-                <w:rFonts w:ascii="Times New Roman" w:hAnsi="Times New Roman" w:cs="Times New Roman"/>
-              </w:rPr>
-            </w:pPr>
-            <w:r>
-              <w:rPr>
-                <w:rFonts w:ascii="Times New Roman" w:hAnsi="Times New Roman" w:cs="Times New Roman"/>
-              </w:rPr>
+            <w:tcW w:w="5816" w:type="dxa"/>
+          </w:tcPr>
+          <w:p>
+            <w:r>
               <w:t>Action</w:t>
             </w:r>
           </w:p>
@@ -14390,154 +14421,191 @@
       <w:tr>
         <w:tc>
           <w:tcPr>
-            <w:tcW w:w="4675" w:type="dxa"/>
-          </w:tcPr>
-          <w:p>
-            <w:pPr>
-              <w:rPr>
-                <w:rFonts w:ascii="Times New Roman" w:hAnsi="Times New Roman" w:cs="Times New Roman"/>
-              </w:rPr>
-            </w:pPr>
-          </w:p>
-        </w:tc>
-        <w:tc>
-          <w:tcPr>
-            <w:tcW w:w="630" w:type="dxa"/>
-          </w:tcPr>
-          <w:p>
-            <w:pPr>
-              <w:jc w:val="center"/>
-              <w:rPr>
-                <w:rFonts w:ascii="Times New Roman" w:hAnsi="Times New Roman" w:cs="Times New Roman"/>
-              </w:rPr>
-            </w:pPr>
-            <w:r>
-              <w:rPr>
-                <w:rFonts w:ascii="Times New Roman" w:hAnsi="Times New Roman" w:cs="Times New Roman"/>
-              </w:rPr>
+            <w:tcW w:w="2826" w:type="dxa"/>
+          </w:tcPr>
+          <w:p>
+            <w:pPr>
+              <w:jc w:val="right"/>
+            </w:pPr>
+          </w:p>
+        </w:tc>
+        <w:tc>
+          <w:tcPr>
+            <w:tcW w:w="708" w:type="dxa"/>
+          </w:tcPr>
+          <w:p>
+            <w:r>
               <w:t>1</w:t>
             </w:r>
           </w:p>
         </w:tc>
         <w:tc>
           <w:tcPr>
-            <w:tcW w:w="4045" w:type="dxa"/>
-          </w:tcPr>
-          <w:p>
-            <w:pPr>
-              <w:rPr>
-                <w:rFonts w:ascii="Times New Roman" w:hAnsi="Times New Roman" w:cs="Times New Roman"/>
-              </w:rPr>
-            </w:pPr>
-            <w:r>
-              <w:rPr>
-                <w:rFonts w:ascii="Times New Roman" w:hAnsi="Times New Roman" w:cs="Times New Roman"/>
-              </w:rPr>
-              <w:t>Pemain memilih ruang tamu atau ruang tidur</w:t>
-            </w:r>
-          </w:p>
-        </w:tc>
-      </w:tr>
-      <w:tr>
-        <w:tc>
-          <w:tcPr>
-            <w:tcW w:w="4675" w:type="dxa"/>
+            <w:tcW w:w="5816" w:type="dxa"/>
+          </w:tcPr>
+          <w:p>
+            <w:r>
+              <w:t>Pemain menyikat lantai</w:t>
+            </w:r>
+          </w:p>
+        </w:tc>
+      </w:tr>
+      <w:tr>
+        <w:tc>
+          <w:tcPr>
+            <w:tcW w:w="2826" w:type="dxa"/>
           </w:tcPr>
           <w:p>
             <w:pPr>
               <w:jc w:val="right"/>
-              <w:rPr>
-                <w:rFonts w:ascii="Times New Roman" w:hAnsi="Times New Roman" w:cs="Times New Roman"/>
-              </w:rPr>
-            </w:pPr>
-          </w:p>
-        </w:tc>
-        <w:tc>
-          <w:tcPr>
-            <w:tcW w:w="630" w:type="dxa"/>
-          </w:tcPr>
-          <w:p>
-            <w:pPr>
-              <w:jc w:val="center"/>
-              <w:rPr>
-                <w:rFonts w:ascii="Times New Roman" w:hAnsi="Times New Roman" w:cs="Times New Roman"/>
-              </w:rPr>
-            </w:pPr>
-            <w:r>
-              <w:rPr>
-                <w:rFonts w:ascii="Times New Roman" w:hAnsi="Times New Roman" w:cs="Times New Roman"/>
-              </w:rPr>
+            </w:pPr>
+          </w:p>
+        </w:tc>
+        <w:tc>
+          <w:tcPr>
+            <w:tcW w:w="708" w:type="dxa"/>
+          </w:tcPr>
+          <w:p>
+            <w:r>
               <w:t>2</w:t>
             </w:r>
           </w:p>
         </w:tc>
         <w:tc>
           <w:tcPr>
-            <w:tcW w:w="4045" w:type="dxa"/>
-          </w:tcPr>
-          <w:p>
-            <w:pPr>
-              <w:rPr>
-                <w:rFonts w:ascii="Times New Roman" w:hAnsi="Times New Roman" w:cs="Times New Roman"/>
-              </w:rPr>
-            </w:pPr>
-            <w:r>
-              <w:rPr>
-                <w:rFonts w:ascii="Times New Roman" w:hAnsi="Times New Roman" w:cs="Times New Roman"/>
-              </w:rPr>
-              <w:t>Pemain menyapu lantai</w:t>
-            </w:r>
-          </w:p>
-        </w:tc>
-      </w:tr>
-      <w:tr>
-        <w:tc>
-          <w:tcPr>
-            <w:tcW w:w="4675" w:type="dxa"/>
+            <w:tcW w:w="5816" w:type="dxa"/>
+          </w:tcPr>
+          <w:p>
+            <w:r>
+              <w:t>Pemain berhasil menyikat lantai dan skor ditampilkan</w:t>
+            </w:r>
+          </w:p>
+        </w:tc>
+      </w:tr>
+      <w:tr>
+        <w:tc>
+          <w:tcPr>
+            <w:tcW w:w="2826" w:type="dxa"/>
+          </w:tcPr>
+          <w:p>
+            <w:r>
+              <w:t>Extensions</w:t>
+            </w:r>
+          </w:p>
+        </w:tc>
+        <w:tc>
+          <w:tcPr>
+            <w:tcW w:w="708" w:type="dxa"/>
+          </w:tcPr>
+          <w:p>
+            <w:r>
+              <w:t>Step</w:t>
+            </w:r>
+          </w:p>
+        </w:tc>
+        <w:tc>
+          <w:tcPr>
+            <w:tcW w:w="5816" w:type="dxa"/>
+          </w:tcPr>
+          <w:p>
+            <w:r>
+              <w:t>Branch Action</w:t>
+            </w:r>
+          </w:p>
+        </w:tc>
+      </w:tr>
+      <w:tr>
+        <w:tc>
+          <w:tcPr>
+            <w:tcW w:w="2826" w:type="dxa"/>
           </w:tcPr>
           <w:p>
             <w:pPr>
               <w:jc w:val="right"/>
-              <w:rPr>
-                <w:rFonts w:ascii="Times New Roman" w:hAnsi="Times New Roman" w:cs="Times New Roman"/>
-              </w:rPr>
-            </w:pPr>
-          </w:p>
-        </w:tc>
-        <w:tc>
-          <w:tcPr>
-            <w:tcW w:w="630" w:type="dxa"/>
-          </w:tcPr>
-          <w:p>
-            <w:pPr>
-              <w:jc w:val="center"/>
-              <w:rPr>
-                <w:rFonts w:ascii="Times New Roman" w:hAnsi="Times New Roman" w:cs="Times New Roman"/>
-              </w:rPr>
-            </w:pPr>
-            <w:r>
-              <w:rPr>
-                <w:rFonts w:ascii="Times New Roman" w:hAnsi="Times New Roman" w:cs="Times New Roman"/>
-              </w:rPr>
-              <w:t>3</w:t>
-            </w:r>
-          </w:p>
-        </w:tc>
-        <w:tc>
-          <w:tcPr>
-            <w:tcW w:w="4045" w:type="dxa"/>
-          </w:tcPr>
-          <w:p>
-            <w:pPr>
-              <w:rPr>
-                <w:rFonts w:ascii="Times New Roman" w:hAnsi="Times New Roman" w:cs="Times New Roman"/>
-              </w:rPr>
-            </w:pPr>
-            <w:r>
-              <w:rPr>
-                <w:rFonts w:ascii="Times New Roman" w:hAnsi="Times New Roman" w:cs="Times New Roman"/>
-              </w:rPr>
-              <w:t>Skor akan tampil</w:t>
+            </w:pPr>
+          </w:p>
+        </w:tc>
+        <w:tc>
+          <w:tcPr>
+            <w:tcW w:w="708" w:type="dxa"/>
+          </w:tcPr>
+          <w:p>
+            <w:r>
+              <w:t>1.1</w:t>
+            </w:r>
+          </w:p>
+        </w:tc>
+        <w:tc>
+          <w:tcPr>
+            <w:tcW w:w="5816" w:type="dxa"/>
+          </w:tcPr>
+          <w:p>
+            <w:r>
+              <w:t>Pemain tidak bersih menyikat lantai</w:t>
+            </w:r>
+          </w:p>
+        </w:tc>
+      </w:tr>
+      <w:tr>
+        <w:tc>
+          <w:tcPr>
+            <w:tcW w:w="2826" w:type="dxa"/>
+          </w:tcPr>
+          <w:p>
+            <w:pPr>
+              <w:jc w:val="right"/>
+            </w:pPr>
+          </w:p>
+        </w:tc>
+        <w:tc>
+          <w:tcPr>
+            <w:tcW w:w="708" w:type="dxa"/>
+          </w:tcPr>
+          <w:p>
+            <w:r>
+              <w:t>1.2</w:t>
+            </w:r>
+          </w:p>
+        </w:tc>
+        <w:tc>
+          <w:tcPr>
+            <w:tcW w:w="5816" w:type="dxa"/>
+          </w:tcPr>
+          <w:p>
+            <w:r>
+              <w:t>Lantai rusak karena terlalu keras menyikat</w:t>
+            </w:r>
+          </w:p>
+        </w:tc>
+      </w:tr>
+      <w:tr>
+        <w:tc>
+          <w:tcPr>
+            <w:tcW w:w="2826" w:type="dxa"/>
+          </w:tcPr>
+          <w:p>
+            <w:pPr>
+              <w:jc w:val="right"/>
+            </w:pPr>
+          </w:p>
+        </w:tc>
+        <w:tc>
+          <w:tcPr>
+            <w:tcW w:w="708" w:type="dxa"/>
+          </w:tcPr>
+          <w:p>
+            <w:r>
+              <w:t>2.1</w:t>
+            </w:r>
+          </w:p>
+        </w:tc>
+        <w:tc>
+          <w:tcPr>
+            <w:tcW w:w="5816" w:type="dxa"/>
+          </w:tcPr>
+          <w:p>
+            <w:r>
+              <w:t>Pemain tidak berhasil menyikat lantai</w:t>
             </w:r>
           </w:p>
         </w:tc>
@@ -14586,14 +14654,14 @@
         <w:tblLook w:val="04A0" w:firstRow="1" w:lastRow="0" w:firstColumn="1" w:lastColumn="0" w:noHBand="0" w:noVBand="1"/>
       </w:tblPr>
       <w:tblGrid>
-        <w:gridCol w:w="4675"/>
-        <w:gridCol w:w="630"/>
-        <w:gridCol w:w="4045"/>
+        <w:gridCol w:w="2826"/>
+        <w:gridCol w:w="708"/>
+        <w:gridCol w:w="5816"/>
       </w:tblGrid>
       <w:tr>
         <w:tc>
           <w:tcPr>
-            <w:tcW w:w="4675" w:type="dxa"/>
+            <w:tcW w:w="2826" w:type="dxa"/>
           </w:tcPr>
           <w:p>
             <w:pPr>
@@ -14613,7 +14681,7 @@
         </w:tc>
         <w:tc>
           <w:tcPr>
-            <w:tcW w:w="4675" w:type="dxa"/>
+            <w:tcW w:w="6524" w:type="dxa"/>
             <w:gridSpan w:val="2"/>
           </w:tcPr>
           <w:p>
@@ -14628,15 +14696,15 @@
                 <w:rFonts w:ascii="Times New Roman" w:hAnsi="Times New Roman" w:cs="Times New Roman"/>
                 <w:b/>
               </w:rPr>
-              <w:t>Sapu lantai</w:t>
-            </w:r>
-          </w:p>
-        </w:tc>
-      </w:tr>
-      <w:tr>
-        <w:tc>
-          <w:tcPr>
-            <w:tcW w:w="4675" w:type="dxa"/>
+              <w:t>Buang Sampah</w:t>
+            </w:r>
+          </w:p>
+        </w:tc>
+      </w:tr>
+      <w:tr>
+        <w:tc>
+          <w:tcPr>
+            <w:tcW w:w="2826" w:type="dxa"/>
           </w:tcPr>
           <w:p>
             <w:pPr>
@@ -14654,7 +14722,7 @@
         </w:tc>
         <w:tc>
           <w:tcPr>
-            <w:tcW w:w="4675" w:type="dxa"/>
+            <w:tcW w:w="6524" w:type="dxa"/>
             <w:gridSpan w:val="2"/>
           </w:tcPr>
           <w:p>
@@ -14675,7 +14743,7 @@
       <w:tr>
         <w:tc>
           <w:tcPr>
-            <w:tcW w:w="4675" w:type="dxa"/>
+            <w:tcW w:w="2826" w:type="dxa"/>
           </w:tcPr>
           <w:p>
             <w:pPr>
@@ -14693,28 +14761,28 @@
         </w:tc>
         <w:tc>
           <w:tcPr>
-            <w:tcW w:w="4675" w:type="dxa"/>
-            <w:gridSpan w:val="2"/>
-          </w:tcPr>
-          <w:p>
-            <w:pPr>
-              <w:rPr>
-                <w:rFonts w:ascii="Times New Roman" w:hAnsi="Times New Roman" w:cs="Times New Roman"/>
-              </w:rPr>
-            </w:pPr>
-            <w:r>
-              <w:rPr>
-                <w:rFonts w:ascii="Times New Roman" w:hAnsi="Times New Roman" w:cs="Times New Roman"/>
-              </w:rPr>
-              <w:t>Lantai berhasil dibersihkan</w:t>
-            </w:r>
-          </w:p>
-        </w:tc>
-      </w:tr>
-      <w:tr>
-        <w:tc>
-          <w:tcPr>
-            <w:tcW w:w="4675" w:type="dxa"/>
+            <w:tcW w:w="6524" w:type="dxa"/>
+            <w:gridSpan w:val="2"/>
+          </w:tcPr>
+          <w:p>
+            <w:pPr>
+              <w:rPr>
+                <w:rFonts w:ascii="Times New Roman" w:hAnsi="Times New Roman" w:cs="Times New Roman"/>
+              </w:rPr>
+            </w:pPr>
+            <w:r>
+              <w:rPr>
+                <w:rFonts w:ascii="Times New Roman" w:hAnsi="Times New Roman" w:cs="Times New Roman"/>
+              </w:rPr>
+              <w:t>Membuang sampah berhasil dilakukan</w:t>
+            </w:r>
+          </w:p>
+        </w:tc>
+      </w:tr>
+      <w:tr>
+        <w:tc>
+          <w:tcPr>
+            <w:tcW w:w="2826" w:type="dxa"/>
           </w:tcPr>
           <w:p>
             <w:pPr>
@@ -14732,28 +14800,34 @@
         </w:tc>
         <w:tc>
           <w:tcPr>
-            <w:tcW w:w="4675" w:type="dxa"/>
-            <w:gridSpan w:val="2"/>
-          </w:tcPr>
-          <w:p>
-            <w:pPr>
-              <w:rPr>
-                <w:rFonts w:ascii="Times New Roman" w:hAnsi="Times New Roman" w:cs="Times New Roman"/>
-              </w:rPr>
-            </w:pPr>
-            <w:r>
-              <w:rPr>
-                <w:rFonts w:ascii="Times New Roman" w:hAnsi="Times New Roman" w:cs="Times New Roman"/>
-              </w:rPr>
-              <w:t>Pemain memilih ruang tamu atau ruang tidur</w:t>
-            </w:r>
-          </w:p>
-        </w:tc>
-      </w:tr>
-      <w:tr>
-        <w:tc>
-          <w:tcPr>
-            <w:tcW w:w="4675" w:type="dxa"/>
+            <w:tcW w:w="6524" w:type="dxa"/>
+            <w:gridSpan w:val="2"/>
+          </w:tcPr>
+          <w:p>
+            <w:pPr>
+              <w:rPr>
+                <w:rFonts w:ascii="Times New Roman" w:hAnsi="Times New Roman" w:cs="Times New Roman"/>
+              </w:rPr>
+            </w:pPr>
+            <w:r>
+              <w:rPr>
+                <w:rFonts w:ascii="Times New Roman" w:hAnsi="Times New Roman" w:cs="Times New Roman"/>
+              </w:rPr>
+              <w:t xml:space="preserve">Pemain </w:t>
+            </w:r>
+            <w:r>
+              <w:rPr>
+                <w:rFonts w:ascii="Times New Roman" w:hAnsi="Times New Roman" w:cs="Times New Roman"/>
+              </w:rPr>
+              <w:t>berada di dapur</w:t>
+            </w:r>
+          </w:p>
+        </w:tc>
+      </w:tr>
+      <w:tr>
+        <w:tc>
+          <w:tcPr>
+            <w:tcW w:w="2826" w:type="dxa"/>
           </w:tcPr>
           <w:p>
             <w:pPr>
@@ -14783,28 +14857,73 @@
         </w:tc>
         <w:tc>
           <w:tcPr>
-            <w:tcW w:w="4675" w:type="dxa"/>
-            <w:gridSpan w:val="2"/>
-          </w:tcPr>
-          <w:p>
-            <w:pPr>
-              <w:rPr>
-                <w:rFonts w:ascii="Times New Roman" w:hAnsi="Times New Roman" w:cs="Times New Roman"/>
-              </w:rPr>
-            </w:pPr>
-            <w:r>
-              <w:rPr>
-                <w:rFonts w:ascii="Times New Roman" w:hAnsi="Times New Roman" w:cs="Times New Roman"/>
-              </w:rPr>
-              <w:t>Pemain berhasil membersihkan lantai</w:t>
-            </w:r>
-          </w:p>
-        </w:tc>
-      </w:tr>
-      <w:tr>
-        <w:tc>
-          <w:tcPr>
-            <w:tcW w:w="4675" w:type="dxa"/>
+            <w:tcW w:w="6524" w:type="dxa"/>
+            <w:gridSpan w:val="2"/>
+          </w:tcPr>
+          <w:p>
+            <w:pPr>
+              <w:rPr>
+                <w:rFonts w:ascii="Times New Roman" w:hAnsi="Times New Roman" w:cs="Times New Roman"/>
+              </w:rPr>
+            </w:pPr>
+            <w:r>
+              <w:rPr>
+                <w:rFonts w:ascii="Times New Roman" w:hAnsi="Times New Roman" w:cs="Times New Roman"/>
+              </w:rPr>
+              <w:t xml:space="preserve">Pemain berhasil </w:t>
+            </w:r>
+            <w:r>
+              <w:rPr>
+                <w:rFonts w:ascii="Times New Roman" w:hAnsi="Times New Roman" w:cs="Times New Roman"/>
+              </w:rPr>
+              <w:t>membuang sampah</w:t>
+            </w:r>
+          </w:p>
+        </w:tc>
+      </w:tr>
+      <w:tr>
+        <w:tc>
+          <w:tcPr>
+            <w:tcW w:w="2826" w:type="dxa"/>
+          </w:tcPr>
+          <w:p>
+            <w:pPr>
+              <w:rPr>
+                <w:rFonts w:ascii="Times New Roman" w:hAnsi="Times New Roman" w:cs="Times New Roman"/>
+              </w:rPr>
+            </w:pPr>
+            <w:r>
+              <w:rPr>
+                <w:rFonts w:ascii="Times New Roman" w:hAnsi="Times New Roman" w:cs="Times New Roman"/>
+              </w:rPr>
+              <w:t>Failed End Condition</w:t>
+            </w:r>
+          </w:p>
+        </w:tc>
+        <w:tc>
+          <w:tcPr>
+            <w:tcW w:w="6524" w:type="dxa"/>
+            <w:gridSpan w:val="2"/>
+          </w:tcPr>
+          <w:p>
+            <w:pPr>
+              <w:rPr>
+                <w:rFonts w:ascii="Times New Roman" w:hAnsi="Times New Roman" w:cs="Times New Roman"/>
+              </w:rPr>
+            </w:pPr>
+            <w:r>
+              <w:rPr>
+                <w:rFonts w:ascii="Times New Roman" w:hAnsi="Times New Roman" w:cs="Times New Roman"/>
+              </w:rPr>
+              <w:t>Pemain tidak berhasil membuang sampah</w:t>
+            </w:r>
+          </w:p>
+        </w:tc>
+      </w:tr>
+      <w:tr>
+        <w:tc>
+          <w:tcPr>
+            <w:tcW w:w="2826" w:type="dxa"/>
           </w:tcPr>
           <w:p>
             <w:pPr>
@@ -14822,7 +14941,7 @@
         </w:tc>
         <w:tc>
           <w:tcPr>
-            <w:tcW w:w="4675" w:type="dxa"/>
+            <w:tcW w:w="6524" w:type="dxa"/>
             <w:gridSpan w:val="2"/>
           </w:tcPr>
           <w:p>
@@ -14843,7 +14962,7 @@
       <w:tr>
         <w:tc>
           <w:tcPr>
-            <w:tcW w:w="4675" w:type="dxa"/>
+            <w:tcW w:w="2826" w:type="dxa"/>
           </w:tcPr>
           <w:p>
             <w:pPr>
@@ -14861,7 +14980,7 @@
         </w:tc>
         <w:tc>
           <w:tcPr>
-            <w:tcW w:w="4675" w:type="dxa"/>
+            <w:tcW w:w="6524" w:type="dxa"/>
             <w:gridSpan w:val="2"/>
           </w:tcPr>
           <w:p>
@@ -14882,7 +15001,7 @@
       <w:tr>
         <w:tc>
           <w:tcPr>
-            <w:tcW w:w="4675" w:type="dxa"/>
+            <w:tcW w:w="2826" w:type="dxa"/>
           </w:tcPr>
           <w:p>
             <w:pPr>
@@ -14900,76 +15019,51 @@
         </w:tc>
         <w:tc>
           <w:tcPr>
-            <w:tcW w:w="4675" w:type="dxa"/>
-            <w:gridSpan w:val="2"/>
-          </w:tcPr>
-          <w:p>
-            <w:pPr>
-              <w:rPr>
-                <w:rFonts w:ascii="Times New Roman" w:hAnsi="Times New Roman" w:cs="Times New Roman"/>
-              </w:rPr>
-            </w:pPr>
-            <w:r>
-              <w:rPr>
-                <w:rFonts w:ascii="Times New Roman" w:hAnsi="Times New Roman" w:cs="Times New Roman"/>
-              </w:rPr>
-              <w:t>-</w:t>
-            </w:r>
-          </w:p>
-        </w:tc>
-      </w:tr>
-      <w:tr>
-        <w:tc>
-          <w:tcPr>
-            <w:tcW w:w="4675" w:type="dxa"/>
-          </w:tcPr>
-          <w:p>
-            <w:pPr>
-              <w:rPr>
-                <w:rFonts w:ascii="Times New Roman" w:hAnsi="Times New Roman" w:cs="Times New Roman"/>
-              </w:rPr>
-            </w:pPr>
-            <w:r>
-              <w:rPr>
-                <w:rFonts w:ascii="Times New Roman" w:hAnsi="Times New Roman" w:cs="Times New Roman"/>
-              </w:rPr>
+            <w:tcW w:w="6524" w:type="dxa"/>
+            <w:gridSpan w:val="2"/>
+          </w:tcPr>
+          <w:p>
+            <w:pPr>
+              <w:rPr>
+                <w:rFonts w:ascii="Times New Roman" w:hAnsi="Times New Roman" w:cs="Times New Roman"/>
+              </w:rPr>
+            </w:pPr>
+            <w:r>
+              <w:rPr>
+                <w:rFonts w:ascii="Times New Roman" w:hAnsi="Times New Roman" w:cs="Times New Roman"/>
+              </w:rPr>
+              <w:t>Pemain mau membuang sampah</w:t>
+            </w:r>
+          </w:p>
+        </w:tc>
+      </w:tr>
+      <w:tr>
+        <w:tc>
+          <w:tcPr>
+            <w:tcW w:w="2826" w:type="dxa"/>
+          </w:tcPr>
+          <w:p>
+            <w:r>
               <w:t>Main Flow</w:t>
             </w:r>
           </w:p>
         </w:tc>
         <w:tc>
           <w:tcPr>
-            <w:tcW w:w="630" w:type="dxa"/>
-          </w:tcPr>
-          <w:p>
-            <w:pPr>
-              <w:jc w:val="center"/>
-              <w:rPr>
-                <w:rFonts w:ascii="Times New Roman" w:hAnsi="Times New Roman" w:cs="Times New Roman"/>
-              </w:rPr>
-            </w:pPr>
-            <w:r>
-              <w:rPr>
-                <w:rFonts w:ascii="Times New Roman" w:hAnsi="Times New Roman" w:cs="Times New Roman"/>
-              </w:rPr>
+            <w:tcW w:w="708" w:type="dxa"/>
+          </w:tcPr>
+          <w:p>
+            <w:r>
               <w:t>Step</w:t>
             </w:r>
           </w:p>
         </w:tc>
         <w:tc>
           <w:tcPr>
-            <w:tcW w:w="4045" w:type="dxa"/>
-          </w:tcPr>
-          <w:p>
-            <w:pPr>
-              <w:rPr>
-                <w:rFonts w:ascii="Times New Roman" w:hAnsi="Times New Roman" w:cs="Times New Roman"/>
-              </w:rPr>
-            </w:pPr>
-            <w:r>
-              <w:rPr>
-                <w:rFonts w:ascii="Times New Roman" w:hAnsi="Times New Roman" w:cs="Times New Roman"/>
-              </w:rPr>
+            <w:tcW w:w="5816" w:type="dxa"/>
+          </w:tcPr>
+          <w:p>
+            <w:r>
               <w:t>Action</w:t>
             </w:r>
           </w:p>
@@ -14978,154 +15072,255 @@
       <w:tr>
         <w:tc>
           <w:tcPr>
-            <w:tcW w:w="4675" w:type="dxa"/>
-          </w:tcPr>
-          <w:p>
-            <w:pPr>
-              <w:rPr>
-                <w:rFonts w:ascii="Times New Roman" w:hAnsi="Times New Roman" w:cs="Times New Roman"/>
-              </w:rPr>
-            </w:pPr>
-          </w:p>
-        </w:tc>
-        <w:tc>
-          <w:tcPr>
-            <w:tcW w:w="630" w:type="dxa"/>
-          </w:tcPr>
-          <w:p>
-            <w:pPr>
-              <w:jc w:val="center"/>
-              <w:rPr>
-                <w:rFonts w:ascii="Times New Roman" w:hAnsi="Times New Roman" w:cs="Times New Roman"/>
-              </w:rPr>
-            </w:pPr>
-            <w:r>
-              <w:rPr>
-                <w:rFonts w:ascii="Times New Roman" w:hAnsi="Times New Roman" w:cs="Times New Roman"/>
-              </w:rPr>
+            <w:tcW w:w="2826" w:type="dxa"/>
+          </w:tcPr>
+          <w:p>
+            <w:pPr>
+              <w:jc w:val="right"/>
+            </w:pPr>
+          </w:p>
+        </w:tc>
+        <w:tc>
+          <w:tcPr>
+            <w:tcW w:w="708" w:type="dxa"/>
+          </w:tcPr>
+          <w:p>
+            <w:r>
               <w:t>1</w:t>
             </w:r>
           </w:p>
         </w:tc>
         <w:tc>
           <w:tcPr>
-            <w:tcW w:w="4045" w:type="dxa"/>
-          </w:tcPr>
-          <w:p>
-            <w:pPr>
-              <w:rPr>
-                <w:rFonts w:ascii="Times New Roman" w:hAnsi="Times New Roman" w:cs="Times New Roman"/>
-              </w:rPr>
-            </w:pPr>
-            <w:r>
-              <w:rPr>
-                <w:rFonts w:ascii="Times New Roman" w:hAnsi="Times New Roman" w:cs="Times New Roman"/>
-              </w:rPr>
-              <w:t>Pemain memilih ruang tamu atau ruang tidur</w:t>
-            </w:r>
-          </w:p>
-        </w:tc>
-      </w:tr>
-      <w:tr>
-        <w:tc>
-          <w:tcPr>
-            <w:tcW w:w="4675" w:type="dxa"/>
+            <w:tcW w:w="5816" w:type="dxa"/>
+          </w:tcPr>
+          <w:p>
+            <w:r>
+              <w:t>Pemain membuang sampah</w:t>
+            </w:r>
+          </w:p>
+        </w:tc>
+      </w:tr>
+      <w:tr>
+        <w:tc>
+          <w:tcPr>
+            <w:tcW w:w="2826" w:type="dxa"/>
           </w:tcPr>
           <w:p>
             <w:pPr>
               <w:jc w:val="right"/>
-              <w:rPr>
-                <w:rFonts w:ascii="Times New Roman" w:hAnsi="Times New Roman" w:cs="Times New Roman"/>
-              </w:rPr>
-            </w:pPr>
-          </w:p>
-        </w:tc>
-        <w:tc>
-          <w:tcPr>
-            <w:tcW w:w="630" w:type="dxa"/>
-          </w:tcPr>
-          <w:p>
-            <w:pPr>
-              <w:jc w:val="center"/>
-              <w:rPr>
-                <w:rFonts w:ascii="Times New Roman" w:hAnsi="Times New Roman" w:cs="Times New Roman"/>
-              </w:rPr>
-            </w:pPr>
-            <w:r>
-              <w:rPr>
-                <w:rFonts w:ascii="Times New Roman" w:hAnsi="Times New Roman" w:cs="Times New Roman"/>
-              </w:rPr>
+            </w:pPr>
+          </w:p>
+        </w:tc>
+        <w:tc>
+          <w:tcPr>
+            <w:tcW w:w="708" w:type="dxa"/>
+          </w:tcPr>
+          <w:p>
+            <w:r>
               <w:t>2</w:t>
             </w:r>
           </w:p>
         </w:tc>
         <w:tc>
           <w:tcPr>
-            <w:tcW w:w="4045" w:type="dxa"/>
-          </w:tcPr>
-          <w:p>
-            <w:pPr>
-              <w:rPr>
-                <w:rFonts w:ascii="Times New Roman" w:hAnsi="Times New Roman" w:cs="Times New Roman"/>
-              </w:rPr>
-            </w:pPr>
-            <w:r>
-              <w:rPr>
-                <w:rFonts w:ascii="Times New Roman" w:hAnsi="Times New Roman" w:cs="Times New Roman"/>
-              </w:rPr>
-              <w:t>Pemain menyapu lantai</w:t>
-            </w:r>
-          </w:p>
-        </w:tc>
-      </w:tr>
-      <w:tr>
-        <w:tc>
-          <w:tcPr>
-            <w:tcW w:w="4675" w:type="dxa"/>
+            <w:tcW w:w="5816" w:type="dxa"/>
+          </w:tcPr>
+          <w:p>
+            <w:r>
+              <w:t>Pemain mencari tempat sampah</w:t>
+            </w:r>
+          </w:p>
+        </w:tc>
+      </w:tr>
+      <w:tr>
+        <w:tc>
+          <w:tcPr>
+            <w:tcW w:w="2826" w:type="dxa"/>
           </w:tcPr>
           <w:p>
             <w:pPr>
               <w:jc w:val="right"/>
-              <w:rPr>
-                <w:rFonts w:ascii="Times New Roman" w:hAnsi="Times New Roman" w:cs="Times New Roman"/>
-              </w:rPr>
-            </w:pPr>
-          </w:p>
-        </w:tc>
-        <w:tc>
-          <w:tcPr>
-            <w:tcW w:w="630" w:type="dxa"/>
-          </w:tcPr>
-          <w:p>
-            <w:pPr>
-              <w:jc w:val="center"/>
-              <w:rPr>
-                <w:rFonts w:ascii="Times New Roman" w:hAnsi="Times New Roman" w:cs="Times New Roman"/>
-              </w:rPr>
-            </w:pPr>
-            <w:r>
-              <w:rPr>
-                <w:rFonts w:ascii="Times New Roman" w:hAnsi="Times New Roman" w:cs="Times New Roman"/>
-              </w:rPr>
+            </w:pPr>
+          </w:p>
+        </w:tc>
+        <w:tc>
+          <w:tcPr>
+            <w:tcW w:w="708" w:type="dxa"/>
+          </w:tcPr>
+          <w:p>
+            <w:r>
               <w:t>3</w:t>
             </w:r>
           </w:p>
         </w:tc>
         <w:tc>
           <w:tcPr>
-            <w:tcW w:w="4045" w:type="dxa"/>
-          </w:tcPr>
-          <w:p>
-            <w:pPr>
-              <w:rPr>
-                <w:rFonts w:ascii="Times New Roman" w:hAnsi="Times New Roman" w:cs="Times New Roman"/>
-              </w:rPr>
-            </w:pPr>
-            <w:r>
-              <w:rPr>
-                <w:rFonts w:ascii="Times New Roman" w:hAnsi="Times New Roman" w:cs="Times New Roman"/>
-              </w:rPr>
-              <w:t>Skor akan tampil</w:t>
+            <w:tcW w:w="5816" w:type="dxa"/>
+          </w:tcPr>
+          <w:p>
+            <w:r>
+              <w:t>Pemain berhasil membuang sampah dan skor ditampilkan</w:t>
+            </w:r>
+          </w:p>
+        </w:tc>
+      </w:tr>
+      <w:tr>
+        <w:tc>
+          <w:tcPr>
+            <w:tcW w:w="2826" w:type="dxa"/>
+          </w:tcPr>
+          <w:p>
+            <w:r>
+              <w:t>Extensions</w:t>
+            </w:r>
+          </w:p>
+        </w:tc>
+        <w:tc>
+          <w:tcPr>
+            <w:tcW w:w="708" w:type="dxa"/>
+          </w:tcPr>
+          <w:p>
+            <w:r>
+              <w:t>Step</w:t>
+            </w:r>
+          </w:p>
+        </w:tc>
+        <w:tc>
+          <w:tcPr>
+            <w:tcW w:w="5816" w:type="dxa"/>
+          </w:tcPr>
+          <w:p>
+            <w:r>
+              <w:t>Branch Action</w:t>
+            </w:r>
+          </w:p>
+        </w:tc>
+      </w:tr>
+      <w:tr>
+        <w:tc>
+          <w:tcPr>
+            <w:tcW w:w="2826" w:type="dxa"/>
+          </w:tcPr>
+          <w:p>
+            <w:pPr>
+              <w:jc w:val="right"/>
+            </w:pPr>
+          </w:p>
+        </w:tc>
+        <w:tc>
+          <w:tcPr>
+            <w:tcW w:w="708" w:type="dxa"/>
+          </w:tcPr>
+          <w:p>
+            <w:r>
+              <w:t>1.1</w:t>
+            </w:r>
+          </w:p>
+        </w:tc>
+        <w:tc>
+          <w:tcPr>
+            <w:tcW w:w="5816" w:type="dxa"/>
+          </w:tcPr>
+          <w:p>
+            <w:r>
+              <w:t>Pemain tidak bersih membuang sampah</w:t>
+            </w:r>
+          </w:p>
+        </w:tc>
+      </w:tr>
+      <w:tr>
+        <w:tc>
+          <w:tcPr>
+            <w:tcW w:w="2826" w:type="dxa"/>
+          </w:tcPr>
+          <w:p>
+            <w:pPr>
+              <w:jc w:val="right"/>
+            </w:pPr>
+          </w:p>
+        </w:tc>
+        <w:tc>
+          <w:tcPr>
+            <w:tcW w:w="708" w:type="dxa"/>
+          </w:tcPr>
+          <w:p>
+            <w:r>
+              <w:t>2.1</w:t>
+            </w:r>
+          </w:p>
+        </w:tc>
+        <w:tc>
+          <w:tcPr>
+            <w:tcW w:w="5816" w:type="dxa"/>
+          </w:tcPr>
+          <w:p>
+            <w:r>
+              <w:t>Pemain tidak menemukan tempat sampah</w:t>
+            </w:r>
+          </w:p>
+        </w:tc>
+      </w:tr>
+      <w:tr>
+        <w:tc>
+          <w:tcPr>
+            <w:tcW w:w="2826" w:type="dxa"/>
+          </w:tcPr>
+          <w:p>
+            <w:pPr>
+              <w:jc w:val="right"/>
+            </w:pPr>
+          </w:p>
+        </w:tc>
+        <w:tc>
+          <w:tcPr>
+            <w:tcW w:w="708" w:type="dxa"/>
+          </w:tcPr>
+          <w:p>
+            <w:r>
+              <w:t>2.2</w:t>
+            </w:r>
+          </w:p>
+        </w:tc>
+        <w:tc>
+          <w:tcPr>
+            <w:tcW w:w="5816" w:type="dxa"/>
+          </w:tcPr>
+          <w:p>
+            <w:r>
+              <w:t>Tempat sampah yang ditemukan penuh sampah</w:t>
+            </w:r>
+          </w:p>
+        </w:tc>
+      </w:tr>
+      <w:tr>
+        <w:tc>
+          <w:tcPr>
+            <w:tcW w:w="2826" w:type="dxa"/>
+          </w:tcPr>
+          <w:p>
+            <w:pPr>
+              <w:jc w:val="right"/>
+            </w:pPr>
+          </w:p>
+        </w:tc>
+        <w:tc>
+          <w:tcPr>
+            <w:tcW w:w="708" w:type="dxa"/>
+          </w:tcPr>
+          <w:p>
+            <w:r>
+              <w:t>3.1</w:t>
+            </w:r>
+          </w:p>
+        </w:tc>
+        <w:tc>
+          <w:tcPr>
+            <w:tcW w:w="5816" w:type="dxa"/>
+          </w:tcPr>
+          <w:p>
+            <w:r>
+              <w:t>Pemain tidak berhasil membuang sampah</w:t>
             </w:r>
           </w:p>
         </w:tc>
@@ -15240,7 +15435,7 @@
                 <w:rFonts w:ascii="Times New Roman" w:hAnsi="Times New Roman" w:cs="Times New Roman"/>
                 <w:b/>
               </w:rPr>
-              <w:t>Sapu lantai</w:t>
+              <w:t>Vakum Karpet</w:t>
             </w:r>
           </w:p>
         </w:tc>
@@ -15428,6 +15623,39 @@
               <w:rPr>
                 <w:rFonts w:ascii="Times New Roman" w:hAnsi="Times New Roman" w:cs="Times New Roman"/>
               </w:rPr>
+              <w:t>Failed End Condition</w:t>
+            </w:r>
+          </w:p>
+        </w:tc>
+        <w:tc>
+          <w:tcPr>
+            <w:tcW w:w="4675" w:type="dxa"/>
+            <w:gridSpan w:val="2"/>
+          </w:tcPr>
+          <w:p>
+            <w:pPr>
+              <w:rPr>
+                <w:rFonts w:ascii="Times New Roman" w:hAnsi="Times New Roman" w:cs="Times New Roman"/>
+              </w:rPr>
+            </w:pPr>
+          </w:p>
+        </w:tc>
+      </w:tr>
+      <w:tr>
+        <w:tc>
+          <w:tcPr>
+            <w:tcW w:w="4675" w:type="dxa"/>
+          </w:tcPr>
+          <w:p>
+            <w:pPr>
+              <w:rPr>
+                <w:rFonts w:ascii="Times New Roman" w:hAnsi="Times New Roman" w:cs="Times New Roman"/>
+              </w:rPr>
+            </w:pPr>
+            <w:r>
+              <w:rPr>
+                <w:rFonts w:ascii="Times New Roman" w:hAnsi="Times New Roman" w:cs="Times New Roman"/>
+              </w:rPr>
               <w:t>Primary Actors</w:t>
             </w:r>
           </w:p>
@@ -15739,6 +15967,111 @@
               </w:rPr>
               <w:t>Skor akan tampil</w:t>
             </w:r>
+          </w:p>
+        </w:tc>
+      </w:tr>
+      <w:tr>
+        <w:tc>
+          <w:tcPr>
+            <w:tcW w:w="4675" w:type="dxa"/>
+          </w:tcPr>
+          <w:p>
+            <w:pPr>
+              <w:rPr>
+                <w:rFonts w:ascii="Times New Roman" w:hAnsi="Times New Roman" w:cs="Times New Roman"/>
+              </w:rPr>
+            </w:pPr>
+            <w:r>
+              <w:rPr>
+                <w:rFonts w:ascii="Times New Roman" w:hAnsi="Times New Roman" w:cs="Times New Roman"/>
+              </w:rPr>
+              <w:t>Extensions</w:t>
+            </w:r>
+          </w:p>
+        </w:tc>
+        <w:tc>
+          <w:tcPr>
+            <w:tcW w:w="630" w:type="dxa"/>
+          </w:tcPr>
+          <w:p>
+            <w:pPr>
+              <w:jc w:val="center"/>
+              <w:rPr>
+                <w:rFonts w:ascii="Times New Roman" w:hAnsi="Times New Roman" w:cs="Times New Roman"/>
+              </w:rPr>
+            </w:pPr>
+            <w:r>
+              <w:rPr>
+                <w:rFonts w:ascii="Times New Roman" w:hAnsi="Times New Roman" w:cs="Times New Roman"/>
+              </w:rPr>
+              <w:t>Step</w:t>
+            </w:r>
+          </w:p>
+        </w:tc>
+        <w:tc>
+          <w:tcPr>
+            <w:tcW w:w="4045" w:type="dxa"/>
+          </w:tcPr>
+          <w:p>
+            <w:pPr>
+              <w:rPr>
+                <w:rFonts w:ascii="Times New Roman" w:hAnsi="Times New Roman" w:cs="Times New Roman"/>
+              </w:rPr>
+            </w:pPr>
+            <w:r>
+              <w:rPr>
+                <w:rFonts w:ascii="Times New Roman" w:hAnsi="Times New Roman" w:cs="Times New Roman"/>
+              </w:rPr>
+              <w:t>Branch Action</w:t>
+            </w:r>
+          </w:p>
+        </w:tc>
+      </w:tr>
+      <w:tr>
+        <w:tc>
+          <w:tcPr>
+            <w:tcW w:w="4675" w:type="dxa"/>
+          </w:tcPr>
+          <w:p>
+            <w:pPr>
+              <w:jc w:val="right"/>
+              <w:rPr>
+                <w:rFonts w:ascii="Times New Roman" w:hAnsi="Times New Roman" w:cs="Times New Roman"/>
+              </w:rPr>
+            </w:pPr>
+          </w:p>
+        </w:tc>
+        <w:tc>
+          <w:tcPr>
+            <w:tcW w:w="630" w:type="dxa"/>
+          </w:tcPr>
+          <w:p>
+            <w:pPr>
+              <w:jc w:val="center"/>
+              <w:rPr>
+                <w:rFonts w:ascii="Times New Roman" w:hAnsi="Times New Roman" w:cs="Times New Roman"/>
+              </w:rPr>
+            </w:pPr>
+            <w:r>
+              <w:rPr>
+                <w:rFonts w:ascii="Times New Roman" w:hAnsi="Times New Roman" w:cs="Times New Roman"/>
+              </w:rPr>
+              <w:t>1.1</w:t>
+            </w:r>
+            <w:bookmarkStart w:id="0" w:name="_GoBack"/>
+            <w:bookmarkEnd w:id="0"/>
+          </w:p>
+        </w:tc>
+        <w:tc>
+          <w:tcPr>
+            <w:tcW w:w="4045" w:type="dxa"/>
+          </w:tcPr>
+          <w:p>
+            <w:pPr>
+              <w:rPr>
+                <w:rFonts w:ascii="Times New Roman" w:hAnsi="Times New Roman" w:cs="Times New Roman"/>
+              </w:rPr>
+            </w:pPr>
           </w:p>
         </w:tc>
       </w:tr>
@@ -16770,7 +17103,7 @@
 </file>
 
 <file path=customXml/itemProps1.xml><?xml version="1.0" encoding="utf-8"?>
-<ds:datastoreItem xmlns:ds="http://schemas.openxmlformats.org/officeDocument/2006/customXml" ds:itemID="{A6F1C865-ADF3-45C3-B0A9-2FD7C2F38828}">
+<ds:datastoreItem xmlns:ds="http://schemas.openxmlformats.org/officeDocument/2006/customXml" ds:itemID="{7F5CAFDB-458F-46F8-A0F3-47C4AC67C5BF}">
   <ds:schemaRefs>
     <ds:schemaRef ds:uri="http://schemas.openxmlformats.org/officeDocument/2006/bibliography"/>
   </ds:schemaRefs>

</xml_diff>

<commit_message>
Activity diagram, tolong benerin ..
</commit_message>
<xml_diff>
--- a/Analisis Proses Game Beberes Bumi Si Ujang.docx
+++ b/Analisis Proses Game Beberes Bumi Si Ujang.docx
@@ -1,6 +1,6 @@
 
 <file path=word/document.xml><?xml version="1.0" encoding="utf-8"?>
-<w:document xmlns:wpc="http://schemas.microsoft.com/office/word/2010/wordprocessingCanvas" xmlns:mc="http://schemas.openxmlformats.org/markup-compatibility/2006" xmlns:o="urn:schemas-microsoft-com:office:office" xmlns:r="http://schemas.openxmlformats.org/officeDocument/2006/relationships" xmlns:m="http://schemas.openxmlformats.org/officeDocument/2006/math" xmlns:v="urn:schemas-microsoft-com:vml" xmlns:wp14="http://schemas.microsoft.com/office/word/2010/wordprocessingDrawing" xmlns:wp="http://schemas.openxmlformats.org/drawingml/2006/wordprocessingDrawing" xmlns:w10="urn:schemas-microsoft-com:office:word" xmlns:w="http://schemas.openxmlformats.org/wordprocessingml/2006/main" xmlns:w14="http://schemas.microsoft.com/office/word/2010/wordml" xmlns:w15="http://schemas.microsoft.com/office/word/2012/wordml" xmlns:wpg="http://schemas.microsoft.com/office/word/2010/wordprocessingGroup" xmlns:wpi="http://schemas.microsoft.com/office/word/2010/wordprocessingInk" xmlns:wne="http://schemas.microsoft.com/office/word/2006/wordml" xmlns:wps="http://schemas.microsoft.com/office/word/2010/wordprocessingShape" mc:Ignorable="w14 w15 wp14">
+<w:document xmlns:wpc="http://schemas.microsoft.com/office/word/2010/wordprocessingCanvas" xmlns:mc="http://schemas.openxmlformats.org/markup-compatibility/2006" xmlns:o="urn:schemas-microsoft-com:office:office" xmlns:r="http://schemas.openxmlformats.org/officeDocument/2006/relationships" xmlns:m="http://schemas.openxmlformats.org/officeDocument/2006/math" xmlns:v="urn:schemas-microsoft-com:vml" xmlns:wp14="http://schemas.microsoft.com/office/word/2010/wordprocessingDrawing" xmlns:wp="http://schemas.openxmlformats.org/drawingml/2006/wordprocessingDrawing" xmlns:w10="urn:schemas-microsoft-com:office:word" xmlns:w="http://schemas.openxmlformats.org/wordprocessingml/2006/main" xmlns:w14="http://schemas.microsoft.com/office/word/2010/wordml" xmlns:wpg="http://schemas.microsoft.com/office/word/2010/wordprocessingGroup" xmlns:wpi="http://schemas.microsoft.com/office/word/2010/wordprocessingInk" xmlns:wne="http://schemas.microsoft.com/office/word/2006/wordml" xmlns:wps="http://schemas.microsoft.com/office/word/2010/wordprocessingShape" mc:Ignorable="w14 wp14">
   <w:body>
     <w:p>
       <w:pPr>
@@ -194,7 +194,7 @@
                     <pic:cNvPicPr/>
                   </pic:nvPicPr>
                   <pic:blipFill rotWithShape="1">
-                    <a:blip r:embed="rId6"/>
+                    <a:blip r:embed="rId7"/>
                     <a:srcRect l="11316" t="17151" r="53064" b="23151"/>
                     <a:stretch/>
                   </pic:blipFill>
@@ -410,6 +410,13 @@
                               <w:tab/>
                               <w:t>Wupi Ocktavia</w:t>
                             </w:r>
+                            <w:r>
+                              <w:rPr>
+                                <w:rFonts w:ascii="Times New Roman" w:hAnsi="Times New Roman" w:cs="Times New Roman"/>
+                                <w:sz w:val="24"/>
+                              </w:rPr>
+                              <w:t xml:space="preserve"> K</w:t>
+                            </w:r>
                           </w:p>
                         </w:txbxContent>
                       </wps:txbx>
@@ -433,7 +440,7 @@
           </mc:Choice>
           <mc:Fallback>
             <w:pict>
-              <v:rect w14:anchorId="3989348B" id="Rectangle 10" o:spid="_x0000_s1026" style="position:absolute;left:0;text-align:left;margin-left:0;margin-top:22.1pt;width:184.5pt;height:123pt;z-index:251659264;visibility:visible;mso-wrap-style:square;mso-width-percent:0;mso-height-percent:0;mso-wrap-distance-left:9pt;mso-wrap-distance-top:0;mso-wrap-distance-right:9pt;mso-wrap-distance-bottom:0;mso-position-horizontal:center;mso-position-horizontal-relative:margin;mso-position-vertical:absolute;mso-position-vertical-relative:text;mso-width-percent:0;mso-height-percent:0;mso-width-relative:margin;mso-height-relative:margin;v-text-anchor:middle" o:gfxdata="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" filled="f" stroked="f" strokeweight="1pt">
+              <v:rect id="Rectangle 10" o:spid="_x0000_s1026" style="position:absolute;left:0;text-align:left;margin-left:0;margin-top:22.1pt;width:184.5pt;height:123pt;z-index:251659264;visibility:visible;mso-wrap-style:square;mso-width-percent:0;mso-height-percent:0;mso-wrap-distance-left:9pt;mso-wrap-distance-top:0;mso-wrap-distance-right:9pt;mso-wrap-distance-bottom:0;mso-position-horizontal:center;mso-position-horizontal-relative:margin;mso-position-vertical:absolute;mso-position-vertical-relative:text;mso-width-percent:0;mso-height-percent:0;mso-width-relative:margin;mso-height-relative:margin;v-text-anchor:middle" o:gfxdata="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" filled="f" stroked="f" strokeweight="1pt">
                 <v:textbox>
                   <w:txbxContent>
                     <w:p>
@@ -555,6 +562,13 @@
                         <w:tab/>
                         <w:t>Wupi Ocktavia</w:t>
                       </w:r>
+                      <w:r>
+                        <w:rPr>
+                          <w:rFonts w:ascii="Times New Roman" w:hAnsi="Times New Roman" w:cs="Times New Roman"/>
+                          <w:sz w:val="24"/>
+                        </w:rPr>
+                        <w:t xml:space="preserve"> K</w:t>
+                      </w:r>
                     </w:p>
                   </w:txbxContent>
                 </v:textbox>
@@ -961,6 +975,7 @@
           <w:numId w:val="3"/>
         </w:numPr>
         <w:spacing w:line="360" w:lineRule="auto"/>
+        <w:jc w:val="both"/>
         <w:rPr>
           <w:rFonts w:ascii="Times New Roman" w:hAnsi="Times New Roman" w:cs="Times New Roman"/>
           <w:sz w:val="24"/>
@@ -994,26 +1009,18 @@
         <w:pStyle w:val="ListParagraph"/>
         <w:spacing w:line="360" w:lineRule="auto"/>
         <w:ind w:left="3720"/>
+        <w:jc w:val="both"/>
         <w:rPr>
           <w:rFonts w:ascii="Times New Roman" w:hAnsi="Times New Roman" w:cs="Times New Roman"/>
           <w:sz w:val="24"/>
         </w:rPr>
       </w:pPr>
-      <w:proofErr w:type="gramStart"/>
       <w:r>
         <w:rPr>
           <w:rFonts w:ascii="Times New Roman" w:hAnsi="Times New Roman" w:cs="Times New Roman"/>
           <w:sz w:val="24"/>
         </w:rPr>
-        <w:t>kebersihan</w:t>
-      </w:r>
-      <w:proofErr w:type="gramEnd"/>
-      <w:r>
-        <w:rPr>
-          <w:rFonts w:ascii="Times New Roman" w:hAnsi="Times New Roman" w:cs="Times New Roman"/>
-          <w:sz w:val="24"/>
-        </w:rPr>
-        <w:t xml:space="preserve"> </w:t>
+        <w:t xml:space="preserve">kebersihan </w:t>
       </w:r>
       <w:r>
         <w:rPr>
@@ -1150,7 +1157,8 @@
       <w:pPr>
         <w:pStyle w:val="ListParagraph"/>
         <w:spacing w:line="360" w:lineRule="auto"/>
-        <w:ind w:left="1440"/>
+        <w:ind w:left="1440" w:firstLine="720"/>
+        <w:jc w:val="both"/>
         <w:rPr>
           <w:rFonts w:ascii="Times New Roman" w:hAnsi="Times New Roman" w:cs="Times New Roman"/>
           <w:sz w:val="24"/>
@@ -1175,48 +1183,7 @@
           <w:rFonts w:ascii="Times New Roman" w:hAnsi="Times New Roman" w:cs="Times New Roman"/>
           <w:sz w:val="24"/>
         </w:rPr>
-        <w:t xml:space="preserve">dengan orang tua </w:t>
-      </w:r>
-      <w:bookmarkStart w:id="0" w:name="_GoBack"/>
-      <w:bookmarkEnd w:id="0"/>
-      <w:r>
-        <w:rPr>
-          <w:rFonts w:ascii="Times New Roman" w:hAnsi="Times New Roman" w:cs="Times New Roman"/>
-          <w:sz w:val="24"/>
-        </w:rPr>
-        <w:t xml:space="preserve">nya di sebuah rumah yang terletak di </w:t>
-      </w:r>
-      <w:proofErr w:type="gramStart"/>
-      <w:r>
-        <w:rPr>
-          <w:rFonts w:ascii="Times New Roman" w:hAnsi="Times New Roman" w:cs="Times New Roman"/>
-          <w:sz w:val="24"/>
-        </w:rPr>
-        <w:t>kota</w:t>
-      </w:r>
-      <w:proofErr w:type="gramEnd"/>
-      <w:r>
-        <w:rPr>
-          <w:rFonts w:ascii="Times New Roman" w:hAnsi="Times New Roman" w:cs="Times New Roman"/>
-          <w:sz w:val="24"/>
-        </w:rPr>
-        <w:t xml:space="preserve"> Bandung. Suatu hari kedua orang tua Si Ujang harus pergi ke kampung ayahnya yang berada di </w:t>
-      </w:r>
-      <w:proofErr w:type="gramStart"/>
-      <w:r>
-        <w:rPr>
-          <w:rFonts w:ascii="Times New Roman" w:hAnsi="Times New Roman" w:cs="Times New Roman"/>
-          <w:sz w:val="24"/>
-        </w:rPr>
-        <w:t>kota</w:t>
-      </w:r>
-      <w:proofErr w:type="gramEnd"/>
-      <w:r>
-        <w:rPr>
-          <w:rFonts w:ascii="Times New Roman" w:hAnsi="Times New Roman" w:cs="Times New Roman"/>
-          <w:sz w:val="24"/>
-        </w:rPr>
-        <w:t xml:space="preserve"> Garut dikarenakan kakek ujang sedang sakit keras dan kedua orang tua nya harus merawat untuk beberapa hari. </w:t>
+        <w:t xml:space="preserve">dengan orang tua nya di sebuah rumah yang terletak di kota Bandung. Suatu hari kedua orang tua Si Ujang harus pergi ke kampung ayahnya yang berada di kota Garut dikarenakan kakek ujang sedang sakit keras dan kedua orang tua nya harus merawat untuk beberapa hari. </w:t>
       </w:r>
     </w:p>
     <w:p>
@@ -1224,56 +1191,96 @@
         <w:pStyle w:val="ListParagraph"/>
         <w:spacing w:line="360" w:lineRule="auto"/>
         <w:ind w:left="1440"/>
+        <w:jc w:val="both"/>
         <w:rPr>
           <w:rFonts w:ascii="Times New Roman" w:hAnsi="Times New Roman" w:cs="Times New Roman"/>
           <w:sz w:val="24"/>
         </w:rPr>
       </w:pPr>
+    </w:p>
+    <w:p>
+      <w:pPr>
+        <w:pStyle w:val="ListParagraph"/>
+        <w:spacing w:line="360" w:lineRule="auto"/>
+        <w:ind w:left="1440" w:firstLine="720"/>
+        <w:jc w:val="both"/>
+        <w:rPr>
+          <w:rFonts w:ascii="Times New Roman" w:hAnsi="Times New Roman" w:cs="Times New Roman"/>
+          <w:sz w:val="24"/>
+        </w:rPr>
+      </w:pPr>
+      <w:r>
+        <w:rPr>
+          <w:rFonts w:ascii="Times New Roman" w:hAnsi="Times New Roman" w:cs="Times New Roman"/>
+          <w:sz w:val="24"/>
+        </w:rPr>
+        <w:t xml:space="preserve">Si Ujang tidak </w:t>
+      </w:r>
+      <w:r>
+        <w:rPr>
+          <w:rFonts w:ascii="Times New Roman" w:hAnsi="Times New Roman" w:cs="Times New Roman"/>
+          <w:sz w:val="24"/>
+        </w:rPr>
+        <w:t>bi</w:t>
+      </w:r>
+      <w:r>
+        <w:rPr>
+          <w:rFonts w:ascii="Times New Roman" w:hAnsi="Times New Roman" w:cs="Times New Roman"/>
+          <w:sz w:val="24"/>
+        </w:rPr>
+        <w:t>s</w:t>
+      </w:r>
+      <w:r>
+        <w:rPr>
+          <w:rFonts w:ascii="Times New Roman" w:hAnsi="Times New Roman" w:cs="Times New Roman"/>
+          <w:sz w:val="24"/>
+        </w:rPr>
+        <w:t>a</w:t>
+      </w:r>
+      <w:r>
+        <w:rPr>
+          <w:rFonts w:ascii="Times New Roman" w:hAnsi="Times New Roman" w:cs="Times New Roman"/>
+          <w:sz w:val="24"/>
+        </w:rPr>
+        <w:t xml:space="preserve"> ikut, dikarenakan ia harus mengikuti serangkaian kegiatan di Sekolah yang tidak bisa ditinggalkan, oleh karena itu Si Ujang dimintan untuk menjaga dan merawat rumah untuk beberapa hari, namun Si Ujang belum pernah melakukan kegiatan merawat rumah seperti bersih-bersih. </w:t>
+      </w:r>
     </w:p>
     <w:p>
       <w:pPr>
         <w:pStyle w:val="ListParagraph"/>
         <w:spacing w:line="360" w:lineRule="auto"/>
         <w:ind w:left="1440"/>
+        <w:jc w:val="both"/>
         <w:rPr>
           <w:rFonts w:ascii="Times New Roman" w:hAnsi="Times New Roman" w:cs="Times New Roman"/>
           <w:sz w:val="24"/>
         </w:rPr>
       </w:pPr>
+    </w:p>
+    <w:p>
+      <w:pPr>
+        <w:pStyle w:val="ListParagraph"/>
+        <w:spacing w:line="360" w:lineRule="auto"/>
+        <w:ind w:left="1440" w:firstLine="720"/>
+        <w:jc w:val="both"/>
+        <w:rPr>
+          <w:rFonts w:ascii="Times New Roman" w:hAnsi="Times New Roman" w:cs="Times New Roman"/>
+          <w:sz w:val="24"/>
+        </w:rPr>
+      </w:pPr>
       <w:r>
         <w:rPr>
           <w:rFonts w:ascii="Times New Roman" w:hAnsi="Times New Roman" w:cs="Times New Roman"/>
           <w:sz w:val="24"/>
         </w:rPr>
-        <w:t xml:space="preserve">Si Ujang tidak </w:t>
+        <w:t>Si Ujang memerlukan</w:t>
       </w:r>
       <w:r>
         <w:rPr>
           <w:rFonts w:ascii="Times New Roman" w:hAnsi="Times New Roman" w:cs="Times New Roman"/>
           <w:sz w:val="24"/>
         </w:rPr>
-        <w:t>bi</w:t>
-      </w:r>
-      <w:r>
-        <w:rPr>
-          <w:rFonts w:ascii="Times New Roman" w:hAnsi="Times New Roman" w:cs="Times New Roman"/>
-          <w:sz w:val="24"/>
-        </w:rPr>
-        <w:t>s</w:t>
-      </w:r>
-      <w:r>
-        <w:rPr>
-          <w:rFonts w:ascii="Times New Roman" w:hAnsi="Times New Roman" w:cs="Times New Roman"/>
-          <w:sz w:val="24"/>
-        </w:rPr>
-        <w:t>a</w:t>
-      </w:r>
-      <w:r>
-        <w:rPr>
-          <w:rFonts w:ascii="Times New Roman" w:hAnsi="Times New Roman" w:cs="Times New Roman"/>
-          <w:sz w:val="24"/>
-        </w:rPr>
-        <w:t xml:space="preserve"> ikut, dikarenakan ia harus mengikuti serangkaian kegiatan di Sekolah yang tidak bisa ditinggalkan, oleh karena itu Si Ujang dimintan untuk menjaga dan merawat rumah untuk beberapa hari, namun Si Ujang belum pernah melakukan kegiatan merawat rumah seperti bersih-bersih. </w:t>
+        <w:t xml:space="preserve"> orang yang bisa membantu kegiatan bersih-bersih rumah untuk beberapa hari, jadi Si ujang membutuhkan teman untuk membersihkan beberapa ruangan dan kegiatan rumah lainnya. </w:t>
       </w:r>
     </w:p>
     <w:p>
@@ -1281,6 +1288,7 @@
         <w:pStyle w:val="ListParagraph"/>
         <w:spacing w:line="360" w:lineRule="auto"/>
         <w:ind w:left="1440"/>
+        <w:jc w:val="both"/>
         <w:rPr>
           <w:rFonts w:ascii="Times New Roman" w:hAnsi="Times New Roman" w:cs="Times New Roman"/>
           <w:sz w:val="24"/>
@@ -1292,48 +1300,12 @@
         <w:pStyle w:val="ListParagraph"/>
         <w:spacing w:line="360" w:lineRule="auto"/>
         <w:ind w:left="1440"/>
+        <w:jc w:val="both"/>
         <w:rPr>
           <w:rFonts w:ascii="Times New Roman" w:hAnsi="Times New Roman" w:cs="Times New Roman"/>
           <w:sz w:val="24"/>
         </w:rPr>
       </w:pPr>
-      <w:r>
-        <w:rPr>
-          <w:rFonts w:ascii="Times New Roman" w:hAnsi="Times New Roman" w:cs="Times New Roman"/>
-          <w:sz w:val="24"/>
-        </w:rPr>
-        <w:t>Si Ujang memerlukan</w:t>
-      </w:r>
-      <w:r>
-        <w:rPr>
-          <w:rFonts w:ascii="Times New Roman" w:hAnsi="Times New Roman" w:cs="Times New Roman"/>
-          <w:sz w:val="24"/>
-        </w:rPr>
-        <w:t xml:space="preserve"> orang yang bisa membantu kegiatan bersih-bersih rumah untuk beberapa hari, jadi Si ujang membutuhkan teman untuk membersihkan beberapa ruangan dan kegiatan rumah lainnya. </w:t>
-      </w:r>
-    </w:p>
-    <w:p>
-      <w:pPr>
-        <w:pStyle w:val="ListParagraph"/>
-        <w:spacing w:line="360" w:lineRule="auto"/>
-        <w:ind w:left="1440"/>
-        <w:rPr>
-          <w:rFonts w:ascii="Times New Roman" w:hAnsi="Times New Roman" w:cs="Times New Roman"/>
-          <w:sz w:val="24"/>
-        </w:rPr>
-      </w:pPr>
-    </w:p>
-    <w:p>
-      <w:pPr>
-        <w:pStyle w:val="ListParagraph"/>
-        <w:spacing w:line="360" w:lineRule="auto"/>
-        <w:ind w:left="1440"/>
-        <w:rPr>
-          <w:rFonts w:ascii="Times New Roman" w:hAnsi="Times New Roman" w:cs="Times New Roman"/>
-          <w:sz w:val="24"/>
-        </w:rPr>
-      </w:pPr>
-      <w:proofErr w:type="gramStart"/>
       <w:r>
         <w:rPr>
           <w:rFonts w:ascii="Times New Roman" w:hAnsi="Times New Roman" w:cs="Times New Roman"/>
@@ -1342,7 +1314,6 @@
         </w:rPr>
         <w:t>Kesimpulan :</w:t>
       </w:r>
-      <w:proofErr w:type="gramEnd"/>
       <w:r>
         <w:rPr>
           <w:rFonts w:ascii="Times New Roman" w:hAnsi="Times New Roman" w:cs="Times New Roman"/>
@@ -1494,7 +1465,7 @@
                     </pic:cNvPicPr>
                   </pic:nvPicPr>
                   <pic:blipFill>
-                    <a:blip r:embed="rId7" cstate="print">
+                    <a:blip r:embed="rId8" cstate="print">
                       <a:extLst>
                         <a:ext uri="{28A0092B-C50C-407E-A947-70E740481C1C}">
                           <a14:useLocalDpi xmlns:a14="http://schemas.microsoft.com/office/drawing/2010/main" val="0"/>
@@ -1600,7 +1571,7 @@
                     </pic:cNvPicPr>
                   </pic:nvPicPr>
                   <pic:blipFill>
-                    <a:blip r:embed="rId8">
+                    <a:blip r:embed="rId9">
                       <a:extLst>
                         <a:ext uri="{28A0092B-C50C-407E-A947-70E740481C1C}">
                           <a14:useLocalDpi xmlns:a14="http://schemas.microsoft.com/office/drawing/2010/main" val="0"/>
@@ -2016,8 +1987,8 @@
         </w:rPr>
         <w:drawing>
           <wp:inline distT="0" distB="0" distL="0" distR="0">
-            <wp:extent cx="5943249" cy="5292436"/>
-            <wp:effectExtent l="0" t="0" r="635" b="3810"/>
+            <wp:extent cx="6114390" cy="5444836"/>
+            <wp:effectExtent l="0" t="0" r="1270" b="3810"/>
             <wp:docPr id="1" name="Picture 1" descr="D:\Kuliah UNIKOM\Semester VIII\RPL2\repo tugas besar\Beberes-Game\revisi usecase.png"/>
             <wp:cNvGraphicFramePr>
               <a:graphicFrameLocks xmlns:a="http://schemas.openxmlformats.org/drawingml/2006/main" noChangeAspect="1"/>
@@ -2032,7 +2003,7 @@
                     </pic:cNvPicPr>
                   </pic:nvPicPr>
                   <pic:blipFill>
-                    <a:blip r:embed="rId9">
+                    <a:blip r:embed="rId10">
                       <a:extLst>
                         <a:ext uri="{28A0092B-C50C-407E-A947-70E740481C1C}">
                           <a14:useLocalDpi xmlns:a14="http://schemas.microsoft.com/office/drawing/2010/main" val="0"/>
@@ -2047,7 +2018,7 @@
                   <pic:spPr bwMode="auto">
                     <a:xfrm>
                       <a:off x="0" y="0"/>
-                      <a:ext cx="5946442" cy="5295279"/>
+                      <a:ext cx="6117675" cy="5447761"/>
                     </a:xfrm>
                     <a:prstGeom prst="rect">
                       <a:avLst/>
@@ -2180,7 +2151,6 @@
           <w:b/>
           <w:sz w:val="24"/>
         </w:rPr>
-        <w:lastRenderedPageBreak/>
         <w:t xml:space="preserve">Deskripsi </w:t>
       </w:r>
       <w:r>
@@ -2239,15 +2209,7 @@
           <w:rFonts w:ascii="Times New Roman" w:hAnsi="Times New Roman" w:cs="Times New Roman"/>
           <w:sz w:val="24"/>
         </w:rPr>
-        <w:t xml:space="preserve">Beberes Bumi Si </w:t>
-      </w:r>
-      <w:proofErr w:type="gramStart"/>
-      <w:r>
-        <w:rPr>
-          <w:rFonts w:ascii="Times New Roman" w:hAnsi="Times New Roman" w:cs="Times New Roman"/>
-          <w:sz w:val="24"/>
-        </w:rPr>
-        <w:t>Ujang</w:t>
+        <w:t>Beberes Bumi Si Ujang</w:t>
       </w:r>
       <w:r>
         <w:rPr>
@@ -2262,15 +2224,7 @@
           <w:rFonts w:ascii="Times New Roman" w:hAnsi="Times New Roman" w:cs="Times New Roman"/>
           <w:sz w:val="24"/>
         </w:rPr>
-        <w:t>:</w:t>
-      </w:r>
-      <w:proofErr w:type="gramEnd"/>
-      <w:r>
-        <w:rPr>
-          <w:rFonts w:ascii="Times New Roman" w:hAnsi="Times New Roman" w:cs="Times New Roman"/>
-          <w:sz w:val="24"/>
-        </w:rPr>
-        <w:t xml:space="preserve"> </w:t>
+        <w:t xml:space="preserve">: </w:t>
       </w:r>
     </w:p>
     <w:tbl>
@@ -3686,7 +3640,6 @@
           <w:rFonts w:ascii="Times New Roman" w:hAnsi="Times New Roman" w:cs="Times New Roman"/>
           <w:b/>
         </w:rPr>
-        <w:lastRenderedPageBreak/>
         <w:t xml:space="preserve">Mulai Game </w:t>
       </w:r>
     </w:p>
@@ -4279,7 +4232,10 @@
           </w:tcPr>
           <w:p>
             <w:r>
-              <w:t>Suara efek tidak dapat dinyalakan</w:t>
+              <w:t>Efek suara</w:t>
+            </w:r>
+            <w:r>
+              <w:t xml:space="preserve"> tidak dapat dinyalakan</w:t>
             </w:r>
           </w:p>
         </w:tc>
@@ -4634,7 +4590,6 @@
           <w:rFonts w:ascii="Times New Roman" w:hAnsi="Times New Roman" w:cs="Times New Roman"/>
           <w:b/>
         </w:rPr>
-        <w:lastRenderedPageBreak/>
         <w:t>Matikan Suara</w:t>
       </w:r>
     </w:p>
@@ -5595,7 +5550,6 @@
           <w:rFonts w:ascii="Times New Roman" w:hAnsi="Times New Roman" w:cs="Times New Roman"/>
           <w:b/>
         </w:rPr>
-        <w:lastRenderedPageBreak/>
         <w:t>Hidupkan Musik</w:t>
       </w:r>
     </w:p>
@@ -6619,9 +6573,10 @@
           <w:rFonts w:ascii="Times New Roman" w:hAnsi="Times New Roman" w:cs="Times New Roman"/>
           <w:b/>
         </w:rPr>
-        <w:lastRenderedPageBreak/>
-        <w:t xml:space="preserve">Keluar </w:t>
+        <w:t>Keluar</w:t>
       </w:r>
+      <w:bookmarkStart w:id="0" w:name="_GoBack"/>
+      <w:bookmarkEnd w:id="0"/>
     </w:p>
     <w:tbl>
       <w:tblPr>
@@ -7690,7 +7645,11 @@
           </w:tcPr>
           <w:p>
             <w:r>
-              <w:t>Gelas pecah karena terlalu cepat membersihkan atau salah membersihkan</w:t>
+              <w:t xml:space="preserve">Gelas pecah karena terlalu cepat membersihkan atau </w:t>
+            </w:r>
+            <w:r>
+              <w:lastRenderedPageBreak/>
+              <w:t>salah membersihkan</w:t>
             </w:r>
           </w:p>
         </w:tc>
@@ -8336,7 +8295,7 @@
           <w:rFonts w:ascii="Times New Roman" w:hAnsi="Times New Roman" w:cs="Times New Roman"/>
           <w:b/>
         </w:rPr>
-        <w:t>Sabun Cuci</w:t>
+        <w:t>Pilih Sabun</w:t>
       </w:r>
     </w:p>
     <w:tbl>
@@ -16951,7 +16910,7 @@
 </file>
 
 <file path=word/numbering.xml><?xml version="1.0" encoding="utf-8"?>
-<w:numbering xmlns:wpc="http://schemas.microsoft.com/office/word/2010/wordprocessingCanvas" xmlns:mc="http://schemas.openxmlformats.org/markup-compatibility/2006" xmlns:o="urn:schemas-microsoft-com:office:office" xmlns:r="http://schemas.openxmlformats.org/officeDocument/2006/relationships" xmlns:m="http://schemas.openxmlformats.org/officeDocument/2006/math" xmlns:v="urn:schemas-microsoft-com:vml" xmlns:wp14="http://schemas.microsoft.com/office/word/2010/wordprocessingDrawing" xmlns:wp="http://schemas.openxmlformats.org/drawingml/2006/wordprocessingDrawing" xmlns:w10="urn:schemas-microsoft-com:office:word" xmlns:w="http://schemas.openxmlformats.org/wordprocessingml/2006/main" xmlns:w14="http://schemas.microsoft.com/office/word/2010/wordml" xmlns:w15="http://schemas.microsoft.com/office/word/2012/wordml" xmlns:wpg="http://schemas.microsoft.com/office/word/2010/wordprocessingGroup" xmlns:wpi="http://schemas.microsoft.com/office/word/2010/wordprocessingInk" xmlns:wne="http://schemas.microsoft.com/office/word/2006/wordml" xmlns:wps="http://schemas.microsoft.com/office/word/2010/wordprocessingShape" mc:Ignorable="w14 w15 wp14">
+<w:numbering xmlns:wpc="http://schemas.microsoft.com/office/word/2010/wordprocessingCanvas" xmlns:mc="http://schemas.openxmlformats.org/markup-compatibility/2006" xmlns:o="urn:schemas-microsoft-com:office:office" xmlns:r="http://schemas.openxmlformats.org/officeDocument/2006/relationships" xmlns:m="http://schemas.openxmlformats.org/officeDocument/2006/math" xmlns:v="urn:schemas-microsoft-com:vml" xmlns:wp14="http://schemas.microsoft.com/office/word/2010/wordprocessingDrawing" xmlns:wp="http://schemas.openxmlformats.org/drawingml/2006/wordprocessingDrawing" xmlns:w10="urn:schemas-microsoft-com:office:word" xmlns:w="http://schemas.openxmlformats.org/wordprocessingml/2006/main" xmlns:w14="http://schemas.microsoft.com/office/word/2010/wordml" xmlns:wpg="http://schemas.microsoft.com/office/word/2010/wordprocessingGroup" xmlns:wpi="http://schemas.microsoft.com/office/word/2010/wordprocessingInk" xmlns:wne="http://schemas.microsoft.com/office/word/2006/wordml" xmlns:wps="http://schemas.microsoft.com/office/word/2010/wordprocessingShape" mc:Ignorable="w14 wp14">
   <w:abstractNum w:abstractNumId="0">
     <w:nsid w:val="10EC5149"/>
     <w:multiLevelType w:val="hybridMultilevel"/>
@@ -17229,7 +17188,7 @@
 </file>
 
 <file path=word/styles.xml><?xml version="1.0" encoding="utf-8"?>
-<w:styles xmlns:mc="http://schemas.openxmlformats.org/markup-compatibility/2006" xmlns:r="http://schemas.openxmlformats.org/officeDocument/2006/relationships" xmlns:w="http://schemas.openxmlformats.org/wordprocessingml/2006/main" xmlns:w14="http://schemas.microsoft.com/office/word/2010/wordml" xmlns:w15="http://schemas.microsoft.com/office/word/2012/wordml" mc:Ignorable="w14 w15">
+<w:styles xmlns:mc="http://schemas.openxmlformats.org/markup-compatibility/2006" xmlns:r="http://schemas.openxmlformats.org/officeDocument/2006/relationships" xmlns:w="http://schemas.openxmlformats.org/wordprocessingml/2006/main" xmlns:w14="http://schemas.microsoft.com/office/word/2010/wordml" mc:Ignorable="w14">
   <w:docDefaults>
     <w:rPrDefault>
       <w:rPr>
@@ -17245,378 +17204,402 @@
       </w:pPr>
     </w:pPrDefault>
   </w:docDefaults>
-  <w:latentStyles w:defLockedState="0" w:defUIPriority="99" w:defSemiHidden="0" w:defUnhideWhenUsed="0" w:defQFormat="0" w:count="371">
-    <w:lsdException w:name="Normal" w:uiPriority="0" w:qFormat="1"/>
-    <w:lsdException w:name="heading 1" w:uiPriority="9" w:qFormat="1"/>
-    <w:lsdException w:name="heading 2" w:semiHidden="1" w:uiPriority="9" w:unhideWhenUsed="1" w:qFormat="1"/>
-    <w:lsdException w:name="heading 3" w:semiHidden="1" w:uiPriority="9" w:unhideWhenUsed="1" w:qFormat="1"/>
-    <w:lsdException w:name="heading 4" w:semiHidden="1" w:uiPriority="9" w:unhideWhenUsed="1" w:qFormat="1"/>
-    <w:lsdException w:name="heading 5" w:semiHidden="1" w:uiPriority="9" w:unhideWhenUsed="1" w:qFormat="1"/>
-    <w:lsdException w:name="heading 6" w:semiHidden="1" w:uiPriority="9" w:unhideWhenUsed="1" w:qFormat="1"/>
-    <w:lsdException w:name="heading 7" w:semiHidden="1" w:uiPriority="9" w:unhideWhenUsed="1" w:qFormat="1"/>
-    <w:lsdException w:name="heading 8" w:semiHidden="1" w:uiPriority="9" w:unhideWhenUsed="1" w:qFormat="1"/>
-    <w:lsdException w:name="heading 9" w:semiHidden="1" w:uiPriority="9" w:unhideWhenUsed="1" w:qFormat="1"/>
-    <w:lsdException w:name="index 1" w:semiHidden="1" w:unhideWhenUsed="1"/>
-    <w:lsdException w:name="index 2" w:semiHidden="1" w:unhideWhenUsed="1"/>
-    <w:lsdException w:name="index 3" w:semiHidden="1" w:unhideWhenUsed="1"/>
-    <w:lsdException w:name="index 4" w:semiHidden="1" w:unhideWhenUsed="1"/>
-    <w:lsdException w:name="index 5" w:semiHidden="1" w:unhideWhenUsed="1"/>
-    <w:lsdException w:name="index 6" w:semiHidden="1" w:unhideWhenUsed="1"/>
-    <w:lsdException w:name="index 7" w:semiHidden="1" w:unhideWhenUsed="1"/>
-    <w:lsdException w:name="index 8" w:semiHidden="1" w:unhideWhenUsed="1"/>
-    <w:lsdException w:name="index 9" w:semiHidden="1" w:unhideWhenUsed="1"/>
-    <w:lsdException w:name="toc 1" w:semiHidden="1" w:uiPriority="39" w:unhideWhenUsed="1"/>
-    <w:lsdException w:name="toc 2" w:semiHidden="1" w:uiPriority="39" w:unhideWhenUsed="1"/>
-    <w:lsdException w:name="toc 3" w:semiHidden="1" w:uiPriority="39" w:unhideWhenUsed="1"/>
-    <w:lsdException w:name="toc 4" w:semiHidden="1" w:uiPriority="39" w:unhideWhenUsed="1"/>
-    <w:lsdException w:name="toc 5" w:semiHidden="1" w:uiPriority="39" w:unhideWhenUsed="1"/>
-    <w:lsdException w:name="toc 6" w:semiHidden="1" w:uiPriority="39" w:unhideWhenUsed="1"/>
-    <w:lsdException w:name="toc 7" w:semiHidden="1" w:uiPriority="39" w:unhideWhenUsed="1"/>
-    <w:lsdException w:name="toc 8" w:semiHidden="1" w:uiPriority="39" w:unhideWhenUsed="1"/>
-    <w:lsdException w:name="toc 9" w:semiHidden="1" w:uiPriority="39" w:unhideWhenUsed="1"/>
-    <w:lsdException w:name="Normal Indent" w:semiHidden="1" w:unhideWhenUsed="1"/>
-    <w:lsdException w:name="footnote text" w:semiHidden="1" w:unhideWhenUsed="1"/>
-    <w:lsdException w:name="annotation text" w:semiHidden="1" w:unhideWhenUsed="1"/>
-    <w:lsdException w:name="header" w:semiHidden="1" w:unhideWhenUsed="1"/>
-    <w:lsdException w:name="footer" w:semiHidden="1" w:unhideWhenUsed="1"/>
-    <w:lsdException w:name="index heading" w:semiHidden="1" w:unhideWhenUsed="1"/>
-    <w:lsdException w:name="caption" w:semiHidden="1" w:uiPriority="35" w:unhideWhenUsed="1" w:qFormat="1"/>
-    <w:lsdException w:name="table of figures" w:semiHidden="1" w:unhideWhenUsed="1"/>
-    <w:lsdException w:name="envelope address" w:semiHidden="1" w:unhideWhenUsed="1"/>
-    <w:lsdException w:name="envelope return" w:semiHidden="1" w:unhideWhenUsed="1"/>
-    <w:lsdException w:name="footnote reference" w:semiHidden="1" w:unhideWhenUsed="1"/>
-    <w:lsdException w:name="annotation reference" w:semiHidden="1" w:unhideWhenUsed="1"/>
-    <w:lsdException w:name="line number" w:semiHidden="1" w:unhideWhenUsed="1"/>
-    <w:lsdException w:name="page number" w:semiHidden="1" w:unhideWhenUsed="1"/>
-    <w:lsdException w:name="endnote reference" w:semiHidden="1" w:unhideWhenUsed="1"/>
-    <w:lsdException w:name="endnote text" w:semiHidden="1" w:unhideWhenUsed="1"/>
-    <w:lsdException w:name="table of authorities" w:semiHidden="1" w:unhideWhenUsed="1"/>
-    <w:lsdException w:name="macro" w:semiHidden="1" w:unhideWhenUsed="1"/>
-    <w:lsdException w:name="toa heading" w:semiHidden="1" w:unhideWhenUsed="1"/>
-    <w:lsdException w:name="List" w:semiHidden="1" w:unhideWhenUsed="1"/>
-    <w:lsdException w:name="List Bullet" w:semiHidden="1" w:unhideWhenUsed="1"/>
-    <w:lsdException w:name="List Number" w:semiHidden="1" w:unhideWhenUsed="1"/>
-    <w:lsdException w:name="List 2" w:semiHidden="1" w:unhideWhenUsed="1"/>
-    <w:lsdException w:name="List 3" w:semiHidden="1" w:unhideWhenUsed="1"/>
-    <w:lsdException w:name="List 4" w:semiHidden="1" w:unhideWhenUsed="1"/>
-    <w:lsdException w:name="List 5" w:semiHidden="1" w:unhideWhenUsed="1"/>
-    <w:lsdException w:name="List Bullet 2" w:semiHidden="1" w:unhideWhenUsed="1"/>
-    <w:lsdException w:name="List Bullet 3" w:semiHidden="1" w:unhideWhenUsed="1"/>
-    <w:lsdException w:name="List Bullet 4" w:semiHidden="1" w:unhideWhenUsed="1"/>
-    <w:lsdException w:name="List Bullet 5" w:semiHidden="1" w:unhideWhenUsed="1"/>
-    <w:lsdException w:name="List Number 2" w:semiHidden="1" w:unhideWhenUsed="1"/>
-    <w:lsdException w:name="List Number 3" w:semiHidden="1" w:unhideWhenUsed="1"/>
-    <w:lsdException w:name="List Number 4" w:semiHidden="1" w:unhideWhenUsed="1"/>
-    <w:lsdException w:name="List Number 5" w:semiHidden="1" w:unhideWhenUsed="1"/>
-    <w:lsdException w:name="Title" w:uiPriority="10" w:qFormat="1"/>
-    <w:lsdException w:name="Closing" w:semiHidden="1" w:unhideWhenUsed="1"/>
-    <w:lsdException w:name="Signature" w:semiHidden="1" w:unhideWhenUsed="1"/>
-    <w:lsdException w:name="Default Paragraph Font" w:semiHidden="1" w:uiPriority="1" w:unhideWhenUsed="1"/>
-    <w:lsdException w:name="Body Text" w:semiHidden="1" w:unhideWhenUsed="1"/>
-    <w:lsdException w:name="Body Text Indent" w:semiHidden="1" w:unhideWhenUsed="1"/>
-    <w:lsdException w:name="List Continue" w:semiHidden="1" w:unhideWhenUsed="1"/>
-    <w:lsdException w:name="List Continue 2" w:semiHidden="1" w:unhideWhenUsed="1"/>
-    <w:lsdException w:name="List Continue 3" w:semiHidden="1" w:unhideWhenUsed="1"/>
-    <w:lsdException w:name="List Continue 4" w:semiHidden="1" w:unhideWhenUsed="1"/>
-    <w:lsdException w:name="List Continue 5" w:semiHidden="1" w:unhideWhenUsed="1"/>
-    <w:lsdException w:name="Message Header" w:semiHidden="1" w:unhideWhenUsed="1"/>
-    <w:lsdException w:name="Subtitle" w:uiPriority="11" w:qFormat="1"/>
-    <w:lsdException w:name="Salutation" w:semiHidden="1" w:unhideWhenUsed="1"/>
-    <w:lsdException w:name="Date" w:semiHidden="1" w:unhideWhenUsed="1"/>
-    <w:lsdException w:name="Body Text First Indent" w:semiHidden="1" w:unhideWhenUsed="1"/>
-    <w:lsdException w:name="Body Text First Indent 2" w:semiHidden="1" w:unhideWhenUsed="1"/>
-    <w:lsdException w:name="Note Heading" w:semiHidden="1" w:unhideWhenUsed="1"/>
-    <w:lsdException w:name="Body Text 2" w:semiHidden="1" w:unhideWhenUsed="1"/>
-    <w:lsdException w:name="Body Text 3" w:semiHidden="1" w:unhideWhenUsed="1"/>
-    <w:lsdException w:name="Body Text Indent 2" w:semiHidden="1" w:unhideWhenUsed="1"/>
-    <w:lsdException w:name="Body Text Indent 3" w:semiHidden="1" w:unhideWhenUsed="1"/>
-    <w:lsdException w:name="Block Text" w:semiHidden="1" w:unhideWhenUsed="1"/>
-    <w:lsdException w:name="Hyperlink" w:semiHidden="1" w:unhideWhenUsed="1"/>
-    <w:lsdException w:name="FollowedHyperlink" w:semiHidden="1" w:unhideWhenUsed="1"/>
-    <w:lsdException w:name="Strong" w:uiPriority="22" w:qFormat="1"/>
-    <w:lsdException w:name="Emphasis" w:uiPriority="20" w:qFormat="1"/>
-    <w:lsdException w:name="Document Map" w:semiHidden="1" w:unhideWhenUsed="1"/>
-    <w:lsdException w:name="Plain Text" w:semiHidden="1" w:unhideWhenUsed="1"/>
-    <w:lsdException w:name="E-mail Signature" w:semiHidden="1" w:unhideWhenUsed="1"/>
-    <w:lsdException w:name="HTML Top of Form" w:semiHidden="1" w:unhideWhenUsed="1"/>
-    <w:lsdException w:name="HTML Bottom of Form" w:semiHidden="1" w:unhideWhenUsed="1"/>
-    <w:lsdException w:name="Normal (Web)" w:semiHidden="1" w:unhideWhenUsed="1"/>
-    <w:lsdException w:name="HTML Acronym" w:semiHidden="1" w:unhideWhenUsed="1"/>
-    <w:lsdException w:name="HTML Address" w:semiHidden="1" w:unhideWhenUsed="1"/>
-    <w:lsdException w:name="HTML Cite" w:semiHidden="1" w:unhideWhenUsed="1"/>
-    <w:lsdException w:name="HTML Code" w:semiHidden="1" w:unhideWhenUsed="1"/>
-    <w:lsdException w:name="HTML Definition" w:semiHidden="1" w:unhideWhenUsed="1"/>
-    <w:lsdException w:name="HTML Keyboard" w:semiHidden="1" w:unhideWhenUsed="1"/>
-    <w:lsdException w:name="HTML Preformatted" w:semiHidden="1" w:unhideWhenUsed="1"/>
-    <w:lsdException w:name="HTML Sample" w:semiHidden="1" w:unhideWhenUsed="1"/>
-    <w:lsdException w:name="HTML Typewriter" w:semiHidden="1" w:unhideWhenUsed="1"/>
-    <w:lsdException w:name="HTML Variable" w:semiHidden="1" w:unhideWhenUsed="1"/>
-    <w:lsdException w:name="Normal Table" w:semiHidden="1" w:unhideWhenUsed="1"/>
-    <w:lsdException w:name="annotation subject" w:semiHidden="1" w:unhideWhenUsed="1"/>
-    <w:lsdException w:name="No List" w:semiHidden="1" w:unhideWhenUsed="1"/>
-    <w:lsdException w:name="Outline List 1" w:semiHidden="1" w:unhideWhenUsed="1"/>
-    <w:lsdException w:name="Outline List 2" w:semiHidden="1" w:unhideWhenUsed="1"/>
-    <w:lsdException w:name="Outline List 3" w:semiHidden="1" w:unhideWhenUsed="1"/>
-    <w:lsdException w:name="Table Simple 1" w:semiHidden="1" w:unhideWhenUsed="1"/>
-    <w:lsdException w:name="Table Simple 2" w:semiHidden="1" w:unhideWhenUsed="1"/>
-    <w:lsdException w:name="Table Simple 3" w:semiHidden="1" w:unhideWhenUsed="1"/>
-    <w:lsdException w:name="Table Classic 1" w:semiHidden="1" w:unhideWhenUsed="1"/>
-    <w:lsdException w:name="Table Classic 2" w:semiHidden="1" w:unhideWhenUsed="1"/>
-    <w:lsdException w:name="Table Classic 3" w:semiHidden="1" w:unhideWhenUsed="1"/>
-    <w:lsdException w:name="Table Classic 4" w:semiHidden="1" w:unhideWhenUsed="1"/>
-    <w:lsdException w:name="Table Colorful 1" w:semiHidden="1" w:unhideWhenUsed="1"/>
-    <w:lsdException w:name="Table Colorful 2" w:semiHidden="1" w:unhideWhenUsed="1"/>
-    <w:lsdException w:name="Table Colorful 3" w:semiHidden="1" w:unhideWhenUsed="1"/>
-    <w:lsdException w:name="Table Columns 1" w:semiHidden="1" w:unhideWhenUsed="1"/>
-    <w:lsdException w:name="Table Columns 2" w:semiHidden="1" w:unhideWhenUsed="1"/>
-    <w:lsdException w:name="Table Columns 3" w:semiHidden="1" w:unhideWhenUsed="1"/>
-    <w:lsdException w:name="Table Columns 4" w:semiHidden="1" w:unhideWhenUsed="1"/>
-    <w:lsdException w:name="Table Columns 5" w:semiHidden="1" w:unhideWhenUsed="1"/>
-    <w:lsdException w:name="Table Grid 1" w:semiHidden="1" w:unhideWhenUsed="1"/>
-    <w:lsdException w:name="Table Grid 2" w:semiHidden="1" w:unhideWhenUsed="1"/>
-    <w:lsdException w:name="Table Grid 3" w:semiHidden="1" w:unhideWhenUsed="1"/>
-    <w:lsdException w:name="Table Grid 4" w:semiHidden="1" w:unhideWhenUsed="1"/>
-    <w:lsdException w:name="Table Grid 5" w:semiHidden="1" w:unhideWhenUsed="1"/>
-    <w:lsdException w:name="Table Grid 6" w:semiHidden="1" w:unhideWhenUsed="1"/>
-    <w:lsdException w:name="Table Grid 7" w:semiHidden="1" w:unhideWhenUsed="1"/>
-    <w:lsdException w:name="Table Grid 8" w:semiHidden="1" w:unhideWhenUsed="1"/>
-    <w:lsdException w:name="Table List 1" w:semiHidden="1" w:unhideWhenUsed="1"/>
-    <w:lsdException w:name="Table List 2" w:semiHidden="1" w:unhideWhenUsed="1"/>
-    <w:lsdException w:name="Table List 3" w:semiHidden="1" w:unhideWhenUsed="1"/>
-    <w:lsdException w:name="Table List 4" w:semiHidden="1" w:unhideWhenUsed="1"/>
-    <w:lsdException w:name="Table List 5" w:semiHidden="1" w:unhideWhenUsed="1"/>
-    <w:lsdException w:name="Table List 6" w:semiHidden="1" w:unhideWhenUsed="1"/>
-    <w:lsdException w:name="Table List 7" w:semiHidden="1" w:unhideWhenUsed="1"/>
-    <w:lsdException w:name="Table List 8" w:semiHidden="1" w:unhideWhenUsed="1"/>
-    <w:lsdException w:name="Table 3D effects 1" w:semiHidden="1" w:unhideWhenUsed="1"/>
-    <w:lsdException w:name="Table 3D effects 2" w:semiHidden="1" w:unhideWhenUsed="1"/>
-    <w:lsdException w:name="Table 3D effects 3" w:semiHidden="1" w:unhideWhenUsed="1"/>
-    <w:lsdException w:name="Table Contemporary" w:semiHidden="1" w:unhideWhenUsed="1"/>
-    <w:lsdException w:name="Table Elegant" w:semiHidden="1" w:unhideWhenUsed="1"/>
-    <w:lsdException w:name="Table Professional" w:semiHidden="1" w:unhideWhenUsed="1"/>
-    <w:lsdException w:name="Table Subtle 1" w:semiHidden="1" w:unhideWhenUsed="1"/>
-    <w:lsdException w:name="Table Subtle 2" w:semiHidden="1" w:unhideWhenUsed="1"/>
-    <w:lsdException w:name="Table Web 1" w:semiHidden="1" w:unhideWhenUsed="1"/>
-    <w:lsdException w:name="Table Web 2" w:semiHidden="1" w:unhideWhenUsed="1"/>
-    <w:lsdException w:name="Table Web 3" w:semiHidden="1" w:unhideWhenUsed="1"/>
-    <w:lsdException w:name="Balloon Text" w:semiHidden="1" w:unhideWhenUsed="1"/>
-    <w:lsdException w:name="Table Grid" w:uiPriority="39"/>
-    <w:lsdException w:name="Table Theme" w:semiHidden="1" w:unhideWhenUsed="1"/>
-    <w:lsdException w:name="Placeholder Text" w:semiHidden="1"/>
-    <w:lsdException w:name="No Spacing" w:uiPriority="1" w:qFormat="1"/>
-    <w:lsdException w:name="Light Shading" w:uiPriority="60"/>
-    <w:lsdException w:name="Light List" w:uiPriority="61"/>
-    <w:lsdException w:name="Light Grid" w:uiPriority="62"/>
-    <w:lsdException w:name="Medium Shading 1" w:uiPriority="63"/>
-    <w:lsdException w:name="Medium Shading 2" w:uiPriority="64"/>
-    <w:lsdException w:name="Medium List 1" w:uiPriority="65"/>
-    <w:lsdException w:name="Medium List 2" w:uiPriority="66"/>
-    <w:lsdException w:name="Medium Grid 1" w:uiPriority="67"/>
-    <w:lsdException w:name="Medium Grid 2" w:uiPriority="68"/>
-    <w:lsdException w:name="Medium Grid 3" w:uiPriority="69"/>
-    <w:lsdException w:name="Dark List" w:uiPriority="70"/>
-    <w:lsdException w:name="Colorful Shading" w:uiPriority="71"/>
-    <w:lsdException w:name="Colorful List" w:uiPriority="72"/>
-    <w:lsdException w:name="Colorful Grid" w:uiPriority="73"/>
-    <w:lsdException w:name="Light Shading Accent 1" w:uiPriority="60"/>
-    <w:lsdException w:name="Light List Accent 1" w:uiPriority="61"/>
-    <w:lsdException w:name="Light Grid Accent 1" w:uiPriority="62"/>
-    <w:lsdException w:name="Medium Shading 1 Accent 1" w:uiPriority="63"/>
-    <w:lsdException w:name="Medium Shading 2 Accent 1" w:uiPriority="64"/>
-    <w:lsdException w:name="Medium List 1 Accent 1" w:uiPriority="65"/>
-    <w:lsdException w:name="Revision" w:semiHidden="1"/>
-    <w:lsdException w:name="List Paragraph" w:uiPriority="34" w:qFormat="1"/>
-    <w:lsdException w:name="Quote" w:uiPriority="29" w:qFormat="1"/>
-    <w:lsdException w:name="Intense Quote" w:uiPriority="30" w:qFormat="1"/>
-    <w:lsdException w:name="Medium List 2 Accent 1" w:uiPriority="66"/>
-    <w:lsdException w:name="Medium Grid 1 Accent 1" w:uiPriority="67"/>
-    <w:lsdException w:name="Medium Grid 2 Accent 1" w:uiPriority="68"/>
-    <w:lsdException w:name="Medium Grid 3 Accent 1" w:uiPriority="69"/>
-    <w:lsdException w:name="Dark List Accent 1" w:uiPriority="70"/>
-    <w:lsdException w:name="Colorful Shading Accent 1" w:uiPriority="71"/>
-    <w:lsdException w:name="Colorful List Accent 1" w:uiPriority="72"/>
-    <w:lsdException w:name="Colorful Grid Accent 1" w:uiPriority="73"/>
-    <w:lsdException w:name="Light Shading Accent 2" w:uiPriority="60"/>
-    <w:lsdException w:name="Light List Accent 2" w:uiPriority="61"/>
-    <w:lsdException w:name="Light Grid Accent 2" w:uiPriority="62"/>
-    <w:lsdException w:name="Medium Shading 1 Accent 2" w:uiPriority="63"/>
-    <w:lsdException w:name="Medium Shading 2 Accent 2" w:uiPriority="64"/>
-    <w:lsdException w:name="Medium List 1 Accent 2" w:uiPriority="65"/>
-    <w:lsdException w:name="Medium List 2 Accent 2" w:uiPriority="66"/>
-    <w:lsdException w:name="Medium Grid 1 Accent 2" w:uiPriority="67"/>
-    <w:lsdException w:name="Medium Grid 2 Accent 2" w:uiPriority="68"/>
-    <w:lsdException w:name="Medium Grid 3 Accent 2" w:uiPriority="69"/>
-    <w:lsdException w:name="Dark List Accent 2" w:uiPriority="70"/>
-    <w:lsdException w:name="Colorful Shading Accent 2" w:uiPriority="71"/>
-    <w:lsdException w:name="Colorful List Accent 2" w:uiPriority="72"/>
-    <w:lsdException w:name="Colorful Grid Accent 2" w:uiPriority="73"/>
-    <w:lsdException w:name="Light Shading Accent 3" w:uiPriority="60"/>
-    <w:lsdException w:name="Light List Accent 3" w:uiPriority="61"/>
-    <w:lsdException w:name="Light Grid Accent 3" w:uiPriority="62"/>
-    <w:lsdException w:name="Medium Shading 1 Accent 3" w:uiPriority="63"/>
-    <w:lsdException w:name="Medium Shading 2 Accent 3" w:uiPriority="64"/>
-    <w:lsdException w:name="Medium List 1 Accent 3" w:uiPriority="65"/>
-    <w:lsdException w:name="Medium List 2 Accent 3" w:uiPriority="66"/>
-    <w:lsdException w:name="Medium Grid 1 Accent 3" w:uiPriority="67"/>
-    <w:lsdException w:name="Medium Grid 2 Accent 3" w:uiPriority="68"/>
-    <w:lsdException w:name="Medium Grid 3 Accent 3" w:uiPriority="69"/>
-    <w:lsdException w:name="Dark List Accent 3" w:uiPriority="70"/>
-    <w:lsdException w:name="Colorful Shading Accent 3" w:uiPriority="71"/>
-    <w:lsdException w:name="Colorful List Accent 3" w:uiPriority="72"/>
-    <w:lsdException w:name="Colorful Grid Accent 3" w:uiPriority="73"/>
-    <w:lsdException w:name="Light Shading Accent 4" w:uiPriority="60"/>
-    <w:lsdException w:name="Light List Accent 4" w:uiPriority="61"/>
-    <w:lsdException w:name="Light Grid Accent 4" w:uiPriority="62"/>
-    <w:lsdException w:name="Medium Shading 1 Accent 4" w:uiPriority="63"/>
-    <w:lsdException w:name="Medium Shading 2 Accent 4" w:uiPriority="64"/>
-    <w:lsdException w:name="Medium List 1 Accent 4" w:uiPriority="65"/>
-    <w:lsdException w:name="Medium List 2 Accent 4" w:uiPriority="66"/>
-    <w:lsdException w:name="Medium Grid 1 Accent 4" w:uiPriority="67"/>
-    <w:lsdException w:name="Medium Grid 2 Accent 4" w:uiPriority="68"/>
-    <w:lsdException w:name="Medium Grid 3 Accent 4" w:uiPriority="69"/>
-    <w:lsdException w:name="Dark List Accent 4" w:uiPriority="70"/>
-    <w:lsdException w:name="Colorful Shading Accent 4" w:uiPriority="71"/>
-    <w:lsdException w:name="Colorful List Accent 4" w:uiPriority="72"/>
-    <w:lsdException w:name="Colorful Grid Accent 4" w:uiPriority="73"/>
-    <w:lsdException w:name="Light Shading Accent 5" w:uiPriority="60"/>
-    <w:lsdException w:name="Light List Accent 5" w:uiPriority="61"/>
-    <w:lsdException w:name="Light Grid Accent 5" w:uiPriority="62"/>
-    <w:lsdException w:name="Medium Shading 1 Accent 5" w:uiPriority="63"/>
-    <w:lsdException w:name="Medium Shading 2 Accent 5" w:uiPriority="64"/>
-    <w:lsdException w:name="Medium List 1 Accent 5" w:uiPriority="65"/>
-    <w:lsdException w:name="Medium List 2 Accent 5" w:uiPriority="66"/>
-    <w:lsdException w:name="Medium Grid 1 Accent 5" w:uiPriority="67"/>
-    <w:lsdException w:name="Medium Grid 2 Accent 5" w:uiPriority="68"/>
-    <w:lsdException w:name="Medium Grid 3 Accent 5" w:uiPriority="69"/>
-    <w:lsdException w:name="Dark List Accent 5" w:uiPriority="70"/>
-    <w:lsdException w:name="Colorful Shading Accent 5" w:uiPriority="71"/>
-    <w:lsdException w:name="Colorful List Accent 5" w:uiPriority="72"/>
-    <w:lsdException w:name="Colorful Grid Accent 5" w:uiPriority="73"/>
-    <w:lsdException w:name="Light Shading Accent 6" w:uiPriority="60"/>
-    <w:lsdException w:name="Light List Accent 6" w:uiPriority="61"/>
-    <w:lsdException w:name="Light Grid Accent 6" w:uiPriority="62"/>
-    <w:lsdException w:name="Medium Shading 1 Accent 6" w:uiPriority="63"/>
-    <w:lsdException w:name="Medium Shading 2 Accent 6" w:uiPriority="64"/>
-    <w:lsdException w:name="Medium List 1 Accent 6" w:uiPriority="65"/>
-    <w:lsdException w:name="Medium List 2 Accent 6" w:uiPriority="66"/>
-    <w:lsdException w:name="Medium Grid 1 Accent 6" w:uiPriority="67"/>
-    <w:lsdException w:name="Medium Grid 2 Accent 6" w:uiPriority="68"/>
-    <w:lsdException w:name="Medium Grid 3 Accent 6" w:uiPriority="69"/>
-    <w:lsdException w:name="Dark List Accent 6" w:uiPriority="70"/>
-    <w:lsdException w:name="Colorful Shading Accent 6" w:uiPriority="71"/>
-    <w:lsdException w:name="Colorful List Accent 6" w:uiPriority="72"/>
-    <w:lsdException w:name="Colorful Grid Accent 6" w:uiPriority="73"/>
-    <w:lsdException w:name="Subtle Emphasis" w:uiPriority="19" w:qFormat="1"/>
-    <w:lsdException w:name="Intense Emphasis" w:uiPriority="21" w:qFormat="1"/>
-    <w:lsdException w:name="Subtle Reference" w:uiPriority="31" w:qFormat="1"/>
-    <w:lsdException w:name="Intense Reference" w:uiPriority="32" w:qFormat="1"/>
-    <w:lsdException w:name="Book Title" w:uiPriority="33" w:qFormat="1"/>
-    <w:lsdException w:name="Bibliography" w:semiHidden="1" w:uiPriority="37" w:unhideWhenUsed="1"/>
-    <w:lsdException w:name="TOC Heading" w:semiHidden="1" w:uiPriority="39" w:unhideWhenUsed="1" w:qFormat="1"/>
-    <w:lsdException w:name="Plain Table 1" w:uiPriority="41"/>
-    <w:lsdException w:name="Plain Table 2" w:uiPriority="42"/>
-    <w:lsdException w:name="Plain Table 3" w:uiPriority="43"/>
-    <w:lsdException w:name="Plain Table 4" w:uiPriority="44"/>
-    <w:lsdException w:name="Plain Table 5" w:uiPriority="45"/>
-    <w:lsdException w:name="Grid Table Light" w:uiPriority="40"/>
-    <w:lsdException w:name="Grid Table 1 Light" w:uiPriority="46"/>
-    <w:lsdException w:name="Grid Table 2" w:uiPriority="47"/>
-    <w:lsdException w:name="Grid Table 3" w:uiPriority="48"/>
-    <w:lsdException w:name="Grid Table 4" w:uiPriority="49"/>
-    <w:lsdException w:name="Grid Table 5 Dark" w:uiPriority="50"/>
-    <w:lsdException w:name="Grid Table 6 Colorful" w:uiPriority="51"/>
-    <w:lsdException w:name="Grid Table 7 Colorful" w:uiPriority="52"/>
-    <w:lsdException w:name="Grid Table 1 Light Accent 1" w:uiPriority="46"/>
-    <w:lsdException w:name="Grid Table 2 Accent 1" w:uiPriority="47"/>
-    <w:lsdException w:name="Grid Table 3 Accent 1" w:uiPriority="48"/>
-    <w:lsdException w:name="Grid Table 4 Accent 1" w:uiPriority="49"/>
-    <w:lsdException w:name="Grid Table 5 Dark Accent 1" w:uiPriority="50"/>
-    <w:lsdException w:name="Grid Table 6 Colorful Accent 1" w:uiPriority="51"/>
-    <w:lsdException w:name="Grid Table 7 Colorful Accent 1" w:uiPriority="52"/>
-    <w:lsdException w:name="Grid Table 1 Light Accent 2" w:uiPriority="46"/>
-    <w:lsdException w:name="Grid Table 2 Accent 2" w:uiPriority="47"/>
-    <w:lsdException w:name="Grid Table 3 Accent 2" w:uiPriority="48"/>
-    <w:lsdException w:name="Grid Table 4 Accent 2" w:uiPriority="49"/>
-    <w:lsdException w:name="Grid Table 5 Dark Accent 2" w:uiPriority="50"/>
-    <w:lsdException w:name="Grid Table 6 Colorful Accent 2" w:uiPriority="51"/>
-    <w:lsdException w:name="Grid Table 7 Colorful Accent 2" w:uiPriority="52"/>
-    <w:lsdException w:name="Grid Table 1 Light Accent 3" w:uiPriority="46"/>
-    <w:lsdException w:name="Grid Table 2 Accent 3" w:uiPriority="47"/>
-    <w:lsdException w:name="Grid Table 3 Accent 3" w:uiPriority="48"/>
-    <w:lsdException w:name="Grid Table 4 Accent 3" w:uiPriority="49"/>
-    <w:lsdException w:name="Grid Table 5 Dark Accent 3" w:uiPriority="50"/>
-    <w:lsdException w:name="Grid Table 6 Colorful Accent 3" w:uiPriority="51"/>
-    <w:lsdException w:name="Grid Table 7 Colorful Accent 3" w:uiPriority="52"/>
-    <w:lsdException w:name="Grid Table 1 Light Accent 4" w:uiPriority="46"/>
-    <w:lsdException w:name="Grid Table 2 Accent 4" w:uiPriority="47"/>
-    <w:lsdException w:name="Grid Table 3 Accent 4" w:uiPriority="48"/>
-    <w:lsdException w:name="Grid Table 4 Accent 4" w:uiPriority="49"/>
-    <w:lsdException w:name="Grid Table 5 Dark Accent 4" w:uiPriority="50"/>
-    <w:lsdException w:name="Grid Table 6 Colorful Accent 4" w:uiPriority="51"/>
-    <w:lsdException w:name="Grid Table 7 Colorful Accent 4" w:uiPriority="52"/>
-    <w:lsdException w:name="Grid Table 1 Light Accent 5" w:uiPriority="46"/>
-    <w:lsdException w:name="Grid Table 2 Accent 5" w:uiPriority="47"/>
-    <w:lsdException w:name="Grid Table 3 Accent 5" w:uiPriority="48"/>
-    <w:lsdException w:name="Grid Table 4 Accent 5" w:uiPriority="49"/>
-    <w:lsdException w:name="Grid Table 5 Dark Accent 5" w:uiPriority="50"/>
-    <w:lsdException w:name="Grid Table 6 Colorful Accent 5" w:uiPriority="51"/>
-    <w:lsdException w:name="Grid Table 7 Colorful Accent 5" w:uiPriority="52"/>
-    <w:lsdException w:name="Grid Table 1 Light Accent 6" w:uiPriority="46"/>
-    <w:lsdException w:name="Grid Table 2 Accent 6" w:uiPriority="47"/>
-    <w:lsdException w:name="Grid Table 3 Accent 6" w:uiPriority="48"/>
-    <w:lsdException w:name="Grid Table 4 Accent 6" w:uiPriority="49"/>
-    <w:lsdException w:name="Grid Table 5 Dark Accent 6" w:uiPriority="50"/>
-    <w:lsdException w:name="Grid Table 6 Colorful Accent 6" w:uiPriority="51"/>
-    <w:lsdException w:name="Grid Table 7 Colorful Accent 6" w:uiPriority="52"/>
-    <w:lsdException w:name="List Table 1 Light" w:uiPriority="46"/>
-    <w:lsdException w:name="List Table 2" w:uiPriority="47"/>
-    <w:lsdException w:name="List Table 3" w:uiPriority="48"/>
-    <w:lsdException w:name="List Table 4" w:uiPriority="49"/>
-    <w:lsdException w:name="List Table 5 Dark" w:uiPriority="50"/>
-    <w:lsdException w:name="List Table 6 Colorful" w:uiPriority="51"/>
-    <w:lsdException w:name="List Table 7 Colorful" w:uiPriority="52"/>
-    <w:lsdException w:name="List Table 1 Light Accent 1" w:uiPriority="46"/>
-    <w:lsdException w:name="List Table 2 Accent 1" w:uiPriority="47"/>
-    <w:lsdException w:name="List Table 3 Accent 1" w:uiPriority="48"/>
-    <w:lsdException w:name="List Table 4 Accent 1" w:uiPriority="49"/>
-    <w:lsdException w:name="List Table 5 Dark Accent 1" w:uiPriority="50"/>
-    <w:lsdException w:name="List Table 6 Colorful Accent 1" w:uiPriority="51"/>
-    <w:lsdException w:name="List Table 7 Colorful Accent 1" w:uiPriority="52"/>
-    <w:lsdException w:name="List Table 1 Light Accent 2" w:uiPriority="46"/>
-    <w:lsdException w:name="List Table 2 Accent 2" w:uiPriority="47"/>
-    <w:lsdException w:name="List Table 3 Accent 2" w:uiPriority="48"/>
-    <w:lsdException w:name="List Table 4 Accent 2" w:uiPriority="49"/>
-    <w:lsdException w:name="List Table 5 Dark Accent 2" w:uiPriority="50"/>
-    <w:lsdException w:name="List Table 6 Colorful Accent 2" w:uiPriority="51"/>
-    <w:lsdException w:name="List Table 7 Colorful Accent 2" w:uiPriority="52"/>
-    <w:lsdException w:name="List Table 1 Light Accent 3" w:uiPriority="46"/>
-    <w:lsdException w:name="List Table 2 Accent 3" w:uiPriority="47"/>
-    <w:lsdException w:name="List Table 3 Accent 3" w:uiPriority="48"/>
-    <w:lsdException w:name="List Table 4 Accent 3" w:uiPriority="49"/>
-    <w:lsdException w:name="List Table 5 Dark Accent 3" w:uiPriority="50"/>
-    <w:lsdException w:name="List Table 6 Colorful Accent 3" w:uiPriority="51"/>
-    <w:lsdException w:name="List Table 7 Colorful Accent 3" w:uiPriority="52"/>
-    <w:lsdException w:name="List Table 1 Light Accent 4" w:uiPriority="46"/>
-    <w:lsdException w:name="List Table 2 Accent 4" w:uiPriority="47"/>
-    <w:lsdException w:name="List Table 3 Accent 4" w:uiPriority="48"/>
-    <w:lsdException w:name="List Table 4 Accent 4" w:uiPriority="49"/>
-    <w:lsdException w:name="List Table 5 Dark Accent 4" w:uiPriority="50"/>
-    <w:lsdException w:name="List Table 6 Colorful Accent 4" w:uiPriority="51"/>
-    <w:lsdException w:name="List Table 7 Colorful Accent 4" w:uiPriority="52"/>
-    <w:lsdException w:name="List Table 1 Light Accent 5" w:uiPriority="46"/>
-    <w:lsdException w:name="List Table 2 Accent 5" w:uiPriority="47"/>
-    <w:lsdException w:name="List Table 3 Accent 5" w:uiPriority="48"/>
-    <w:lsdException w:name="List Table 4 Accent 5" w:uiPriority="49"/>
-    <w:lsdException w:name="List Table 5 Dark Accent 5" w:uiPriority="50"/>
-    <w:lsdException w:name="List Table 6 Colorful Accent 5" w:uiPriority="51"/>
-    <w:lsdException w:name="List Table 7 Colorful Accent 5" w:uiPriority="52"/>
-    <w:lsdException w:name="List Table 1 Light Accent 6" w:uiPriority="46"/>
-    <w:lsdException w:name="List Table 2 Accent 6" w:uiPriority="47"/>
-    <w:lsdException w:name="List Table 3 Accent 6" w:uiPriority="48"/>
-    <w:lsdException w:name="List Table 4 Accent 6" w:uiPriority="49"/>
-    <w:lsdException w:name="List Table 5 Dark Accent 6" w:uiPriority="50"/>
-    <w:lsdException w:name="List Table 6 Colorful Accent 6" w:uiPriority="51"/>
-    <w:lsdException w:name="List Table 7 Colorful Accent 6" w:uiPriority="52"/>
+  <w:latentStyles w:defLockedState="0" w:defUIPriority="99" w:defSemiHidden="1" w:defUnhideWhenUsed="1" w:defQFormat="0" w:count="267">
+    <w:lsdException w:name="Normal" w:semiHidden="0" w:uiPriority="0" w:unhideWhenUsed="0" w:qFormat="1"/>
+    <w:lsdException w:name="heading 1" w:semiHidden="0" w:uiPriority="9" w:unhideWhenUsed="0" w:qFormat="1"/>
+    <w:lsdException w:name="heading 2" w:uiPriority="9" w:qFormat="1"/>
+    <w:lsdException w:name="heading 3" w:uiPriority="9" w:qFormat="1"/>
+    <w:lsdException w:name="heading 4" w:uiPriority="9" w:qFormat="1"/>
+    <w:lsdException w:name="heading 5" w:uiPriority="9" w:qFormat="1"/>
+    <w:lsdException w:name="heading 6" w:uiPriority="9" w:qFormat="1"/>
+    <w:lsdException w:name="heading 7" w:uiPriority="9" w:qFormat="1"/>
+    <w:lsdException w:name="heading 8" w:uiPriority="9" w:qFormat="1"/>
+    <w:lsdException w:name="heading 9" w:uiPriority="9" w:qFormat="1"/>
+    <w:lsdException w:name="toc 1" w:uiPriority="39"/>
+    <w:lsdException w:name="toc 2" w:uiPriority="39"/>
+    <w:lsdException w:name="toc 3" w:uiPriority="39"/>
+    <w:lsdException w:name="toc 4" w:uiPriority="39"/>
+    <w:lsdException w:name="toc 5" w:uiPriority="39"/>
+    <w:lsdException w:name="toc 6" w:uiPriority="39"/>
+    <w:lsdException w:name="toc 7" w:uiPriority="39"/>
+    <w:lsdException w:name="toc 8" w:uiPriority="39"/>
+    <w:lsdException w:name="toc 9" w:uiPriority="39"/>
+    <w:lsdException w:name="caption" w:uiPriority="35" w:qFormat="1"/>
+    <w:lsdException w:name="Title" w:semiHidden="0" w:uiPriority="10" w:unhideWhenUsed="0" w:qFormat="1"/>
+    <w:lsdException w:name="Default Paragraph Font" w:uiPriority="1"/>
+    <w:lsdException w:name="Subtitle" w:semiHidden="0" w:uiPriority="11" w:unhideWhenUsed="0" w:qFormat="1"/>
+    <w:lsdException w:name="Strong" w:semiHidden="0" w:uiPriority="22" w:unhideWhenUsed="0" w:qFormat="1"/>
+    <w:lsdException w:name="Emphasis" w:semiHidden="0" w:uiPriority="20" w:unhideWhenUsed="0" w:qFormat="1"/>
+    <w:lsdException w:name="Table Grid" w:semiHidden="0" w:uiPriority="39" w:unhideWhenUsed="0"/>
+    <w:lsdException w:name="Placeholder Text" w:unhideWhenUsed="0"/>
+    <w:lsdException w:name="No Spacing" w:semiHidden="0" w:uiPriority="1" w:unhideWhenUsed="0" w:qFormat="1"/>
+    <w:lsdException w:name="Light Shading" w:semiHidden="0" w:uiPriority="60" w:unhideWhenUsed="0"/>
+    <w:lsdException w:name="Light List" w:semiHidden="0" w:uiPriority="61" w:unhideWhenUsed="0"/>
+    <w:lsdException w:name="Light Grid" w:semiHidden="0" w:uiPriority="62" w:unhideWhenUsed="0"/>
+    <w:lsdException w:name="Medium Shading 1" w:semiHidden="0" w:uiPriority="63" w:unhideWhenUsed="0"/>
+    <w:lsdException w:name="Medium Shading 2" w:semiHidden="0" w:uiPriority="64" w:unhideWhenUsed="0"/>
+    <w:lsdException w:name="Medium List 1" w:semiHidden="0" w:uiPriority="65" w:unhideWhenUsed="0"/>
+    <w:lsdException w:name="Medium List 2" w:semiHidden="0" w:uiPriority="66" w:unhideWhenUsed="0"/>
+    <w:lsdException w:name="Medium Grid 1" w:semiHidden="0" w:uiPriority="67" w:unhideWhenUsed="0"/>
+    <w:lsdException w:name="Medium Grid 2" w:semiHidden="0" w:uiPriority="68" w:unhideWhenUsed="0"/>
+    <w:lsdException w:name="Medium Grid 3" w:semiHidden="0" w:uiPriority="69" w:unhideWhenUsed="0"/>
+    <w:lsdException w:name="Dark List" w:semiHidden="0" w:uiPriority="70" w:unhideWhenUsed="0"/>
+    <w:lsdException w:name="Colorful Shading" w:semiHidden="0" w:uiPriority="71" w:unhideWhenUsed="0"/>
+    <w:lsdException w:name="Colorful List" w:semiHidden="0" w:uiPriority="72" w:unhideWhenUsed="0"/>
+    <w:lsdException w:name="Colorful Grid" w:semiHidden="0" w:uiPriority="73" w:unhideWhenUsed="0"/>
+    <w:lsdException w:name="Light Shading Accent 1" w:semiHidden="0" w:uiPriority="60" w:unhideWhenUsed="0"/>
+    <w:lsdException w:name="Light List Accent 1" w:semiHidden="0" w:uiPriority="61" w:unhideWhenUsed="0"/>
+    <w:lsdException w:name="Light Grid Accent 1" w:semiHidden="0" w:uiPriority="62" w:unhideWhenUsed="0"/>
+    <w:lsdException w:name="Medium Shading 1 Accent 1" w:semiHidden="0" w:uiPriority="63" w:unhideWhenUsed="0"/>
+    <w:lsdException w:name="Medium Shading 2 Accent 1" w:semiHidden="0" w:uiPriority="64" w:unhideWhenUsed="0"/>
+    <w:lsdException w:name="Medium List 1 Accent 1" w:semiHidden="0" w:uiPriority="65" w:unhideWhenUsed="0"/>
+    <w:lsdException w:name="Revision" w:unhideWhenUsed="0"/>
+    <w:lsdException w:name="List Paragraph" w:semiHidden="0" w:uiPriority="34" w:unhideWhenUsed="0" w:qFormat="1"/>
+    <w:lsdException w:name="Quote" w:semiHidden="0" w:uiPriority="29" w:unhideWhenUsed="0" w:qFormat="1"/>
+    <w:lsdException w:name="Intense Quote" w:semiHidden="0" w:uiPriority="30" w:unhideWhenUsed="0" w:qFormat="1"/>
+    <w:lsdException w:name="Medium List 2 Accent 1" w:semiHidden="0" w:uiPriority="66" w:unhideWhenUsed="0"/>
+    <w:lsdException w:name="Medium Grid 1 Accent 1" w:semiHidden="0" w:uiPriority="67" w:unhideWhenUsed="0"/>
+    <w:lsdException w:name="Medium Grid 2 Accent 1" w:semiHidden="0" w:uiPriority="68" w:unhideWhenUsed="0"/>
+    <w:lsdException w:name="Medium Grid 3 Accent 1" w:semiHidden="0" w:uiPriority="69" w:unhideWhenUsed="0"/>
+    <w:lsdException w:name="Dark List Accent 1" w:semiHidden="0" w:uiPriority="70" w:unhideWhenUsed="0"/>
+    <w:lsdException w:name="Colorful Shading Accent 1" w:semiHidden="0" w:uiPriority="71" w:unhideWhenUsed="0"/>
+    <w:lsdException w:name="Colorful List Accent 1" w:semiHidden="0" w:uiPriority="72" w:unhideWhenUsed="0"/>
+    <w:lsdException w:name="Colorful Grid Accent 1" w:semiHidden="0" w:uiPriority="73" w:unhideWhenUsed="0"/>
+    <w:lsdException w:name="Light Shading Accent 2" w:semiHidden="0" w:uiPriority="60" w:unhideWhenUsed="0"/>
+    <w:lsdException w:name="Light List Accent 2" w:semiHidden="0" w:uiPriority="61" w:unhideWhenUsed="0"/>
+    <w:lsdException w:name="Light Grid Accent 2" w:semiHidden="0" w:uiPriority="62" w:unhideWhenUsed="0"/>
+    <w:lsdException w:name="Medium Shading 1 Accent 2" w:semiHidden="0" w:uiPriority="63" w:unhideWhenUsed="0"/>
+    <w:lsdException w:name="Medium Shading 2 Accent 2" w:semiHidden="0" w:uiPriority="64" w:unhideWhenUsed="0"/>
+    <w:lsdException w:name="Medium List 1 Accent 2" w:semiHidden="0" w:uiPriority="65" w:unhideWhenUsed="0"/>
+    <w:lsdException w:name="Medium List 2 Accent 2" w:semiHidden="0" w:uiPriority="66" w:unhideWhenUsed="0"/>
+    <w:lsdException w:name="Medium Grid 1 Accent 2" w:semiHidden="0" w:uiPriority="67" w:unhideWhenUsed="0"/>
+    <w:lsdException w:name="Medium Grid 2 Accent 2" w:semiHidden="0" w:uiPriority="68" w:unhideWhenUsed="0"/>
+    <w:lsdException w:name="Medium Grid 3 Accent 2" w:semiHidden="0" w:uiPriority="69" w:unhideWhenUsed="0"/>
+    <w:lsdException w:name="Dark List Accent 2" w:semiHidden="0" w:uiPriority="70" w:unhideWhenUsed="0"/>
+    <w:lsdException w:name="Colorful Shading Accent 2" w:semiHidden="0" w:uiPriority="71" w:unhideWhenUsed="0"/>
+    <w:lsdException w:name="Colorful List Accent 2" w:semiHidden="0" w:uiPriority="72" w:unhideWhenUsed="0"/>
+    <w:lsdException w:name="Colorful Grid Accent 2" w:semiHidden="0" w:uiPriority="73" w:unhideWhenUsed="0"/>
+    <w:lsdException w:name="Light Shading Accent 3" w:semiHidden="0" w:uiPriority="60" w:unhideWhenUsed="0"/>
+    <w:lsdException w:name="Light List Accent 3" w:semiHidden="0" w:uiPriority="61" w:unhideWhenUsed="0"/>
+    <w:lsdException w:name="Light Grid Accent 3" w:semiHidden="0" w:uiPriority="62" w:unhideWhenUsed="0"/>
+    <w:lsdException w:name="Medium Shading 1 Accent 3" w:semiHidden="0" w:uiPriority="63" w:unhideWhenUsed="0"/>
+    <w:lsdException w:name="Medium Shading 2 Accent 3" w:semiHidden="0" w:uiPriority="64" w:unhideWhenUsed="0"/>
+    <w:lsdException w:name="Medium List 1 Accent 3" w:semiHidden="0" w:uiPriority="65" w:unhideWhenUsed="0"/>
+    <w:lsdException w:name="Medium List 2 Accent 3" w:semiHidden="0" w:uiPriority="66" w:unhideWhenUsed="0"/>
+    <w:lsdException w:name="Medium Grid 1 Accent 3" w:semiHidden="0" w:uiPriority="67" w:unhideWhenUsed="0"/>
+    <w:lsdException w:name="Medium Grid 2 Accent 3" w:semiHidden="0" w:uiPriority="68" w:unhideWhenUsed="0"/>
+    <w:lsdException w:name="Medium Grid 3 Accent 3" w:semiHidden="0" w:uiPriority="69" w:unhideWhenUsed="0"/>
+    <w:lsdException w:name="Dark List Accent 3" w:semiHidden="0" w:uiPriority="70" w:unhideWhenUsed="0"/>
+    <w:lsdException w:name="Colorful Shading Accent 3" w:semiHidden="0" w:uiPriority="71" w:unhideWhenUsed="0"/>
+    <w:lsdException w:name="Colorful List Accent 3" w:semiHidden="0" w:uiPriority="72" w:unhideWhenUsed="0"/>
+    <w:lsdException w:name="Colorful Grid Accent 3" w:semiHidden="0" w:uiPriority="73" w:unhideWhenUsed="0"/>
+    <w:lsdException w:name="Light Shading Accent 4" w:semiHidden="0" w:uiPriority="60" w:unhideWhenUsed="0"/>
+    <w:lsdException w:name="Light List Accent 4" w:semiHidden="0" w:uiPriority="61" w:unhideWhenUsed="0"/>
+    <w:lsdException w:name="Light Grid Accent 4" w:semiHidden="0" w:uiPriority="62" w:unhideWhenUsed="0"/>
+    <w:lsdException w:name="Medium Shading 1 Accent 4" w:semiHidden="0" w:uiPriority="63" w:unhideWhenUsed="0"/>
+    <w:lsdException w:name="Medium Shading 2 Accent 4" w:semiHidden="0" w:uiPriority="64" w:unhideWhenUsed="0"/>
+    <w:lsdException w:name="Medium List 1 Accent 4" w:semiHidden="0" w:uiPriority="65" w:unhideWhenUsed="0"/>
+    <w:lsdException w:name="Medium List 2 Accent 4" w:semiHidden="0" w:uiPriority="66" w:unhideWhenUsed="0"/>
+    <w:lsdException w:name="Medium Grid 1 Accent 4" w:semiHidden="0" w:uiPriority="67" w:unhideWhenUsed="0"/>
+    <w:lsdException w:name="Medium Grid 2 Accent 4" w:semiHidden="0" w:uiPriority="68" w:unhideWhenUsed="0"/>
+    <w:lsdException w:name="Medium Grid 3 Accent 4" w:semiHidden="0" w:uiPriority="69" w:unhideWhenUsed="0"/>
+    <w:lsdException w:name="Dark List Accent 4" w:semiHidden="0" w:uiPriority="70" w:unhideWhenUsed="0"/>
+    <w:lsdException w:name="Colorful Shading Accent 4" w:semiHidden="0" w:uiPriority="71" w:unhideWhenUsed="0"/>
+    <w:lsdException w:name="Colorful List Accent 4" w:semiHidden="0" w:uiPriority="72" w:unhideWhenUsed="0"/>
+    <w:lsdException w:name="Colorful Grid Accent 4" w:semiHidden="0" w:uiPriority="73" w:unhideWhenUsed="0"/>
+    <w:lsdException w:name="Light Shading Accent 5" w:semiHidden="0" w:uiPriority="60" w:unhideWhenUsed="0"/>
+    <w:lsdException w:name="Light List Accent 5" w:semiHidden="0" w:uiPriority="61" w:unhideWhenUsed="0"/>
+    <w:lsdException w:name="Light Grid Accent 5" w:semiHidden="0" w:uiPriority="62" w:unhideWhenUsed="0"/>
+    <w:lsdException w:name="Medium Shading 1 Accent 5" w:semiHidden="0" w:uiPriority="63" w:unhideWhenUsed="0"/>
+    <w:lsdException w:name="Medium Shading 2 Accent 5" w:semiHidden="0" w:uiPriority="64" w:unhideWhenUsed="0"/>
+    <w:lsdException w:name="Medium List 1 Accent 5" w:semiHidden="0" w:uiPriority="65" w:unhideWhenUsed="0"/>
+    <w:lsdException w:name="Medium List 2 Accent 5" w:semiHidden="0" w:uiPriority="66" w:unhideWhenUsed="0"/>
+    <w:lsdException w:name="Medium Grid 1 Accent 5" w:semiHidden="0" w:uiPriority="67" w:unhideWhenUsed="0"/>
+    <w:lsdException w:name="Medium Grid 2 Accent 5" w:semiHidden="0" w:uiPriority="68" w:unhideWhenUsed="0"/>
+    <w:lsdException w:name="Medium Grid 3 Accent 5" w:semiHidden="0" w:uiPriority="69" w:unhideWhenUsed="0"/>
+    <w:lsdException w:name="Dark List Accent 5" w:semiHidden="0" w:uiPriority="70" w:unhideWhenUsed="0"/>
+    <w:lsdException w:name="Colorful Shading Accent 5" w:semiHidden="0" w:uiPriority="71" w:unhideWhenUsed="0"/>
+    <w:lsdException w:name="Colorful List Accent 5" w:semiHidden="0" w:uiPriority="72" w:unhideWhenUsed="0"/>
+    <w:lsdException w:name="Colorful Grid Accent 5" w:semiHidden="0" w:uiPriority="73" w:unhideWhenUsed="0"/>
+    <w:lsdException w:name="Light Shading Accent 6" w:semiHidden="0" w:uiPriority="60" w:unhideWhenUsed="0"/>
+    <w:lsdException w:name="Light List Accent 6" w:semiHidden="0" w:uiPriority="61" w:unhideWhenUsed="0"/>
+    <w:lsdException w:name="Light Grid Accent 6" w:semiHidden="0" w:uiPriority="62" w:unhideWhenUsed="0"/>
+    <w:lsdException w:name="Medium Shading 1 Accent 6" w:semiHidden="0" w:uiPriority="63" w:unhideWhenUsed="0"/>
+    <w:lsdException w:name="Medium Shading 2 Accent 6" w:semiHidden="0" w:uiPriority="64" w:unhideWhenUsed="0"/>
+    <w:lsdException w:name="Medium List 1 Accent 6" w:semiHidden="0" w:uiPriority="65" w:unhideWhenUsed="0"/>
+    <w:lsdException w:name="Medium List 2 Accent 6" w:semiHidden="0" w:uiPriority="66" w:unhideWhenUsed="0"/>
+    <w:lsdException w:name="Medium Grid 1 Accent 6" w:semiHidden="0" w:uiPriority="67" w:unhideWhenUsed="0"/>
+    <w:lsdException w:name="Medium Grid 2 Accent 6" w:semiHidden="0" w:uiPriority="68" w:unhideWhenUsed="0"/>
+    <w:lsdException w:name="Medium Grid 3 Accent 6" w:semiHidden="0" w:uiPriority="69" w:unhideWhenUsed="0"/>
+    <w:lsdException w:name="Dark List Accent 6" w:semiHidden="0" w:uiPriority="70" w:unhideWhenUsed="0"/>
+    <w:lsdException w:name="Colorful Shading Accent 6" w:semiHidden="0" w:uiPriority="71" w:unhideWhenUsed="0"/>
+    <w:lsdException w:name="Colorful List Accent 6" w:semiHidden="0" w:uiPriority="72" w:unhideWhenUsed="0"/>
+    <w:lsdException w:name="Colorful Grid Accent 6" w:semiHidden="0" w:uiPriority="73" w:unhideWhenUsed="0"/>
+    <w:lsdException w:name="Subtle Emphasis" w:semiHidden="0" w:uiPriority="19" w:unhideWhenUsed="0" w:qFormat="1"/>
+    <w:lsdException w:name="Intense Emphasis" w:semiHidden="0" w:uiPriority="21" w:unhideWhenUsed="0" w:qFormat="1"/>
+    <w:lsdException w:name="Subtle Reference" w:semiHidden="0" w:uiPriority="31" w:unhideWhenUsed="0" w:qFormat="1"/>
+    <w:lsdException w:name="Intense Reference" w:semiHidden="0" w:uiPriority="32" w:unhideWhenUsed="0" w:qFormat="1"/>
+    <w:lsdException w:name="Book Title" w:semiHidden="0" w:uiPriority="33" w:unhideWhenUsed="0" w:qFormat="1"/>
+    <w:lsdException w:name="Bibliography" w:uiPriority="37"/>
+    <w:lsdException w:name="TOC Heading" w:uiPriority="39" w:qFormat="1"/>
+  </w:latentStyles>
+  <w:style w:type="paragraph" w:default="1" w:styleId="Normal">
+    <w:name w:val="Normal"/>
+    <w:qFormat/>
+    <w:rsid w:val="00787317"/>
+  </w:style>
+  <w:style w:type="character" w:default="1" w:styleId="DefaultParagraphFont">
+    <w:name w:val="Default Paragraph Font"/>
+    <w:uiPriority w:val="1"/>
+    <w:semiHidden/>
+    <w:unhideWhenUsed/>
+  </w:style>
+  <w:style w:type="table" w:default="1" w:styleId="TableNormal">
+    <w:name w:val="Normal Table"/>
+    <w:uiPriority w:val="99"/>
+    <w:semiHidden/>
+    <w:unhideWhenUsed/>
+    <w:tblPr>
+      <w:tblInd w:w="0" w:type="dxa"/>
+      <w:tblCellMar>
+        <w:top w:w="0" w:type="dxa"/>
+        <w:left w:w="108" w:type="dxa"/>
+        <w:bottom w:w="0" w:type="dxa"/>
+        <w:right w:w="108" w:type="dxa"/>
+      </w:tblCellMar>
+    </w:tblPr>
+  </w:style>
+  <w:style w:type="numbering" w:default="1" w:styleId="NoList">
+    <w:name w:val="No List"/>
+    <w:uiPriority w:val="99"/>
+    <w:semiHidden/>
+    <w:unhideWhenUsed/>
+  </w:style>
+  <w:style w:type="paragraph" w:styleId="ListParagraph">
+    <w:name w:val="List Paragraph"/>
+    <w:basedOn w:val="Normal"/>
+    <w:uiPriority w:val="34"/>
+    <w:qFormat/>
+    <w:rsid w:val="00480214"/>
+    <w:pPr>
+      <w:ind w:left="720"/>
+      <w:contextualSpacing/>
+    </w:pPr>
+  </w:style>
+  <w:style w:type="table" w:styleId="TableGrid">
+    <w:name w:val="Table Grid"/>
+    <w:basedOn w:val="TableNormal"/>
+    <w:uiPriority w:val="39"/>
+    <w:rsid w:val="00F57088"/>
+    <w:pPr>
+      <w:spacing w:after="0" w:line="240" w:lineRule="auto"/>
+    </w:pPr>
+    <w:tblPr>
+      <w:tblInd w:w="0" w:type="dxa"/>
+      <w:tblBorders>
+        <w:top w:val="single" w:sz="4" w:space="0" w:color="auto"/>
+        <w:left w:val="single" w:sz="4" w:space="0" w:color="auto"/>
+        <w:bottom w:val="single" w:sz="4" w:space="0" w:color="auto"/>
+        <w:right w:val="single" w:sz="4" w:space="0" w:color="auto"/>
+        <w:insideH w:val="single" w:sz="4" w:space="0" w:color="auto"/>
+        <w:insideV w:val="single" w:sz="4" w:space="0" w:color="auto"/>
+      </w:tblBorders>
+      <w:tblCellMar>
+        <w:top w:w="0" w:type="dxa"/>
+        <w:left w:w="108" w:type="dxa"/>
+        <w:bottom w:w="0" w:type="dxa"/>
+        <w:right w:w="108" w:type="dxa"/>
+      </w:tblCellMar>
+    </w:tblPr>
+  </w:style>
+  <w:style w:type="paragraph" w:styleId="BalloonText">
+    <w:name w:val="Balloon Text"/>
+    <w:basedOn w:val="Normal"/>
+    <w:link w:val="BalloonTextChar"/>
+    <w:uiPriority w:val="99"/>
+    <w:semiHidden/>
+    <w:unhideWhenUsed/>
+    <w:rsid w:val="00727D01"/>
+    <w:pPr>
+      <w:spacing w:after="0" w:line="240" w:lineRule="auto"/>
+    </w:pPr>
+    <w:rPr>
+      <w:rFonts w:ascii="Segoe UI" w:hAnsi="Segoe UI" w:cs="Segoe UI"/>
+      <w:sz w:val="18"/>
+      <w:szCs w:val="18"/>
+    </w:rPr>
+  </w:style>
+  <w:style w:type="character" w:customStyle="1" w:styleId="BalloonTextChar">
+    <w:name w:val="Balloon Text Char"/>
+    <w:basedOn w:val="DefaultParagraphFont"/>
+    <w:link w:val="BalloonText"/>
+    <w:uiPriority w:val="99"/>
+    <w:semiHidden/>
+    <w:rsid w:val="00727D01"/>
+    <w:rPr>
+      <w:rFonts w:ascii="Segoe UI" w:hAnsi="Segoe UI" w:cs="Segoe UI"/>
+      <w:sz w:val="18"/>
+      <w:szCs w:val="18"/>
+    </w:rPr>
+  </w:style>
+</w:styles>
+</file>
+
+<file path=word/stylesWithEffects.xml><?xml version="1.0" encoding="utf-8"?>
+<w:styles xmlns:wpc="http://schemas.microsoft.com/office/word/2010/wordprocessingCanvas" xmlns:mc="http://schemas.openxmlformats.org/markup-compatibility/2006" xmlns:o="urn:schemas-microsoft-com:office:office" xmlns:r="http://schemas.openxmlformats.org/officeDocument/2006/relationships" xmlns:m="http://schemas.openxmlformats.org/officeDocument/2006/math" xmlns:v="urn:schemas-microsoft-com:vml" xmlns:wp14="http://schemas.microsoft.com/office/word/2010/wordprocessingDrawing" xmlns:wp="http://schemas.openxmlformats.org/drawingml/2006/wordprocessingDrawing" xmlns:w10="urn:schemas-microsoft-com:office:word" xmlns:w="http://schemas.openxmlformats.org/wordprocessingml/2006/main" xmlns:w14="http://schemas.microsoft.com/office/word/2010/wordml" xmlns:wpg="http://schemas.microsoft.com/office/word/2010/wordprocessingGroup" xmlns:wpi="http://schemas.microsoft.com/office/word/2010/wordprocessingInk" xmlns:wne="http://schemas.microsoft.com/office/word/2006/wordml" xmlns:wps="http://schemas.microsoft.com/office/word/2010/wordprocessingShape" mc:Ignorable="w14 wp14">
+  <w:docDefaults>
+    <w:rPrDefault>
+      <w:rPr>
+        <w:rFonts w:asciiTheme="minorHAnsi" w:eastAsiaTheme="minorHAnsi" w:hAnsiTheme="minorHAnsi" w:cstheme="minorBidi"/>
+        <w:sz w:val="22"/>
+        <w:szCs w:val="22"/>
+        <w:lang w:val="en-US" w:eastAsia="en-US" w:bidi="ar-SA"/>
+      </w:rPr>
+    </w:rPrDefault>
+    <w:pPrDefault>
+      <w:pPr>
+        <w:spacing w:after="160" w:line="259" w:lineRule="auto"/>
+      </w:pPr>
+    </w:pPrDefault>
+  </w:docDefaults>
+  <w:latentStyles w:defLockedState="0" w:defUIPriority="99" w:defSemiHidden="1" w:defUnhideWhenUsed="1" w:defQFormat="0" w:count="267">
+    <w:lsdException w:name="Normal" w:semiHidden="0" w:uiPriority="0" w:unhideWhenUsed="0" w:qFormat="1"/>
+    <w:lsdException w:name="heading 1" w:semiHidden="0" w:uiPriority="9" w:unhideWhenUsed="0" w:qFormat="1"/>
+    <w:lsdException w:name="heading 2" w:uiPriority="9" w:qFormat="1"/>
+    <w:lsdException w:name="heading 3" w:uiPriority="9" w:qFormat="1"/>
+    <w:lsdException w:name="heading 4" w:uiPriority="9" w:qFormat="1"/>
+    <w:lsdException w:name="heading 5" w:uiPriority="9" w:qFormat="1"/>
+    <w:lsdException w:name="heading 6" w:uiPriority="9" w:qFormat="1"/>
+    <w:lsdException w:name="heading 7" w:uiPriority="9" w:qFormat="1"/>
+    <w:lsdException w:name="heading 8" w:uiPriority="9" w:qFormat="1"/>
+    <w:lsdException w:name="heading 9" w:uiPriority="9" w:qFormat="1"/>
+    <w:lsdException w:name="toc 1" w:uiPriority="39"/>
+    <w:lsdException w:name="toc 2" w:uiPriority="39"/>
+    <w:lsdException w:name="toc 3" w:uiPriority="39"/>
+    <w:lsdException w:name="toc 4" w:uiPriority="39"/>
+    <w:lsdException w:name="toc 5" w:uiPriority="39"/>
+    <w:lsdException w:name="toc 6" w:uiPriority="39"/>
+    <w:lsdException w:name="toc 7" w:uiPriority="39"/>
+    <w:lsdException w:name="toc 8" w:uiPriority="39"/>
+    <w:lsdException w:name="toc 9" w:uiPriority="39"/>
+    <w:lsdException w:name="caption" w:uiPriority="35" w:qFormat="1"/>
+    <w:lsdException w:name="Title" w:semiHidden="0" w:uiPriority="10" w:unhideWhenUsed="0" w:qFormat="1"/>
+    <w:lsdException w:name="Default Paragraph Font" w:uiPriority="1"/>
+    <w:lsdException w:name="Subtitle" w:semiHidden="0" w:uiPriority="11" w:unhideWhenUsed="0" w:qFormat="1"/>
+    <w:lsdException w:name="Strong" w:semiHidden="0" w:uiPriority="22" w:unhideWhenUsed="0" w:qFormat="1"/>
+    <w:lsdException w:name="Emphasis" w:semiHidden="0" w:uiPriority="20" w:unhideWhenUsed="0" w:qFormat="1"/>
+    <w:lsdException w:name="Table Grid" w:semiHidden="0" w:uiPriority="39" w:unhideWhenUsed="0"/>
+    <w:lsdException w:name="Placeholder Text" w:unhideWhenUsed="0"/>
+    <w:lsdException w:name="No Spacing" w:semiHidden="0" w:uiPriority="1" w:unhideWhenUsed="0" w:qFormat="1"/>
+    <w:lsdException w:name="Light Shading" w:semiHidden="0" w:uiPriority="60" w:unhideWhenUsed="0"/>
+    <w:lsdException w:name="Light List" w:semiHidden="0" w:uiPriority="61" w:unhideWhenUsed="0"/>
+    <w:lsdException w:name="Light Grid" w:semiHidden="0" w:uiPriority="62" w:unhideWhenUsed="0"/>
+    <w:lsdException w:name="Medium Shading 1" w:semiHidden="0" w:uiPriority="63" w:unhideWhenUsed="0"/>
+    <w:lsdException w:name="Medium Shading 2" w:semiHidden="0" w:uiPriority="64" w:unhideWhenUsed="0"/>
+    <w:lsdException w:name="Medium List 1" w:semiHidden="0" w:uiPriority="65" w:unhideWhenUsed="0"/>
+    <w:lsdException w:name="Medium List 2" w:semiHidden="0" w:uiPriority="66" w:unhideWhenUsed="0"/>
+    <w:lsdException w:name="Medium Grid 1" w:semiHidden="0" w:uiPriority="67" w:unhideWhenUsed="0"/>
+    <w:lsdException w:name="Medium Grid 2" w:semiHidden="0" w:uiPriority="68" w:unhideWhenUsed="0"/>
+    <w:lsdException w:name="Medium Grid 3" w:semiHidden="0" w:uiPriority="69" w:unhideWhenUsed="0"/>
+    <w:lsdException w:name="Dark List" w:semiHidden="0" w:uiPriority="70" w:unhideWhenUsed="0"/>
+    <w:lsdException w:name="Colorful Shading" w:semiHidden="0" w:uiPriority="71" w:unhideWhenUsed="0"/>
+    <w:lsdException w:name="Colorful List" w:semiHidden="0" w:uiPriority="72" w:unhideWhenUsed="0"/>
+    <w:lsdException w:name="Colorful Grid" w:semiHidden="0" w:uiPriority="73" w:unhideWhenUsed="0"/>
+    <w:lsdException w:name="Light Shading Accent 1" w:semiHidden="0" w:uiPriority="60" w:unhideWhenUsed="0"/>
+    <w:lsdException w:name="Light List Accent 1" w:semiHidden="0" w:uiPriority="61" w:unhideWhenUsed="0"/>
+    <w:lsdException w:name="Light Grid Accent 1" w:semiHidden="0" w:uiPriority="62" w:unhideWhenUsed="0"/>
+    <w:lsdException w:name="Medium Shading 1 Accent 1" w:semiHidden="0" w:uiPriority="63" w:unhideWhenUsed="0"/>
+    <w:lsdException w:name="Medium Shading 2 Accent 1" w:semiHidden="0" w:uiPriority="64" w:unhideWhenUsed="0"/>
+    <w:lsdException w:name="Medium List 1 Accent 1" w:semiHidden="0" w:uiPriority="65" w:unhideWhenUsed="0"/>
+    <w:lsdException w:name="Revision" w:unhideWhenUsed="0"/>
+    <w:lsdException w:name="List Paragraph" w:semiHidden="0" w:uiPriority="34" w:unhideWhenUsed="0" w:qFormat="1"/>
+    <w:lsdException w:name="Quote" w:semiHidden="0" w:uiPriority="29" w:unhideWhenUsed="0" w:qFormat="1"/>
+    <w:lsdException w:name="Intense Quote" w:semiHidden="0" w:uiPriority="30" w:unhideWhenUsed="0" w:qFormat="1"/>
+    <w:lsdException w:name="Medium List 2 Accent 1" w:semiHidden="0" w:uiPriority="66" w:unhideWhenUsed="0"/>
+    <w:lsdException w:name="Medium Grid 1 Accent 1" w:semiHidden="0" w:uiPriority="67" w:unhideWhenUsed="0"/>
+    <w:lsdException w:name="Medium Grid 2 Accent 1" w:semiHidden="0" w:uiPriority="68" w:unhideWhenUsed="0"/>
+    <w:lsdException w:name="Medium Grid 3 Accent 1" w:semiHidden="0" w:uiPriority="69" w:unhideWhenUsed="0"/>
+    <w:lsdException w:name="Dark List Accent 1" w:semiHidden="0" w:uiPriority="70" w:unhideWhenUsed="0"/>
+    <w:lsdException w:name="Colorful Shading Accent 1" w:semiHidden="0" w:uiPriority="71" w:unhideWhenUsed="0"/>
+    <w:lsdException w:name="Colorful List Accent 1" w:semiHidden="0" w:uiPriority="72" w:unhideWhenUsed="0"/>
+    <w:lsdException w:name="Colorful Grid Accent 1" w:semiHidden="0" w:uiPriority="73" w:unhideWhenUsed="0"/>
+    <w:lsdException w:name="Light Shading Accent 2" w:semiHidden="0" w:uiPriority="60" w:unhideWhenUsed="0"/>
+    <w:lsdException w:name="Light List Accent 2" w:semiHidden="0" w:uiPriority="61" w:unhideWhenUsed="0"/>
+    <w:lsdException w:name="Light Grid Accent 2" w:semiHidden="0" w:uiPriority="62" w:unhideWhenUsed="0"/>
+    <w:lsdException w:name="Medium Shading 1 Accent 2" w:semiHidden="0" w:uiPriority="63" w:unhideWhenUsed="0"/>
+    <w:lsdException w:name="Medium Shading 2 Accent 2" w:semiHidden="0" w:uiPriority="64" w:unhideWhenUsed="0"/>
+    <w:lsdException w:name="Medium List 1 Accent 2" w:semiHidden="0" w:uiPriority="65" w:unhideWhenUsed="0"/>
+    <w:lsdException w:name="Medium List 2 Accent 2" w:semiHidden="0" w:uiPriority="66" w:unhideWhenUsed="0"/>
+    <w:lsdException w:name="Medium Grid 1 Accent 2" w:semiHidden="0" w:uiPriority="67" w:unhideWhenUsed="0"/>
+    <w:lsdException w:name="Medium Grid 2 Accent 2" w:semiHidden="0" w:uiPriority="68" w:unhideWhenUsed="0"/>
+    <w:lsdException w:name="Medium Grid 3 Accent 2" w:semiHidden="0" w:uiPriority="69" w:unhideWhenUsed="0"/>
+    <w:lsdException w:name="Dark List Accent 2" w:semiHidden="0" w:uiPriority="70" w:unhideWhenUsed="0"/>
+    <w:lsdException w:name="Colorful Shading Accent 2" w:semiHidden="0" w:uiPriority="71" w:unhideWhenUsed="0"/>
+    <w:lsdException w:name="Colorful List Accent 2" w:semiHidden="0" w:uiPriority="72" w:unhideWhenUsed="0"/>
+    <w:lsdException w:name="Colorful Grid Accent 2" w:semiHidden="0" w:uiPriority="73" w:unhideWhenUsed="0"/>
+    <w:lsdException w:name="Light Shading Accent 3" w:semiHidden="0" w:uiPriority="60" w:unhideWhenUsed="0"/>
+    <w:lsdException w:name="Light List Accent 3" w:semiHidden="0" w:uiPriority="61" w:unhideWhenUsed="0"/>
+    <w:lsdException w:name="Light Grid Accent 3" w:semiHidden="0" w:uiPriority="62" w:unhideWhenUsed="0"/>
+    <w:lsdException w:name="Medium Shading 1 Accent 3" w:semiHidden="0" w:uiPriority="63" w:unhideWhenUsed="0"/>
+    <w:lsdException w:name="Medium Shading 2 Accent 3" w:semiHidden="0" w:uiPriority="64" w:unhideWhenUsed="0"/>
+    <w:lsdException w:name="Medium List 1 Accent 3" w:semiHidden="0" w:uiPriority="65" w:unhideWhenUsed="0"/>
+    <w:lsdException w:name="Medium List 2 Accent 3" w:semiHidden="0" w:uiPriority="66" w:unhideWhenUsed="0"/>
+    <w:lsdException w:name="Medium Grid 1 Accent 3" w:semiHidden="0" w:uiPriority="67" w:unhideWhenUsed="0"/>
+    <w:lsdException w:name="Medium Grid 2 Accent 3" w:semiHidden="0" w:uiPriority="68" w:unhideWhenUsed="0"/>
+    <w:lsdException w:name="Medium Grid 3 Accent 3" w:semiHidden="0" w:uiPriority="69" w:unhideWhenUsed="0"/>
+    <w:lsdException w:name="Dark List Accent 3" w:semiHidden="0" w:uiPriority="70" w:unhideWhenUsed="0"/>
+    <w:lsdException w:name="Colorful Shading Accent 3" w:semiHidden="0" w:uiPriority="71" w:unhideWhenUsed="0"/>
+    <w:lsdException w:name="Colorful List Accent 3" w:semiHidden="0" w:uiPriority="72" w:unhideWhenUsed="0"/>
+    <w:lsdException w:name="Colorful Grid Accent 3" w:semiHidden="0" w:uiPriority="73" w:unhideWhenUsed="0"/>
+    <w:lsdException w:name="Light Shading Accent 4" w:semiHidden="0" w:uiPriority="60" w:unhideWhenUsed="0"/>
+    <w:lsdException w:name="Light List Accent 4" w:semiHidden="0" w:uiPriority="61" w:unhideWhenUsed="0"/>
+    <w:lsdException w:name="Light Grid Accent 4" w:semiHidden="0" w:uiPriority="62" w:unhideWhenUsed="0"/>
+    <w:lsdException w:name="Medium Shading 1 Accent 4" w:semiHidden="0" w:uiPriority="63" w:unhideWhenUsed="0"/>
+    <w:lsdException w:name="Medium Shading 2 Accent 4" w:semiHidden="0" w:uiPriority="64" w:unhideWhenUsed="0"/>
+    <w:lsdException w:name="Medium List 1 Accent 4" w:semiHidden="0" w:uiPriority="65" w:unhideWhenUsed="0"/>
+    <w:lsdException w:name="Medium List 2 Accent 4" w:semiHidden="0" w:uiPriority="66" w:unhideWhenUsed="0"/>
+    <w:lsdException w:name="Medium Grid 1 Accent 4" w:semiHidden="0" w:uiPriority="67" w:unhideWhenUsed="0"/>
+    <w:lsdException w:name="Medium Grid 2 Accent 4" w:semiHidden="0" w:uiPriority="68" w:unhideWhenUsed="0"/>
+    <w:lsdException w:name="Medium Grid 3 Accent 4" w:semiHidden="0" w:uiPriority="69" w:unhideWhenUsed="0"/>
+    <w:lsdException w:name="Dark List Accent 4" w:semiHidden="0" w:uiPriority="70" w:unhideWhenUsed="0"/>
+    <w:lsdException w:name="Colorful Shading Accent 4" w:semiHidden="0" w:uiPriority="71" w:unhideWhenUsed="0"/>
+    <w:lsdException w:name="Colorful List Accent 4" w:semiHidden="0" w:uiPriority="72" w:unhideWhenUsed="0"/>
+    <w:lsdException w:name="Colorful Grid Accent 4" w:semiHidden="0" w:uiPriority="73" w:unhideWhenUsed="0"/>
+    <w:lsdException w:name="Light Shading Accent 5" w:semiHidden="0" w:uiPriority="60" w:unhideWhenUsed="0"/>
+    <w:lsdException w:name="Light List Accent 5" w:semiHidden="0" w:uiPriority="61" w:unhideWhenUsed="0"/>
+    <w:lsdException w:name="Light Grid Accent 5" w:semiHidden="0" w:uiPriority="62" w:unhideWhenUsed="0"/>
+    <w:lsdException w:name="Medium Shading 1 Accent 5" w:semiHidden="0" w:uiPriority="63" w:unhideWhenUsed="0"/>
+    <w:lsdException w:name="Medium Shading 2 Accent 5" w:semiHidden="0" w:uiPriority="64" w:unhideWhenUsed="0"/>
+    <w:lsdException w:name="Medium List 1 Accent 5" w:semiHidden="0" w:uiPriority="65" w:unhideWhenUsed="0"/>
+    <w:lsdException w:name="Medium List 2 Accent 5" w:semiHidden="0" w:uiPriority="66" w:unhideWhenUsed="0"/>
+    <w:lsdException w:name="Medium Grid 1 Accent 5" w:semiHidden="0" w:uiPriority="67" w:unhideWhenUsed="0"/>
+    <w:lsdException w:name="Medium Grid 2 Accent 5" w:semiHidden="0" w:uiPriority="68" w:unhideWhenUsed="0"/>
+    <w:lsdException w:name="Medium Grid 3 Accent 5" w:semiHidden="0" w:uiPriority="69" w:unhideWhenUsed="0"/>
+    <w:lsdException w:name="Dark List Accent 5" w:semiHidden="0" w:uiPriority="70" w:unhideWhenUsed="0"/>
+    <w:lsdException w:name="Colorful Shading Accent 5" w:semiHidden="0" w:uiPriority="71" w:unhideWhenUsed="0"/>
+    <w:lsdException w:name="Colorful List Accent 5" w:semiHidden="0" w:uiPriority="72" w:unhideWhenUsed="0"/>
+    <w:lsdException w:name="Colorful Grid Accent 5" w:semiHidden="0" w:uiPriority="73" w:unhideWhenUsed="0"/>
+    <w:lsdException w:name="Light Shading Accent 6" w:semiHidden="0" w:uiPriority="60" w:unhideWhenUsed="0"/>
+    <w:lsdException w:name="Light List Accent 6" w:semiHidden="0" w:uiPriority="61" w:unhideWhenUsed="0"/>
+    <w:lsdException w:name="Light Grid Accent 6" w:semiHidden="0" w:uiPriority="62" w:unhideWhenUsed="0"/>
+    <w:lsdException w:name="Medium Shading 1 Accent 6" w:semiHidden="0" w:uiPriority="63" w:unhideWhenUsed="0"/>
+    <w:lsdException w:name="Medium Shading 2 Accent 6" w:semiHidden="0" w:uiPriority="64" w:unhideWhenUsed="0"/>
+    <w:lsdException w:name="Medium List 1 Accent 6" w:semiHidden="0" w:uiPriority="65" w:unhideWhenUsed="0"/>
+    <w:lsdException w:name="Medium List 2 Accent 6" w:semiHidden="0" w:uiPriority="66" w:unhideWhenUsed="0"/>
+    <w:lsdException w:name="Medium Grid 1 Accent 6" w:semiHidden="0" w:uiPriority="67" w:unhideWhenUsed="0"/>
+    <w:lsdException w:name="Medium Grid 2 Accent 6" w:semiHidden="0" w:uiPriority="68" w:unhideWhenUsed="0"/>
+    <w:lsdException w:name="Medium Grid 3 Accent 6" w:semiHidden="0" w:uiPriority="69" w:unhideWhenUsed="0"/>
+    <w:lsdException w:name="Dark List Accent 6" w:semiHidden="0" w:uiPriority="70" w:unhideWhenUsed="0"/>
+    <w:lsdException w:name="Colorful Shading Accent 6" w:semiHidden="0" w:uiPriority="71" w:unhideWhenUsed="0"/>
+    <w:lsdException w:name="Colorful List Accent 6" w:semiHidden="0" w:uiPriority="72" w:unhideWhenUsed="0"/>
+    <w:lsdException w:name="Colorful Grid Accent 6" w:semiHidden="0" w:uiPriority="73" w:unhideWhenUsed="0"/>
+    <w:lsdException w:name="Subtle Emphasis" w:semiHidden="0" w:uiPriority="19" w:unhideWhenUsed="0" w:qFormat="1"/>
+    <w:lsdException w:name="Intense Emphasis" w:semiHidden="0" w:uiPriority="21" w:unhideWhenUsed="0" w:qFormat="1"/>
+    <w:lsdException w:name="Subtle Reference" w:semiHidden="0" w:uiPriority="31" w:unhideWhenUsed="0" w:qFormat="1"/>
+    <w:lsdException w:name="Intense Reference" w:semiHidden="0" w:uiPriority="32" w:unhideWhenUsed="0" w:qFormat="1"/>
+    <w:lsdException w:name="Book Title" w:semiHidden="0" w:uiPriority="33" w:unhideWhenUsed="0" w:qFormat="1"/>
+    <w:lsdException w:name="Bibliography" w:uiPriority="37"/>
+    <w:lsdException w:name="TOC Heading" w:uiPriority="39" w:qFormat="1"/>
   </w:latentStyles>
   <w:style w:type="paragraph" w:default="1" w:styleId="Normal">
     <w:name w:val="Normal"/>
@@ -17763,7 +17746,7 @@
     </a:clrScheme>
     <a:fontScheme name="Office">
       <a:majorFont>
-        <a:latin typeface="Calibri Light" panose="020F0302020204030204"/>
+        <a:latin typeface="Calibri Light"/>
         <a:ea typeface=""/>
         <a:cs typeface=""/>
         <a:font script="Jpan" typeface="ＭＳ ゴシック"/>
@@ -17798,7 +17781,7 @@
         <a:font script="Geor" typeface="Sylfaen"/>
       </a:majorFont>
       <a:minorFont>
-        <a:latin typeface="Calibri" panose="020F0502020204030204"/>
+        <a:latin typeface="Calibri"/>
         <a:ea typeface=""/>
         <a:cs typeface=""/>
         <a:font script="Jpan" typeface="ＭＳ 明朝"/>
@@ -17975,7 +17958,7 @@
   <a:extraClrSchemeLst/>
   <a:extLst>
     <a:ext uri="{05A4C25C-085E-4340-85A3-A5531E510DB2}">
-      <thm15:themeFamily xmlns:thm15="http://schemas.microsoft.com/office/thememl/2012/main" name="Office Theme" id="{62F939B6-93AF-4DB8-9C6B-D6C7DFDC589F}" vid="{4A3C46E8-61CC-4603-A589-7422A47A8E4A}"/>
+      <thm15:themeFamily xmlns:thm15="http://schemas.microsoft.com/office/thememl/2012/main" xmlns="" name="Office Theme" id="{62F939B6-93AF-4DB8-9C6B-D6C7DFDC589F}" vid="{4A3C46E8-61CC-4603-A589-7422A47A8E4A}"/>
     </a:ext>
   </a:extLst>
 </a:theme>
@@ -17986,7 +17969,7 @@
 </file>
 
 <file path=customXml/itemProps1.xml><?xml version="1.0" encoding="utf-8"?>
-<ds:datastoreItem xmlns:ds="http://schemas.openxmlformats.org/officeDocument/2006/customXml" ds:itemID="{0D9A0248-13C1-4CD8-9817-0A2D9C6812DF}">
+<ds:datastoreItem xmlns:ds="http://schemas.openxmlformats.org/officeDocument/2006/customXml" ds:itemID="{4A82029C-6CD9-4C9C-A0B9-A0E008916051}">
   <ds:schemaRefs>
     <ds:schemaRef ds:uri="http://schemas.openxmlformats.org/officeDocument/2006/bibliography"/>
   </ds:schemaRefs>

</xml_diff>

<commit_message>
activity diagram sisa + file analisis proses game.docx
</commit_message>
<xml_diff>
--- a/Analisis Proses Game Beberes Bumi Si Ujang.docx
+++ b/Analisis Proses Game Beberes Bumi Si Ujang.docx
@@ -1,6 +1,6 @@
 
 <file path=word/document.xml><?xml version="1.0" encoding="utf-8"?>
-<w:document xmlns:wpc="http://schemas.microsoft.com/office/word/2010/wordprocessingCanvas" xmlns:mc="http://schemas.openxmlformats.org/markup-compatibility/2006" xmlns:o="urn:schemas-microsoft-com:office:office" xmlns:r="http://schemas.openxmlformats.org/officeDocument/2006/relationships" xmlns:m="http://schemas.openxmlformats.org/officeDocument/2006/math" xmlns:v="urn:schemas-microsoft-com:vml" xmlns:wp14="http://schemas.microsoft.com/office/word/2010/wordprocessingDrawing" xmlns:wp="http://schemas.openxmlformats.org/drawingml/2006/wordprocessingDrawing" xmlns:w10="urn:schemas-microsoft-com:office:word" xmlns:w="http://schemas.openxmlformats.org/wordprocessingml/2006/main" xmlns:w14="http://schemas.microsoft.com/office/word/2010/wordml" xmlns:wpg="http://schemas.microsoft.com/office/word/2010/wordprocessingGroup" xmlns:wpi="http://schemas.microsoft.com/office/word/2010/wordprocessingInk" xmlns:wne="http://schemas.microsoft.com/office/word/2006/wordml" xmlns:wps="http://schemas.microsoft.com/office/word/2010/wordprocessingShape" mc:Ignorable="w14 wp14">
+<w:document xmlns:wpc="http://schemas.microsoft.com/office/word/2010/wordprocessingCanvas" xmlns:mc="http://schemas.openxmlformats.org/markup-compatibility/2006" xmlns:o="urn:schemas-microsoft-com:office:office" xmlns:r="http://schemas.openxmlformats.org/officeDocument/2006/relationships" xmlns:m="http://schemas.openxmlformats.org/officeDocument/2006/math" xmlns:v="urn:schemas-microsoft-com:vml" xmlns:wp14="http://schemas.microsoft.com/office/word/2010/wordprocessingDrawing" xmlns:wp="http://schemas.openxmlformats.org/drawingml/2006/wordprocessingDrawing" xmlns:w10="urn:schemas-microsoft-com:office:word" xmlns:w="http://schemas.openxmlformats.org/wordprocessingml/2006/main" xmlns:w14="http://schemas.microsoft.com/office/word/2010/wordml" xmlns:w15="http://schemas.microsoft.com/office/word/2012/wordml" xmlns:wpg="http://schemas.microsoft.com/office/word/2010/wordprocessingGroup" xmlns:wpi="http://schemas.microsoft.com/office/word/2010/wordprocessingInk" xmlns:wne="http://schemas.microsoft.com/office/word/2006/wordml" xmlns:wps="http://schemas.microsoft.com/office/word/2010/wordprocessingShape" mc:Ignorable="w14 w15 wp14">
   <w:body>
     <w:p>
       <w:pPr>
@@ -194,7 +194,7 @@
                     <pic:cNvPicPr/>
                   </pic:nvPicPr>
                   <pic:blipFill rotWithShape="1">
-                    <a:blip r:embed="rId7"/>
+                    <a:blip r:embed="rId6"/>
                     <a:srcRect l="11316" t="17151" r="53064" b="23151"/>
                     <a:stretch/>
                   </pic:blipFill>
@@ -440,7 +440,7 @@
           </mc:Choice>
           <mc:Fallback>
             <w:pict>
-              <v:rect id="Rectangle 10" o:spid="_x0000_s1026" style="position:absolute;left:0;text-align:left;margin-left:0;margin-top:22.1pt;width:184.5pt;height:123pt;z-index:251659264;visibility:visible;mso-wrap-style:square;mso-width-percent:0;mso-height-percent:0;mso-wrap-distance-left:9pt;mso-wrap-distance-top:0;mso-wrap-distance-right:9pt;mso-wrap-distance-bottom:0;mso-position-horizontal:center;mso-position-horizontal-relative:margin;mso-position-vertical:absolute;mso-position-vertical-relative:text;mso-width-percent:0;mso-height-percent:0;mso-width-relative:margin;mso-height-relative:margin;v-text-anchor:middle" o:gfxdata="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" filled="f" stroked="f" strokeweight="1pt">
+              <v:rect w14:anchorId="3989348B" id="Rectangle 10" o:spid="_x0000_s1026" style="position:absolute;left:0;text-align:left;margin-left:0;margin-top:22.1pt;width:184.5pt;height:123pt;z-index:251659264;visibility:visible;mso-wrap-style:square;mso-width-percent:0;mso-height-percent:0;mso-wrap-distance-left:9pt;mso-wrap-distance-top:0;mso-wrap-distance-right:9pt;mso-wrap-distance-bottom:0;mso-position-horizontal:center;mso-position-horizontal-relative:margin;mso-position-vertical:absolute;mso-position-vertical-relative:text;mso-width-percent:0;mso-height-percent:0;mso-width-relative:margin;mso-height-relative:margin;v-text-anchor:middle" o:gfxdata="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" filled="f" stroked="f" strokeweight="1pt">
                 <v:textbox>
                   <w:txbxContent>
                     <w:p>
@@ -1015,12 +1015,21 @@
           <w:sz w:val="24"/>
         </w:rPr>
       </w:pPr>
+      <w:proofErr w:type="gramStart"/>
       <w:r>
         <w:rPr>
           <w:rFonts w:ascii="Times New Roman" w:hAnsi="Times New Roman" w:cs="Times New Roman"/>
           <w:sz w:val="24"/>
         </w:rPr>
-        <w:t xml:space="preserve">kebersihan </w:t>
+        <w:t>kebersihan</w:t>
+      </w:r>
+      <w:proofErr w:type="gramEnd"/>
+      <w:r>
+        <w:rPr>
+          <w:rFonts w:ascii="Times New Roman" w:hAnsi="Times New Roman" w:cs="Times New Roman"/>
+          <w:sz w:val="24"/>
+        </w:rPr>
+        <w:t xml:space="preserve"> </w:t>
       </w:r>
       <w:r>
         <w:rPr>
@@ -1183,7 +1192,39 @@
           <w:rFonts w:ascii="Times New Roman" w:hAnsi="Times New Roman" w:cs="Times New Roman"/>
           <w:sz w:val="24"/>
         </w:rPr>
-        <w:t xml:space="preserve">dengan orang tua nya di sebuah rumah yang terletak di kota Bandung. Suatu hari kedua orang tua Si Ujang harus pergi ke kampung ayahnya yang berada di kota Garut dikarenakan kakek ujang sedang sakit keras dan kedua orang tua nya harus merawat untuk beberapa hari. </w:t>
+        <w:t xml:space="preserve">dengan orang tua nya di sebuah rumah yang terletak di </w:t>
+      </w:r>
+      <w:proofErr w:type="gramStart"/>
+      <w:r>
+        <w:rPr>
+          <w:rFonts w:ascii="Times New Roman" w:hAnsi="Times New Roman" w:cs="Times New Roman"/>
+          <w:sz w:val="24"/>
+        </w:rPr>
+        <w:t>kota</w:t>
+      </w:r>
+      <w:proofErr w:type="gramEnd"/>
+      <w:r>
+        <w:rPr>
+          <w:rFonts w:ascii="Times New Roman" w:hAnsi="Times New Roman" w:cs="Times New Roman"/>
+          <w:sz w:val="24"/>
+        </w:rPr>
+        <w:t xml:space="preserve"> Bandung. Suatu hari kedua orang tua Si Ujang harus pergi ke kampung ayahnya yang berada di </w:t>
+      </w:r>
+      <w:proofErr w:type="gramStart"/>
+      <w:r>
+        <w:rPr>
+          <w:rFonts w:ascii="Times New Roman" w:hAnsi="Times New Roman" w:cs="Times New Roman"/>
+          <w:sz w:val="24"/>
+        </w:rPr>
+        <w:t>kota</w:t>
+      </w:r>
+      <w:proofErr w:type="gramEnd"/>
+      <w:r>
+        <w:rPr>
+          <w:rFonts w:ascii="Times New Roman" w:hAnsi="Times New Roman" w:cs="Times New Roman"/>
+          <w:sz w:val="24"/>
+        </w:rPr>
+        <w:t xml:space="preserve"> Garut dikarenakan kakek ujang sedang sakit keras dan kedua orang tua nya harus merawat untuk beberapa hari. </w:t>
       </w:r>
     </w:p>
     <w:p>
@@ -1306,6 +1347,7 @@
           <w:sz w:val="24"/>
         </w:rPr>
       </w:pPr>
+      <w:proofErr w:type="gramStart"/>
       <w:r>
         <w:rPr>
           <w:rFonts w:ascii="Times New Roman" w:hAnsi="Times New Roman" w:cs="Times New Roman"/>
@@ -1314,6 +1356,7 @@
         </w:rPr>
         <w:t>Kesimpulan :</w:t>
       </w:r>
+      <w:proofErr w:type="gramEnd"/>
       <w:r>
         <w:rPr>
           <w:rFonts w:ascii="Times New Roman" w:hAnsi="Times New Roman" w:cs="Times New Roman"/>
@@ -1465,7 +1508,7 @@
                     </pic:cNvPicPr>
                   </pic:nvPicPr>
                   <pic:blipFill>
-                    <a:blip r:embed="rId8" cstate="print">
+                    <a:blip r:embed="rId7" cstate="print">
                       <a:extLst>
                         <a:ext uri="{28A0092B-C50C-407E-A947-70E740481C1C}">
                           <a14:useLocalDpi xmlns:a14="http://schemas.microsoft.com/office/drawing/2010/main" val="0"/>
@@ -1571,7 +1614,7 @@
                     </pic:cNvPicPr>
                   </pic:nvPicPr>
                   <pic:blipFill>
-                    <a:blip r:embed="rId9">
+                    <a:blip r:embed="rId8">
                       <a:extLst>
                         <a:ext uri="{28A0092B-C50C-407E-A947-70E740481C1C}">
                           <a14:useLocalDpi xmlns:a14="http://schemas.microsoft.com/office/drawing/2010/main" val="0"/>
@@ -1976,6 +2019,7 @@
     </w:p>
     <w:p>
       <w:pPr>
+        <w:ind w:left="-567"/>
         <w:rPr>
           <w:rFonts w:ascii="Times New Roman" w:hAnsi="Times New Roman" w:cs="Times New Roman"/>
         </w:rPr>
@@ -1987,9 +2031,9 @@
         </w:rPr>
         <w:drawing>
           <wp:inline distT="0" distB="0" distL="0" distR="0">
-            <wp:extent cx="6114390" cy="5444836"/>
-            <wp:effectExtent l="0" t="0" r="1270" b="3810"/>
-            <wp:docPr id="1" name="Picture 1" descr="D:\Kuliah UNIKOM\Semester VIII\RPL2\repo tugas besar\Beberes-Game\revisi usecase.png"/>
+            <wp:extent cx="6449438" cy="5468682"/>
+            <wp:effectExtent l="0" t="0" r="0" b="0"/>
+            <wp:docPr id="4" name="Picture 4"/>
             <wp:cNvGraphicFramePr>
               <a:graphicFrameLocks xmlns:a="http://schemas.openxmlformats.org/drawingml/2006/main" noChangeAspect="1"/>
             </wp:cNvGraphicFramePr>
@@ -1997,13 +2041,13 @@
               <a:graphicData uri="http://schemas.openxmlformats.org/drawingml/2006/picture">
                 <pic:pic xmlns:pic="http://schemas.openxmlformats.org/drawingml/2006/picture">
                   <pic:nvPicPr>
-                    <pic:cNvPr id="0" name="Picture 1" descr="D:\Kuliah UNIKOM\Semester VIII\RPL2\repo tugas besar\Beberes-Game\revisi usecase.png"/>
+                    <pic:cNvPr id="0" name="Picture 1"/>
                     <pic:cNvPicPr>
                       <a:picLocks noChangeAspect="1" noChangeArrowheads="1"/>
                     </pic:cNvPicPr>
                   </pic:nvPicPr>
                   <pic:blipFill>
-                    <a:blip r:embed="rId10">
+                    <a:blip r:embed="rId9">
                       <a:extLst>
                         <a:ext uri="{28A0092B-C50C-407E-A947-70E740481C1C}">
                           <a14:useLocalDpi xmlns:a14="http://schemas.microsoft.com/office/drawing/2010/main" val="0"/>
@@ -2018,7 +2062,7 @@
                   <pic:spPr bwMode="auto">
                     <a:xfrm>
                       <a:off x="0" y="0"/>
-                      <a:ext cx="6117675" cy="5447761"/>
+                      <a:ext cx="6457693" cy="5475682"/>
                     </a:xfrm>
                     <a:prstGeom prst="rect">
                       <a:avLst/>
@@ -2120,16 +2164,6 @@
     </w:p>
     <w:p>
       <w:pPr>
-        <w:tabs>
-          <w:tab w:val="left" w:pos="2730"/>
-        </w:tabs>
-        <w:rPr>
-          <w:rFonts w:ascii="Times New Roman" w:hAnsi="Times New Roman" w:cs="Times New Roman"/>
-        </w:rPr>
-      </w:pPr>
-    </w:p>
-    <w:p>
-      <w:pPr>
         <w:pStyle w:val="ListParagraph"/>
         <w:numPr>
           <w:ilvl w:val="0"/>
@@ -2151,6 +2185,7 @@
           <w:b/>
           <w:sz w:val="24"/>
         </w:rPr>
+        <w:lastRenderedPageBreak/>
         <w:t xml:space="preserve">Deskripsi </w:t>
       </w:r>
       <w:r>
@@ -2209,7 +2244,15 @@
           <w:rFonts w:ascii="Times New Roman" w:hAnsi="Times New Roman" w:cs="Times New Roman"/>
           <w:sz w:val="24"/>
         </w:rPr>
-        <w:t>Beberes Bumi Si Ujang</w:t>
+        <w:t xml:space="preserve">Beberes Bumi Si </w:t>
+      </w:r>
+      <w:proofErr w:type="gramStart"/>
+      <w:r>
+        <w:rPr>
+          <w:rFonts w:ascii="Times New Roman" w:hAnsi="Times New Roman" w:cs="Times New Roman"/>
+          <w:sz w:val="24"/>
+        </w:rPr>
+        <w:t>Ujang</w:t>
       </w:r>
       <w:r>
         <w:rPr>
@@ -2224,7 +2267,15 @@
           <w:rFonts w:ascii="Times New Roman" w:hAnsi="Times New Roman" w:cs="Times New Roman"/>
           <w:sz w:val="24"/>
         </w:rPr>
-        <w:t xml:space="preserve">: </w:t>
+        <w:t>:</w:t>
+      </w:r>
+      <w:proofErr w:type="gramEnd"/>
+      <w:r>
+        <w:rPr>
+          <w:rFonts w:ascii="Times New Roman" w:hAnsi="Times New Roman" w:cs="Times New Roman"/>
+          <w:sz w:val="24"/>
+        </w:rPr>
+        <w:t xml:space="preserve"> </w:t>
       </w:r>
     </w:p>
     <w:tbl>
@@ -3640,6 +3691,7 @@
           <w:rFonts w:ascii="Times New Roman" w:hAnsi="Times New Roman" w:cs="Times New Roman"/>
           <w:b/>
         </w:rPr>
+        <w:lastRenderedPageBreak/>
         <w:t xml:space="preserve">Mulai Game </w:t>
       </w:r>
     </w:p>
@@ -4590,6 +4642,7 @@
           <w:rFonts w:ascii="Times New Roman" w:hAnsi="Times New Roman" w:cs="Times New Roman"/>
           <w:b/>
         </w:rPr>
+        <w:lastRenderedPageBreak/>
         <w:t>Matikan Suara</w:t>
       </w:r>
     </w:p>
@@ -5550,6 +5603,7 @@
           <w:rFonts w:ascii="Times New Roman" w:hAnsi="Times New Roman" w:cs="Times New Roman"/>
           <w:b/>
         </w:rPr>
+        <w:lastRenderedPageBreak/>
         <w:t>Hidupkan Musik</w:t>
       </w:r>
     </w:p>
@@ -6573,10 +6627,9 @@
           <w:rFonts w:ascii="Times New Roman" w:hAnsi="Times New Roman" w:cs="Times New Roman"/>
           <w:b/>
         </w:rPr>
+        <w:lastRenderedPageBreak/>
         <w:t>Keluar</w:t>
       </w:r>
-      <w:bookmarkStart w:id="0" w:name="_GoBack"/>
-      <w:bookmarkEnd w:id="0"/>
     </w:p>
     <w:tbl>
       <w:tblPr>
@@ -7409,6 +7462,40 @@
             <w:r>
               <w:t>1</w:t>
             </w:r>
+          </w:p>
+        </w:tc>
+        <w:tc>
+          <w:tcPr>
+            <w:tcW w:w="5312" w:type="dxa"/>
+          </w:tcPr>
+          <w:p>
+            <w:r>
+              <w:t>Pemain memilih gelas</w:t>
+            </w:r>
+            <w:r>
+              <w:t xml:space="preserve"> yang kotor</w:t>
+            </w:r>
+            <w:r>
+              <w:t xml:space="preserve"> untuk dicuci</w:t>
+            </w:r>
+          </w:p>
+        </w:tc>
+      </w:tr>
+      <w:tr>
+        <w:tc>
+          <w:tcPr>
+            <w:tcW w:w="2671" w:type="dxa"/>
+          </w:tcPr>
+          <w:p/>
+        </w:tc>
+        <w:tc>
+          <w:tcPr>
+            <w:tcW w:w="1367" w:type="dxa"/>
+          </w:tcPr>
+          <w:p>
+            <w:r>
+              <w:t>2</w:t>
+            </w:r>
             <w:r>
               <w:br/>
               <w:t>include::pilih sabun</w:t>
@@ -7443,8 +7530,107 @@
           </w:tcPr>
           <w:p>
             <w:r>
+              <w:t>3</w:t>
+            </w:r>
+          </w:p>
+        </w:tc>
+        <w:tc>
+          <w:tcPr>
+            <w:tcW w:w="5312" w:type="dxa"/>
+          </w:tcPr>
+          <w:p>
+            <w:r>
+              <w:t>Pemain membersihkan gelas</w:t>
+            </w:r>
+          </w:p>
+        </w:tc>
+      </w:tr>
+      <w:tr>
+        <w:tc>
+          <w:tcPr>
+            <w:tcW w:w="2671" w:type="dxa"/>
+          </w:tcPr>
+          <w:p>
+            <w:pPr>
+              <w:jc w:val="right"/>
+            </w:pPr>
+          </w:p>
+        </w:tc>
+        <w:tc>
+          <w:tcPr>
+            <w:tcW w:w="1367" w:type="dxa"/>
+          </w:tcPr>
+          <w:p>
+            <w:r>
+              <w:t>4</w:t>
+            </w:r>
+          </w:p>
+        </w:tc>
+        <w:tc>
+          <w:tcPr>
+            <w:tcW w:w="5312" w:type="dxa"/>
+          </w:tcPr>
+          <w:p>
+            <w:r>
+              <w:t>Pemain berhasil membersihkan gelas dan skor ditampilkan</w:t>
+            </w:r>
+          </w:p>
+        </w:tc>
+      </w:tr>
+      <w:tr>
+        <w:tc>
+          <w:tcPr>
+            <w:tcW w:w="2671" w:type="dxa"/>
+          </w:tcPr>
+          <w:p>
+            <w:r>
+              <w:t>Extensions</w:t>
+            </w:r>
+          </w:p>
+        </w:tc>
+        <w:tc>
+          <w:tcPr>
+            <w:tcW w:w="1367" w:type="dxa"/>
+          </w:tcPr>
+          <w:p>
+            <w:r>
+              <w:t>Step</w:t>
+            </w:r>
+          </w:p>
+        </w:tc>
+        <w:tc>
+          <w:tcPr>
+            <w:tcW w:w="5312" w:type="dxa"/>
+          </w:tcPr>
+          <w:p>
+            <w:r>
+              <w:t>Branching Action</w:t>
+            </w:r>
+          </w:p>
+        </w:tc>
+      </w:tr>
+      <w:tr>
+        <w:tc>
+          <w:tcPr>
+            <w:tcW w:w="2671" w:type="dxa"/>
+          </w:tcPr>
+          <w:p>
+            <w:pPr>
+              <w:jc w:val="right"/>
+            </w:pPr>
+          </w:p>
+        </w:tc>
+        <w:tc>
+          <w:tcPr>
+            <w:tcW w:w="1367" w:type="dxa"/>
+          </w:tcPr>
+          <w:p>
+            <w:r>
               <w:t>2</w:t>
             </w:r>
+            <w:r>
+              <w:t>.1</w:t>
+            </w:r>
           </w:p>
         </w:tc>
         <w:tc>
@@ -7453,7 +7639,7 @@
           </w:tcPr>
           <w:p>
             <w:r>
-              <w:t>Pemain membersihkan gelas</w:t>
+              <w:t>Pemain tidak dapat memilih sabun</w:t>
             </w:r>
           </w:p>
         </w:tc>
@@ -7475,8 +7661,46 @@
           </w:tcPr>
           <w:p>
             <w:r>
+              <w:t>2</w:t>
+            </w:r>
+            <w:r>
+              <w:t>.2</w:t>
+            </w:r>
+          </w:p>
+        </w:tc>
+        <w:tc>
+          <w:tcPr>
+            <w:tcW w:w="5312" w:type="dxa"/>
+          </w:tcPr>
+          <w:p>
+            <w:r>
+              <w:t>Sabunnya habis</w:t>
+            </w:r>
+          </w:p>
+        </w:tc>
+      </w:tr>
+      <w:tr>
+        <w:tc>
+          <w:tcPr>
+            <w:tcW w:w="2671" w:type="dxa"/>
+          </w:tcPr>
+          <w:p>
+            <w:pPr>
+              <w:jc w:val="right"/>
+            </w:pPr>
+          </w:p>
+        </w:tc>
+        <w:tc>
+          <w:tcPr>
+            <w:tcW w:w="1367" w:type="dxa"/>
+          </w:tcPr>
+          <w:p>
+            <w:r>
               <w:t>3</w:t>
             </w:r>
+            <w:r>
+              <w:t>.1</w:t>
+            </w:r>
           </w:p>
         </w:tc>
         <w:tc>
@@ -7485,7 +7709,7 @@
           </w:tcPr>
           <w:p>
             <w:r>
-              <w:t>Pemain berhasil membersihkan gelas dan skor ditampilkan</w:t>
+              <w:t>Pemain tidak membersihkan gelas sampai benar-benar bersih</w:t>
             </w:r>
           </w:p>
         </w:tc>
@@ -7496,9 +7720,9 @@
             <w:tcW w:w="2671" w:type="dxa"/>
           </w:tcPr>
           <w:p>
-            <w:r>
-              <w:t>Extensions</w:t>
-            </w:r>
+            <w:pPr>
+              <w:jc w:val="right"/>
+            </w:pPr>
           </w:p>
         </w:tc>
         <w:tc>
@@ -7507,135 +7731,10 @@
           </w:tcPr>
           <w:p>
             <w:r>
-              <w:t>Step</w:t>
-            </w:r>
-          </w:p>
-        </w:tc>
-        <w:tc>
-          <w:tcPr>
-            <w:tcW w:w="5312" w:type="dxa"/>
-          </w:tcPr>
-          <w:p>
-            <w:r>
-              <w:t>Branching Action</w:t>
-            </w:r>
-          </w:p>
-        </w:tc>
-      </w:tr>
-      <w:tr>
-        <w:tc>
-          <w:tcPr>
-            <w:tcW w:w="2671" w:type="dxa"/>
-          </w:tcPr>
-          <w:p>
-            <w:pPr>
-              <w:jc w:val="right"/>
-            </w:pPr>
-          </w:p>
-        </w:tc>
-        <w:tc>
-          <w:tcPr>
-            <w:tcW w:w="1367" w:type="dxa"/>
-          </w:tcPr>
-          <w:p>
-            <w:r>
-              <w:t>1.1</w:t>
-            </w:r>
-          </w:p>
-        </w:tc>
-        <w:tc>
-          <w:tcPr>
-            <w:tcW w:w="5312" w:type="dxa"/>
-          </w:tcPr>
-          <w:p>
-            <w:r>
-              <w:t>Pemain tidak dapat memilih sabun</w:t>
-            </w:r>
-          </w:p>
-        </w:tc>
-      </w:tr>
-      <w:tr>
-        <w:tc>
-          <w:tcPr>
-            <w:tcW w:w="2671" w:type="dxa"/>
-          </w:tcPr>
-          <w:p>
-            <w:pPr>
-              <w:jc w:val="right"/>
-            </w:pPr>
-          </w:p>
-        </w:tc>
-        <w:tc>
-          <w:tcPr>
-            <w:tcW w:w="1367" w:type="dxa"/>
-          </w:tcPr>
-          <w:p>
-            <w:r>
-              <w:t>1.2</w:t>
-            </w:r>
-          </w:p>
-        </w:tc>
-        <w:tc>
-          <w:tcPr>
-            <w:tcW w:w="5312" w:type="dxa"/>
-          </w:tcPr>
-          <w:p>
-            <w:r>
-              <w:t>Sabunnya habis</w:t>
-            </w:r>
-          </w:p>
-        </w:tc>
-      </w:tr>
-      <w:tr>
-        <w:tc>
-          <w:tcPr>
-            <w:tcW w:w="2671" w:type="dxa"/>
-          </w:tcPr>
-          <w:p>
-            <w:pPr>
-              <w:jc w:val="right"/>
-            </w:pPr>
-          </w:p>
-        </w:tc>
-        <w:tc>
-          <w:tcPr>
-            <w:tcW w:w="1367" w:type="dxa"/>
-          </w:tcPr>
-          <w:p>
-            <w:r>
-              <w:t>2.1</w:t>
-            </w:r>
-          </w:p>
-        </w:tc>
-        <w:tc>
-          <w:tcPr>
-            <w:tcW w:w="5312" w:type="dxa"/>
-          </w:tcPr>
-          <w:p>
-            <w:r>
-              <w:t>Pemain tidak membersihkan gelas sampai benar-benar bersih</w:t>
-            </w:r>
-          </w:p>
-        </w:tc>
-      </w:tr>
-      <w:tr>
-        <w:tc>
-          <w:tcPr>
-            <w:tcW w:w="2671" w:type="dxa"/>
-          </w:tcPr>
-          <w:p>
-            <w:pPr>
-              <w:jc w:val="right"/>
-            </w:pPr>
-          </w:p>
-        </w:tc>
-        <w:tc>
-          <w:tcPr>
-            <w:tcW w:w="1367" w:type="dxa"/>
-          </w:tcPr>
-          <w:p>
-            <w:r>
-              <w:t>2.2</w:t>
+              <w:t>3</w:t>
+            </w:r>
+            <w:r>
+              <w:t>.2</w:t>
             </w:r>
           </w:p>
         </w:tc>
@@ -7671,7 +7770,10 @@
           </w:tcPr>
           <w:p>
             <w:r>
-              <w:t>3.1</w:t>
+              <w:t>4</w:t>
+            </w:r>
+            <w:r>
+              <w:t>.1</w:t>
             </w:r>
           </w:p>
         </w:tc>
@@ -7997,6 +8099,40 @@
               <w:t>1</w:t>
             </w:r>
           </w:p>
+        </w:tc>
+        <w:tc>
+          <w:tcPr>
+            <w:tcW w:w="5312" w:type="dxa"/>
+          </w:tcPr>
+          <w:p>
+            <w:r>
+              <w:t>Pemain memilih piring</w:t>
+            </w:r>
+            <w:r>
+              <w:t xml:space="preserve"> yang kotor</w:t>
+            </w:r>
+            <w:r>
+              <w:t xml:space="preserve"> untuk dicuci</w:t>
+            </w:r>
+          </w:p>
+        </w:tc>
+      </w:tr>
+      <w:tr>
+        <w:tc>
+          <w:tcPr>
+            <w:tcW w:w="2671" w:type="dxa"/>
+          </w:tcPr>
+          <w:p/>
+        </w:tc>
+        <w:tc>
+          <w:tcPr>
+            <w:tcW w:w="1367" w:type="dxa"/>
+          </w:tcPr>
+          <w:p>
+            <w:r>
+              <w:t>2</w:t>
+            </w:r>
+          </w:p>
           <w:p>
             <w:r>
               <w:t>include::pilih sabun</w:t>
@@ -8031,8 +8167,107 @@
           </w:tcPr>
           <w:p>
             <w:r>
+              <w:t>3</w:t>
+            </w:r>
+          </w:p>
+        </w:tc>
+        <w:tc>
+          <w:tcPr>
+            <w:tcW w:w="5312" w:type="dxa"/>
+          </w:tcPr>
+          <w:p>
+            <w:r>
+              <w:t>Pemain membersihkan piring</w:t>
+            </w:r>
+          </w:p>
+        </w:tc>
+      </w:tr>
+      <w:tr>
+        <w:tc>
+          <w:tcPr>
+            <w:tcW w:w="2671" w:type="dxa"/>
+          </w:tcPr>
+          <w:p>
+            <w:pPr>
+              <w:jc w:val="right"/>
+            </w:pPr>
+          </w:p>
+        </w:tc>
+        <w:tc>
+          <w:tcPr>
+            <w:tcW w:w="1367" w:type="dxa"/>
+          </w:tcPr>
+          <w:p>
+            <w:r>
+              <w:t>4</w:t>
+            </w:r>
+          </w:p>
+        </w:tc>
+        <w:tc>
+          <w:tcPr>
+            <w:tcW w:w="5312" w:type="dxa"/>
+          </w:tcPr>
+          <w:p>
+            <w:r>
+              <w:t>Pemain berhasil membersihkan piring dan skor ditampilkan</w:t>
+            </w:r>
+          </w:p>
+        </w:tc>
+      </w:tr>
+      <w:tr>
+        <w:tc>
+          <w:tcPr>
+            <w:tcW w:w="2671" w:type="dxa"/>
+          </w:tcPr>
+          <w:p>
+            <w:r>
+              <w:t>Extensions</w:t>
+            </w:r>
+          </w:p>
+        </w:tc>
+        <w:tc>
+          <w:tcPr>
+            <w:tcW w:w="1367" w:type="dxa"/>
+          </w:tcPr>
+          <w:p>
+            <w:r>
+              <w:t>Step</w:t>
+            </w:r>
+          </w:p>
+        </w:tc>
+        <w:tc>
+          <w:tcPr>
+            <w:tcW w:w="5312" w:type="dxa"/>
+          </w:tcPr>
+          <w:p>
+            <w:r>
+              <w:t>Branch Action</w:t>
+            </w:r>
+          </w:p>
+        </w:tc>
+      </w:tr>
+      <w:tr>
+        <w:tc>
+          <w:tcPr>
+            <w:tcW w:w="2671" w:type="dxa"/>
+          </w:tcPr>
+          <w:p>
+            <w:pPr>
+              <w:jc w:val="right"/>
+            </w:pPr>
+          </w:p>
+        </w:tc>
+        <w:tc>
+          <w:tcPr>
+            <w:tcW w:w="1367" w:type="dxa"/>
+          </w:tcPr>
+          <w:p>
+            <w:r>
               <w:t>2</w:t>
             </w:r>
+            <w:r>
+              <w:t>.1</w:t>
+            </w:r>
           </w:p>
         </w:tc>
         <w:tc>
@@ -8041,7 +8276,7 @@
           </w:tcPr>
           <w:p>
             <w:r>
-              <w:t>Pemain membersihkan piring</w:t>
+              <w:t>Pemain tidak dapat memilih sabun</w:t>
             </w:r>
           </w:p>
         </w:tc>
@@ -8063,8 +8298,46 @@
           </w:tcPr>
           <w:p>
             <w:r>
+              <w:t>2</w:t>
+            </w:r>
+            <w:r>
+              <w:t>.2</w:t>
+            </w:r>
+          </w:p>
+        </w:tc>
+        <w:tc>
+          <w:tcPr>
+            <w:tcW w:w="5312" w:type="dxa"/>
+          </w:tcPr>
+          <w:p>
+            <w:r>
+              <w:t>Sabunnya habis</w:t>
+            </w:r>
+          </w:p>
+        </w:tc>
+      </w:tr>
+      <w:tr>
+        <w:tc>
+          <w:tcPr>
+            <w:tcW w:w="2671" w:type="dxa"/>
+          </w:tcPr>
+          <w:p>
+            <w:pPr>
+              <w:jc w:val="right"/>
+            </w:pPr>
+          </w:p>
+        </w:tc>
+        <w:tc>
+          <w:tcPr>
+            <w:tcW w:w="1367" w:type="dxa"/>
+          </w:tcPr>
+          <w:p>
+            <w:r>
               <w:t>3</w:t>
             </w:r>
+            <w:r>
+              <w:t>.1</w:t>
+            </w:r>
           </w:p>
         </w:tc>
         <w:tc>
@@ -8073,7 +8346,7 @@
           </w:tcPr>
           <w:p>
             <w:r>
-              <w:t>Pemain berhasil membersihkan piring dan skor ditampilkan</w:t>
+              <w:t>Pemain tidak membersihkan piring sampai benar-benar bersih</w:t>
             </w:r>
           </w:p>
         </w:tc>
@@ -8084,9 +8357,9 @@
             <w:tcW w:w="2671" w:type="dxa"/>
           </w:tcPr>
           <w:p>
-            <w:r>
-              <w:t>Extensions</w:t>
-            </w:r>
+            <w:pPr>
+              <w:jc w:val="right"/>
+            </w:pPr>
           </w:p>
         </w:tc>
         <w:tc>
@@ -8095,7 +8368,10 @@
           </w:tcPr>
           <w:p>
             <w:r>
-              <w:t>Step</w:t>
+              <w:t>3</w:t>
+            </w:r>
+            <w:r>
+              <w:t>.2</w:t>
             </w:r>
           </w:p>
         </w:tc>
@@ -8105,7 +8381,7 @@
           </w:tcPr>
           <w:p>
             <w:r>
-              <w:t>Branch Action</w:t>
+              <w:t>Piring pecah karena terlalu cepat membersihkan atau salah membersihkan</w:t>
             </w:r>
           </w:p>
         </w:tc>
@@ -8127,135 +8403,10 @@
           </w:tcPr>
           <w:p>
             <w:r>
-              <w:t>1.1</w:t>
-            </w:r>
-          </w:p>
-        </w:tc>
-        <w:tc>
-          <w:tcPr>
-            <w:tcW w:w="5312" w:type="dxa"/>
-          </w:tcPr>
-          <w:p>
-            <w:r>
-              <w:t>Pemain tidak dapat memilih sabun</w:t>
-            </w:r>
-          </w:p>
-        </w:tc>
-      </w:tr>
-      <w:tr>
-        <w:tc>
-          <w:tcPr>
-            <w:tcW w:w="2671" w:type="dxa"/>
-          </w:tcPr>
-          <w:p>
-            <w:pPr>
-              <w:jc w:val="right"/>
-            </w:pPr>
-          </w:p>
-        </w:tc>
-        <w:tc>
-          <w:tcPr>
-            <w:tcW w:w="1367" w:type="dxa"/>
-          </w:tcPr>
-          <w:p>
-            <w:r>
-              <w:t>1.2</w:t>
-            </w:r>
-          </w:p>
-        </w:tc>
-        <w:tc>
-          <w:tcPr>
-            <w:tcW w:w="5312" w:type="dxa"/>
-          </w:tcPr>
-          <w:p>
-            <w:r>
-              <w:t>Sabunnya habis</w:t>
-            </w:r>
-          </w:p>
-        </w:tc>
-      </w:tr>
-      <w:tr>
-        <w:tc>
-          <w:tcPr>
-            <w:tcW w:w="2671" w:type="dxa"/>
-          </w:tcPr>
-          <w:p>
-            <w:pPr>
-              <w:jc w:val="right"/>
-            </w:pPr>
-          </w:p>
-        </w:tc>
-        <w:tc>
-          <w:tcPr>
-            <w:tcW w:w="1367" w:type="dxa"/>
-          </w:tcPr>
-          <w:p>
-            <w:r>
-              <w:t>2.1</w:t>
-            </w:r>
-          </w:p>
-        </w:tc>
-        <w:tc>
-          <w:tcPr>
-            <w:tcW w:w="5312" w:type="dxa"/>
-          </w:tcPr>
-          <w:p>
-            <w:r>
-              <w:t>Pemain tidak membersihkan piring sampai benar-benar bersih</w:t>
-            </w:r>
-          </w:p>
-        </w:tc>
-      </w:tr>
-      <w:tr>
-        <w:tc>
-          <w:tcPr>
-            <w:tcW w:w="2671" w:type="dxa"/>
-          </w:tcPr>
-          <w:p>
-            <w:pPr>
-              <w:jc w:val="right"/>
-            </w:pPr>
-          </w:p>
-        </w:tc>
-        <w:tc>
-          <w:tcPr>
-            <w:tcW w:w="1367" w:type="dxa"/>
-          </w:tcPr>
-          <w:p>
-            <w:r>
-              <w:t>2.2</w:t>
-            </w:r>
-          </w:p>
-        </w:tc>
-        <w:tc>
-          <w:tcPr>
-            <w:tcW w:w="5312" w:type="dxa"/>
-          </w:tcPr>
-          <w:p>
-            <w:r>
-              <w:t>Piring pecah karena terlalu cepat membersihkan atau salah membersihkan</w:t>
-            </w:r>
-          </w:p>
-        </w:tc>
-      </w:tr>
-      <w:tr>
-        <w:tc>
-          <w:tcPr>
-            <w:tcW w:w="2671" w:type="dxa"/>
-          </w:tcPr>
-          <w:p>
-            <w:pPr>
-              <w:jc w:val="right"/>
-            </w:pPr>
-          </w:p>
-        </w:tc>
-        <w:tc>
-          <w:tcPr>
-            <w:tcW w:w="1367" w:type="dxa"/>
-          </w:tcPr>
-          <w:p>
-            <w:r>
-              <w:t>3.1</w:t>
+              <w:t>4</w:t>
+            </w:r>
+            <w:r>
+              <w:t>.1</w:t>
             </w:r>
           </w:p>
         </w:tc>
@@ -8680,34 +8831,6 @@
           </w:tcPr>
           <w:p>
             <w:r>
-              <w:t>Pemain tidak dapat memilih sabun</w:t>
-            </w:r>
-          </w:p>
-        </w:tc>
-      </w:tr>
-      <w:tr>
-        <w:tc>
-          <w:tcPr>
-            <w:tcW w:w="2830" w:type="dxa"/>
-          </w:tcPr>
-          <w:p/>
-        </w:tc>
-        <w:tc>
-          <w:tcPr>
-            <w:tcW w:w="709" w:type="dxa"/>
-          </w:tcPr>
-          <w:p>
-            <w:r>
-              <w:t>1.2</w:t>
-            </w:r>
-          </w:p>
-        </w:tc>
-        <w:tc>
-          <w:tcPr>
-            <w:tcW w:w="5811" w:type="dxa"/>
-          </w:tcPr>
-          <w:p>
-            <w:r>
               <w:t>Sabunnya habis</w:t>
             </w:r>
           </w:p>
@@ -8748,6 +8871,639 @@
         <w:lastRenderedPageBreak/>
         <w:t>Sikat Baju</w:t>
       </w:r>
+    </w:p>
+    <w:tbl>
+      <w:tblPr>
+        <w:tblStyle w:val="TableGrid"/>
+        <w:tblW w:w="9350" w:type="dxa"/>
+        <w:tblInd w:w="421" w:type="dxa"/>
+        <w:tblLook w:val="04A0" w:firstRow="1" w:lastRow="0" w:firstColumn="1" w:lastColumn="0" w:noHBand="0" w:noVBand="1"/>
+      </w:tblPr>
+      <w:tblGrid>
+        <w:gridCol w:w="2671"/>
+        <w:gridCol w:w="1367"/>
+        <w:gridCol w:w="5312"/>
+      </w:tblGrid>
+      <w:tr>
+        <w:tc>
+          <w:tcPr>
+            <w:tcW w:w="2830" w:type="dxa"/>
+          </w:tcPr>
+          <w:p>
+            <w:pPr>
+              <w:rPr>
+                <w:b/>
+              </w:rPr>
+            </w:pPr>
+            <w:r>
+              <w:rPr>
+                <w:b/>
+              </w:rPr>
+              <w:t>Use case name</w:t>
+            </w:r>
+          </w:p>
+        </w:tc>
+        <w:tc>
+          <w:tcPr>
+            <w:tcW w:w="6520" w:type="dxa"/>
+            <w:gridSpan w:val="2"/>
+          </w:tcPr>
+          <w:p>
+            <w:pPr>
+              <w:rPr>
+                <w:b/>
+              </w:rPr>
+            </w:pPr>
+            <w:r>
+              <w:rPr>
+                <w:b/>
+              </w:rPr>
+              <w:t>Sikat Baju</w:t>
+            </w:r>
+          </w:p>
+        </w:tc>
+      </w:tr>
+      <w:tr>
+        <w:tc>
+          <w:tcPr>
+            <w:tcW w:w="2830" w:type="dxa"/>
+          </w:tcPr>
+          <w:p>
+            <w:r>
+              <w:t>Related Requirements</w:t>
+            </w:r>
+          </w:p>
+        </w:tc>
+        <w:tc>
+          <w:tcPr>
+            <w:tcW w:w="6520" w:type="dxa"/>
+            <w:gridSpan w:val="2"/>
+          </w:tcPr>
+          <w:p>
+            <w:r>
+              <w:t>-</w:t>
+            </w:r>
+          </w:p>
+        </w:tc>
+      </w:tr>
+      <w:tr>
+        <w:tc>
+          <w:tcPr>
+            <w:tcW w:w="2830" w:type="dxa"/>
+          </w:tcPr>
+          <w:p>
+            <w:r>
+              <w:t>Goal In Context</w:t>
+            </w:r>
+          </w:p>
+        </w:tc>
+        <w:tc>
+          <w:tcPr>
+            <w:tcW w:w="6520" w:type="dxa"/>
+            <w:gridSpan w:val="2"/>
+          </w:tcPr>
+          <w:p>
+            <w:r>
+              <w:t>Baju berhasil disikat</w:t>
+            </w:r>
+          </w:p>
+        </w:tc>
+      </w:tr>
+      <w:tr>
+        <w:tc>
+          <w:tcPr>
+            <w:tcW w:w="2830" w:type="dxa"/>
+          </w:tcPr>
+          <w:p>
+            <w:r>
+              <w:t>Preconditions</w:t>
+            </w:r>
+          </w:p>
+        </w:tc>
+        <w:tc>
+          <w:tcPr>
+            <w:tcW w:w="6520" w:type="dxa"/>
+            <w:gridSpan w:val="2"/>
+          </w:tcPr>
+          <w:p>
+            <w:r>
+              <w:t>Pemain memilih ruang cuci baju</w:t>
+            </w:r>
+          </w:p>
+        </w:tc>
+      </w:tr>
+      <w:tr>
+        <w:tc>
+          <w:tcPr>
+            <w:tcW w:w="2830" w:type="dxa"/>
+          </w:tcPr>
+          <w:p>
+            <w:r>
+              <w:t>Successful End Condition</w:t>
+            </w:r>
+          </w:p>
+        </w:tc>
+        <w:tc>
+          <w:tcPr>
+            <w:tcW w:w="6520" w:type="dxa"/>
+            <w:gridSpan w:val="2"/>
+          </w:tcPr>
+          <w:p>
+            <w:r>
+              <w:t>Pemain berhasil membersihkan pakaian</w:t>
+            </w:r>
+          </w:p>
+        </w:tc>
+      </w:tr>
+      <w:tr>
+        <w:tc>
+          <w:tcPr>
+            <w:tcW w:w="2830" w:type="dxa"/>
+          </w:tcPr>
+          <w:p>
+            <w:r>
+              <w:t>Failed End Condition</w:t>
+            </w:r>
+          </w:p>
+        </w:tc>
+        <w:tc>
+          <w:tcPr>
+            <w:tcW w:w="6520" w:type="dxa"/>
+            <w:gridSpan w:val="2"/>
+          </w:tcPr>
+          <w:p>
+            <w:r>
+              <w:t>Pemain tidak dapat membersihkan pakaian</w:t>
+            </w:r>
+          </w:p>
+        </w:tc>
+      </w:tr>
+      <w:tr>
+        <w:tc>
+          <w:tcPr>
+            <w:tcW w:w="2830" w:type="dxa"/>
+          </w:tcPr>
+          <w:p>
+            <w:r>
+              <w:t>Primary Actors</w:t>
+            </w:r>
+          </w:p>
+        </w:tc>
+        <w:tc>
+          <w:tcPr>
+            <w:tcW w:w="6520" w:type="dxa"/>
+            <w:gridSpan w:val="2"/>
+          </w:tcPr>
+          <w:p>
+            <w:r>
+              <w:t>Pemain</w:t>
+            </w:r>
+          </w:p>
+        </w:tc>
+      </w:tr>
+      <w:tr>
+        <w:tc>
+          <w:tcPr>
+            <w:tcW w:w="2830" w:type="dxa"/>
+          </w:tcPr>
+          <w:p>
+            <w:r>
+              <w:t>Secondary Actors</w:t>
+            </w:r>
+          </w:p>
+        </w:tc>
+        <w:tc>
+          <w:tcPr>
+            <w:tcW w:w="6520" w:type="dxa"/>
+            <w:gridSpan w:val="2"/>
+          </w:tcPr>
+          <w:p>
+            <w:r>
+              <w:t>-</w:t>
+            </w:r>
+          </w:p>
+        </w:tc>
+      </w:tr>
+      <w:tr>
+        <w:tc>
+          <w:tcPr>
+            <w:tcW w:w="2830" w:type="dxa"/>
+          </w:tcPr>
+          <w:p>
+            <w:r>
+              <w:t>Trigger</w:t>
+            </w:r>
+          </w:p>
+        </w:tc>
+        <w:tc>
+          <w:tcPr>
+            <w:tcW w:w="6520" w:type="dxa"/>
+            <w:gridSpan w:val="2"/>
+          </w:tcPr>
+          <w:p>
+            <w:r>
+              <w:t>Pemain memilih pakaian untuk dicuci</w:t>
+            </w:r>
+          </w:p>
+        </w:tc>
+      </w:tr>
+      <w:tr>
+        <w:tc>
+          <w:tcPr>
+            <w:tcW w:w="2830" w:type="dxa"/>
+          </w:tcPr>
+          <w:p>
+            <w:r>
+              <w:t>Main Flow</w:t>
+            </w:r>
+          </w:p>
+        </w:tc>
+        <w:tc>
+          <w:tcPr>
+            <w:tcW w:w="709" w:type="dxa"/>
+          </w:tcPr>
+          <w:p>
+            <w:r>
+              <w:t>Step</w:t>
+            </w:r>
+          </w:p>
+        </w:tc>
+        <w:tc>
+          <w:tcPr>
+            <w:tcW w:w="5811" w:type="dxa"/>
+          </w:tcPr>
+          <w:p>
+            <w:r>
+              <w:t>Action</w:t>
+            </w:r>
+          </w:p>
+        </w:tc>
+      </w:tr>
+      <w:tr>
+        <w:tc>
+          <w:tcPr>
+            <w:tcW w:w="2830" w:type="dxa"/>
+          </w:tcPr>
+          <w:p/>
+        </w:tc>
+        <w:tc>
+          <w:tcPr>
+            <w:tcW w:w="709" w:type="dxa"/>
+          </w:tcPr>
+          <w:p>
+            <w:r>
+              <w:t>1</w:t>
+            </w:r>
+          </w:p>
+        </w:tc>
+        <w:tc>
+          <w:tcPr>
+            <w:tcW w:w="5811" w:type="dxa"/>
+          </w:tcPr>
+          <w:p>
+            <w:r>
+              <w:t xml:space="preserve">Pemain </w:t>
+            </w:r>
+            <w:r>
+              <w:t>memilih pakaian untuk dicuci</w:t>
+            </w:r>
+          </w:p>
+        </w:tc>
+      </w:tr>
+      <w:tr>
+        <w:tc>
+          <w:tcPr>
+            <w:tcW w:w="2830" w:type="dxa"/>
+          </w:tcPr>
+          <w:p/>
+        </w:tc>
+        <w:tc>
+          <w:tcPr>
+            <w:tcW w:w="709" w:type="dxa"/>
+          </w:tcPr>
+          <w:p>
+            <w:r>
+              <w:t>2</w:t>
+            </w:r>
+            <w:r>
+              <w:br/>
+            </w:r>
+            <w:r>
+              <w:t>include::pilih sabun</w:t>
+            </w:r>
+          </w:p>
+        </w:tc>
+        <w:tc>
+          <w:tcPr>
+            <w:tcW w:w="5811" w:type="dxa"/>
+          </w:tcPr>
+          <w:p>
+            <w:r>
+              <w:t>Pemain memilih sabun yang akan digunakan</w:t>
+            </w:r>
+          </w:p>
+        </w:tc>
+      </w:tr>
+      <w:tr>
+        <w:tc>
+          <w:tcPr>
+            <w:tcW w:w="2830" w:type="dxa"/>
+          </w:tcPr>
+          <w:p>
+            <w:pPr>
+              <w:jc w:val="right"/>
+            </w:pPr>
+          </w:p>
+        </w:tc>
+        <w:tc>
+          <w:tcPr>
+            <w:tcW w:w="709" w:type="dxa"/>
+          </w:tcPr>
+          <w:p>
+            <w:r>
+              <w:t>3</w:t>
+            </w:r>
+          </w:p>
+        </w:tc>
+        <w:tc>
+          <w:tcPr>
+            <w:tcW w:w="5811" w:type="dxa"/>
+          </w:tcPr>
+          <w:p>
+            <w:r>
+              <w:t>Pemain menyuci baju</w:t>
+            </w:r>
+          </w:p>
+        </w:tc>
+      </w:tr>
+      <w:tr>
+        <w:tc>
+          <w:tcPr>
+            <w:tcW w:w="2830" w:type="dxa"/>
+          </w:tcPr>
+          <w:p>
+            <w:pPr>
+              <w:jc w:val="right"/>
+            </w:pPr>
+          </w:p>
+        </w:tc>
+        <w:tc>
+          <w:tcPr>
+            <w:tcW w:w="709" w:type="dxa"/>
+          </w:tcPr>
+          <w:p>
+            <w:r>
+              <w:t>4</w:t>
+            </w:r>
+          </w:p>
+        </w:tc>
+        <w:tc>
+          <w:tcPr>
+            <w:tcW w:w="5811" w:type="dxa"/>
+          </w:tcPr>
+          <w:p>
+            <w:r>
+              <w:t>Pemain berhasil menyuci baju dan skor ditampilkan</w:t>
+            </w:r>
+          </w:p>
+        </w:tc>
+      </w:tr>
+      <w:tr>
+        <w:tc>
+          <w:tcPr>
+            <w:tcW w:w="2830" w:type="dxa"/>
+          </w:tcPr>
+          <w:p>
+            <w:r>
+              <w:t>Extensions</w:t>
+            </w:r>
+          </w:p>
+        </w:tc>
+        <w:tc>
+          <w:tcPr>
+            <w:tcW w:w="709" w:type="dxa"/>
+          </w:tcPr>
+          <w:p>
+            <w:r>
+              <w:t>Step</w:t>
+            </w:r>
+          </w:p>
+        </w:tc>
+        <w:tc>
+          <w:tcPr>
+            <w:tcW w:w="5811" w:type="dxa"/>
+          </w:tcPr>
+          <w:p>
+            <w:r>
+              <w:t>Branch Action</w:t>
+            </w:r>
+          </w:p>
+        </w:tc>
+      </w:tr>
+      <w:tr>
+        <w:tc>
+          <w:tcPr>
+            <w:tcW w:w="2830" w:type="dxa"/>
+          </w:tcPr>
+          <w:p>
+            <w:pPr>
+              <w:jc w:val="right"/>
+            </w:pPr>
+          </w:p>
+        </w:tc>
+        <w:tc>
+          <w:tcPr>
+            <w:tcW w:w="709" w:type="dxa"/>
+          </w:tcPr>
+          <w:p>
+            <w:r>
+              <w:t>2</w:t>
+            </w:r>
+            <w:r>
+              <w:t>.1</w:t>
+            </w:r>
+          </w:p>
+        </w:tc>
+        <w:tc>
+          <w:tcPr>
+            <w:tcW w:w="5811" w:type="dxa"/>
+          </w:tcPr>
+          <w:p>
+            <w:r>
+              <w:t>Pemain tidak dapat memilih sabun</w:t>
+            </w:r>
+          </w:p>
+        </w:tc>
+      </w:tr>
+      <w:tr>
+        <w:tc>
+          <w:tcPr>
+            <w:tcW w:w="2830" w:type="dxa"/>
+          </w:tcPr>
+          <w:p>
+            <w:pPr>
+              <w:jc w:val="right"/>
+            </w:pPr>
+          </w:p>
+        </w:tc>
+        <w:tc>
+          <w:tcPr>
+            <w:tcW w:w="709" w:type="dxa"/>
+          </w:tcPr>
+          <w:p>
+            <w:r>
+              <w:t>2</w:t>
+            </w:r>
+            <w:r>
+              <w:t>.2</w:t>
+            </w:r>
+          </w:p>
+        </w:tc>
+        <w:tc>
+          <w:tcPr>
+            <w:tcW w:w="5811" w:type="dxa"/>
+          </w:tcPr>
+          <w:p>
+            <w:r>
+              <w:t>Sabunnya habis</w:t>
+            </w:r>
+          </w:p>
+        </w:tc>
+      </w:tr>
+      <w:tr>
+        <w:tc>
+          <w:tcPr>
+            <w:tcW w:w="2830" w:type="dxa"/>
+          </w:tcPr>
+          <w:p>
+            <w:pPr>
+              <w:jc w:val="right"/>
+            </w:pPr>
+          </w:p>
+        </w:tc>
+        <w:tc>
+          <w:tcPr>
+            <w:tcW w:w="709" w:type="dxa"/>
+          </w:tcPr>
+          <w:p>
+            <w:r>
+              <w:t>3</w:t>
+            </w:r>
+            <w:r>
+              <w:t>.1</w:t>
+            </w:r>
+          </w:p>
+        </w:tc>
+        <w:tc>
+          <w:tcPr>
+            <w:tcW w:w="5811" w:type="dxa"/>
+          </w:tcPr>
+          <w:p>
+            <w:r>
+              <w:t>Pemain tidak menyuci baju sampai benar-benar bersih</w:t>
+            </w:r>
+          </w:p>
+        </w:tc>
+      </w:tr>
+      <w:tr>
+        <w:tc>
+          <w:tcPr>
+            <w:tcW w:w="2830" w:type="dxa"/>
+          </w:tcPr>
+          <w:p>
+            <w:pPr>
+              <w:jc w:val="right"/>
+            </w:pPr>
+          </w:p>
+        </w:tc>
+        <w:tc>
+          <w:tcPr>
+            <w:tcW w:w="709" w:type="dxa"/>
+          </w:tcPr>
+          <w:p>
+            <w:r>
+              <w:t>3</w:t>
+            </w:r>
+            <w:r>
+              <w:t>.2</w:t>
+            </w:r>
+          </w:p>
+        </w:tc>
+        <w:tc>
+          <w:tcPr>
+            <w:tcW w:w="5811" w:type="dxa"/>
+          </w:tcPr>
+          <w:p>
+            <w:r>
+              <w:t>Baju rusak karena terlalu cepat membersihkan atau salah membersihkan</w:t>
+            </w:r>
+          </w:p>
+        </w:tc>
+      </w:tr>
+      <w:tr>
+        <w:tc>
+          <w:tcPr>
+            <w:tcW w:w="2830" w:type="dxa"/>
+          </w:tcPr>
+          <w:p>
+            <w:pPr>
+              <w:jc w:val="right"/>
+            </w:pPr>
+          </w:p>
+        </w:tc>
+        <w:tc>
+          <w:tcPr>
+            <w:tcW w:w="709" w:type="dxa"/>
+          </w:tcPr>
+          <w:p>
+            <w:r>
+              <w:t>4</w:t>
+            </w:r>
+            <w:r>
+              <w:t>.1</w:t>
+            </w:r>
+          </w:p>
+        </w:tc>
+        <w:tc>
+          <w:tcPr>
+            <w:tcW w:w="5811" w:type="dxa"/>
+          </w:tcPr>
+          <w:p>
+            <w:r>
+              <w:t>Pemain tidak berhasil menyuci baju</w:t>
+            </w:r>
+          </w:p>
+        </w:tc>
+      </w:tr>
+    </w:tbl>
+    <w:p>
+      <w:pPr>
+        <w:rPr>
+          <w:rFonts w:ascii="Times New Roman" w:hAnsi="Times New Roman" w:cs="Times New Roman"/>
+        </w:rPr>
+      </w:pPr>
+    </w:p>
+    <w:p>
+      <w:pPr>
+        <w:pStyle w:val="ListParagraph"/>
+        <w:numPr>
+          <w:ilvl w:val="0"/>
+          <w:numId w:val="2"/>
+        </w:numPr>
+        <w:rPr>
+          <w:rFonts w:ascii="Times New Roman" w:hAnsi="Times New Roman" w:cs="Times New Roman"/>
+          <w:b/>
+        </w:rPr>
+      </w:pPr>
+      <w:r>
+        <w:rPr>
+          <w:rFonts w:ascii="Times New Roman" w:hAnsi="Times New Roman" w:cs="Times New Roman"/>
+          <w:b/>
+        </w:rPr>
+        <w:t>Jemuran</w:t>
+      </w:r>
+      <w:bookmarkStart w:id="0" w:name="_GoBack"/>
+      <w:bookmarkEnd w:id="0"/>
     </w:p>
     <w:tbl>
       <w:tblPr>
@@ -8795,7 +9551,7 @@
               <w:rPr>
                 <w:b/>
               </w:rPr>
-              <w:t>Sikat Baju</w:t>
+              <w:t>Jemuran</w:t>
             </w:r>
           </w:p>
         </w:tc>
@@ -8841,7 +9597,7 @@
           </w:tcPr>
           <w:p>
             <w:r>
-              <w:t>Baju berhasil disikat</w:t>
+              <w:t>Baju berhasil dijemur</w:t>
             </w:r>
           </w:p>
         </w:tc>
@@ -8864,7 +9620,7 @@
           </w:tcPr>
           <w:p>
             <w:r>
-              <w:t>Pemain memilih ruang cuci baju</w:t>
+              <w:t>Pemain berada di ruang cuci baju dan bajunya sudah selesai dicuci</w:t>
             </w:r>
           </w:p>
         </w:tc>
@@ -8887,7 +9643,7 @@
           </w:tcPr>
           <w:p>
             <w:r>
-              <w:t>Pemain berhasil membersihkan pakaian</w:t>
+              <w:t>Pemain berhasil menjemur pakaian</w:t>
             </w:r>
           </w:p>
         </w:tc>
@@ -8910,7 +9666,7 @@
           </w:tcPr>
           <w:p>
             <w:r>
-              <w:t>Pemain tidak dapat membersihkan pakaian</w:t>
+              <w:t>Pemain gagal menjemur pakaian</w:t>
             </w:r>
           </w:p>
         </w:tc>
@@ -8979,7 +9735,7 @@
           </w:tcPr>
           <w:p>
             <w:r>
-              <w:t>Pemain memilih pakaian untuk dicuci</w:t>
+              <w:t>Pemain memilih baju untuk dijemur</w:t>
             </w:r>
           </w:p>
         </w:tc>
@@ -9039,7 +9795,7 @@
           </w:tcPr>
           <w:p>
             <w:r>
-              <w:t>Pemain memilih sabun yang akan digunakan</w:t>
+              <w:t>Pemain menjemur pakaian</w:t>
             </w:r>
           </w:p>
         </w:tc>
@@ -9071,20 +9827,20 @@
           </w:tcPr>
           <w:p>
             <w:r>
-              <w:t>Pemain menyuci baju</w:t>
-            </w:r>
-          </w:p>
-        </w:tc>
-      </w:tr>
-      <w:tr>
-        <w:tc>
-          <w:tcPr>
-            <w:tcW w:w="2830" w:type="dxa"/>
-          </w:tcPr>
-          <w:p>
-            <w:pPr>
-              <w:jc w:val="right"/>
-            </w:pPr>
+              <w:t>Pemain berhasil menjemur pakaian dan skor ditampilkan</w:t>
+            </w:r>
+          </w:p>
+        </w:tc>
+      </w:tr>
+      <w:tr>
+        <w:tc>
+          <w:tcPr>
+            <w:tcW w:w="2830" w:type="dxa"/>
+          </w:tcPr>
+          <w:p>
+            <w:r>
+              <w:t>Extensions</w:t>
+            </w:r>
           </w:p>
         </w:tc>
         <w:tc>
@@ -9093,7 +9849,7 @@
           </w:tcPr>
           <w:p>
             <w:r>
-              <w:t>3</w:t>
+              <w:t>Step</w:t>
             </w:r>
           </w:p>
         </w:tc>
@@ -9103,21 +9859,17 @@
           </w:tcPr>
           <w:p>
             <w:r>
-              <w:t>Pemain berhasil menyuci baju dan skor ditampilkan</w:t>
-            </w:r>
-          </w:p>
-        </w:tc>
-      </w:tr>
-      <w:tr>
-        <w:tc>
-          <w:tcPr>
-            <w:tcW w:w="2830" w:type="dxa"/>
-          </w:tcPr>
-          <w:p>
-            <w:r>
-              <w:t>Extensions</w:t>
-            </w:r>
-          </w:p>
+              <w:t>Branch Action</w:t>
+            </w:r>
+          </w:p>
+        </w:tc>
+      </w:tr>
+      <w:tr>
+        <w:tc>
+          <w:tcPr>
+            <w:tcW w:w="2830" w:type="dxa"/>
+          </w:tcPr>
+          <w:p/>
         </w:tc>
         <w:tc>
           <w:tcPr>
@@ -9125,7 +9877,7 @@
           </w:tcPr>
           <w:p>
             <w:r>
-              <w:t>Step</w:t>
+              <w:t>1.1</w:t>
             </w:r>
           </w:p>
         </w:tc>
@@ -9135,21 +9887,17 @@
           </w:tcPr>
           <w:p>
             <w:r>
-              <w:t>Branch Action</w:t>
-            </w:r>
-          </w:p>
-        </w:tc>
-      </w:tr>
-      <w:tr>
-        <w:tc>
-          <w:tcPr>
-            <w:tcW w:w="2830" w:type="dxa"/>
-          </w:tcPr>
-          <w:p>
-            <w:pPr>
-              <w:jc w:val="right"/>
-            </w:pPr>
-          </w:p>
+              <w:t>Jemuran penuh</w:t>
+            </w:r>
+          </w:p>
+        </w:tc>
+      </w:tr>
+      <w:tr>
+        <w:tc>
+          <w:tcPr>
+            <w:tcW w:w="2830" w:type="dxa"/>
+          </w:tcPr>
+          <w:p/>
         </w:tc>
         <w:tc>
           <w:tcPr>
@@ -9157,7 +9905,7 @@
           </w:tcPr>
           <w:p>
             <w:r>
-              <w:t>1.1</w:t>
+              <w:t>1.2</w:t>
             </w:r>
           </w:p>
         </w:tc>
@@ -9167,21 +9915,17 @@
           </w:tcPr>
           <w:p>
             <w:r>
-              <w:t>Pemain tidak dapat memilih sabun</w:t>
-            </w:r>
-          </w:p>
-        </w:tc>
-      </w:tr>
-      <w:tr>
-        <w:tc>
-          <w:tcPr>
-            <w:tcW w:w="2830" w:type="dxa"/>
-          </w:tcPr>
-          <w:p>
-            <w:pPr>
-              <w:jc w:val="right"/>
-            </w:pPr>
-          </w:p>
+              <w:t>Hujan</w:t>
+            </w:r>
+          </w:p>
+        </w:tc>
+      </w:tr>
+      <w:tr>
+        <w:tc>
+          <w:tcPr>
+            <w:tcW w:w="2830" w:type="dxa"/>
+          </w:tcPr>
+          <w:p/>
         </w:tc>
         <w:tc>
           <w:tcPr>
@@ -9189,7 +9933,7 @@
           </w:tcPr>
           <w:p>
             <w:r>
-              <w:t>1.2</w:t>
+              <w:t>2.1</w:t>
             </w:r>
           </w:p>
         </w:tc>
@@ -9199,115 +9943,12 @@
           </w:tcPr>
           <w:p>
             <w:r>
-              <w:t>Sabunnya habis</w:t>
-            </w:r>
-          </w:p>
-        </w:tc>
-      </w:tr>
-      <w:tr>
-        <w:tc>
-          <w:tcPr>
-            <w:tcW w:w="2830" w:type="dxa"/>
-          </w:tcPr>
-          <w:p>
-            <w:pPr>
-              <w:jc w:val="right"/>
-            </w:pPr>
-          </w:p>
-        </w:tc>
-        <w:tc>
-          <w:tcPr>
-            <w:tcW w:w="709" w:type="dxa"/>
-          </w:tcPr>
-          <w:p>
-            <w:r>
-              <w:t>2.1</w:t>
-            </w:r>
-          </w:p>
-        </w:tc>
-        <w:tc>
-          <w:tcPr>
-            <w:tcW w:w="5811" w:type="dxa"/>
-          </w:tcPr>
-          <w:p>
-            <w:r>
-              <w:t>Pemain tidak menyuci baju sampai benar-benar bersih</w:t>
-            </w:r>
-          </w:p>
-        </w:tc>
-      </w:tr>
-      <w:tr>
-        <w:tc>
-          <w:tcPr>
-            <w:tcW w:w="2830" w:type="dxa"/>
-          </w:tcPr>
-          <w:p>
-            <w:pPr>
-              <w:jc w:val="right"/>
-            </w:pPr>
-          </w:p>
-        </w:tc>
-        <w:tc>
-          <w:tcPr>
-            <w:tcW w:w="709" w:type="dxa"/>
-          </w:tcPr>
-          <w:p>
-            <w:r>
-              <w:t>2.2</w:t>
-            </w:r>
-          </w:p>
-        </w:tc>
-        <w:tc>
-          <w:tcPr>
-            <w:tcW w:w="5811" w:type="dxa"/>
-          </w:tcPr>
-          <w:p>
-            <w:r>
-              <w:t>Baju rusak karena terlalu cepat membersihkan atau salah membersihkan</w:t>
-            </w:r>
-          </w:p>
-        </w:tc>
-      </w:tr>
-      <w:tr>
-        <w:tc>
-          <w:tcPr>
-            <w:tcW w:w="2830" w:type="dxa"/>
-          </w:tcPr>
-          <w:p>
-            <w:pPr>
-              <w:jc w:val="right"/>
-            </w:pPr>
-          </w:p>
-        </w:tc>
-        <w:tc>
-          <w:tcPr>
-            <w:tcW w:w="709" w:type="dxa"/>
-          </w:tcPr>
-          <w:p>
-            <w:r>
-              <w:t>3.1</w:t>
-            </w:r>
-          </w:p>
-        </w:tc>
-        <w:tc>
-          <w:tcPr>
-            <w:tcW w:w="5811" w:type="dxa"/>
-          </w:tcPr>
-          <w:p>
-            <w:r>
-              <w:t>Pemain tidak berhasil menyuci baju</w:t>
+              <w:t>Pemain tidak berhasil menjemur pakaian</w:t>
             </w:r>
           </w:p>
         </w:tc>
       </w:tr>
     </w:tbl>
-    <w:p>
-      <w:pPr>
-        <w:rPr>
-          <w:rFonts w:ascii="Times New Roman" w:hAnsi="Times New Roman" w:cs="Times New Roman"/>
-        </w:rPr>
-      </w:pPr>
-    </w:p>
     <w:p>
       <w:pPr>
         <w:pStyle w:val="ListParagraph"/>
@@ -9325,7 +9966,7 @@
           <w:rFonts w:ascii="Times New Roman" w:hAnsi="Times New Roman" w:cs="Times New Roman"/>
           <w:b/>
         </w:rPr>
-        <w:t>Jemuran</w:t>
+        <w:t xml:space="preserve">Sapu Lantai </w:t>
       </w:r>
     </w:p>
     <w:tbl>
@@ -9374,7 +10015,7 @@
               <w:rPr>
                 <w:b/>
               </w:rPr>
-              <w:t>Jemuran</w:t>
+              <w:t>Sapu lantai</w:t>
             </w:r>
           </w:p>
         </w:tc>
@@ -9420,7 +10061,7 @@
           </w:tcPr>
           <w:p>
             <w:r>
-              <w:t>Baju berhasil dijemur</w:t>
+              <w:t>Lantai berhasil dibersihkan</w:t>
             </w:r>
           </w:p>
         </w:tc>
@@ -9443,18 +10084,19 @@
           </w:tcPr>
           <w:p>
             <w:r>
-              <w:t>Pemain berada di ruang cuci baju dan bajunya sudah selesai dicuci</w:t>
-            </w:r>
-          </w:p>
-        </w:tc>
-      </w:tr>
-      <w:tr>
-        <w:tc>
-          <w:tcPr>
-            <w:tcW w:w="2830" w:type="dxa"/>
-          </w:tcPr>
-          <w:p>
-            <w:r>
+              <w:t>Pemain memilih ruang tamu atau ruang tidur</w:t>
+            </w:r>
+          </w:p>
+        </w:tc>
+      </w:tr>
+      <w:tr>
+        <w:tc>
+          <w:tcPr>
+            <w:tcW w:w="2830" w:type="dxa"/>
+          </w:tcPr>
+          <w:p>
+            <w:r>
+              <w:lastRenderedPageBreak/>
               <w:t>Successful End Condition</w:t>
             </w:r>
           </w:p>
@@ -9466,7 +10108,7 @@
           </w:tcPr>
           <w:p>
             <w:r>
-              <w:t>Pemain berhasil menjemur pakaian</w:t>
+              <w:t>Pemain berhasil membersihkan lantai</w:t>
             </w:r>
           </w:p>
         </w:tc>
@@ -9489,7 +10131,7 @@
           </w:tcPr>
           <w:p>
             <w:r>
-              <w:t>Pemain gagal menjemur pakaian</w:t>
+              <w:t>Pemain tidak berhasil membersihkan lantai</w:t>
             </w:r>
           </w:p>
         </w:tc>
@@ -9524,471 +10166,6 @@
           </w:tcPr>
           <w:p>
             <w:r>
-              <w:t>Secondary Actors</w:t>
-            </w:r>
-          </w:p>
-        </w:tc>
-        <w:tc>
-          <w:tcPr>
-            <w:tcW w:w="6520" w:type="dxa"/>
-            <w:gridSpan w:val="2"/>
-          </w:tcPr>
-          <w:p>
-            <w:r>
-              <w:t>-</w:t>
-            </w:r>
-          </w:p>
-        </w:tc>
-      </w:tr>
-      <w:tr>
-        <w:tc>
-          <w:tcPr>
-            <w:tcW w:w="2830" w:type="dxa"/>
-          </w:tcPr>
-          <w:p>
-            <w:r>
-              <w:t>Trigger</w:t>
-            </w:r>
-          </w:p>
-        </w:tc>
-        <w:tc>
-          <w:tcPr>
-            <w:tcW w:w="6520" w:type="dxa"/>
-            <w:gridSpan w:val="2"/>
-          </w:tcPr>
-          <w:p>
-            <w:r>
-              <w:t>Pemain memilih baju untuk dijemur</w:t>
-            </w:r>
-          </w:p>
-        </w:tc>
-      </w:tr>
-      <w:tr>
-        <w:tc>
-          <w:tcPr>
-            <w:tcW w:w="2830" w:type="dxa"/>
-          </w:tcPr>
-          <w:p>
-            <w:r>
-              <w:t>Main Flow</w:t>
-            </w:r>
-          </w:p>
-        </w:tc>
-        <w:tc>
-          <w:tcPr>
-            <w:tcW w:w="709" w:type="dxa"/>
-          </w:tcPr>
-          <w:p>
-            <w:r>
-              <w:t>Step</w:t>
-            </w:r>
-          </w:p>
-        </w:tc>
-        <w:tc>
-          <w:tcPr>
-            <w:tcW w:w="5811" w:type="dxa"/>
-          </w:tcPr>
-          <w:p>
-            <w:r>
-              <w:t>Action</w:t>
-            </w:r>
-          </w:p>
-        </w:tc>
-      </w:tr>
-      <w:tr>
-        <w:tc>
-          <w:tcPr>
-            <w:tcW w:w="2830" w:type="dxa"/>
-          </w:tcPr>
-          <w:p/>
-        </w:tc>
-        <w:tc>
-          <w:tcPr>
-            <w:tcW w:w="709" w:type="dxa"/>
-          </w:tcPr>
-          <w:p>
-            <w:r>
-              <w:t>1</w:t>
-            </w:r>
-          </w:p>
-        </w:tc>
-        <w:tc>
-          <w:tcPr>
-            <w:tcW w:w="5811" w:type="dxa"/>
-          </w:tcPr>
-          <w:p>
-            <w:r>
-              <w:t>Pemain menjemur pakaian</w:t>
-            </w:r>
-          </w:p>
-        </w:tc>
-      </w:tr>
-      <w:tr>
-        <w:tc>
-          <w:tcPr>
-            <w:tcW w:w="2830" w:type="dxa"/>
-          </w:tcPr>
-          <w:p>
-            <w:pPr>
-              <w:jc w:val="right"/>
-            </w:pPr>
-          </w:p>
-        </w:tc>
-        <w:tc>
-          <w:tcPr>
-            <w:tcW w:w="709" w:type="dxa"/>
-          </w:tcPr>
-          <w:p>
-            <w:r>
-              <w:t>2</w:t>
-            </w:r>
-          </w:p>
-        </w:tc>
-        <w:tc>
-          <w:tcPr>
-            <w:tcW w:w="5811" w:type="dxa"/>
-          </w:tcPr>
-          <w:p>
-            <w:r>
-              <w:t>Pemain berhasil menjemur pakaian dan skor ditampilkan</w:t>
-            </w:r>
-          </w:p>
-        </w:tc>
-      </w:tr>
-      <w:tr>
-        <w:tc>
-          <w:tcPr>
-            <w:tcW w:w="2830" w:type="dxa"/>
-          </w:tcPr>
-          <w:p>
-            <w:r>
-              <w:t>Extensions</w:t>
-            </w:r>
-          </w:p>
-        </w:tc>
-        <w:tc>
-          <w:tcPr>
-            <w:tcW w:w="709" w:type="dxa"/>
-          </w:tcPr>
-          <w:p>
-            <w:r>
-              <w:t>Step</w:t>
-            </w:r>
-          </w:p>
-        </w:tc>
-        <w:tc>
-          <w:tcPr>
-            <w:tcW w:w="5811" w:type="dxa"/>
-          </w:tcPr>
-          <w:p>
-            <w:r>
-              <w:t>Branch Action</w:t>
-            </w:r>
-          </w:p>
-        </w:tc>
-      </w:tr>
-      <w:tr>
-        <w:tc>
-          <w:tcPr>
-            <w:tcW w:w="2830" w:type="dxa"/>
-          </w:tcPr>
-          <w:p/>
-        </w:tc>
-        <w:tc>
-          <w:tcPr>
-            <w:tcW w:w="709" w:type="dxa"/>
-          </w:tcPr>
-          <w:p>
-            <w:r>
-              <w:t>1.1</w:t>
-            </w:r>
-          </w:p>
-        </w:tc>
-        <w:tc>
-          <w:tcPr>
-            <w:tcW w:w="5811" w:type="dxa"/>
-          </w:tcPr>
-          <w:p>
-            <w:r>
-              <w:t>Jemuran penuh</w:t>
-            </w:r>
-          </w:p>
-        </w:tc>
-      </w:tr>
-      <w:tr>
-        <w:tc>
-          <w:tcPr>
-            <w:tcW w:w="2830" w:type="dxa"/>
-          </w:tcPr>
-          <w:p/>
-        </w:tc>
-        <w:tc>
-          <w:tcPr>
-            <w:tcW w:w="709" w:type="dxa"/>
-          </w:tcPr>
-          <w:p>
-            <w:r>
-              <w:t>1.2</w:t>
-            </w:r>
-          </w:p>
-        </w:tc>
-        <w:tc>
-          <w:tcPr>
-            <w:tcW w:w="5811" w:type="dxa"/>
-          </w:tcPr>
-          <w:p>
-            <w:r>
-              <w:t>Hujan</w:t>
-            </w:r>
-          </w:p>
-        </w:tc>
-      </w:tr>
-      <w:tr>
-        <w:tc>
-          <w:tcPr>
-            <w:tcW w:w="2830" w:type="dxa"/>
-          </w:tcPr>
-          <w:p/>
-        </w:tc>
-        <w:tc>
-          <w:tcPr>
-            <w:tcW w:w="709" w:type="dxa"/>
-          </w:tcPr>
-          <w:p>
-            <w:r>
-              <w:t>2.1</w:t>
-            </w:r>
-          </w:p>
-        </w:tc>
-        <w:tc>
-          <w:tcPr>
-            <w:tcW w:w="5811" w:type="dxa"/>
-          </w:tcPr>
-          <w:p>
-            <w:r>
-              <w:t>Pemain tidak berhasil menjemur pakaian</w:t>
-            </w:r>
-          </w:p>
-        </w:tc>
-      </w:tr>
-    </w:tbl>
-    <w:p>
-      <w:pPr>
-        <w:pStyle w:val="ListParagraph"/>
-        <w:numPr>
-          <w:ilvl w:val="0"/>
-          <w:numId w:val="2"/>
-        </w:numPr>
-        <w:rPr>
-          <w:rFonts w:ascii="Times New Roman" w:hAnsi="Times New Roman" w:cs="Times New Roman"/>
-          <w:b/>
-        </w:rPr>
-      </w:pPr>
-      <w:r>
-        <w:rPr>
-          <w:rFonts w:ascii="Times New Roman" w:hAnsi="Times New Roman" w:cs="Times New Roman"/>
-          <w:b/>
-        </w:rPr>
-        <w:t xml:space="preserve">Sapu Lantai </w:t>
-      </w:r>
-    </w:p>
-    <w:tbl>
-      <w:tblPr>
-        <w:tblStyle w:val="TableGrid"/>
-        <w:tblW w:w="9350" w:type="dxa"/>
-        <w:tblInd w:w="421" w:type="dxa"/>
-        <w:tblLook w:val="04A0" w:firstRow="1" w:lastRow="0" w:firstColumn="1" w:lastColumn="0" w:noHBand="0" w:noVBand="1"/>
-      </w:tblPr>
-      <w:tblGrid>
-        <w:gridCol w:w="2830"/>
-        <w:gridCol w:w="709"/>
-        <w:gridCol w:w="5811"/>
-      </w:tblGrid>
-      <w:tr>
-        <w:tc>
-          <w:tcPr>
-            <w:tcW w:w="2830" w:type="dxa"/>
-          </w:tcPr>
-          <w:p>
-            <w:pPr>
-              <w:rPr>
-                <w:b/>
-              </w:rPr>
-            </w:pPr>
-            <w:r>
-              <w:rPr>
-                <w:b/>
-              </w:rPr>
-              <w:t>Use case name</w:t>
-            </w:r>
-          </w:p>
-        </w:tc>
-        <w:tc>
-          <w:tcPr>
-            <w:tcW w:w="6520" w:type="dxa"/>
-            <w:gridSpan w:val="2"/>
-          </w:tcPr>
-          <w:p>
-            <w:pPr>
-              <w:rPr>
-                <w:b/>
-              </w:rPr>
-            </w:pPr>
-            <w:r>
-              <w:rPr>
-                <w:b/>
-              </w:rPr>
-              <w:t>Sapu lantai</w:t>
-            </w:r>
-          </w:p>
-        </w:tc>
-      </w:tr>
-      <w:tr>
-        <w:tc>
-          <w:tcPr>
-            <w:tcW w:w="2830" w:type="dxa"/>
-          </w:tcPr>
-          <w:p>
-            <w:r>
-              <w:t>Related Requirements</w:t>
-            </w:r>
-          </w:p>
-        </w:tc>
-        <w:tc>
-          <w:tcPr>
-            <w:tcW w:w="6520" w:type="dxa"/>
-            <w:gridSpan w:val="2"/>
-          </w:tcPr>
-          <w:p>
-            <w:r>
-              <w:t>-</w:t>
-            </w:r>
-          </w:p>
-        </w:tc>
-      </w:tr>
-      <w:tr>
-        <w:tc>
-          <w:tcPr>
-            <w:tcW w:w="2830" w:type="dxa"/>
-          </w:tcPr>
-          <w:p>
-            <w:r>
-              <w:t>Goal In Context</w:t>
-            </w:r>
-          </w:p>
-        </w:tc>
-        <w:tc>
-          <w:tcPr>
-            <w:tcW w:w="6520" w:type="dxa"/>
-            <w:gridSpan w:val="2"/>
-          </w:tcPr>
-          <w:p>
-            <w:r>
-              <w:t>Lantai berhasil dibersihkan</w:t>
-            </w:r>
-          </w:p>
-        </w:tc>
-      </w:tr>
-      <w:tr>
-        <w:tc>
-          <w:tcPr>
-            <w:tcW w:w="2830" w:type="dxa"/>
-          </w:tcPr>
-          <w:p>
-            <w:r>
-              <w:t>Preconditions</w:t>
-            </w:r>
-          </w:p>
-        </w:tc>
-        <w:tc>
-          <w:tcPr>
-            <w:tcW w:w="6520" w:type="dxa"/>
-            <w:gridSpan w:val="2"/>
-          </w:tcPr>
-          <w:p>
-            <w:r>
-              <w:t>Pemain memilih ruang tamu atau ruang tidur</w:t>
-            </w:r>
-          </w:p>
-        </w:tc>
-      </w:tr>
-      <w:tr>
-        <w:tc>
-          <w:tcPr>
-            <w:tcW w:w="2830" w:type="dxa"/>
-          </w:tcPr>
-          <w:p>
-            <w:r>
-              <w:t>Successful End Condition</w:t>
-            </w:r>
-          </w:p>
-        </w:tc>
-        <w:tc>
-          <w:tcPr>
-            <w:tcW w:w="6520" w:type="dxa"/>
-            <w:gridSpan w:val="2"/>
-          </w:tcPr>
-          <w:p>
-            <w:r>
-              <w:t>Pemain berhasil membersihkan lantai</w:t>
-            </w:r>
-          </w:p>
-        </w:tc>
-      </w:tr>
-      <w:tr>
-        <w:tc>
-          <w:tcPr>
-            <w:tcW w:w="2830" w:type="dxa"/>
-          </w:tcPr>
-          <w:p>
-            <w:r>
-              <w:t>Failed End Condition</w:t>
-            </w:r>
-          </w:p>
-        </w:tc>
-        <w:tc>
-          <w:tcPr>
-            <w:tcW w:w="6520" w:type="dxa"/>
-            <w:gridSpan w:val="2"/>
-          </w:tcPr>
-          <w:p>
-            <w:r>
-              <w:t>Pemain tidak berhasil membersihkan lantai</w:t>
-            </w:r>
-          </w:p>
-        </w:tc>
-      </w:tr>
-      <w:tr>
-        <w:tc>
-          <w:tcPr>
-            <w:tcW w:w="2830" w:type="dxa"/>
-          </w:tcPr>
-          <w:p>
-            <w:r>
-              <w:t>Primary Actors</w:t>
-            </w:r>
-          </w:p>
-        </w:tc>
-        <w:tc>
-          <w:tcPr>
-            <w:tcW w:w="6520" w:type="dxa"/>
-            <w:gridSpan w:val="2"/>
-          </w:tcPr>
-          <w:p>
-            <w:r>
-              <w:t>Pemain</w:t>
-            </w:r>
-          </w:p>
-        </w:tc>
-      </w:tr>
-      <w:tr>
-        <w:tc>
-          <w:tcPr>
-            <w:tcW w:w="2830" w:type="dxa"/>
-          </w:tcPr>
-          <w:p>
-            <w:r>
-              <w:lastRenderedPageBreak/>
               <w:t>Secondary Actors</w:t>
             </w:r>
           </w:p>
@@ -11637,7 +11814,6 @@
           <w:rFonts w:ascii="Times New Roman" w:hAnsi="Times New Roman" w:cs="Times New Roman"/>
           <w:b/>
         </w:rPr>
-        <w:lastRenderedPageBreak/>
         <w:t xml:space="preserve">Rapihkan Tempat Tidur </w:t>
       </w:r>
     </w:p>
@@ -13207,7 +13383,6 @@
           <w:rFonts w:ascii="Times New Roman" w:hAnsi="Times New Roman" w:cs="Times New Roman"/>
           <w:b/>
         </w:rPr>
-        <w:lastRenderedPageBreak/>
         <w:t xml:space="preserve">Sikat Kloset </w:t>
       </w:r>
     </w:p>
@@ -16176,7 +16351,6 @@
           <w:rFonts w:ascii="Times New Roman" w:hAnsi="Times New Roman" w:cs="Times New Roman"/>
           <w:b/>
         </w:rPr>
-        <w:lastRenderedPageBreak/>
         <w:t xml:space="preserve">Vakum Karpet </w:t>
       </w:r>
     </w:p>
@@ -16910,7 +17084,7 @@
 </file>
 
 <file path=word/numbering.xml><?xml version="1.0" encoding="utf-8"?>
-<w:numbering xmlns:wpc="http://schemas.microsoft.com/office/word/2010/wordprocessingCanvas" xmlns:mc="http://schemas.openxmlformats.org/markup-compatibility/2006" xmlns:o="urn:schemas-microsoft-com:office:office" xmlns:r="http://schemas.openxmlformats.org/officeDocument/2006/relationships" xmlns:m="http://schemas.openxmlformats.org/officeDocument/2006/math" xmlns:v="urn:schemas-microsoft-com:vml" xmlns:wp14="http://schemas.microsoft.com/office/word/2010/wordprocessingDrawing" xmlns:wp="http://schemas.openxmlformats.org/drawingml/2006/wordprocessingDrawing" xmlns:w10="urn:schemas-microsoft-com:office:word" xmlns:w="http://schemas.openxmlformats.org/wordprocessingml/2006/main" xmlns:w14="http://schemas.microsoft.com/office/word/2010/wordml" xmlns:wpg="http://schemas.microsoft.com/office/word/2010/wordprocessingGroup" xmlns:wpi="http://schemas.microsoft.com/office/word/2010/wordprocessingInk" xmlns:wne="http://schemas.microsoft.com/office/word/2006/wordml" xmlns:wps="http://schemas.microsoft.com/office/word/2010/wordprocessingShape" mc:Ignorable="w14 wp14">
+<w:numbering xmlns:wpc="http://schemas.microsoft.com/office/word/2010/wordprocessingCanvas" xmlns:mc="http://schemas.openxmlformats.org/markup-compatibility/2006" xmlns:o="urn:schemas-microsoft-com:office:office" xmlns:r="http://schemas.openxmlformats.org/officeDocument/2006/relationships" xmlns:m="http://schemas.openxmlformats.org/officeDocument/2006/math" xmlns:v="urn:schemas-microsoft-com:vml" xmlns:wp14="http://schemas.microsoft.com/office/word/2010/wordprocessingDrawing" xmlns:wp="http://schemas.openxmlformats.org/drawingml/2006/wordprocessingDrawing" xmlns:w10="urn:schemas-microsoft-com:office:word" xmlns:w="http://schemas.openxmlformats.org/wordprocessingml/2006/main" xmlns:w14="http://schemas.microsoft.com/office/word/2010/wordml" xmlns:w15="http://schemas.microsoft.com/office/word/2012/wordml" xmlns:wpg="http://schemas.microsoft.com/office/word/2010/wordprocessingGroup" xmlns:wpi="http://schemas.microsoft.com/office/word/2010/wordprocessingInk" xmlns:wne="http://schemas.microsoft.com/office/word/2006/wordml" xmlns:wps="http://schemas.microsoft.com/office/word/2010/wordprocessingShape" mc:Ignorable="w14 w15 wp14">
   <w:abstractNum w:abstractNumId="0">
     <w:nsid w:val="10EC5149"/>
     <w:multiLevelType w:val="hybridMultilevel"/>
@@ -17188,7 +17362,7 @@
 </file>
 
 <file path=word/styles.xml><?xml version="1.0" encoding="utf-8"?>
-<w:styles xmlns:mc="http://schemas.openxmlformats.org/markup-compatibility/2006" xmlns:r="http://schemas.openxmlformats.org/officeDocument/2006/relationships" xmlns:w="http://schemas.openxmlformats.org/wordprocessingml/2006/main" xmlns:w14="http://schemas.microsoft.com/office/word/2010/wordml" mc:Ignorable="w14">
+<w:styles xmlns:mc="http://schemas.openxmlformats.org/markup-compatibility/2006" xmlns:r="http://schemas.openxmlformats.org/officeDocument/2006/relationships" xmlns:w="http://schemas.openxmlformats.org/wordprocessingml/2006/main" xmlns:w14="http://schemas.microsoft.com/office/word/2010/wordml" xmlns:w15="http://schemas.microsoft.com/office/word/2012/wordml" mc:Ignorable="w14 w15">
   <w:docDefaults>
     <w:rPrDefault>
       <w:rPr>
@@ -17204,402 +17378,378 @@
       </w:pPr>
     </w:pPrDefault>
   </w:docDefaults>
-  <w:latentStyles w:defLockedState="0" w:defUIPriority="99" w:defSemiHidden="1" w:defUnhideWhenUsed="1" w:defQFormat="0" w:count="267">
-    <w:lsdException w:name="Normal" w:semiHidden="0" w:uiPriority="0" w:unhideWhenUsed="0" w:qFormat="1"/>
-    <w:lsdException w:name="heading 1" w:semiHidden="0" w:uiPriority="9" w:unhideWhenUsed="0" w:qFormat="1"/>
-    <w:lsdException w:name="heading 2" w:uiPriority="9" w:qFormat="1"/>
-    <w:lsdException w:name="heading 3" w:uiPriority="9" w:qFormat="1"/>
-    <w:lsdException w:name="heading 4" w:uiPriority="9" w:qFormat="1"/>
-    <w:lsdException w:name="heading 5" w:uiPriority="9" w:qFormat="1"/>
-    <w:lsdException w:name="heading 6" w:uiPriority="9" w:qFormat="1"/>
-    <w:lsdException w:name="heading 7" w:uiPriority="9" w:qFormat="1"/>
-    <w:lsdException w:name="heading 8" w:uiPriority="9" w:qFormat="1"/>
-    <w:lsdException w:name="heading 9" w:uiPriority="9" w:qFormat="1"/>
-    <w:lsdException w:name="toc 1" w:uiPriority="39"/>
-    <w:lsdException w:name="toc 2" w:uiPriority="39"/>
-    <w:lsdException w:name="toc 3" w:uiPriority="39"/>
-    <w:lsdException w:name="toc 4" w:uiPriority="39"/>
-    <w:lsdException w:name="toc 5" w:uiPriority="39"/>
-    <w:lsdException w:name="toc 6" w:uiPriority="39"/>
-    <w:lsdException w:name="toc 7" w:uiPriority="39"/>
-    <w:lsdException w:name="toc 8" w:uiPriority="39"/>
-    <w:lsdException w:name="toc 9" w:uiPriority="39"/>
-    <w:lsdException w:name="caption" w:uiPriority="35" w:qFormat="1"/>
-    <w:lsdException w:name="Title" w:semiHidden="0" w:uiPriority="10" w:unhideWhenUsed="0" w:qFormat="1"/>
-    <w:lsdException w:name="Default Paragraph Font" w:uiPriority="1"/>
-    <w:lsdException w:name="Subtitle" w:semiHidden="0" w:uiPriority="11" w:unhideWhenUsed="0" w:qFormat="1"/>
-    <w:lsdException w:name="Strong" w:semiHidden="0" w:uiPriority="22" w:unhideWhenUsed="0" w:qFormat="1"/>
-    <w:lsdException w:name="Emphasis" w:semiHidden="0" w:uiPriority="20" w:unhideWhenUsed="0" w:qFormat="1"/>
-    <w:lsdException w:name="Table Grid" w:semiHidden="0" w:uiPriority="39" w:unhideWhenUsed="0"/>
-    <w:lsdException w:name="Placeholder Text" w:unhideWhenUsed="0"/>
-    <w:lsdException w:name="No Spacing" w:semiHidden="0" w:uiPriority="1" w:unhideWhenUsed="0" w:qFormat="1"/>
-    <w:lsdException w:name="Light Shading" w:semiHidden="0" w:uiPriority="60" w:unhideWhenUsed="0"/>
-    <w:lsdException w:name="Light List" w:semiHidden="0" w:uiPriority="61" w:unhideWhenUsed="0"/>
-    <w:lsdException w:name="Light Grid" w:semiHidden="0" w:uiPriority="62" w:unhideWhenUsed="0"/>
-    <w:lsdException w:name="Medium Shading 1" w:semiHidden="0" w:uiPriority="63" w:unhideWhenUsed="0"/>
-    <w:lsdException w:name="Medium Shading 2" w:semiHidden="0" w:uiPriority="64" w:unhideWhenUsed="0"/>
-    <w:lsdException w:name="Medium List 1" w:semiHidden="0" w:uiPriority="65" w:unhideWhenUsed="0"/>
-    <w:lsdException w:name="Medium List 2" w:semiHidden="0" w:uiPriority="66" w:unhideWhenUsed="0"/>
-    <w:lsdException w:name="Medium Grid 1" w:semiHidden="0" w:uiPriority="67" w:unhideWhenUsed="0"/>
-    <w:lsdException w:name="Medium Grid 2" w:semiHidden="0" w:uiPriority="68" w:unhideWhenUsed="0"/>
-    <w:lsdException w:name="Medium Grid 3" w:semiHidden="0" w:uiPriority="69" w:unhideWhenUsed="0"/>
-    <w:lsdException w:name="Dark List" w:semiHidden="0" w:uiPriority="70" w:unhideWhenUsed="0"/>
-    <w:lsdException w:name="Colorful Shading" w:semiHidden="0" w:uiPriority="71" w:unhideWhenUsed="0"/>
-    <w:lsdException w:name="Colorful List" w:semiHidden="0" w:uiPriority="72" w:unhideWhenUsed="0"/>
-    <w:lsdException w:name="Colorful Grid" w:semiHidden="0" w:uiPriority="73" w:unhideWhenUsed="0"/>
-    <w:lsdException w:name="Light Shading Accent 1" w:semiHidden="0" w:uiPriority="60" w:unhideWhenUsed="0"/>
-    <w:lsdException w:name="Light List Accent 1" w:semiHidden="0" w:uiPriority="61" w:unhideWhenUsed="0"/>
-    <w:lsdException w:name="Light Grid Accent 1" w:semiHidden="0" w:uiPriority="62" w:unhideWhenUsed="0"/>
-    <w:lsdException w:name="Medium Shading 1 Accent 1" w:semiHidden="0" w:uiPriority="63" w:unhideWhenUsed="0"/>
-    <w:lsdException w:name="Medium Shading 2 Accent 1" w:semiHidden="0" w:uiPriority="64" w:unhideWhenUsed="0"/>
-    <w:lsdException w:name="Medium List 1 Accent 1" w:semiHidden="0" w:uiPriority="65" w:unhideWhenUsed="0"/>
-    <w:lsdException w:name="Revision" w:unhideWhenUsed="0"/>
-    <w:lsdException w:name="List Paragraph" w:semiHidden="0" w:uiPriority="34" w:unhideWhenUsed="0" w:qFormat="1"/>
-    <w:lsdException w:name="Quote" w:semiHidden="0" w:uiPriority="29" w:unhideWhenUsed="0" w:qFormat="1"/>
-    <w:lsdException w:name="Intense Quote" w:semiHidden="0" w:uiPriority="30" w:unhideWhenUsed="0" w:qFormat="1"/>
-    <w:lsdException w:name="Medium List 2 Accent 1" w:semiHidden="0" w:uiPriority="66" w:unhideWhenUsed="0"/>
-    <w:lsdException w:name="Medium Grid 1 Accent 1" w:semiHidden="0" w:uiPriority="67" w:unhideWhenUsed="0"/>
-    <w:lsdException w:name="Medium Grid 2 Accent 1" w:semiHidden="0" w:uiPriority="68" w:unhideWhenUsed="0"/>
-    <w:lsdException w:name="Medium Grid 3 Accent 1" w:semiHidden="0" w:uiPriority="69" w:unhideWhenUsed="0"/>
-    <w:lsdException w:name="Dark List Accent 1" w:semiHidden="0" w:uiPriority="70" w:unhideWhenUsed="0"/>
-    <w:lsdException w:name="Colorful Shading Accent 1" w:semiHidden="0" w:uiPriority="71" w:unhideWhenUsed="0"/>
-    <w:lsdException w:name="Colorful List Accent 1" w:semiHidden="0" w:uiPriority="72" w:unhideWhenUsed="0"/>
-    <w:lsdException w:name="Colorful Grid Accent 1" w:semiHidden="0" w:uiPriority="73" w:unhideWhenUsed="0"/>
-    <w:lsdException w:name="Light Shading Accent 2" w:semiHidden="0" w:uiPriority="60" w:unhideWhenUsed="0"/>
-    <w:lsdException w:name="Light List Accent 2" w:semiHidden="0" w:uiPriority="61" w:unhideWhenUsed="0"/>
-    <w:lsdException w:name="Light Grid Accent 2" w:semiHidden="0" w:uiPriority="62" w:unhideWhenUsed="0"/>
-    <w:lsdException w:name="Medium Shading 1 Accent 2" w:semiHidden="0" w:uiPriority="63" w:unhideWhenUsed="0"/>
-    <w:lsdException w:name="Medium Shading 2 Accent 2" w:semiHidden="0" w:uiPriority="64" w:unhideWhenUsed="0"/>
-    <w:lsdException w:name="Medium List 1 Accent 2" w:semiHidden="0" w:uiPriority="65" w:unhideWhenUsed="0"/>
-    <w:lsdException w:name="Medium List 2 Accent 2" w:semiHidden="0" w:uiPriority="66" w:unhideWhenUsed="0"/>
-    <w:lsdException w:name="Medium Grid 1 Accent 2" w:semiHidden="0" w:uiPriority="67" w:unhideWhenUsed="0"/>
-    <w:lsdException w:name="Medium Grid 2 Accent 2" w:semiHidden="0" w:uiPriority="68" w:unhideWhenUsed="0"/>
-    <w:lsdException w:name="Medium Grid 3 Accent 2" w:semiHidden="0" w:uiPriority="69" w:unhideWhenUsed="0"/>
-    <w:lsdException w:name="Dark List Accent 2" w:semiHidden="0" w:uiPriority="70" w:unhideWhenUsed="0"/>
-    <w:lsdException w:name="Colorful Shading Accent 2" w:semiHidden="0" w:uiPriority="71" w:unhideWhenUsed="0"/>
-    <w:lsdException w:name="Colorful List Accent 2" w:semiHidden="0" w:uiPriority="72" w:unhideWhenUsed="0"/>
-    <w:lsdException w:name="Colorful Grid Accent 2" w:semiHidden="0" w:uiPriority="73" w:unhideWhenUsed="0"/>
-    <w:lsdException w:name="Light Shading Accent 3" w:semiHidden="0" w:uiPriority="60" w:unhideWhenUsed="0"/>
-    <w:lsdException w:name="Light List Accent 3" w:semiHidden="0" w:uiPriority="61" w:unhideWhenUsed="0"/>
-    <w:lsdException w:name="Light Grid Accent 3" w:semiHidden="0" w:uiPriority="62" w:unhideWhenUsed="0"/>
-    <w:lsdException w:name="Medium Shading 1 Accent 3" w:semiHidden="0" w:uiPriority="63" w:unhideWhenUsed="0"/>
-    <w:lsdException w:name="Medium Shading 2 Accent 3" w:semiHidden="0" w:uiPriority="64" w:unhideWhenUsed="0"/>
-    <w:lsdException w:name="Medium List 1 Accent 3" w:semiHidden="0" w:uiPriority="65" w:unhideWhenUsed="0"/>
-    <w:lsdException w:name="Medium List 2 Accent 3" w:semiHidden="0" w:uiPriority="66" w:unhideWhenUsed="0"/>
-    <w:lsdException w:name="Medium Grid 1 Accent 3" w:semiHidden="0" w:uiPriority="67" w:unhideWhenUsed="0"/>
-    <w:lsdException w:name="Medium Grid 2 Accent 3" w:semiHidden="0" w:uiPriority="68" w:unhideWhenUsed="0"/>
-    <w:lsdException w:name="Medium Grid 3 Accent 3" w:semiHidden="0" w:uiPriority="69" w:unhideWhenUsed="0"/>
-    <w:lsdException w:name="Dark List Accent 3" w:semiHidden="0" w:uiPriority="70" w:unhideWhenUsed="0"/>
-    <w:lsdException w:name="Colorful Shading Accent 3" w:semiHidden="0" w:uiPriority="71" w:unhideWhenUsed="0"/>
-    <w:lsdException w:name="Colorful List Accent 3" w:semiHidden="0" w:uiPriority="72" w:unhideWhenUsed="0"/>
-    <w:lsdException w:name="Colorful Grid Accent 3" w:semiHidden="0" w:uiPriority="73" w:unhideWhenUsed="0"/>
-    <w:lsdException w:name="Light Shading Accent 4" w:semiHidden="0" w:uiPriority="60" w:unhideWhenUsed="0"/>
-    <w:lsdException w:name="Light List Accent 4" w:semiHidden="0" w:uiPriority="61" w:unhideWhenUsed="0"/>
-    <w:lsdException w:name="Light Grid Accent 4" w:semiHidden="0" w:uiPriority="62" w:unhideWhenUsed="0"/>
-    <w:lsdException w:name="Medium Shading 1 Accent 4" w:semiHidden="0" w:uiPriority="63" w:unhideWhenUsed="0"/>
-    <w:lsdException w:name="Medium Shading 2 Accent 4" w:semiHidden="0" w:uiPriority="64" w:unhideWhenUsed="0"/>
-    <w:lsdException w:name="Medium List 1 Accent 4" w:semiHidden="0" w:uiPriority="65" w:unhideWhenUsed="0"/>
-    <w:lsdException w:name="Medium List 2 Accent 4" w:semiHidden="0" w:uiPriority="66" w:unhideWhenUsed="0"/>
-    <w:lsdException w:name="Medium Grid 1 Accent 4" w:semiHidden="0" w:uiPriority="67" w:unhideWhenUsed="0"/>
-    <w:lsdException w:name="Medium Grid 2 Accent 4" w:semiHidden="0" w:uiPriority="68" w:unhideWhenUsed="0"/>
-    <w:lsdException w:name="Medium Grid 3 Accent 4" w:semiHidden="0" w:uiPriority="69" w:unhideWhenUsed="0"/>
-    <w:lsdException w:name="Dark List Accent 4" w:semiHidden="0" w:uiPriority="70" w:unhideWhenUsed="0"/>
-    <w:lsdException w:name="Colorful Shading Accent 4" w:semiHidden="0" w:uiPriority="71" w:unhideWhenUsed="0"/>
-    <w:lsdException w:name="Colorful List Accent 4" w:semiHidden="0" w:uiPriority="72" w:unhideWhenUsed="0"/>
-    <w:lsdException w:name="Colorful Grid Accent 4" w:semiHidden="0" w:uiPriority="73" w:unhideWhenUsed="0"/>
-    <w:lsdException w:name="Light Shading Accent 5" w:semiHidden="0" w:uiPriority="60" w:unhideWhenUsed="0"/>
-    <w:lsdException w:name="Light List Accent 5" w:semiHidden="0" w:uiPriority="61" w:unhideWhenUsed="0"/>
-    <w:lsdException w:name="Light Grid Accent 5" w:semiHidden="0" w:uiPriority="62" w:unhideWhenUsed="0"/>
-    <w:lsdException w:name="Medium Shading 1 Accent 5" w:semiHidden="0" w:uiPriority="63" w:unhideWhenUsed="0"/>
-    <w:lsdException w:name="Medium Shading 2 Accent 5" w:semiHidden="0" w:uiPriority="64" w:unhideWhenUsed="0"/>
-    <w:lsdException w:name="Medium List 1 Accent 5" w:semiHidden="0" w:uiPriority="65" w:unhideWhenUsed="0"/>
-    <w:lsdException w:name="Medium List 2 Accent 5" w:semiHidden="0" w:uiPriority="66" w:unhideWhenUsed="0"/>
-    <w:lsdException w:name="Medium Grid 1 Accent 5" w:semiHidden="0" w:uiPriority="67" w:unhideWhenUsed="0"/>
-    <w:lsdException w:name="Medium Grid 2 Accent 5" w:semiHidden="0" w:uiPriority="68" w:unhideWhenUsed="0"/>
-    <w:lsdException w:name="Medium Grid 3 Accent 5" w:semiHidden="0" w:uiPriority="69" w:unhideWhenUsed="0"/>
-    <w:lsdException w:name="Dark List Accent 5" w:semiHidden="0" w:uiPriority="70" w:unhideWhenUsed="0"/>
-    <w:lsdException w:name="Colorful Shading Accent 5" w:semiHidden="0" w:uiPriority="71" w:unhideWhenUsed="0"/>
-    <w:lsdException w:name="Colorful List Accent 5" w:semiHidden="0" w:uiPriority="72" w:unhideWhenUsed="0"/>
-    <w:lsdException w:name="Colorful Grid Accent 5" w:semiHidden="0" w:uiPriority="73" w:unhideWhenUsed="0"/>
-    <w:lsdException w:name="Light Shading Accent 6" w:semiHidden="0" w:uiPriority="60" w:unhideWhenUsed="0"/>
-    <w:lsdException w:name="Light List Accent 6" w:semiHidden="0" w:uiPriority="61" w:unhideWhenUsed="0"/>
-    <w:lsdException w:name="Light Grid Accent 6" w:semiHidden="0" w:uiPriority="62" w:unhideWhenUsed="0"/>
-    <w:lsdException w:name="Medium Shading 1 Accent 6" w:semiHidden="0" w:uiPriority="63" w:unhideWhenUsed="0"/>
-    <w:lsdException w:name="Medium Shading 2 Accent 6" w:semiHidden="0" w:uiPriority="64" w:unhideWhenUsed="0"/>
-    <w:lsdException w:name="Medium List 1 Accent 6" w:semiHidden="0" w:uiPriority="65" w:unhideWhenUsed="0"/>
-    <w:lsdException w:name="Medium List 2 Accent 6" w:semiHidden="0" w:uiPriority="66" w:unhideWhenUsed="0"/>
-    <w:lsdException w:name="Medium Grid 1 Accent 6" w:semiHidden="0" w:uiPriority="67" w:unhideWhenUsed="0"/>
-    <w:lsdException w:name="Medium Grid 2 Accent 6" w:semiHidden="0" w:uiPriority="68" w:unhideWhenUsed="0"/>
-    <w:lsdException w:name="Medium Grid 3 Accent 6" w:semiHidden="0" w:uiPriority="69" w:unhideWhenUsed="0"/>
-    <w:lsdException w:name="Dark List Accent 6" w:semiHidden="0" w:uiPriority="70" w:unhideWhenUsed="0"/>
-    <w:lsdException w:name="Colorful Shading Accent 6" w:semiHidden="0" w:uiPriority="71" w:unhideWhenUsed="0"/>
-    <w:lsdException w:name="Colorful List Accent 6" w:semiHidden="0" w:uiPriority="72" w:unhideWhenUsed="0"/>
-    <w:lsdException w:name="Colorful Grid Accent 6" w:semiHidden="0" w:uiPriority="73" w:unhideWhenUsed="0"/>
-    <w:lsdException w:name="Subtle Emphasis" w:semiHidden="0" w:uiPriority="19" w:unhideWhenUsed="0" w:qFormat="1"/>
-    <w:lsdException w:name="Intense Emphasis" w:semiHidden="0" w:uiPriority="21" w:unhideWhenUsed="0" w:qFormat="1"/>
-    <w:lsdException w:name="Subtle Reference" w:semiHidden="0" w:uiPriority="31" w:unhideWhenUsed="0" w:qFormat="1"/>
-    <w:lsdException w:name="Intense Reference" w:semiHidden="0" w:uiPriority="32" w:unhideWhenUsed="0" w:qFormat="1"/>
-    <w:lsdException w:name="Book Title" w:semiHidden="0" w:uiPriority="33" w:unhideWhenUsed="0" w:qFormat="1"/>
-    <w:lsdException w:name="Bibliography" w:uiPriority="37"/>
-    <w:lsdException w:name="TOC Heading" w:uiPriority="39" w:qFormat="1"/>
-  </w:latentStyles>
-  <w:style w:type="paragraph" w:default="1" w:styleId="Normal">
-    <w:name w:val="Normal"/>
-    <w:qFormat/>
-    <w:rsid w:val="00787317"/>
-  </w:style>
-  <w:style w:type="character" w:default="1" w:styleId="DefaultParagraphFont">
-    <w:name w:val="Default Paragraph Font"/>
-    <w:uiPriority w:val="1"/>
-    <w:semiHidden/>
-    <w:unhideWhenUsed/>
-  </w:style>
-  <w:style w:type="table" w:default="1" w:styleId="TableNormal">
-    <w:name w:val="Normal Table"/>
-    <w:uiPriority w:val="99"/>
-    <w:semiHidden/>
-    <w:unhideWhenUsed/>
-    <w:tblPr>
-      <w:tblInd w:w="0" w:type="dxa"/>
-      <w:tblCellMar>
-        <w:top w:w="0" w:type="dxa"/>
-        <w:left w:w="108" w:type="dxa"/>
-        <w:bottom w:w="0" w:type="dxa"/>
-        <w:right w:w="108" w:type="dxa"/>
-      </w:tblCellMar>
-    </w:tblPr>
-  </w:style>
-  <w:style w:type="numbering" w:default="1" w:styleId="NoList">
-    <w:name w:val="No List"/>
-    <w:uiPriority w:val="99"/>
-    <w:semiHidden/>
-    <w:unhideWhenUsed/>
-  </w:style>
-  <w:style w:type="paragraph" w:styleId="ListParagraph">
-    <w:name w:val="List Paragraph"/>
-    <w:basedOn w:val="Normal"/>
-    <w:uiPriority w:val="34"/>
-    <w:qFormat/>
-    <w:rsid w:val="00480214"/>
-    <w:pPr>
-      <w:ind w:left="720"/>
-      <w:contextualSpacing/>
-    </w:pPr>
-  </w:style>
-  <w:style w:type="table" w:styleId="TableGrid">
-    <w:name w:val="Table Grid"/>
-    <w:basedOn w:val="TableNormal"/>
-    <w:uiPriority w:val="39"/>
-    <w:rsid w:val="00F57088"/>
-    <w:pPr>
-      <w:spacing w:after="0" w:line="240" w:lineRule="auto"/>
-    </w:pPr>
-    <w:tblPr>
-      <w:tblInd w:w="0" w:type="dxa"/>
-      <w:tblBorders>
-        <w:top w:val="single" w:sz="4" w:space="0" w:color="auto"/>
-        <w:left w:val="single" w:sz="4" w:space="0" w:color="auto"/>
-        <w:bottom w:val="single" w:sz="4" w:space="0" w:color="auto"/>
-        <w:right w:val="single" w:sz="4" w:space="0" w:color="auto"/>
-        <w:insideH w:val="single" w:sz="4" w:space="0" w:color="auto"/>
-        <w:insideV w:val="single" w:sz="4" w:space="0" w:color="auto"/>
-      </w:tblBorders>
-      <w:tblCellMar>
-        <w:top w:w="0" w:type="dxa"/>
-        <w:left w:w="108" w:type="dxa"/>
-        <w:bottom w:w="0" w:type="dxa"/>
-        <w:right w:w="108" w:type="dxa"/>
-      </w:tblCellMar>
-    </w:tblPr>
-  </w:style>
-  <w:style w:type="paragraph" w:styleId="BalloonText">
-    <w:name w:val="Balloon Text"/>
-    <w:basedOn w:val="Normal"/>
-    <w:link w:val="BalloonTextChar"/>
-    <w:uiPriority w:val="99"/>
-    <w:semiHidden/>
-    <w:unhideWhenUsed/>
-    <w:rsid w:val="00727D01"/>
-    <w:pPr>
-      <w:spacing w:after="0" w:line="240" w:lineRule="auto"/>
-    </w:pPr>
-    <w:rPr>
-      <w:rFonts w:ascii="Segoe UI" w:hAnsi="Segoe UI" w:cs="Segoe UI"/>
-      <w:sz w:val="18"/>
-      <w:szCs w:val="18"/>
-    </w:rPr>
-  </w:style>
-  <w:style w:type="character" w:customStyle="1" w:styleId="BalloonTextChar">
-    <w:name w:val="Balloon Text Char"/>
-    <w:basedOn w:val="DefaultParagraphFont"/>
-    <w:link w:val="BalloonText"/>
-    <w:uiPriority w:val="99"/>
-    <w:semiHidden/>
-    <w:rsid w:val="00727D01"/>
-    <w:rPr>
-      <w:rFonts w:ascii="Segoe UI" w:hAnsi="Segoe UI" w:cs="Segoe UI"/>
-      <w:sz w:val="18"/>
-      <w:szCs w:val="18"/>
-    </w:rPr>
-  </w:style>
-</w:styles>
-</file>
-
-<file path=word/stylesWithEffects.xml><?xml version="1.0" encoding="utf-8"?>
-<w:styles xmlns:wpc="http://schemas.microsoft.com/office/word/2010/wordprocessingCanvas" xmlns:mc="http://schemas.openxmlformats.org/markup-compatibility/2006" xmlns:o="urn:schemas-microsoft-com:office:office" xmlns:r="http://schemas.openxmlformats.org/officeDocument/2006/relationships" xmlns:m="http://schemas.openxmlformats.org/officeDocument/2006/math" xmlns:v="urn:schemas-microsoft-com:vml" xmlns:wp14="http://schemas.microsoft.com/office/word/2010/wordprocessingDrawing" xmlns:wp="http://schemas.openxmlformats.org/drawingml/2006/wordprocessingDrawing" xmlns:w10="urn:schemas-microsoft-com:office:word" xmlns:w="http://schemas.openxmlformats.org/wordprocessingml/2006/main" xmlns:w14="http://schemas.microsoft.com/office/word/2010/wordml" xmlns:wpg="http://schemas.microsoft.com/office/word/2010/wordprocessingGroup" xmlns:wpi="http://schemas.microsoft.com/office/word/2010/wordprocessingInk" xmlns:wne="http://schemas.microsoft.com/office/word/2006/wordml" xmlns:wps="http://schemas.microsoft.com/office/word/2010/wordprocessingShape" mc:Ignorable="w14 wp14">
-  <w:docDefaults>
-    <w:rPrDefault>
-      <w:rPr>
-        <w:rFonts w:asciiTheme="minorHAnsi" w:eastAsiaTheme="minorHAnsi" w:hAnsiTheme="minorHAnsi" w:cstheme="minorBidi"/>
-        <w:sz w:val="22"/>
-        <w:szCs w:val="22"/>
-        <w:lang w:val="en-US" w:eastAsia="en-US" w:bidi="ar-SA"/>
-      </w:rPr>
-    </w:rPrDefault>
-    <w:pPrDefault>
-      <w:pPr>
-        <w:spacing w:after="160" w:line="259" w:lineRule="auto"/>
-      </w:pPr>
-    </w:pPrDefault>
-  </w:docDefaults>
-  <w:latentStyles w:defLockedState="0" w:defUIPriority="99" w:defSemiHidden="1" w:defUnhideWhenUsed="1" w:defQFormat="0" w:count="267">
-    <w:lsdException w:name="Normal" w:semiHidden="0" w:uiPriority="0" w:unhideWhenUsed="0" w:qFormat="1"/>
-    <w:lsdException w:name="heading 1" w:semiHidden="0" w:uiPriority="9" w:unhideWhenUsed="0" w:qFormat="1"/>
-    <w:lsdException w:name="heading 2" w:uiPriority="9" w:qFormat="1"/>
-    <w:lsdException w:name="heading 3" w:uiPriority="9" w:qFormat="1"/>
-    <w:lsdException w:name="heading 4" w:uiPriority="9" w:qFormat="1"/>
-    <w:lsdException w:name="heading 5" w:uiPriority="9" w:qFormat="1"/>
-    <w:lsdException w:name="heading 6" w:uiPriority="9" w:qFormat="1"/>
-    <w:lsdException w:name="heading 7" w:uiPriority="9" w:qFormat="1"/>
-    <w:lsdException w:name="heading 8" w:uiPriority="9" w:qFormat="1"/>
-    <w:lsdException w:name="heading 9" w:uiPriority="9" w:qFormat="1"/>
-    <w:lsdException w:name="toc 1" w:uiPriority="39"/>
-    <w:lsdException w:name="toc 2" w:uiPriority="39"/>
-    <w:lsdException w:name="toc 3" w:uiPriority="39"/>
-    <w:lsdException w:name="toc 4" w:uiPriority="39"/>
-    <w:lsdException w:name="toc 5" w:uiPriority="39"/>
-    <w:lsdException w:name="toc 6" w:uiPriority="39"/>
-    <w:lsdException w:name="toc 7" w:uiPriority="39"/>
-    <w:lsdException w:name="toc 8" w:uiPriority="39"/>
-    <w:lsdException w:name="toc 9" w:uiPriority="39"/>
-    <w:lsdException w:name="caption" w:uiPriority="35" w:qFormat="1"/>
-    <w:lsdException w:name="Title" w:semiHidden="0" w:uiPriority="10" w:unhideWhenUsed="0" w:qFormat="1"/>
-    <w:lsdException w:name="Default Paragraph Font" w:uiPriority="1"/>
-    <w:lsdException w:name="Subtitle" w:semiHidden="0" w:uiPriority="11" w:unhideWhenUsed="0" w:qFormat="1"/>
-    <w:lsdException w:name="Strong" w:semiHidden="0" w:uiPriority="22" w:unhideWhenUsed="0" w:qFormat="1"/>
-    <w:lsdException w:name="Emphasis" w:semiHidden="0" w:uiPriority="20" w:unhideWhenUsed="0" w:qFormat="1"/>
-    <w:lsdException w:name="Table Grid" w:semiHidden="0" w:uiPriority="39" w:unhideWhenUsed="0"/>
-    <w:lsdException w:name="Placeholder Text" w:unhideWhenUsed="0"/>
-    <w:lsdException w:name="No Spacing" w:semiHidden="0" w:uiPriority="1" w:unhideWhenUsed="0" w:qFormat="1"/>
-    <w:lsdException w:name="Light Shading" w:semiHidden="0" w:uiPriority="60" w:unhideWhenUsed="0"/>
-    <w:lsdException w:name="Light List" w:semiHidden="0" w:uiPriority="61" w:unhideWhenUsed="0"/>
-    <w:lsdException w:name="Light Grid" w:semiHidden="0" w:uiPriority="62" w:unhideWhenUsed="0"/>
-    <w:lsdException w:name="Medium Shading 1" w:semiHidden="0" w:uiPriority="63" w:unhideWhenUsed="0"/>
-    <w:lsdException w:name="Medium Shading 2" w:semiHidden="0" w:uiPriority="64" w:unhideWhenUsed="0"/>
-    <w:lsdException w:name="Medium List 1" w:semiHidden="0" w:uiPriority="65" w:unhideWhenUsed="0"/>
-    <w:lsdException w:name="Medium List 2" w:semiHidden="0" w:uiPriority="66" w:unhideWhenUsed="0"/>
-    <w:lsdException w:name="Medium Grid 1" w:semiHidden="0" w:uiPriority="67" w:unhideWhenUsed="0"/>
-    <w:lsdException w:name="Medium Grid 2" w:semiHidden="0" w:uiPriority="68" w:unhideWhenUsed="0"/>
-    <w:lsdException w:name="Medium Grid 3" w:semiHidden="0" w:uiPriority="69" w:unhideWhenUsed="0"/>
-    <w:lsdException w:name="Dark List" w:semiHidden="0" w:uiPriority="70" w:unhideWhenUsed="0"/>
-    <w:lsdException w:name="Colorful Shading" w:semiHidden="0" w:uiPriority="71" w:unhideWhenUsed="0"/>
-    <w:lsdException w:name="Colorful List" w:semiHidden="0" w:uiPriority="72" w:unhideWhenUsed="0"/>
-    <w:lsdException w:name="Colorful Grid" w:semiHidden="0" w:uiPriority="73" w:unhideWhenUsed="0"/>
-    <w:lsdException w:name="Light Shading Accent 1" w:semiHidden="0" w:uiPriority="60" w:unhideWhenUsed="0"/>
-    <w:lsdException w:name="Light List Accent 1" w:semiHidden="0" w:uiPriority="61" w:unhideWhenUsed="0"/>
-    <w:lsdException w:name="Light Grid Accent 1" w:semiHidden="0" w:uiPriority="62" w:unhideWhenUsed="0"/>
-    <w:lsdException w:name="Medium Shading 1 Accent 1" w:semiHidden="0" w:uiPriority="63" w:unhideWhenUsed="0"/>
-    <w:lsdException w:name="Medium Shading 2 Accent 1" w:semiHidden="0" w:uiPriority="64" w:unhideWhenUsed="0"/>
-    <w:lsdException w:name="Medium List 1 Accent 1" w:semiHidden="0" w:uiPriority="65" w:unhideWhenUsed="0"/>
-    <w:lsdException w:name="Revision" w:unhideWhenUsed="0"/>
-    <w:lsdException w:name="List Paragraph" w:semiHidden="0" w:uiPriority="34" w:unhideWhenUsed="0" w:qFormat="1"/>
-    <w:lsdException w:name="Quote" w:semiHidden="0" w:uiPriority="29" w:unhideWhenUsed="0" w:qFormat="1"/>
-    <w:lsdException w:name="Intense Quote" w:semiHidden="0" w:uiPriority="30" w:unhideWhenUsed="0" w:qFormat="1"/>
-    <w:lsdException w:name="Medium List 2 Accent 1" w:semiHidden="0" w:uiPriority="66" w:unhideWhenUsed="0"/>
-    <w:lsdException w:name="Medium Grid 1 Accent 1" w:semiHidden="0" w:uiPriority="67" w:unhideWhenUsed="0"/>
-    <w:lsdException w:name="Medium Grid 2 Accent 1" w:semiHidden="0" w:uiPriority="68" w:unhideWhenUsed="0"/>
-    <w:lsdException w:name="Medium Grid 3 Accent 1" w:semiHidden="0" w:uiPriority="69" w:unhideWhenUsed="0"/>
-    <w:lsdException w:name="Dark List Accent 1" w:semiHidden="0" w:uiPriority="70" w:unhideWhenUsed="0"/>
-    <w:lsdException w:name="Colorful Shading Accent 1" w:semiHidden="0" w:uiPriority="71" w:unhideWhenUsed="0"/>
-    <w:lsdException w:name="Colorful List Accent 1" w:semiHidden="0" w:uiPriority="72" w:unhideWhenUsed="0"/>
-    <w:lsdException w:name="Colorful Grid Accent 1" w:semiHidden="0" w:uiPriority="73" w:unhideWhenUsed="0"/>
-    <w:lsdException w:name="Light Shading Accent 2" w:semiHidden="0" w:uiPriority="60" w:unhideWhenUsed="0"/>
-    <w:lsdException w:name="Light List Accent 2" w:semiHidden="0" w:uiPriority="61" w:unhideWhenUsed="0"/>
-    <w:lsdException w:name="Light Grid Accent 2" w:semiHidden="0" w:uiPriority="62" w:unhideWhenUsed="0"/>
-    <w:lsdException w:name="Medium Shading 1 Accent 2" w:semiHidden="0" w:uiPriority="63" w:unhideWhenUsed="0"/>
-    <w:lsdException w:name="Medium Shading 2 Accent 2" w:semiHidden="0" w:uiPriority="64" w:unhideWhenUsed="0"/>
-    <w:lsdException w:name="Medium List 1 Accent 2" w:semiHidden="0" w:uiPriority="65" w:unhideWhenUsed="0"/>
-    <w:lsdException w:name="Medium List 2 Accent 2" w:semiHidden="0" w:uiPriority="66" w:unhideWhenUsed="0"/>
-    <w:lsdException w:name="Medium Grid 1 Accent 2" w:semiHidden="0" w:uiPriority="67" w:unhideWhenUsed="0"/>
-    <w:lsdException w:name="Medium Grid 2 Accent 2" w:semiHidden="0" w:uiPriority="68" w:unhideWhenUsed="0"/>
-    <w:lsdException w:name="Medium Grid 3 Accent 2" w:semiHidden="0" w:uiPriority="69" w:unhideWhenUsed="0"/>
-    <w:lsdException w:name="Dark List Accent 2" w:semiHidden="0" w:uiPriority="70" w:unhideWhenUsed="0"/>
-    <w:lsdException w:name="Colorful Shading Accent 2" w:semiHidden="0" w:uiPriority="71" w:unhideWhenUsed="0"/>
-    <w:lsdException w:name="Colorful List Accent 2" w:semiHidden="0" w:uiPriority="72" w:unhideWhenUsed="0"/>
-    <w:lsdException w:name="Colorful Grid Accent 2" w:semiHidden="0" w:uiPriority="73" w:unhideWhenUsed="0"/>
-    <w:lsdException w:name="Light Shading Accent 3" w:semiHidden="0" w:uiPriority="60" w:unhideWhenUsed="0"/>
-    <w:lsdException w:name="Light List Accent 3" w:semiHidden="0" w:uiPriority="61" w:unhideWhenUsed="0"/>
-    <w:lsdException w:name="Light Grid Accent 3" w:semiHidden="0" w:uiPriority="62" w:unhideWhenUsed="0"/>
-    <w:lsdException w:name="Medium Shading 1 Accent 3" w:semiHidden="0" w:uiPriority="63" w:unhideWhenUsed="0"/>
-    <w:lsdException w:name="Medium Shading 2 Accent 3" w:semiHidden="0" w:uiPriority="64" w:unhideWhenUsed="0"/>
-    <w:lsdException w:name="Medium List 1 Accent 3" w:semiHidden="0" w:uiPriority="65" w:unhideWhenUsed="0"/>
-    <w:lsdException w:name="Medium List 2 Accent 3" w:semiHidden="0" w:uiPriority="66" w:unhideWhenUsed="0"/>
-    <w:lsdException w:name="Medium Grid 1 Accent 3" w:semiHidden="0" w:uiPriority="67" w:unhideWhenUsed="0"/>
-    <w:lsdException w:name="Medium Grid 2 Accent 3" w:semiHidden="0" w:uiPriority="68" w:unhideWhenUsed="0"/>
-    <w:lsdException w:name="Medium Grid 3 Accent 3" w:semiHidden="0" w:uiPriority="69" w:unhideWhenUsed="0"/>
-    <w:lsdException w:name="Dark List Accent 3" w:semiHidden="0" w:uiPriority="70" w:unhideWhenUsed="0"/>
-    <w:lsdException w:name="Colorful Shading Accent 3" w:semiHidden="0" w:uiPriority="71" w:unhideWhenUsed="0"/>
-    <w:lsdException w:name="Colorful List Accent 3" w:semiHidden="0" w:uiPriority="72" w:unhideWhenUsed="0"/>
-    <w:lsdException w:name="Colorful Grid Accent 3" w:semiHidden="0" w:uiPriority="73" w:unhideWhenUsed="0"/>
-    <w:lsdException w:name="Light Shading Accent 4" w:semiHidden="0" w:uiPriority="60" w:unhideWhenUsed="0"/>
-    <w:lsdException w:name="Light List Accent 4" w:semiHidden="0" w:uiPriority="61" w:unhideWhenUsed="0"/>
-    <w:lsdException w:name="Light Grid Accent 4" w:semiHidden="0" w:uiPriority="62" w:unhideWhenUsed="0"/>
-    <w:lsdException w:name="Medium Shading 1 Accent 4" w:semiHidden="0" w:uiPriority="63" w:unhideWhenUsed="0"/>
-    <w:lsdException w:name="Medium Shading 2 Accent 4" w:semiHidden="0" w:uiPriority="64" w:unhideWhenUsed="0"/>
-    <w:lsdException w:name="Medium List 1 Accent 4" w:semiHidden="0" w:uiPriority="65" w:unhideWhenUsed="0"/>
-    <w:lsdException w:name="Medium List 2 Accent 4" w:semiHidden="0" w:uiPriority="66" w:unhideWhenUsed="0"/>
-    <w:lsdException w:name="Medium Grid 1 Accent 4" w:semiHidden="0" w:uiPriority="67" w:unhideWhenUsed="0"/>
-    <w:lsdException w:name="Medium Grid 2 Accent 4" w:semiHidden="0" w:uiPriority="68" w:unhideWhenUsed="0"/>
-    <w:lsdException w:name="Medium Grid 3 Accent 4" w:semiHidden="0" w:uiPriority="69" w:unhideWhenUsed="0"/>
-    <w:lsdException w:name="Dark List Accent 4" w:semiHidden="0" w:uiPriority="70" w:unhideWhenUsed="0"/>
-    <w:lsdException w:name="Colorful Shading Accent 4" w:semiHidden="0" w:uiPriority="71" w:unhideWhenUsed="0"/>
-    <w:lsdException w:name="Colorful List Accent 4" w:semiHidden="0" w:uiPriority="72" w:unhideWhenUsed="0"/>
-    <w:lsdException w:name="Colorful Grid Accent 4" w:semiHidden="0" w:uiPriority="73" w:unhideWhenUsed="0"/>
-    <w:lsdException w:name="Light Shading Accent 5" w:semiHidden="0" w:uiPriority="60" w:unhideWhenUsed="0"/>
-    <w:lsdException w:name="Light List Accent 5" w:semiHidden="0" w:uiPriority="61" w:unhideWhenUsed="0"/>
-    <w:lsdException w:name="Light Grid Accent 5" w:semiHidden="0" w:uiPriority="62" w:unhideWhenUsed="0"/>
-    <w:lsdException w:name="Medium Shading 1 Accent 5" w:semiHidden="0" w:uiPriority="63" w:unhideWhenUsed="0"/>
-    <w:lsdException w:name="Medium Shading 2 Accent 5" w:semiHidden="0" w:uiPriority="64" w:unhideWhenUsed="0"/>
-    <w:lsdException w:name="Medium List 1 Accent 5" w:semiHidden="0" w:uiPriority="65" w:unhideWhenUsed="0"/>
-    <w:lsdException w:name="Medium List 2 Accent 5" w:semiHidden="0" w:uiPriority="66" w:unhideWhenUsed="0"/>
-    <w:lsdException w:name="Medium Grid 1 Accent 5" w:semiHidden="0" w:uiPriority="67" w:unhideWhenUsed="0"/>
-    <w:lsdException w:name="Medium Grid 2 Accent 5" w:semiHidden="0" w:uiPriority="68" w:unhideWhenUsed="0"/>
-    <w:lsdException w:name="Medium Grid 3 Accent 5" w:semiHidden="0" w:uiPriority="69" w:unhideWhenUsed="0"/>
-    <w:lsdException w:name="Dark List Accent 5" w:semiHidden="0" w:uiPriority="70" w:unhideWhenUsed="0"/>
-    <w:lsdException w:name="Colorful Shading Accent 5" w:semiHidden="0" w:uiPriority="71" w:unhideWhenUsed="0"/>
-    <w:lsdException w:name="Colorful List Accent 5" w:semiHidden="0" w:uiPriority="72" w:unhideWhenUsed="0"/>
-    <w:lsdException w:name="Colorful Grid Accent 5" w:semiHidden="0" w:uiPriority="73" w:unhideWhenUsed="0"/>
-    <w:lsdException w:name="Light Shading Accent 6" w:semiHidden="0" w:uiPriority="60" w:unhideWhenUsed="0"/>
-    <w:lsdException w:name="Light List Accent 6" w:semiHidden="0" w:uiPriority="61" w:unhideWhenUsed="0"/>
-    <w:lsdException w:name="Light Grid Accent 6" w:semiHidden="0" w:uiPriority="62" w:unhideWhenUsed="0"/>
-    <w:lsdException w:name="Medium Shading 1 Accent 6" w:semiHidden="0" w:uiPriority="63" w:unhideWhenUsed="0"/>
-    <w:lsdException w:name="Medium Shading 2 Accent 6" w:semiHidden="0" w:uiPriority="64" w:unhideWhenUsed="0"/>
-    <w:lsdException w:name="Medium List 1 Accent 6" w:semiHidden="0" w:uiPriority="65" w:unhideWhenUsed="0"/>
-    <w:lsdException w:name="Medium List 2 Accent 6" w:semiHidden="0" w:uiPriority="66" w:unhideWhenUsed="0"/>
-    <w:lsdException w:name="Medium Grid 1 Accent 6" w:semiHidden="0" w:uiPriority="67" w:unhideWhenUsed="0"/>
-    <w:lsdException w:name="Medium Grid 2 Accent 6" w:semiHidden="0" w:uiPriority="68" w:unhideWhenUsed="0"/>
-    <w:lsdException w:name="Medium Grid 3 Accent 6" w:semiHidden="0" w:uiPriority="69" w:unhideWhenUsed="0"/>
-    <w:lsdException w:name="Dark List Accent 6" w:semiHidden="0" w:uiPriority="70" w:unhideWhenUsed="0"/>
-    <w:lsdException w:name="Colorful Shading Accent 6" w:semiHidden="0" w:uiPriority="71" w:unhideWhenUsed="0"/>
-    <w:lsdException w:name="Colorful List Accent 6" w:semiHidden="0" w:uiPriority="72" w:unhideWhenUsed="0"/>
-    <w:lsdException w:name="Colorful Grid Accent 6" w:semiHidden="0" w:uiPriority="73" w:unhideWhenUsed="0"/>
-    <w:lsdException w:name="Subtle Emphasis" w:semiHidden="0" w:uiPriority="19" w:unhideWhenUsed="0" w:qFormat="1"/>
-    <w:lsdException w:name="Intense Emphasis" w:semiHidden="0" w:uiPriority="21" w:unhideWhenUsed="0" w:qFormat="1"/>
-    <w:lsdException w:name="Subtle Reference" w:semiHidden="0" w:uiPriority="31" w:unhideWhenUsed="0" w:qFormat="1"/>
-    <w:lsdException w:name="Intense Reference" w:semiHidden="0" w:uiPriority="32" w:unhideWhenUsed="0" w:qFormat="1"/>
-    <w:lsdException w:name="Book Title" w:semiHidden="0" w:uiPriority="33" w:unhideWhenUsed="0" w:qFormat="1"/>
-    <w:lsdException w:name="Bibliography" w:uiPriority="37"/>
-    <w:lsdException w:name="TOC Heading" w:uiPriority="39" w:qFormat="1"/>
+  <w:latentStyles w:defLockedState="0" w:defUIPriority="99" w:defSemiHidden="0" w:defUnhideWhenUsed="0" w:defQFormat="0" w:count="371">
+    <w:lsdException w:name="Normal" w:uiPriority="0" w:qFormat="1"/>
+    <w:lsdException w:name="heading 1" w:uiPriority="9" w:qFormat="1"/>
+    <w:lsdException w:name="heading 2" w:semiHidden="1" w:uiPriority="9" w:unhideWhenUsed="1" w:qFormat="1"/>
+    <w:lsdException w:name="heading 3" w:semiHidden="1" w:uiPriority="9" w:unhideWhenUsed="1" w:qFormat="1"/>
+    <w:lsdException w:name="heading 4" w:semiHidden="1" w:uiPriority="9" w:unhideWhenUsed="1" w:qFormat="1"/>
+    <w:lsdException w:name="heading 5" w:semiHidden="1" w:uiPriority="9" w:unhideWhenUsed="1" w:qFormat="1"/>
+    <w:lsdException w:name="heading 6" w:semiHidden="1" w:uiPriority="9" w:unhideWhenUsed="1" w:qFormat="1"/>
+    <w:lsdException w:name="heading 7" w:semiHidden="1" w:uiPriority="9" w:unhideWhenUsed="1" w:qFormat="1"/>
+    <w:lsdException w:name="heading 8" w:semiHidden="1" w:uiPriority="9" w:unhideWhenUsed="1" w:qFormat="1"/>
+    <w:lsdException w:name="heading 9" w:semiHidden="1" w:uiPriority="9" w:unhideWhenUsed="1" w:qFormat="1"/>
+    <w:lsdException w:name="index 1" w:semiHidden="1" w:unhideWhenUsed="1"/>
+    <w:lsdException w:name="index 2" w:semiHidden="1" w:unhideWhenUsed="1"/>
+    <w:lsdException w:name="index 3" w:semiHidden="1" w:unhideWhenUsed="1"/>
+    <w:lsdException w:name="index 4" w:semiHidden="1" w:unhideWhenUsed="1"/>
+    <w:lsdException w:name="index 5" w:semiHidden="1" w:unhideWhenUsed="1"/>
+    <w:lsdException w:name="index 6" w:semiHidden="1" w:unhideWhenUsed="1"/>
+    <w:lsdException w:name="index 7" w:semiHidden="1" w:unhideWhenUsed="1"/>
+    <w:lsdException w:name="index 8" w:semiHidden="1" w:unhideWhenUsed="1"/>
+    <w:lsdException w:name="index 9" w:semiHidden="1" w:unhideWhenUsed="1"/>
+    <w:lsdException w:name="toc 1" w:semiHidden="1" w:uiPriority="39" w:unhideWhenUsed="1"/>
+    <w:lsdException w:name="toc 2" w:semiHidden="1" w:uiPriority="39" w:unhideWhenUsed="1"/>
+    <w:lsdException w:name="toc 3" w:semiHidden="1" w:uiPriority="39" w:unhideWhenUsed="1"/>
+    <w:lsdException w:name="toc 4" w:semiHidden="1" w:uiPriority="39" w:unhideWhenUsed="1"/>
+    <w:lsdException w:name="toc 5" w:semiHidden="1" w:uiPriority="39" w:unhideWhenUsed="1"/>
+    <w:lsdException w:name="toc 6" w:semiHidden="1" w:uiPriority="39" w:unhideWhenUsed="1"/>
+    <w:lsdException w:name="toc 7" w:semiHidden="1" w:uiPriority="39" w:unhideWhenUsed="1"/>
+    <w:lsdException w:name="toc 8" w:semiHidden="1" w:uiPriority="39" w:unhideWhenUsed="1"/>
+    <w:lsdException w:name="toc 9" w:semiHidden="1" w:uiPriority="39" w:unhideWhenUsed="1"/>
+    <w:lsdException w:name="Normal Indent" w:semiHidden="1" w:unhideWhenUsed="1"/>
+    <w:lsdException w:name="footnote text" w:semiHidden="1" w:unhideWhenUsed="1"/>
+    <w:lsdException w:name="annotation text" w:semiHidden="1" w:unhideWhenUsed="1"/>
+    <w:lsdException w:name="header" w:semiHidden="1" w:unhideWhenUsed="1"/>
+    <w:lsdException w:name="footer" w:semiHidden="1" w:unhideWhenUsed="1"/>
+    <w:lsdException w:name="index heading" w:semiHidden="1" w:unhideWhenUsed="1"/>
+    <w:lsdException w:name="caption" w:semiHidden="1" w:uiPriority="35" w:unhideWhenUsed="1" w:qFormat="1"/>
+    <w:lsdException w:name="table of figures" w:semiHidden="1" w:unhideWhenUsed="1"/>
+    <w:lsdException w:name="envelope address" w:semiHidden="1" w:unhideWhenUsed="1"/>
+    <w:lsdException w:name="envelope return" w:semiHidden="1" w:unhideWhenUsed="1"/>
+    <w:lsdException w:name="footnote reference" w:semiHidden="1" w:unhideWhenUsed="1"/>
+    <w:lsdException w:name="annotation reference" w:semiHidden="1" w:unhideWhenUsed="1"/>
+    <w:lsdException w:name="line number" w:semiHidden="1" w:unhideWhenUsed="1"/>
+    <w:lsdException w:name="page number" w:semiHidden="1" w:unhideWhenUsed="1"/>
+    <w:lsdException w:name="endnote reference" w:semiHidden="1" w:unhideWhenUsed="1"/>
+    <w:lsdException w:name="endnote text" w:semiHidden="1" w:unhideWhenUsed="1"/>
+    <w:lsdException w:name="table of authorities" w:semiHidden="1" w:unhideWhenUsed="1"/>
+    <w:lsdException w:name="macro" w:semiHidden="1" w:unhideWhenUsed="1"/>
+    <w:lsdException w:name="toa heading" w:semiHidden="1" w:unhideWhenUsed="1"/>
+    <w:lsdException w:name="List" w:semiHidden="1" w:unhideWhenUsed="1"/>
+    <w:lsdException w:name="List Bullet" w:semiHidden="1" w:unhideWhenUsed="1"/>
+    <w:lsdException w:name="List Number" w:semiHidden="1" w:unhideWhenUsed="1"/>
+    <w:lsdException w:name="List 2" w:semiHidden="1" w:unhideWhenUsed="1"/>
+    <w:lsdException w:name="List 3" w:semiHidden="1" w:unhideWhenUsed="1"/>
+    <w:lsdException w:name="List 4" w:semiHidden="1" w:unhideWhenUsed="1"/>
+    <w:lsdException w:name="List 5" w:semiHidden="1" w:unhideWhenUsed="1"/>
+    <w:lsdException w:name="List Bullet 2" w:semiHidden="1" w:unhideWhenUsed="1"/>
+    <w:lsdException w:name="List Bullet 3" w:semiHidden="1" w:unhideWhenUsed="1"/>
+    <w:lsdException w:name="List Bullet 4" w:semiHidden="1" w:unhideWhenUsed="1"/>
+    <w:lsdException w:name="List Bullet 5" w:semiHidden="1" w:unhideWhenUsed="1"/>
+    <w:lsdException w:name="List Number 2" w:semiHidden="1" w:unhideWhenUsed="1"/>
+    <w:lsdException w:name="List Number 3" w:semiHidden="1" w:unhideWhenUsed="1"/>
+    <w:lsdException w:name="List Number 4" w:semiHidden="1" w:unhideWhenUsed="1"/>
+    <w:lsdException w:name="List Number 5" w:semiHidden="1" w:unhideWhenUsed="1"/>
+    <w:lsdException w:name="Title" w:uiPriority="10" w:qFormat="1"/>
+    <w:lsdException w:name="Closing" w:semiHidden="1" w:unhideWhenUsed="1"/>
+    <w:lsdException w:name="Signature" w:semiHidden="1" w:unhideWhenUsed="1"/>
+    <w:lsdException w:name="Default Paragraph Font" w:semiHidden="1" w:uiPriority="1" w:unhideWhenUsed="1"/>
+    <w:lsdException w:name="Body Text" w:semiHidden="1" w:unhideWhenUsed="1"/>
+    <w:lsdException w:name="Body Text Indent" w:semiHidden="1" w:unhideWhenUsed="1"/>
+    <w:lsdException w:name="List Continue" w:semiHidden="1" w:unhideWhenUsed="1"/>
+    <w:lsdException w:name="List Continue 2" w:semiHidden="1" w:unhideWhenUsed="1"/>
+    <w:lsdException w:name="List Continue 3" w:semiHidden="1" w:unhideWhenUsed="1"/>
+    <w:lsdException w:name="List Continue 4" w:semiHidden="1" w:unhideWhenUsed="1"/>
+    <w:lsdException w:name="List Continue 5" w:semiHidden="1" w:unhideWhenUsed="1"/>
+    <w:lsdException w:name="Message Header" w:semiHidden="1" w:unhideWhenUsed="1"/>
+    <w:lsdException w:name="Subtitle" w:uiPriority="11" w:qFormat="1"/>
+    <w:lsdException w:name="Salutation" w:semiHidden="1" w:unhideWhenUsed="1"/>
+    <w:lsdException w:name="Date" w:semiHidden="1" w:unhideWhenUsed="1"/>
+    <w:lsdException w:name="Body Text First Indent" w:semiHidden="1" w:unhideWhenUsed="1"/>
+    <w:lsdException w:name="Body Text First Indent 2" w:semiHidden="1" w:unhideWhenUsed="1"/>
+    <w:lsdException w:name="Note Heading" w:semiHidden="1" w:unhideWhenUsed="1"/>
+    <w:lsdException w:name="Body Text 2" w:semiHidden="1" w:unhideWhenUsed="1"/>
+    <w:lsdException w:name="Body Text 3" w:semiHidden="1" w:unhideWhenUsed="1"/>
+    <w:lsdException w:name="Body Text Indent 2" w:semiHidden="1" w:unhideWhenUsed="1"/>
+    <w:lsdException w:name="Body Text Indent 3" w:semiHidden="1" w:unhideWhenUsed="1"/>
+    <w:lsdException w:name="Block Text" w:semiHidden="1" w:unhideWhenUsed="1"/>
+    <w:lsdException w:name="Hyperlink" w:semiHidden="1" w:unhideWhenUsed="1"/>
+    <w:lsdException w:name="FollowedHyperlink" w:semiHidden="1" w:unhideWhenUsed="1"/>
+    <w:lsdException w:name="Strong" w:uiPriority="22" w:qFormat="1"/>
+    <w:lsdException w:name="Emphasis" w:uiPriority="20" w:qFormat="1"/>
+    <w:lsdException w:name="Document Map" w:semiHidden="1" w:unhideWhenUsed="1"/>
+    <w:lsdException w:name="Plain Text" w:semiHidden="1" w:unhideWhenUsed="1"/>
+    <w:lsdException w:name="E-mail Signature" w:semiHidden="1" w:unhideWhenUsed="1"/>
+    <w:lsdException w:name="HTML Top of Form" w:semiHidden="1" w:unhideWhenUsed="1"/>
+    <w:lsdException w:name="HTML Bottom of Form" w:semiHidden="1" w:unhideWhenUsed="1"/>
+    <w:lsdException w:name="Normal (Web)" w:semiHidden="1" w:unhideWhenUsed="1"/>
+    <w:lsdException w:name="HTML Acronym" w:semiHidden="1" w:unhideWhenUsed="1"/>
+    <w:lsdException w:name="HTML Address" w:semiHidden="1" w:unhideWhenUsed="1"/>
+    <w:lsdException w:name="HTML Cite" w:semiHidden="1" w:unhideWhenUsed="1"/>
+    <w:lsdException w:name="HTML Code" w:semiHidden="1" w:unhideWhenUsed="1"/>
+    <w:lsdException w:name="HTML Definition" w:semiHidden="1" w:unhideWhenUsed="1"/>
+    <w:lsdException w:name="HTML Keyboard" w:semiHidden="1" w:unhideWhenUsed="1"/>
+    <w:lsdException w:name="HTML Preformatted" w:semiHidden="1" w:unhideWhenUsed="1"/>
+    <w:lsdException w:name="HTML Sample" w:semiHidden="1" w:unhideWhenUsed="1"/>
+    <w:lsdException w:name="HTML Typewriter" w:semiHidden="1" w:unhideWhenUsed="1"/>
+    <w:lsdException w:name="HTML Variable" w:semiHidden="1" w:unhideWhenUsed="1"/>
+    <w:lsdException w:name="Normal Table" w:semiHidden="1" w:unhideWhenUsed="1"/>
+    <w:lsdException w:name="annotation subject" w:semiHidden="1" w:unhideWhenUsed="1"/>
+    <w:lsdException w:name="No List" w:semiHidden="1" w:unhideWhenUsed="1"/>
+    <w:lsdException w:name="Outline List 1" w:semiHidden="1" w:unhideWhenUsed="1"/>
+    <w:lsdException w:name="Outline List 2" w:semiHidden="1" w:unhideWhenUsed="1"/>
+    <w:lsdException w:name="Outline List 3" w:semiHidden="1" w:unhideWhenUsed="1"/>
+    <w:lsdException w:name="Table Simple 1" w:semiHidden="1" w:unhideWhenUsed="1"/>
+    <w:lsdException w:name="Table Simple 2" w:semiHidden="1" w:unhideWhenUsed="1"/>
+    <w:lsdException w:name="Table Simple 3" w:semiHidden="1" w:unhideWhenUsed="1"/>
+    <w:lsdException w:name="Table Classic 1" w:semiHidden="1" w:unhideWhenUsed="1"/>
+    <w:lsdException w:name="Table Classic 2" w:semiHidden="1" w:unhideWhenUsed="1"/>
+    <w:lsdException w:name="Table Classic 3" w:semiHidden="1" w:unhideWhenUsed="1"/>
+    <w:lsdException w:name="Table Classic 4" w:semiHidden="1" w:unhideWhenUsed="1"/>
+    <w:lsdException w:name="Table Colorful 1" w:semiHidden="1" w:unhideWhenUsed="1"/>
+    <w:lsdException w:name="Table Colorful 2" w:semiHidden="1" w:unhideWhenUsed="1"/>
+    <w:lsdException w:name="Table Colorful 3" w:semiHidden="1" w:unhideWhenUsed="1"/>
+    <w:lsdException w:name="Table Columns 1" w:semiHidden="1" w:unhideWhenUsed="1"/>
+    <w:lsdException w:name="Table Columns 2" w:semiHidden="1" w:unhideWhenUsed="1"/>
+    <w:lsdException w:name="Table Columns 3" w:semiHidden="1" w:unhideWhenUsed="1"/>
+    <w:lsdException w:name="Table Columns 4" w:semiHidden="1" w:unhideWhenUsed="1"/>
+    <w:lsdException w:name="Table Columns 5" w:semiHidden="1" w:unhideWhenUsed="1"/>
+    <w:lsdException w:name="Table Grid 1" w:semiHidden="1" w:unhideWhenUsed="1"/>
+    <w:lsdException w:name="Table Grid 2" w:semiHidden="1" w:unhideWhenUsed="1"/>
+    <w:lsdException w:name="Table Grid 3" w:semiHidden="1" w:unhideWhenUsed="1"/>
+    <w:lsdException w:name="Table Grid 4" w:semiHidden="1" w:unhideWhenUsed="1"/>
+    <w:lsdException w:name="Table Grid 5" w:semiHidden="1" w:unhideWhenUsed="1"/>
+    <w:lsdException w:name="Table Grid 6" w:semiHidden="1" w:unhideWhenUsed="1"/>
+    <w:lsdException w:name="Table Grid 7" w:semiHidden="1" w:unhideWhenUsed="1"/>
+    <w:lsdException w:name="Table Grid 8" w:semiHidden="1" w:unhideWhenUsed="1"/>
+    <w:lsdException w:name="Table List 1" w:semiHidden="1" w:unhideWhenUsed="1"/>
+    <w:lsdException w:name="Table List 2" w:semiHidden="1" w:unhideWhenUsed="1"/>
+    <w:lsdException w:name="Table List 3" w:semiHidden="1" w:unhideWhenUsed="1"/>
+    <w:lsdException w:name="Table List 4" w:semiHidden="1" w:unhideWhenUsed="1"/>
+    <w:lsdException w:name="Table List 5" w:semiHidden="1" w:unhideWhenUsed="1"/>
+    <w:lsdException w:name="Table List 6" w:semiHidden="1" w:unhideWhenUsed="1"/>
+    <w:lsdException w:name="Table List 7" w:semiHidden="1" w:unhideWhenUsed="1"/>
+    <w:lsdException w:name="Table List 8" w:semiHidden="1" w:unhideWhenUsed="1"/>
+    <w:lsdException w:name="Table 3D effects 1" w:semiHidden="1" w:unhideWhenUsed="1"/>
+    <w:lsdException w:name="Table 3D effects 2" w:semiHidden="1" w:unhideWhenUsed="1"/>
+    <w:lsdException w:name="Table 3D effects 3" w:semiHidden="1" w:unhideWhenUsed="1"/>
+    <w:lsdException w:name="Table Contemporary" w:semiHidden="1" w:unhideWhenUsed="1"/>
+    <w:lsdException w:name="Table Elegant" w:semiHidden="1" w:unhideWhenUsed="1"/>
+    <w:lsdException w:name="Table Professional" w:semiHidden="1" w:unhideWhenUsed="1"/>
+    <w:lsdException w:name="Table Subtle 1" w:semiHidden="1" w:unhideWhenUsed="1"/>
+    <w:lsdException w:name="Table Subtle 2" w:semiHidden="1" w:unhideWhenUsed="1"/>
+    <w:lsdException w:name="Table Web 1" w:semiHidden="1" w:unhideWhenUsed="1"/>
+    <w:lsdException w:name="Table Web 2" w:semiHidden="1" w:unhideWhenUsed="1"/>
+    <w:lsdException w:name="Table Web 3" w:semiHidden="1" w:unhideWhenUsed="1"/>
+    <w:lsdException w:name="Balloon Text" w:semiHidden="1" w:unhideWhenUsed="1"/>
+    <w:lsdException w:name="Table Grid" w:uiPriority="39"/>
+    <w:lsdException w:name="Table Theme" w:semiHidden="1" w:unhideWhenUsed="1"/>
+    <w:lsdException w:name="Placeholder Text" w:semiHidden="1"/>
+    <w:lsdException w:name="No Spacing" w:uiPriority="1" w:qFormat="1"/>
+    <w:lsdException w:name="Light Shading" w:uiPriority="60"/>
+    <w:lsdException w:name="Light List" w:uiPriority="61"/>
+    <w:lsdException w:name="Light Grid" w:uiPriority="62"/>
+    <w:lsdException w:name="Medium Shading 1" w:uiPriority="63"/>
+    <w:lsdException w:name="Medium Shading 2" w:uiPriority="64"/>
+    <w:lsdException w:name="Medium List 1" w:uiPriority="65"/>
+    <w:lsdException w:name="Medium List 2" w:uiPriority="66"/>
+    <w:lsdException w:name="Medium Grid 1" w:uiPriority="67"/>
+    <w:lsdException w:name="Medium Grid 2" w:uiPriority="68"/>
+    <w:lsdException w:name="Medium Grid 3" w:uiPriority="69"/>
+    <w:lsdException w:name="Dark List" w:uiPriority="70"/>
+    <w:lsdException w:name="Colorful Shading" w:uiPriority="71"/>
+    <w:lsdException w:name="Colorful List" w:uiPriority="72"/>
+    <w:lsdException w:name="Colorful Grid" w:uiPriority="73"/>
+    <w:lsdException w:name="Light Shading Accent 1" w:uiPriority="60"/>
+    <w:lsdException w:name="Light List Accent 1" w:uiPriority="61"/>
+    <w:lsdException w:name="Light Grid Accent 1" w:uiPriority="62"/>
+    <w:lsdException w:name="Medium Shading 1 Accent 1" w:uiPriority="63"/>
+    <w:lsdException w:name="Medium Shading 2 Accent 1" w:uiPriority="64"/>
+    <w:lsdException w:name="Medium List 1 Accent 1" w:uiPriority="65"/>
+    <w:lsdException w:name="Revision" w:semiHidden="1"/>
+    <w:lsdException w:name="List Paragraph" w:uiPriority="34" w:qFormat="1"/>
+    <w:lsdException w:name="Quote" w:uiPriority="29" w:qFormat="1"/>
+    <w:lsdException w:name="Intense Quote" w:uiPriority="30" w:qFormat="1"/>
+    <w:lsdException w:name="Medium List 2 Accent 1" w:uiPriority="66"/>
+    <w:lsdException w:name="Medium Grid 1 Accent 1" w:uiPriority="67"/>
+    <w:lsdException w:name="Medium Grid 2 Accent 1" w:uiPriority="68"/>
+    <w:lsdException w:name="Medium Grid 3 Accent 1" w:uiPriority="69"/>
+    <w:lsdException w:name="Dark List Accent 1" w:uiPriority="70"/>
+    <w:lsdException w:name="Colorful Shading Accent 1" w:uiPriority="71"/>
+    <w:lsdException w:name="Colorful List Accent 1" w:uiPriority="72"/>
+    <w:lsdException w:name="Colorful Grid Accent 1" w:uiPriority="73"/>
+    <w:lsdException w:name="Light Shading Accent 2" w:uiPriority="60"/>
+    <w:lsdException w:name="Light List Accent 2" w:uiPriority="61"/>
+    <w:lsdException w:name="Light Grid Accent 2" w:uiPriority="62"/>
+    <w:lsdException w:name="Medium Shading 1 Accent 2" w:uiPriority="63"/>
+    <w:lsdException w:name="Medium Shading 2 Accent 2" w:uiPriority="64"/>
+    <w:lsdException w:name="Medium List 1 Accent 2" w:uiPriority="65"/>
+    <w:lsdException w:name="Medium List 2 Accent 2" w:uiPriority="66"/>
+    <w:lsdException w:name="Medium Grid 1 Accent 2" w:uiPriority="67"/>
+    <w:lsdException w:name="Medium Grid 2 Accent 2" w:uiPriority="68"/>
+    <w:lsdException w:name="Medium Grid 3 Accent 2" w:uiPriority="69"/>
+    <w:lsdException w:name="Dark List Accent 2" w:uiPriority="70"/>
+    <w:lsdException w:name="Colorful Shading Accent 2" w:uiPriority="71"/>
+    <w:lsdException w:name="Colorful List Accent 2" w:uiPriority="72"/>
+    <w:lsdException w:name="Colorful Grid Accent 2" w:uiPriority="73"/>
+    <w:lsdException w:name="Light Shading Accent 3" w:uiPriority="60"/>
+    <w:lsdException w:name="Light List Accent 3" w:uiPriority="61"/>
+    <w:lsdException w:name="Light Grid Accent 3" w:uiPriority="62"/>
+    <w:lsdException w:name="Medium Shading 1 Accent 3" w:uiPriority="63"/>
+    <w:lsdException w:name="Medium Shading 2 Accent 3" w:uiPriority="64"/>
+    <w:lsdException w:name="Medium List 1 Accent 3" w:uiPriority="65"/>
+    <w:lsdException w:name="Medium List 2 Accent 3" w:uiPriority="66"/>
+    <w:lsdException w:name="Medium Grid 1 Accent 3" w:uiPriority="67"/>
+    <w:lsdException w:name="Medium Grid 2 Accent 3" w:uiPriority="68"/>
+    <w:lsdException w:name="Medium Grid 3 Accent 3" w:uiPriority="69"/>
+    <w:lsdException w:name="Dark List Accent 3" w:uiPriority="70"/>
+    <w:lsdException w:name="Colorful Shading Accent 3" w:uiPriority="71"/>
+    <w:lsdException w:name="Colorful List Accent 3" w:uiPriority="72"/>
+    <w:lsdException w:name="Colorful Grid Accent 3" w:uiPriority="73"/>
+    <w:lsdException w:name="Light Shading Accent 4" w:uiPriority="60"/>
+    <w:lsdException w:name="Light List Accent 4" w:uiPriority="61"/>
+    <w:lsdException w:name="Light Grid Accent 4" w:uiPriority="62"/>
+    <w:lsdException w:name="Medium Shading 1 Accent 4" w:uiPriority="63"/>
+    <w:lsdException w:name="Medium Shading 2 Accent 4" w:uiPriority="64"/>
+    <w:lsdException w:name="Medium List 1 Accent 4" w:uiPriority="65"/>
+    <w:lsdException w:name="Medium List 2 Accent 4" w:uiPriority="66"/>
+    <w:lsdException w:name="Medium Grid 1 Accent 4" w:uiPriority="67"/>
+    <w:lsdException w:name="Medium Grid 2 Accent 4" w:uiPriority="68"/>
+    <w:lsdException w:name="Medium Grid 3 Accent 4" w:uiPriority="69"/>
+    <w:lsdException w:name="Dark List Accent 4" w:uiPriority="70"/>
+    <w:lsdException w:name="Colorful Shading Accent 4" w:uiPriority="71"/>
+    <w:lsdException w:name="Colorful List Accent 4" w:uiPriority="72"/>
+    <w:lsdException w:name="Colorful Grid Accent 4" w:uiPriority="73"/>
+    <w:lsdException w:name="Light Shading Accent 5" w:uiPriority="60"/>
+    <w:lsdException w:name="Light List Accent 5" w:uiPriority="61"/>
+    <w:lsdException w:name="Light Grid Accent 5" w:uiPriority="62"/>
+    <w:lsdException w:name="Medium Shading 1 Accent 5" w:uiPriority="63"/>
+    <w:lsdException w:name="Medium Shading 2 Accent 5" w:uiPriority="64"/>
+    <w:lsdException w:name="Medium List 1 Accent 5" w:uiPriority="65"/>
+    <w:lsdException w:name="Medium List 2 Accent 5" w:uiPriority="66"/>
+    <w:lsdException w:name="Medium Grid 1 Accent 5" w:uiPriority="67"/>
+    <w:lsdException w:name="Medium Grid 2 Accent 5" w:uiPriority="68"/>
+    <w:lsdException w:name="Medium Grid 3 Accent 5" w:uiPriority="69"/>
+    <w:lsdException w:name="Dark List Accent 5" w:uiPriority="70"/>
+    <w:lsdException w:name="Colorful Shading Accent 5" w:uiPriority="71"/>
+    <w:lsdException w:name="Colorful List Accent 5" w:uiPriority="72"/>
+    <w:lsdException w:name="Colorful Grid Accent 5" w:uiPriority="73"/>
+    <w:lsdException w:name="Light Shading Accent 6" w:uiPriority="60"/>
+    <w:lsdException w:name="Light List Accent 6" w:uiPriority="61"/>
+    <w:lsdException w:name="Light Grid Accent 6" w:uiPriority="62"/>
+    <w:lsdException w:name="Medium Shading 1 Accent 6" w:uiPriority="63"/>
+    <w:lsdException w:name="Medium Shading 2 Accent 6" w:uiPriority="64"/>
+    <w:lsdException w:name="Medium List 1 Accent 6" w:uiPriority="65"/>
+    <w:lsdException w:name="Medium List 2 Accent 6" w:uiPriority="66"/>
+    <w:lsdException w:name="Medium Grid 1 Accent 6" w:uiPriority="67"/>
+    <w:lsdException w:name="Medium Grid 2 Accent 6" w:uiPriority="68"/>
+    <w:lsdException w:name="Medium Grid 3 Accent 6" w:uiPriority="69"/>
+    <w:lsdException w:name="Dark List Accent 6" w:uiPriority="70"/>
+    <w:lsdException w:name="Colorful Shading Accent 6" w:uiPriority="71"/>
+    <w:lsdException w:name="Colorful List Accent 6" w:uiPriority="72"/>
+    <w:lsdException w:name="Colorful Grid Accent 6" w:uiPriority="73"/>
+    <w:lsdException w:name="Subtle Emphasis" w:uiPriority="19" w:qFormat="1"/>
+    <w:lsdException w:name="Intense Emphasis" w:uiPriority="21" w:qFormat="1"/>
+    <w:lsdException w:name="Subtle Reference" w:uiPriority="31" w:qFormat="1"/>
+    <w:lsdException w:name="Intense Reference" w:uiPriority="32" w:qFormat="1"/>
+    <w:lsdException w:name="Book Title" w:uiPriority="33" w:qFormat="1"/>
+    <w:lsdException w:name="Bibliography" w:semiHidden="1" w:uiPriority="37" w:unhideWhenUsed="1"/>
+    <w:lsdException w:name="TOC Heading" w:semiHidden="1" w:uiPriority="39" w:unhideWhenUsed="1" w:qFormat="1"/>
+    <w:lsdException w:name="Plain Table 1" w:uiPriority="41"/>
+    <w:lsdException w:name="Plain Table 2" w:uiPriority="42"/>
+    <w:lsdException w:name="Plain Table 3" w:uiPriority="43"/>
+    <w:lsdException w:name="Plain Table 4" w:uiPriority="44"/>
+    <w:lsdException w:name="Plain Table 5" w:uiPriority="45"/>
+    <w:lsdException w:name="Grid Table Light" w:uiPriority="40"/>
+    <w:lsdException w:name="Grid Table 1 Light" w:uiPriority="46"/>
+    <w:lsdException w:name="Grid Table 2" w:uiPriority="47"/>
+    <w:lsdException w:name="Grid Table 3" w:uiPriority="48"/>
+    <w:lsdException w:name="Grid Table 4" w:uiPriority="49"/>
+    <w:lsdException w:name="Grid Table 5 Dark" w:uiPriority="50"/>
+    <w:lsdException w:name="Grid Table 6 Colorful" w:uiPriority="51"/>
+    <w:lsdException w:name="Grid Table 7 Colorful" w:uiPriority="52"/>
+    <w:lsdException w:name="Grid Table 1 Light Accent 1" w:uiPriority="46"/>
+    <w:lsdException w:name="Grid Table 2 Accent 1" w:uiPriority="47"/>
+    <w:lsdException w:name="Grid Table 3 Accent 1" w:uiPriority="48"/>
+    <w:lsdException w:name="Grid Table 4 Accent 1" w:uiPriority="49"/>
+    <w:lsdException w:name="Grid Table 5 Dark Accent 1" w:uiPriority="50"/>
+    <w:lsdException w:name="Grid Table 6 Colorful Accent 1" w:uiPriority="51"/>
+    <w:lsdException w:name="Grid Table 7 Colorful Accent 1" w:uiPriority="52"/>
+    <w:lsdException w:name="Grid Table 1 Light Accent 2" w:uiPriority="46"/>
+    <w:lsdException w:name="Grid Table 2 Accent 2" w:uiPriority="47"/>
+    <w:lsdException w:name="Grid Table 3 Accent 2" w:uiPriority="48"/>
+    <w:lsdException w:name="Grid Table 4 Accent 2" w:uiPriority="49"/>
+    <w:lsdException w:name="Grid Table 5 Dark Accent 2" w:uiPriority="50"/>
+    <w:lsdException w:name="Grid Table 6 Colorful Accent 2" w:uiPriority="51"/>
+    <w:lsdException w:name="Grid Table 7 Colorful Accent 2" w:uiPriority="52"/>
+    <w:lsdException w:name="Grid Table 1 Light Accent 3" w:uiPriority="46"/>
+    <w:lsdException w:name="Grid Table 2 Accent 3" w:uiPriority="47"/>
+    <w:lsdException w:name="Grid Table 3 Accent 3" w:uiPriority="48"/>
+    <w:lsdException w:name="Grid Table 4 Accent 3" w:uiPriority="49"/>
+    <w:lsdException w:name="Grid Table 5 Dark Accent 3" w:uiPriority="50"/>
+    <w:lsdException w:name="Grid Table 6 Colorful Accent 3" w:uiPriority="51"/>
+    <w:lsdException w:name="Grid Table 7 Colorful Accent 3" w:uiPriority="52"/>
+    <w:lsdException w:name="Grid Table 1 Light Accent 4" w:uiPriority="46"/>
+    <w:lsdException w:name="Grid Table 2 Accent 4" w:uiPriority="47"/>
+    <w:lsdException w:name="Grid Table 3 Accent 4" w:uiPriority="48"/>
+    <w:lsdException w:name="Grid Table 4 Accent 4" w:uiPriority="49"/>
+    <w:lsdException w:name="Grid Table 5 Dark Accent 4" w:uiPriority="50"/>
+    <w:lsdException w:name="Grid Table 6 Colorful Accent 4" w:uiPriority="51"/>
+    <w:lsdException w:name="Grid Table 7 Colorful Accent 4" w:uiPriority="52"/>
+    <w:lsdException w:name="Grid Table 1 Light Accent 5" w:uiPriority="46"/>
+    <w:lsdException w:name="Grid Table 2 Accent 5" w:uiPriority="47"/>
+    <w:lsdException w:name="Grid Table 3 Accent 5" w:uiPriority="48"/>
+    <w:lsdException w:name="Grid Table 4 Accent 5" w:uiPriority="49"/>
+    <w:lsdException w:name="Grid Table 5 Dark Accent 5" w:uiPriority="50"/>
+    <w:lsdException w:name="Grid Table 6 Colorful Accent 5" w:uiPriority="51"/>
+    <w:lsdException w:name="Grid Table 7 Colorful Accent 5" w:uiPriority="52"/>
+    <w:lsdException w:name="Grid Table 1 Light Accent 6" w:uiPriority="46"/>
+    <w:lsdException w:name="Grid Table 2 Accent 6" w:uiPriority="47"/>
+    <w:lsdException w:name="Grid Table 3 Accent 6" w:uiPriority="48"/>
+    <w:lsdException w:name="Grid Table 4 Accent 6" w:uiPriority="49"/>
+    <w:lsdException w:name="Grid Table 5 Dark Accent 6" w:uiPriority="50"/>
+    <w:lsdException w:name="Grid Table 6 Colorful Accent 6" w:uiPriority="51"/>
+    <w:lsdException w:name="Grid Table 7 Colorful Accent 6" w:uiPriority="52"/>
+    <w:lsdException w:name="List Table 1 Light" w:uiPriority="46"/>
+    <w:lsdException w:name="List Table 2" w:uiPriority="47"/>
+    <w:lsdException w:name="List Table 3" w:uiPriority="48"/>
+    <w:lsdException w:name="List Table 4" w:uiPriority="49"/>
+    <w:lsdException w:name="List Table 5 Dark" w:uiPriority="50"/>
+    <w:lsdException w:name="List Table 6 Colorful" w:uiPriority="51"/>
+    <w:lsdException w:name="List Table 7 Colorful" w:uiPriority="52"/>
+    <w:lsdException w:name="List Table 1 Light Accent 1" w:uiPriority="46"/>
+    <w:lsdException w:name="List Table 2 Accent 1" w:uiPriority="47"/>
+    <w:lsdException w:name="List Table 3 Accent 1" w:uiPriority="48"/>
+    <w:lsdException w:name="List Table 4 Accent 1" w:uiPriority="49"/>
+    <w:lsdException w:name="List Table 5 Dark Accent 1" w:uiPriority="50"/>
+    <w:lsdException w:name="List Table 6 Colorful Accent 1" w:uiPriority="51"/>
+    <w:lsdException w:name="List Table 7 Colorful Accent 1" w:uiPriority="52"/>
+    <w:lsdException w:name="List Table 1 Light Accent 2" w:uiPriority="46"/>
+    <w:lsdException w:name="List Table 2 Accent 2" w:uiPriority="47"/>
+    <w:lsdException w:name="List Table 3 Accent 2" w:uiPriority="48"/>
+    <w:lsdException w:name="List Table 4 Accent 2" w:uiPriority="49"/>
+    <w:lsdException w:name="List Table 5 Dark Accent 2" w:uiPriority="50"/>
+    <w:lsdException w:name="List Table 6 Colorful Accent 2" w:uiPriority="51"/>
+    <w:lsdException w:name="List Table 7 Colorful Accent 2" w:uiPriority="52"/>
+    <w:lsdException w:name="List Table 1 Light Accent 3" w:uiPriority="46"/>
+    <w:lsdException w:name="List Table 2 Accent 3" w:uiPriority="47"/>
+    <w:lsdException w:name="List Table 3 Accent 3" w:uiPriority="48"/>
+    <w:lsdException w:name="List Table 4 Accent 3" w:uiPriority="49"/>
+    <w:lsdException w:name="List Table 5 Dark Accent 3" w:uiPriority="50"/>
+    <w:lsdException w:name="List Table 6 Colorful Accent 3" w:uiPriority="51"/>
+    <w:lsdException w:name="List Table 7 Colorful Accent 3" w:uiPriority="52"/>
+    <w:lsdException w:name="List Table 1 Light Accent 4" w:uiPriority="46"/>
+    <w:lsdException w:name="List Table 2 Accent 4" w:uiPriority="47"/>
+    <w:lsdException w:name="List Table 3 Accent 4" w:uiPriority="48"/>
+    <w:lsdException w:name="List Table 4 Accent 4" w:uiPriority="49"/>
+    <w:lsdException w:name="List Table 5 Dark Accent 4" w:uiPriority="50"/>
+    <w:lsdException w:name="List Table 6 Colorful Accent 4" w:uiPriority="51"/>
+    <w:lsdException w:name="List Table 7 Colorful Accent 4" w:uiPriority="52"/>
+    <w:lsdException w:name="List Table 1 Light Accent 5" w:uiPriority="46"/>
+    <w:lsdException w:name="List Table 2 Accent 5" w:uiPriority="47"/>
+    <w:lsdException w:name="List Table 3 Accent 5" w:uiPriority="48"/>
+    <w:lsdException w:name="List Table 4 Accent 5" w:uiPriority="49"/>
+    <w:lsdException w:name="List Table 5 Dark Accent 5" w:uiPriority="50"/>
+    <w:lsdException w:name="List Table 6 Colorful Accent 5" w:uiPriority="51"/>
+    <w:lsdException w:name="List Table 7 Colorful Accent 5" w:uiPriority="52"/>
+    <w:lsdException w:name="List Table 1 Light Accent 6" w:uiPriority="46"/>
+    <w:lsdException w:name="List Table 2 Accent 6" w:uiPriority="47"/>
+    <w:lsdException w:name="List Table 3 Accent 6" w:uiPriority="48"/>
+    <w:lsdException w:name="List Table 4 Accent 6" w:uiPriority="49"/>
+    <w:lsdException w:name="List Table 5 Dark Accent 6" w:uiPriority="50"/>
+    <w:lsdException w:name="List Table 6 Colorful Accent 6" w:uiPriority="51"/>
+    <w:lsdException w:name="List Table 7 Colorful Accent 6" w:uiPriority="52"/>
   </w:latentStyles>
   <w:style w:type="paragraph" w:default="1" w:styleId="Normal">
     <w:name w:val="Normal"/>
@@ -17958,7 +18108,7 @@
   <a:extraClrSchemeLst/>
   <a:extLst>
     <a:ext uri="{05A4C25C-085E-4340-85A3-A5531E510DB2}">
-      <thm15:themeFamily xmlns:thm15="http://schemas.microsoft.com/office/thememl/2012/main" xmlns="" name="Office Theme" id="{62F939B6-93AF-4DB8-9C6B-D6C7DFDC589F}" vid="{4A3C46E8-61CC-4603-A589-7422A47A8E4A}"/>
+      <thm15:themeFamily xmlns:thm15="http://schemas.microsoft.com/office/thememl/2012/main" name="Office Theme" id="{62F939B6-93AF-4DB8-9C6B-D6C7DFDC589F}" vid="{4A3C46E8-61CC-4603-A589-7422A47A8E4A}"/>
     </a:ext>
   </a:extLst>
 </a:theme>
@@ -17969,7 +18119,7 @@
 </file>
 
 <file path=customXml/itemProps1.xml><?xml version="1.0" encoding="utf-8"?>
-<ds:datastoreItem xmlns:ds="http://schemas.openxmlformats.org/officeDocument/2006/customXml" ds:itemID="{4A82029C-6CD9-4C9C-A0B9-A0E008916051}">
+<ds:datastoreItem xmlns:ds="http://schemas.openxmlformats.org/officeDocument/2006/customXml" ds:itemID="{529D604D-F5E4-41BC-9BFE-748946E92933}">
   <ds:schemaRefs>
     <ds:schemaRef ds:uri="http://schemas.openxmlformats.org/officeDocument/2006/bibliography"/>
   </ds:schemaRefs>

</xml_diff>